<commit_message>
release 5.0 Check singleton feature added
</commit_message>
<xml_diff>
--- a/doc/tJobInstanceStart.docx
+++ b/doc/tJobInstanceStart.docx
@@ -1,13 +1,13 @@
 
 <file path=word/document.xml><?xml version="1.0" encoding="utf-8"?>
-<w:document xmlns:wpc="http://schemas.microsoft.com/office/word/2010/wordprocessingCanvas" xmlns:mo="http://schemas.microsoft.com/office/mac/office/2008/main" xmlns:mc="http://schemas.openxmlformats.org/markup-compatibility/2006" xmlns:mv="urn:schemas-microsoft-com:mac:vml" xmlns:o="urn:schemas-microsoft-com:office:office" xmlns:r="http://schemas.openxmlformats.org/officeDocument/2006/relationships" xmlns:m="http://schemas.openxmlformats.org/officeDocument/2006/math" xmlns:v="urn:schemas-microsoft-com:vml" xmlns:wp14="http://schemas.microsoft.com/office/word/2010/wordprocessingDrawing" xmlns:wp="http://schemas.openxmlformats.org/drawingml/2006/wordprocessingDrawing" xmlns:w10="urn:schemas-microsoft-com:office:word" xmlns:w="http://schemas.openxmlformats.org/wordprocessingml/2006/main" xmlns:w14="http://schemas.microsoft.com/office/word/2010/wordml" xmlns:wpg="http://schemas.microsoft.com/office/word/2010/wordprocessingGroup" xmlns:wpi="http://schemas.microsoft.com/office/word/2010/wordprocessingInk" xmlns:wne="http://schemas.microsoft.com/office/word/2006/wordml" xmlns:wps="http://schemas.microsoft.com/office/word/2010/wordprocessingShape" mc:Ignorable="w14 wp14">
+<w:document xmlns:wpc="http://schemas.microsoft.com/office/word/2010/wordprocessingCanvas" xmlns:mo="http://schemas.microsoft.com/office/mac/office/2008/main" xmlns:mc="http://schemas.openxmlformats.org/markup-compatibility/2006" xmlns:mv="urn:schemas-microsoft-com:mac:vml" xmlns:o="urn:schemas-microsoft-com:office:office" xmlns:r="http://schemas.openxmlformats.org/officeDocument/2006/relationships" xmlns:m="http://schemas.openxmlformats.org/officeDocument/2006/math" xmlns:v="urn:schemas-microsoft-com:vml" xmlns:wp14="http://schemas.microsoft.com/office/word/2010/wordprocessingDrawing" xmlns:wp="http://schemas.openxmlformats.org/drawingml/2006/wordprocessingDrawing" xmlns:w10="urn:schemas-microsoft-com:office:word" xmlns:w="http://schemas.openxmlformats.org/wordprocessingml/2006/main" xmlns:w14="http://schemas.microsoft.com/office/word/2010/wordml" xmlns:w15="http://schemas.microsoft.com/office/word/2012/wordml" xmlns:wpg="http://schemas.microsoft.com/office/word/2010/wordprocessingGroup" xmlns:wpi="http://schemas.microsoft.com/office/word/2010/wordprocessingInk" xmlns:wne="http://schemas.microsoft.com/office/word/2006/wordml" xmlns:wps="http://schemas.microsoft.com/office/word/2010/wordprocessingShape" mc:Ignorable="w14 w15 wp14">
   <w:background w:color="FFFFFF"/>
   <w:body>
     <w:p>
       <w:r>
         <w:rPr>
           <w:noProof/>
-          <w:lang w:val="de-DE"/>
+          <w:lang w:eastAsia="en-US"/>
         </w:rPr>
         <w:drawing>
           <wp:anchor distT="0" distB="0" distL="114300" distR="114300" simplePos="0" relativeHeight="251656192" behindDoc="0" locked="0" layoutInCell="1" allowOverlap="1" wp14:anchorId="76ACB499" wp14:editId="098C20FA">
@@ -35,7 +35,7 @@
                     </pic:cNvPicPr>
                   </pic:nvPicPr>
                   <pic:blipFill>
-                    <a:blip r:embed="rId9">
+                    <a:blip r:embed="rId8">
                       <a:extLst>
                         <a:ext uri="{28A0092B-C50C-407E-A947-70E740481C1C}">
                           <a14:useLocalDpi xmlns:a14="http://schemas.microsoft.com/office/drawing/2010/main" val="0"/>
@@ -76,7 +76,7 @@
       <w:r>
         <w:rPr>
           <w:noProof/>
-          <w:lang w:val="de-DE"/>
+          <w:lang w:eastAsia="en-US"/>
         </w:rPr>
         <w:drawing>
           <wp:anchor distT="0" distB="0" distL="0" distR="0" simplePos="0" relativeHeight="251657216" behindDoc="0" locked="0" layoutInCell="1" allowOverlap="1" wp14:anchorId="48676C62" wp14:editId="42B5BFAC">
@@ -104,7 +104,7 @@
                     </pic:cNvPicPr>
                   </pic:nvPicPr>
                   <pic:blipFill>
-                    <a:blip r:embed="rId10">
+                    <a:blip r:embed="rId9">
                       <a:extLst>
                         <a:ext uri="{28A0092B-C50C-407E-A947-70E740481C1C}">
                           <a14:useLocalDpi xmlns:a14="http://schemas.microsoft.com/office/drawing/2010/main" val="0"/>
@@ -236,14 +236,15 @@
     </w:p>
     <w:tbl>
       <w:tblPr>
-        <w:tblStyle w:val="Tabellenraster"/>
-        <w:tblW w:w="0" w:type="auto"/>
+        <w:tblStyle w:val="TableGrid"/>
+        <w:tblW w:w="9781" w:type="dxa"/>
         <w:tblInd w:w="108" w:type="dxa"/>
+        <w:tblLayout w:type="fixed"/>
         <w:tblLook w:val="04A0" w:firstRow="1" w:lastRow="0" w:firstColumn="1" w:lastColumn="0" w:noHBand="0" w:noVBand="1"/>
       </w:tblPr>
       <w:tblGrid>
         <w:gridCol w:w="2127"/>
-        <w:gridCol w:w="7371"/>
+        <w:gridCol w:w="7654"/>
       </w:tblGrid>
       <w:tr>
         <w:tc>
@@ -259,7 +260,7 @@
         </w:tc>
         <w:tc>
           <w:tcPr>
-            <w:tcW w:w="7371" w:type="dxa"/>
+            <w:tcW w:w="7654" w:type="dxa"/>
             <w:shd w:val="clear" w:color="auto" w:fill="DBE5F1" w:themeFill="accent1" w:themeFillTint="33"/>
           </w:tcPr>
           <w:p>
@@ -282,7 +283,7 @@
         </w:tc>
         <w:tc>
           <w:tcPr>
-            <w:tcW w:w="7371" w:type="dxa"/>
+            <w:tcW w:w="7654" w:type="dxa"/>
           </w:tcPr>
           <w:p>
             <w:r>
@@ -309,11 +310,32 @@
         </w:tc>
         <w:tc>
           <w:tcPr>
-            <w:tcW w:w="7371" w:type="dxa"/>
-          </w:tcPr>
-          <w:p>
-            <w:r>
-              <w:t xml:space="preserve">Deregister the job run, collects KPIs and cleanup the logging setup for this job run </w:t>
+            <w:tcW w:w="7654" w:type="dxa"/>
+          </w:tcPr>
+          <w:p>
+            <w:r>
+              <w:t>Dereg</w:t>
+            </w:r>
+            <w:r>
+              <w:t>isters the job run, collects the metrics</w:t>
+            </w:r>
+            <w:r>
+              <w:t xml:space="preserve"> and clean</w:t>
+            </w:r>
+            <w:r>
+              <w:t xml:space="preserve">s </w:t>
+            </w:r>
+            <w:r>
+              <w:t xml:space="preserve">up the logging </w:t>
+            </w:r>
+            <w:r>
+              <w:t>settings</w:t>
+            </w:r>
+            <w:r>
+              <w:t xml:space="preserve"> for this </w:t>
+            </w:r>
+            <w:r>
+              <w:t>run.</w:t>
             </w:r>
           </w:p>
         </w:tc>
@@ -331,11 +353,17 @@
         </w:tc>
         <w:tc>
           <w:tcPr>
-            <w:tcW w:w="7371" w:type="dxa"/>
-          </w:tcPr>
-          <w:p>
-            <w:r>
-              <w:t>Collects min/max time range or values of data flows.</w:t>
+            <w:tcW w:w="7654" w:type="dxa"/>
+          </w:tcPr>
+          <w:p>
+            <w:r>
+              <w:t xml:space="preserve">Collects min/max </w:t>
+            </w:r>
+            <w:r>
+              <w:t>values of timestamps or numeric values within a</w:t>
+            </w:r>
+            <w:r>
+              <w:t xml:space="preserve"> data flows.</w:t>
             </w:r>
           </w:p>
         </w:tc>
@@ -353,7 +381,7 @@
         </w:tc>
         <w:tc>
           <w:tcPr>
-            <w:tcW w:w="7371" w:type="dxa"/>
+            <w:tcW w:w="7654" w:type="dxa"/>
           </w:tcPr>
           <w:p>
             <w:r>
@@ -528,6 +556,19 @@
         <w:t xml:space="preserve">Tracks the memory usage and detects peaks </w:t>
       </w:r>
     </w:p>
+    <w:p>
+      <w:pPr>
+        <w:numPr>
+          <w:ilvl w:val="0"/>
+          <w:numId w:val="2"/>
+        </w:numPr>
+      </w:pPr>
+      <w:r>
+        <w:t>Detects parallel job runs (also based on the work item) and provide steering possibilities</w:t>
+      </w:r>
+      <w:bookmarkStart w:id="0" w:name="_GoBack"/>
+      <w:bookmarkEnd w:id="0"/>
+    </w:p>
     <w:p/>
     <w:p>
       <w:r>
@@ -567,8 +608,8 @@
       </w:r>
     </w:p>
     <w:p>
-      <w:bookmarkStart w:id="0" w:name="__DdeLink__477_376159004"/>
-      <w:bookmarkEnd w:id="0"/>
+      <w:bookmarkStart w:id="1" w:name="__DdeLink__477_376159004"/>
+      <w:bookmarkEnd w:id="1"/>
     </w:p>
     <w:tbl>
       <w:tblPr>
@@ -655,6 +696,84 @@
               <w:pStyle w:val="TableContents"/>
             </w:pPr>
             <w:r>
+              <w:t>Use data source (connection pool)</w:t>
+            </w:r>
+          </w:p>
+        </w:tc>
+        <w:tc>
+          <w:tcPr>
+            <w:tcW w:w="7518" w:type="dxa"/>
+            <w:tcBorders>
+              <w:left w:val="single" w:sz="1" w:space="0" w:color="000000"/>
+              <w:bottom w:val="single" w:sz="1" w:space="0" w:color="000000"/>
+              <w:right w:val="single" w:sz="1" w:space="0" w:color="000000"/>
+            </w:tcBorders>
+            <w:shd w:val="clear" w:color="auto" w:fill="auto"/>
+          </w:tcPr>
+          <w:p>
+            <w:pPr>
+              <w:pStyle w:val="TableContents"/>
+            </w:pPr>
+            <w:r>
+              <w:t>If true the component takes the database connection from a database connection pool.</w:t>
+            </w:r>
+          </w:p>
+        </w:tc>
+      </w:tr>
+      <w:tr>
+        <w:tc>
+          <w:tcPr>
+            <w:tcW w:w="2127" w:type="dxa"/>
+            <w:tcBorders>
+              <w:left w:val="single" w:sz="1" w:space="0" w:color="000000"/>
+              <w:bottom w:val="single" w:sz="1" w:space="0" w:color="000000"/>
+            </w:tcBorders>
+            <w:shd w:val="clear" w:color="auto" w:fill="auto"/>
+          </w:tcPr>
+          <w:p>
+            <w:pPr>
+              <w:pStyle w:val="TableContents"/>
+            </w:pPr>
+            <w:r>
+              <w:t xml:space="preserve">Data source alias </w:t>
+            </w:r>
+          </w:p>
+        </w:tc>
+        <w:tc>
+          <w:tcPr>
+            <w:tcW w:w="7518" w:type="dxa"/>
+            <w:tcBorders>
+              <w:left w:val="single" w:sz="1" w:space="0" w:color="000000"/>
+              <w:bottom w:val="single" w:sz="1" w:space="0" w:color="000000"/>
+              <w:right w:val="single" w:sz="1" w:space="0" w:color="000000"/>
+            </w:tcBorders>
+            <w:shd w:val="clear" w:color="auto" w:fill="auto"/>
+          </w:tcPr>
+          <w:p>
+            <w:pPr>
+              <w:pStyle w:val="TableContents"/>
+            </w:pPr>
+            <w:r>
+              <w:t>The name of the database connection pool providing the database connection.</w:t>
+            </w:r>
+          </w:p>
+        </w:tc>
+      </w:tr>
+      <w:tr>
+        <w:tc>
+          <w:tcPr>
+            <w:tcW w:w="2127" w:type="dxa"/>
+            <w:tcBorders>
+              <w:left w:val="single" w:sz="1" w:space="0" w:color="000000"/>
+              <w:bottom w:val="single" w:sz="1" w:space="0" w:color="000000"/>
+            </w:tcBorders>
+            <w:shd w:val="clear" w:color="auto" w:fill="auto"/>
+          </w:tcPr>
+          <w:p>
+            <w:pPr>
+              <w:pStyle w:val="TableContents"/>
+            </w:pPr>
+            <w:r>
               <w:t>Database Connection</w:t>
             </w:r>
           </w:p>
@@ -1107,6 +1226,7 @@
               <w:pStyle w:val="TableContents"/>
             </w:pPr>
             <w:r>
+              <w:lastRenderedPageBreak/>
               <w:t xml:space="preserve">Set here the context </w:t>
             </w:r>
             <w:r>
@@ -1139,6 +1259,7 @@
               <w:pStyle w:val="TableContents"/>
             </w:pPr>
             <w:r>
+              <w:lastRenderedPageBreak/>
               <w:t>Read process instance id from</w:t>
             </w:r>
           </w:p>
@@ -1190,11 +1311,7 @@
               <w:pStyle w:val="TableContents"/>
             </w:pPr>
             <w:r>
-              <w:t xml:space="preserve">Read ext. job instance id </w:t>
-            </w:r>
-            <w:r>
-              <w:lastRenderedPageBreak/>
-              <w:t>from</w:t>
+              <w:t>Read ext. job instance id from</w:t>
             </w:r>
           </w:p>
         </w:tc>
@@ -1213,12 +1330,7 @@
               <w:pStyle w:val="TableContents"/>
             </w:pPr>
             <w:r>
-              <w:lastRenderedPageBreak/>
-              <w:t xml:space="preserve">In case of need to identify a job via an external ID you can read it from this context </w:t>
-            </w:r>
-            <w:r>
-              <w:lastRenderedPageBreak/>
-              <w:t>variable.</w:t>
+              <w:t>In case of need to identify a job via an external ID you can read it from this context variable.</w:t>
             </w:r>
           </w:p>
         </w:tc>
@@ -1238,7 +1350,6 @@
               <w:pStyle w:val="TableContents"/>
             </w:pPr>
             <w:r>
-              <w:lastRenderedPageBreak/>
               <w:t>Persist all context variables at start</w:t>
             </w:r>
           </w:p>
@@ -2224,6 +2335,45 @@
               <w:pStyle w:val="TableContents"/>
             </w:pPr>
             <w:r>
+              <w:t>Read from Generated Keys....</w:t>
+            </w:r>
+          </w:p>
+        </w:tc>
+        <w:tc>
+          <w:tcPr>
+            <w:tcW w:w="7802" w:type="dxa"/>
+            <w:tcBorders>
+              <w:left w:val="single" w:sz="1" w:space="0" w:color="000000"/>
+              <w:bottom w:val="single" w:sz="1" w:space="0" w:color="000000"/>
+              <w:right w:val="single" w:sz="1" w:space="0" w:color="000000"/>
+            </w:tcBorders>
+            <w:shd w:val="clear" w:color="auto" w:fill="auto"/>
+          </w:tcPr>
+          <w:p>
+            <w:pPr>
+              <w:pStyle w:val="TableContents"/>
+            </w:pPr>
+            <w:r>
+              <w:t>If true, the component avoids to re select the job instance id instead it uses the jdbc driver feature to deliver the generated keys. Sometimes this does not work, and in this case deactivate this option.</w:t>
+            </w:r>
+          </w:p>
+        </w:tc>
+      </w:tr>
+      <w:tr>
+        <w:tc>
+          <w:tcPr>
+            <w:tcW w:w="1843" w:type="dxa"/>
+            <w:tcBorders>
+              <w:left w:val="single" w:sz="1" w:space="0" w:color="000000"/>
+              <w:bottom w:val="single" w:sz="1" w:space="0" w:color="000000"/>
+            </w:tcBorders>
+            <w:shd w:val="clear" w:color="auto" w:fill="auto"/>
+          </w:tcPr>
+          <w:p>
+            <w:pPr>
+              <w:pStyle w:val="TableContents"/>
+            </w:pPr>
+            <w:r>
               <w:t>Sequence expression</w:t>
             </w:r>
           </w:p>
@@ -5436,13 +5586,13 @@
         <w:tblLook w:val="0000" w:firstRow="0" w:lastRow="0" w:firstColumn="0" w:lastColumn="0" w:noHBand="0" w:noVBand="0"/>
       </w:tblPr>
       <w:tblGrid>
-        <w:gridCol w:w="2154"/>
-        <w:gridCol w:w="7491"/>
+        <w:gridCol w:w="1646"/>
+        <w:gridCol w:w="7999"/>
       </w:tblGrid>
       <w:tr>
         <w:tc>
           <w:tcPr>
-            <w:tcW w:w="2154" w:type="dxa"/>
+            <w:tcW w:w="1646" w:type="dxa"/>
             <w:tcBorders>
               <w:top w:val="single" w:sz="1" w:space="0" w:color="000000"/>
               <w:left w:val="single" w:sz="1" w:space="0" w:color="000000"/>
@@ -5469,7 +5619,7 @@
         </w:tc>
         <w:tc>
           <w:tcPr>
-            <w:tcW w:w="7491" w:type="dxa"/>
+            <w:tcW w:w="7999" w:type="dxa"/>
             <w:tcBorders>
               <w:top w:val="single" w:sz="1" w:space="0" w:color="000000"/>
               <w:left w:val="single" w:sz="1" w:space="0" w:color="000000"/>
@@ -5495,7 +5645,7 @@
       <w:tr>
         <w:tc>
           <w:tcPr>
-            <w:tcW w:w="2154" w:type="dxa"/>
+            <w:tcW w:w="1646" w:type="dxa"/>
             <w:tcBorders>
               <w:left w:val="single" w:sz="1" w:space="0" w:color="000000"/>
               <w:bottom w:val="single" w:sz="2" w:space="0" w:color="000000"/>
@@ -5513,7 +5663,7 @@
         </w:tc>
         <w:tc>
           <w:tcPr>
-            <w:tcW w:w="7491" w:type="dxa"/>
+            <w:tcW w:w="7999" w:type="dxa"/>
             <w:tcBorders>
               <w:left w:val="single" w:sz="1" w:space="0" w:color="000000"/>
               <w:bottom w:val="single" w:sz="2" w:space="0" w:color="000000"/>
@@ -5554,7 +5704,7 @@
       <w:tr>
         <w:tc>
           <w:tcPr>
-            <w:tcW w:w="2154" w:type="dxa"/>
+            <w:tcW w:w="1646" w:type="dxa"/>
             <w:tcBorders>
               <w:top w:val="single" w:sz="2" w:space="0" w:color="000000"/>
               <w:left w:val="single" w:sz="2" w:space="0" w:color="000000"/>
@@ -5574,7 +5724,7 @@
         </w:tc>
         <w:tc>
           <w:tcPr>
-            <w:tcW w:w="7491" w:type="dxa"/>
+            <w:tcW w:w="7999" w:type="dxa"/>
             <w:tcBorders>
               <w:top w:val="single" w:sz="2" w:space="0" w:color="000000"/>
               <w:left w:val="single" w:sz="2" w:space="0" w:color="000000"/>
@@ -5596,7 +5746,7 @@
       <w:tr>
         <w:tc>
           <w:tcPr>
-            <w:tcW w:w="2154" w:type="dxa"/>
+            <w:tcW w:w="1646" w:type="dxa"/>
             <w:tcBorders>
               <w:top w:val="single" w:sz="2" w:space="0" w:color="000000"/>
               <w:left w:val="single" w:sz="2" w:space="0" w:color="000000"/>
@@ -5616,7 +5766,7 @@
         </w:tc>
         <w:tc>
           <w:tcPr>
-            <w:tcW w:w="7491" w:type="dxa"/>
+            <w:tcW w:w="7999" w:type="dxa"/>
             <w:tcBorders>
               <w:top w:val="single" w:sz="2" w:space="0" w:color="000000"/>
               <w:left w:val="single" w:sz="2" w:space="0" w:color="000000"/>
@@ -5638,7 +5788,7 @@
       <w:tr>
         <w:tc>
           <w:tcPr>
-            <w:tcW w:w="2154" w:type="dxa"/>
+            <w:tcW w:w="1646" w:type="dxa"/>
             <w:tcBorders>
               <w:top w:val="single" w:sz="2" w:space="0" w:color="000000"/>
               <w:left w:val="single" w:sz="2" w:space="0" w:color="000000"/>
@@ -5658,7 +5808,7 @@
         </w:tc>
         <w:tc>
           <w:tcPr>
-            <w:tcW w:w="7491" w:type="dxa"/>
+            <w:tcW w:w="7999" w:type="dxa"/>
             <w:tcBorders>
               <w:top w:val="single" w:sz="2" w:space="0" w:color="000000"/>
               <w:left w:val="single" w:sz="2" w:space="0" w:color="000000"/>
@@ -5678,9 +5828,6 @@
         </w:tc>
       </w:tr>
     </w:tbl>
-    <w:p/>
-    <w:p/>
-    <w:p/>
     <w:p/>
     <w:p/>
     <w:p>
@@ -6031,7 +6178,7 @@
       <w:r>
         <w:rPr>
           <w:noProof/>
-          <w:lang w:val="de-DE"/>
+          <w:lang w:eastAsia="en-US"/>
         </w:rPr>
         <w:drawing>
           <wp:inline distT="0" distB="0" distL="0" distR="0" wp14:anchorId="4FC710DA" wp14:editId="7BDA7F0F">
@@ -6051,7 +6198,7 @@
                     </pic:cNvPicPr>
                   </pic:nvPicPr>
                   <pic:blipFill>
-                    <a:blip r:embed="rId11">
+                    <a:blip r:embed="rId10">
                       <a:extLst>
                         <a:ext uri="{28A0092B-C50C-407E-A947-70E740481C1C}">
                           <a14:useLocalDpi xmlns:a14="http://schemas.microsoft.com/office/drawing/2010/main" val="0"/>
@@ -6101,6 +6248,97 @@
       <w:pPr>
         <w:rPr>
           <w:b/>
+        </w:rPr>
+      </w:pPr>
+      <w:r>
+        <w:rPr>
+          <w:b/>
+        </w:rPr>
+        <w:t>Scenario 2: Using a connection pool</w:t>
+      </w:r>
+    </w:p>
+    <w:p>
+      <w:pPr>
+        <w:rPr>
+          <w:b/>
+        </w:rPr>
+      </w:pPr>
+    </w:p>
+    <w:p>
+      <w:r>
+        <w:rPr>
+          <w:noProof/>
+          <w:lang w:eastAsia="en-US"/>
+        </w:rPr>
+        <w:drawing>
+          <wp:inline distT="0" distB="0" distL="0" distR="0" wp14:anchorId="338DDEEC" wp14:editId="00908216">
+            <wp:extent cx="4625219" cy="1893182"/>
+            <wp:effectExtent l="0" t="0" r="0" b="12065"/>
+            <wp:docPr id="7" name="Picture 7"/>
+            <wp:cNvGraphicFramePr>
+              <a:graphicFrameLocks xmlns:a="http://schemas.openxmlformats.org/drawingml/2006/main" noChangeAspect="1"/>
+            </wp:cNvGraphicFramePr>
+            <a:graphic xmlns:a="http://schemas.openxmlformats.org/drawingml/2006/main">
+              <a:graphicData uri="http://schemas.openxmlformats.org/drawingml/2006/picture">
+                <pic:pic xmlns:pic="http://schemas.openxmlformats.org/drawingml/2006/picture">
+                  <pic:nvPicPr>
+                    <pic:cNvPr id="7" name="Screen Shot 2015-10-31 at 12.00.31.png"/>
+                    <pic:cNvPicPr/>
+                  </pic:nvPicPr>
+                  <pic:blipFill>
+                    <a:blip r:embed="rId11">
+                      <a:extLst>
+                        <a:ext uri="{28A0092B-C50C-407E-A947-70E740481C1C}">
+                          <a14:useLocalDpi xmlns:a14="http://schemas.microsoft.com/office/drawing/2010/main" val="0"/>
+                        </a:ext>
+                      </a:extLst>
+                    </a:blip>
+                    <a:stretch>
+                      <a:fillRect/>
+                    </a:stretch>
+                  </pic:blipFill>
+                  <pic:spPr>
+                    <a:xfrm>
+                      <a:off x="0" y="0"/>
+                      <a:ext cx="4636930" cy="1897976"/>
+                    </a:xfrm>
+                    <a:prstGeom prst="rect">
+                      <a:avLst/>
+                    </a:prstGeom>
+                  </pic:spPr>
+                </pic:pic>
+              </a:graphicData>
+            </a:graphic>
+          </wp:inline>
+        </w:drawing>
+      </w:r>
+    </w:p>
+    <w:p/>
+    <w:p>
+      <w:r>
+        <w:t xml:space="preserve">The connection pool can be estalished anywhere unless it is before the initialisation of the tJobInstanceStrart component. Also child jobs can use the same connection pool. </w:t>
+      </w:r>
+    </w:p>
+    <w:p>
+      <w:r>
+        <w:t>It is a good practice to name the pool like the addressed database. This way the configuration more convenient.</w:t>
+      </w:r>
+    </w:p>
+    <w:p/>
+    <w:p>
+      <w:pPr>
+        <w:widowControl/>
+        <w:suppressAutoHyphens w:val="0"/>
+      </w:pPr>
+      <w:r>
+        <w:br w:type="page"/>
+      </w:r>
+    </w:p>
+    <w:p/>
+    <w:p>
+      <w:pPr>
+        <w:rPr>
+          <w:b/>
           <w:bCs/>
         </w:rPr>
       </w:pPr>
@@ -6109,14 +6347,21 @@
           <w:b/>
           <w:bCs/>
         </w:rPr>
-        <w:t>Scenario 2: Measure the time ranges and/or value ranges</w:t>
+        <w:t>Scenario 3</w:t>
+      </w:r>
+      <w:r>
+        <w:rPr>
+          <w:b/>
+          <w:bCs/>
+        </w:rPr>
+        <w:t>: Measure the time ranges and/or value ranges</w:t>
       </w:r>
     </w:p>
     <w:p>
       <w:r>
         <w:rPr>
           <w:noProof/>
-          <w:lang w:val="de-DE"/>
+          <w:lang w:eastAsia="en-US"/>
         </w:rPr>
         <w:drawing>
           <wp:anchor distT="0" distB="0" distL="0" distR="0" simplePos="0" relativeHeight="251659264" behindDoc="0" locked="0" layoutInCell="1" allowOverlap="1" wp14:anchorId="30293F32" wp14:editId="7A08A461">
@@ -6197,8 +6442,6 @@
           <w:b/>
         </w:rPr>
       </w:pPr>
-      <w:bookmarkStart w:id="1" w:name="_GoBack"/>
-      <w:bookmarkEnd w:id="1"/>
       <w:r>
         <w:rPr>
           <w:b/>
@@ -6220,7 +6463,7 @@
       <w:r>
         <w:rPr>
           <w:noProof/>
-          <w:lang w:val="de-DE"/>
+          <w:lang w:eastAsia="en-US"/>
         </w:rPr>
         <w:drawing>
           <wp:inline distT="0" distB="0" distL="0" distR="0" wp14:anchorId="37FC6CD0" wp14:editId="7B42EA84">
@@ -6295,7 +6538,13 @@
         <w:suppressAutoHyphens w:val="0"/>
       </w:pPr>
       <w:r>
-        <w:t>The component set for broken job instances the return code 999 and as return message “Process died”.</w:t>
+        <w:t>The component set for broke</w:t>
+      </w:r>
+      <w:r>
+        <w:t>n job instances the return code=</w:t>
+      </w:r>
+      <w:r>
+        <w:t>999 and as return message “Process died”.</w:t>
       </w:r>
     </w:p>
     <w:p>
@@ -6352,7 +6601,7 @@
     </w:p>
     <w:p>
       <w:pPr>
-        <w:pStyle w:val="Listenabsatz"/>
+        <w:pStyle w:val="ListParagraph"/>
         <w:widowControl/>
         <w:numPr>
           <w:ilvl w:val="0"/>
@@ -6366,7 +6615,7 @@
     </w:p>
     <w:p>
       <w:pPr>
-        <w:pStyle w:val="Listenabsatz"/>
+        <w:pStyle w:val="ListParagraph"/>
         <w:widowControl/>
         <w:numPr>
           <w:ilvl w:val="0"/>
@@ -6380,7 +6629,7 @@
     </w:p>
     <w:p>
       <w:pPr>
-        <w:pStyle w:val="Listenabsatz"/>
+        <w:pStyle w:val="ListParagraph"/>
         <w:widowControl/>
         <w:numPr>
           <w:ilvl w:val="0"/>
@@ -6394,7 +6643,7 @@
     </w:p>
     <w:p>
       <w:pPr>
-        <w:pStyle w:val="Listenabsatz"/>
+        <w:pStyle w:val="ListParagraph"/>
         <w:widowControl/>
         <w:numPr>
           <w:ilvl w:val="0"/>
@@ -6403,7 +6652,13 @@
         <w:suppressAutoHyphens w:val="0"/>
       </w:pPr>
       <w:r>
-        <w:t>If you use the component please check if the job is long running job and in this case use a separate connection for the tJobInstanceEnd component to avoid problems with server side disconnected database connections.</w:t>
+        <w:t>If you use the component please check if the job is long running job and in this case use a separate connection for the tJobInstanceEnd component</w:t>
+      </w:r>
+      <w:r>
+        <w:t xml:space="preserve"> or consider the usage of a connection pool</w:t>
+      </w:r>
+      <w:r>
+        <w:t xml:space="preserve"> to avoid problems with server side disconnected database connections.</w:t>
       </w:r>
     </w:p>
     <w:p>
@@ -6490,7 +6745,7 @@
       <w:r>
         <w:rPr>
           <w:noProof/>
-          <w:lang w:val="de-DE"/>
+          <w:lang w:eastAsia="en-US"/>
         </w:rPr>
         <w:drawing>
           <wp:inline distT="0" distB="0" distL="0" distR="0" wp14:anchorId="5820847F" wp14:editId="7B6DC0C0">
@@ -6585,7 +6840,7 @@
     <w:p/>
     <w:tbl>
       <w:tblPr>
-        <w:tblStyle w:val="Tabellenraster"/>
+        <w:tblStyle w:val="TableGrid"/>
         <w:tblW w:w="0" w:type="auto"/>
         <w:tblLook w:val="0420" w:firstRow="1" w:lastRow="0" w:firstColumn="0" w:lastColumn="0" w:noHBand="0" w:noVBand="1"/>
       </w:tblPr>
@@ -7127,18 +7382,26 @@
       <w:r>
         <w:t>.</w:t>
       </w:r>
-    </w:p>
-    <w:p>
+      <w:r>
+        <w:t xml:space="preserve"> </w:t>
+      </w:r>
       <w:r>
         <w:t>In former releases some tables had slightly different names but the meaning and structure is the same.</w:t>
       </w:r>
-    </w:p>
-    <w:p>
+      <w:r>
+        <w:t xml:space="preserve"> </w:t>
+      </w:r>
       <w:r>
         <w:t>You can adapt old names in the configuration if the tJobInstanceStart advanced settings.</w:t>
       </w:r>
     </w:p>
-    <w:p/>
+    <w:p>
+      <w:pPr>
+        <w:rPr>
+          <w:b/>
+        </w:rPr>
+      </w:pPr>
+    </w:p>
     <w:p>
       <w:pPr>
         <w:rPr>
@@ -8033,7 +8296,39 @@
           <w:sz w:val="16"/>
           <w:szCs w:val="16"/>
         </w:rPr>
-        <w:t xml:space="preserve"> JOB_INSTANCES(JOB_GUID);</w:t>
+        <w:t xml:space="preserve"> JOB_INSTANCE</w:t>
+      </w:r>
+      <w:r>
+        <w:rPr>
+          <w:rFonts w:ascii="Courier New" w:hAnsi="Courier New" w:cs="Courier New"/>
+          <w:sz w:val="16"/>
+          <w:szCs w:val="16"/>
+        </w:rPr>
+        <w:t>_</w:t>
+      </w:r>
+      <w:r>
+        <w:rPr>
+          <w:rFonts w:ascii="Courier New" w:hAnsi="Courier New" w:cs="Courier New"/>
+          <w:sz w:val="16"/>
+          <w:szCs w:val="16"/>
+        </w:rPr>
+        <w:t>S</w:t>
+      </w:r>
+      <w:r>
+        <w:rPr>
+          <w:rFonts w:ascii="Courier New" w:hAnsi="Courier New" w:cs="Courier New"/>
+          <w:sz w:val="16"/>
+          <w:szCs w:val="16"/>
+        </w:rPr>
+        <w:t>TATUS</w:t>
+      </w:r>
+      <w:r>
+        <w:rPr>
+          <w:rFonts w:ascii="Courier New" w:hAnsi="Courier New" w:cs="Courier New"/>
+          <w:sz w:val="16"/>
+          <w:szCs w:val="16"/>
+        </w:rPr>
+        <w:t>(JOB_GUID);</w:t>
       </w:r>
     </w:p>
     <w:p>
@@ -8046,6 +8341,98 @@
           <w:szCs w:val="16"/>
         </w:rPr>
       </w:pPr>
+      <w:r>
+        <w:rPr>
+          <w:rFonts w:ascii="Courier New" w:hAnsi="Courier New" w:cs="Courier New"/>
+          <w:b/>
+          <w:color w:val="800000"/>
+          <w:sz w:val="16"/>
+          <w:szCs w:val="16"/>
+        </w:rPr>
+        <w:t>CREATE INDEX</w:t>
+      </w:r>
+      <w:r>
+        <w:rPr>
+          <w:rFonts w:ascii="Courier New" w:hAnsi="Courier New" w:cs="Courier New"/>
+          <w:sz w:val="16"/>
+          <w:szCs w:val="16"/>
+        </w:rPr>
+        <w:t xml:space="preserve"> JOB_INSTANCE_STATUS_JOB_NAME</w:t>
+      </w:r>
+      <w:r>
+        <w:rPr>
+          <w:rFonts w:ascii="Courier New" w:hAnsi="Courier New" w:cs="Courier New"/>
+          <w:sz w:val="16"/>
+          <w:szCs w:val="16"/>
+        </w:rPr>
+        <w:t xml:space="preserve"> </w:t>
+      </w:r>
+      <w:r>
+        <w:rPr>
+          <w:rFonts w:ascii="Courier New" w:hAnsi="Courier New" w:cs="Courier New"/>
+          <w:b/>
+          <w:color w:val="800000"/>
+          <w:sz w:val="16"/>
+          <w:szCs w:val="16"/>
+        </w:rPr>
+        <w:t>ON</w:t>
+      </w:r>
+      <w:r>
+        <w:rPr>
+          <w:rFonts w:ascii="Courier New" w:hAnsi="Courier New" w:cs="Courier New"/>
+          <w:sz w:val="16"/>
+          <w:szCs w:val="16"/>
+        </w:rPr>
+        <w:t xml:space="preserve"> JOB_INSTANCE</w:t>
+      </w:r>
+      <w:r>
+        <w:rPr>
+          <w:rFonts w:ascii="Courier New" w:hAnsi="Courier New" w:cs="Courier New"/>
+          <w:sz w:val="16"/>
+          <w:szCs w:val="16"/>
+        </w:rPr>
+        <w:t>_</w:t>
+      </w:r>
+      <w:r>
+        <w:rPr>
+          <w:rFonts w:ascii="Courier New" w:hAnsi="Courier New" w:cs="Courier New"/>
+          <w:sz w:val="16"/>
+          <w:szCs w:val="16"/>
+        </w:rPr>
+        <w:t>S</w:t>
+      </w:r>
+      <w:r>
+        <w:rPr>
+          <w:rFonts w:ascii="Courier New" w:hAnsi="Courier New" w:cs="Courier New"/>
+          <w:sz w:val="16"/>
+          <w:szCs w:val="16"/>
+        </w:rPr>
+        <w:t>TATUS</w:t>
+      </w:r>
+      <w:r>
+        <w:rPr>
+          <w:rFonts w:ascii="Courier New" w:hAnsi="Courier New" w:cs="Courier New"/>
+          <w:sz w:val="16"/>
+          <w:szCs w:val="16"/>
+        </w:rPr>
+        <w:t>(JOB_</w:t>
+      </w:r>
+      <w:r>
+        <w:rPr>
+          <w:rFonts w:ascii="Courier New" w:hAnsi="Courier New" w:cs="Courier New"/>
+          <w:sz w:val="16"/>
+          <w:szCs w:val="16"/>
+        </w:rPr>
+        <w:t>NAME</w:t>
+      </w:r>
+      <w:r>
+        <w:rPr>
+          <w:rFonts w:ascii="Courier New" w:hAnsi="Courier New" w:cs="Courier New"/>
+          <w:sz w:val="16"/>
+          <w:szCs w:val="16"/>
+        </w:rPr>
+        <w:t>);</w:t>
+      </w:r>
     </w:p>
     <w:p>
       <w:pPr>
@@ -8057,24 +8444,6 @@
           <w:szCs w:val="16"/>
         </w:rPr>
       </w:pPr>
-      <w:r>
-        <w:rPr>
-          <w:rFonts w:ascii="Courier New" w:hAnsi="Courier New" w:cs="Courier New"/>
-          <w:b/>
-          <w:color w:val="800000"/>
-          <w:sz w:val="16"/>
-          <w:szCs w:val="16"/>
-        </w:rPr>
-        <w:t>CREATE TABLE</w:t>
-      </w:r>
-      <w:r>
-        <w:rPr>
-          <w:rFonts w:ascii="Courier New" w:hAnsi="Courier New" w:cs="Courier New"/>
-          <w:sz w:val="16"/>
-          <w:szCs w:val="16"/>
-        </w:rPr>
-        <w:t xml:space="preserve"> JOB_INSTANCE_CONTEXT (</w:t>
-      </w:r>
     </w:p>
     <w:p>
       <w:pPr>
@@ -8089,44 +8458,20 @@
       <w:r>
         <w:rPr>
           <w:rFonts w:ascii="Courier New" w:hAnsi="Courier New" w:cs="Courier New"/>
-          <w:sz w:val="16"/>
-          <w:szCs w:val="16"/>
-        </w:rPr>
-        <w:t xml:space="preserve">    JOB_INSTANCE_ID BIGINT </w:t>
-      </w:r>
-      <w:r>
-        <w:rPr>
-          <w:rFonts w:ascii="Courier New" w:hAnsi="Courier New" w:cs="Courier New"/>
           <w:b/>
           <w:color w:val="800000"/>
           <w:sz w:val="16"/>
           <w:szCs w:val="16"/>
         </w:rPr>
-        <w:t>NOT NULL</w:t>
-      </w:r>
-      <w:r>
-        <w:rPr>
-          <w:rFonts w:ascii="Courier New" w:hAnsi="Courier New" w:cs="Courier New"/>
-          <w:sz w:val="16"/>
-          <w:szCs w:val="16"/>
-        </w:rPr>
-        <w:t>,      -- reference to</w:t>
-      </w:r>
-      <w:r>
-        <w:rPr>
-          <w:rFonts w:ascii="Courier New" w:hAnsi="Courier New" w:cs="Courier New"/>
-          <w:sz w:val="16"/>
-          <w:szCs w:val="16"/>
-        </w:rPr>
-        <w:t xml:space="preserve"> the</w:t>
-      </w:r>
-      <w:r>
-        <w:rPr>
-          <w:rFonts w:ascii="Courier New" w:hAnsi="Courier New" w:cs="Courier New"/>
-          <w:sz w:val="16"/>
-          <w:szCs w:val="16"/>
-        </w:rPr>
-        <w:t xml:space="preserve"> job instance</w:t>
+        <w:t>CREATE TABLE</w:t>
+      </w:r>
+      <w:r>
+        <w:rPr>
+          <w:rFonts w:ascii="Courier New" w:hAnsi="Courier New" w:cs="Courier New"/>
+          <w:sz w:val="16"/>
+          <w:szCs w:val="16"/>
+        </w:rPr>
+        <w:t xml:space="preserve"> JOB_INSTANCE_CONTEXT (</w:t>
       </w:r>
     </w:p>
     <w:p>
@@ -8145,7 +8490,7 @@
           <w:sz w:val="16"/>
           <w:szCs w:val="16"/>
         </w:rPr>
-        <w:t xml:space="preserve">    ATTRIBUTE_KEY VARCHAR(100) </w:t>
+        <w:t xml:space="preserve">    JOB_INSTANCE_ID BIGINT </w:t>
       </w:r>
       <w:r>
         <w:rPr>
@@ -8163,7 +8508,23 @@
           <w:sz w:val="16"/>
           <w:szCs w:val="16"/>
         </w:rPr>
-        <w:t>,  -- context variable name</w:t>
+        <w:t>,      -- reference to</w:t>
+      </w:r>
+      <w:r>
+        <w:rPr>
+          <w:rFonts w:ascii="Courier New" w:hAnsi="Courier New" w:cs="Courier New"/>
+          <w:sz w:val="16"/>
+          <w:szCs w:val="16"/>
+        </w:rPr>
+        <w:t xml:space="preserve"> the</w:t>
+      </w:r>
+      <w:r>
+        <w:rPr>
+          <w:rFonts w:ascii="Courier New" w:hAnsi="Courier New" w:cs="Courier New"/>
+          <w:sz w:val="16"/>
+          <w:szCs w:val="16"/>
+        </w:rPr>
+        <w:t xml:space="preserve"> job instance</w:t>
       </w:r>
     </w:p>
     <w:p>
@@ -8182,7 +8543,25 @@
           <w:sz w:val="16"/>
           <w:szCs w:val="16"/>
         </w:rPr>
-        <w:t xml:space="preserve">    ATTRIBUTE_VALUE VARCHAR(1024),        -- textual representation of the value</w:t>
+        <w:t xml:space="preserve">    ATTRIBUTE_KEY VARCHAR(100) </w:t>
+      </w:r>
+      <w:r>
+        <w:rPr>
+          <w:rFonts w:ascii="Courier New" w:hAnsi="Courier New" w:cs="Courier New"/>
+          <w:b/>
+          <w:color w:val="800000"/>
+          <w:sz w:val="16"/>
+          <w:szCs w:val="16"/>
+        </w:rPr>
+        <w:t>NOT NULL</w:t>
+      </w:r>
+      <w:r>
+        <w:rPr>
+          <w:rFonts w:ascii="Courier New" w:hAnsi="Courier New" w:cs="Courier New"/>
+          <w:sz w:val="16"/>
+          <w:szCs w:val="16"/>
+        </w:rPr>
+        <w:t>,  -- context variable name</w:t>
       </w:r>
     </w:p>
     <w:p>
@@ -8201,33 +8580,7 @@
           <w:sz w:val="16"/>
           <w:szCs w:val="16"/>
         </w:rPr>
-        <w:t xml:space="preserve">    ATTRIBUTE_TYPE VARCHAR(32) </w:t>
-      </w:r>
-      <w:r>
-        <w:rPr>
-          <w:rFonts w:ascii="Courier New" w:hAnsi="Courier New" w:cs="Courier New"/>
-          <w:b/>
-          <w:color w:val="800000"/>
-          <w:sz w:val="16"/>
-          <w:szCs w:val="16"/>
-        </w:rPr>
-        <w:t>NOT NULL</w:t>
-      </w:r>
-      <w:r>
-        <w:rPr>
-          <w:rFonts w:ascii="Courier New" w:hAnsi="Courier New" w:cs="Courier New"/>
-          <w:sz w:val="16"/>
-          <w:szCs w:val="16"/>
-        </w:rPr>
-        <w:t xml:space="preserve">,  </w:t>
-      </w:r>
-      <w:r>
-        <w:rPr>
-          <w:rFonts w:ascii="Courier New" w:hAnsi="Courier New" w:cs="Courier New"/>
-          <w:sz w:val="16"/>
-          <w:szCs w:val="16"/>
-        </w:rPr>
-        <w:t>-- Java class name of the value</w:t>
+        <w:t xml:space="preserve">    ATTRIBUTE_VALUE VARCHAR(1024),        -- textual representation of the value</w:t>
       </w:r>
     </w:p>
     <w:p>
@@ -8246,7 +8599,7 @@
           <w:sz w:val="16"/>
           <w:szCs w:val="16"/>
         </w:rPr>
-        <w:t xml:space="preserve">    IS_OUTPUT_ATTR BOOLEAN </w:t>
+        <w:t xml:space="preserve">    ATTRIBUTE_TYPE VARCHAR(32) </w:t>
       </w:r>
       <w:r>
         <w:rPr>
@@ -8264,7 +8617,15 @@
           <w:sz w:val="16"/>
           <w:szCs w:val="16"/>
         </w:rPr>
-        <w:t>);     -- 0 = Input, 1 = Output</w:t>
+        <w:t xml:space="preserve">,  </w:t>
+      </w:r>
+      <w:r>
+        <w:rPr>
+          <w:rFonts w:ascii="Courier New" w:hAnsi="Courier New" w:cs="Courier New"/>
+          <w:sz w:val="16"/>
+          <w:szCs w:val="16"/>
+        </w:rPr>
+        <w:t>-- Java class name of the value</w:t>
       </w:r>
     </w:p>
     <w:p>
@@ -8283,7 +8644,25 @@
           <w:sz w:val="16"/>
           <w:szCs w:val="16"/>
         </w:rPr>
-        <w:t xml:space="preserve">    </w:t>
+        <w:t xml:space="preserve">    IS_OUTPUT_ATTR BOOLEAN </w:t>
+      </w:r>
+      <w:r>
+        <w:rPr>
+          <w:rFonts w:ascii="Courier New" w:hAnsi="Courier New" w:cs="Courier New"/>
+          <w:b/>
+          <w:color w:val="800000"/>
+          <w:sz w:val="16"/>
+          <w:szCs w:val="16"/>
+        </w:rPr>
+        <w:t>NOT NULL</w:t>
+      </w:r>
+      <w:r>
+        <w:rPr>
+          <w:rFonts w:ascii="Courier New" w:hAnsi="Courier New" w:cs="Courier New"/>
+          <w:sz w:val="16"/>
+          <w:szCs w:val="16"/>
+        </w:rPr>
+        <w:t>);     -- 0 = Input, 1 = Output</w:t>
       </w:r>
     </w:p>
     <w:p>
@@ -8299,38 +8678,10 @@
       <w:r>
         <w:rPr>
           <w:rFonts w:ascii="Courier New" w:hAnsi="Courier New" w:cs="Courier New"/>
-          <w:b/>
-          <w:color w:val="800000"/>
-          <w:sz w:val="16"/>
-          <w:szCs w:val="16"/>
-        </w:rPr>
-        <w:t>CREATE INDEX</w:t>
-      </w:r>
-      <w:r>
-        <w:rPr>
-          <w:rFonts w:ascii="Courier New" w:hAnsi="Courier New" w:cs="Courier New"/>
-          <w:sz w:val="16"/>
-          <w:szCs w:val="16"/>
-        </w:rPr>
-        <w:t xml:space="preserve"> JOB_INSTANCE_CONTEXT_IDX </w:t>
-      </w:r>
-      <w:r>
-        <w:rPr>
-          <w:rFonts w:ascii="Courier New" w:hAnsi="Courier New" w:cs="Courier New"/>
-          <w:b/>
-          <w:color w:val="800000"/>
-          <w:sz w:val="16"/>
-          <w:szCs w:val="16"/>
-        </w:rPr>
-        <w:t>ON</w:t>
-      </w:r>
-      <w:r>
-        <w:rPr>
-          <w:rFonts w:ascii="Courier New" w:hAnsi="Courier New" w:cs="Courier New"/>
-          <w:sz w:val="16"/>
-          <w:szCs w:val="16"/>
-        </w:rPr>
-        <w:t xml:space="preserve"> JOB_INSTANCE_CONTEXT(JOB_INSTANCE_ID, ATTRIBUTE_KEY, IS_OUTPUT_ATTR);</w:t>
+          <w:sz w:val="16"/>
+          <w:szCs w:val="16"/>
+        </w:rPr>
+        <w:t xml:space="preserve">    </w:t>
       </w:r>
     </w:p>
     <w:p>
@@ -8343,6 +8694,42 @@
           <w:szCs w:val="16"/>
         </w:rPr>
       </w:pPr>
+      <w:r>
+        <w:rPr>
+          <w:rFonts w:ascii="Courier New" w:hAnsi="Courier New" w:cs="Courier New"/>
+          <w:b/>
+          <w:color w:val="800000"/>
+          <w:sz w:val="16"/>
+          <w:szCs w:val="16"/>
+        </w:rPr>
+        <w:t>CREATE INDEX</w:t>
+      </w:r>
+      <w:r>
+        <w:rPr>
+          <w:rFonts w:ascii="Courier New" w:hAnsi="Courier New" w:cs="Courier New"/>
+          <w:sz w:val="16"/>
+          <w:szCs w:val="16"/>
+        </w:rPr>
+        <w:t xml:space="preserve"> JOB_INSTANCE_CONTEXT_IDX </w:t>
+      </w:r>
+      <w:r>
+        <w:rPr>
+          <w:rFonts w:ascii="Courier New" w:hAnsi="Courier New" w:cs="Courier New"/>
+          <w:b/>
+          <w:color w:val="800000"/>
+          <w:sz w:val="16"/>
+          <w:szCs w:val="16"/>
+        </w:rPr>
+        <w:t>ON</w:t>
+      </w:r>
+      <w:r>
+        <w:rPr>
+          <w:rFonts w:ascii="Courier New" w:hAnsi="Courier New" w:cs="Courier New"/>
+          <w:sz w:val="16"/>
+          <w:szCs w:val="16"/>
+        </w:rPr>
+        <w:t xml:space="preserve"> JOB_INSTANCE_CONTEXT(JOB_INSTANCE_ID, ATTRIBUTE_KEY, IS_OUTPUT_ATTR);</w:t>
+      </w:r>
     </w:p>
     <w:p>
       <w:pPr>
@@ -8354,24 +8741,6 @@
           <w:szCs w:val="16"/>
         </w:rPr>
       </w:pPr>
-      <w:r>
-        <w:rPr>
-          <w:rFonts w:ascii="Courier New" w:hAnsi="Courier New" w:cs="Courier New"/>
-          <w:b/>
-          <w:color w:val="800000"/>
-          <w:sz w:val="16"/>
-          <w:szCs w:val="16"/>
-        </w:rPr>
-        <w:t>CREATE TABLE</w:t>
-      </w:r>
-      <w:r>
-        <w:rPr>
-          <w:rFonts w:ascii="Courier New" w:hAnsi="Courier New" w:cs="Courier New"/>
-          <w:sz w:val="16"/>
-          <w:szCs w:val="16"/>
-        </w:rPr>
-        <w:t xml:space="preserve"> JOB_INSTANCE_COUNTERS (</w:t>
-      </w:r>
     </w:p>
     <w:p>
       <w:pPr>
@@ -8386,10 +8755,20 @@
       <w:r>
         <w:rPr>
           <w:rFonts w:ascii="Courier New" w:hAnsi="Courier New" w:cs="Courier New"/>
-          <w:sz w:val="16"/>
-          <w:szCs w:val="16"/>
-        </w:rPr>
-        <w:t xml:space="preserve">    JOB_INSTANCE_ID BIGINT NOT NULL,     -- reference to the job instance</w:t>
+          <w:b/>
+          <w:color w:val="800000"/>
+          <w:sz w:val="16"/>
+          <w:szCs w:val="16"/>
+        </w:rPr>
+        <w:t>CREATE TABLE</w:t>
+      </w:r>
+      <w:r>
+        <w:rPr>
+          <w:rFonts w:ascii="Courier New" w:hAnsi="Courier New" w:cs="Courier New"/>
+          <w:sz w:val="16"/>
+          <w:szCs w:val="16"/>
+        </w:rPr>
+        <w:t xml:space="preserve"> JOB_INSTANCE_COUNTERS (</w:t>
       </w:r>
     </w:p>
     <w:p>
@@ -8408,7 +8787,7 @@
           <w:sz w:val="16"/>
           <w:szCs w:val="16"/>
         </w:rPr>
-        <w:t xml:space="preserve">    COUNTER_NAME VARCHAR(128) NOT NULL,  -- name of the counter set in tJobInstanceEnd for a counter</w:t>
+        <w:t xml:space="preserve">    JOB_INSTANCE_ID BIGINT NOT NULL,     -- reference to the job instance</w:t>
       </w:r>
     </w:p>
     <w:p>
@@ -8427,7 +8806,7 @@
           <w:sz w:val="16"/>
           <w:szCs w:val="16"/>
         </w:rPr>
-        <w:t xml:space="preserve">    COUNTER_VALUE INTEGER,               -- value of the counter</w:t>
+        <w:t xml:space="preserve">    COUNTER_NAME VARCHAR(128) NOT NULL,  -- name of the counter set in tJobInstanceEnd for a counter</w:t>
       </w:r>
     </w:p>
     <w:p>
@@ -8446,43 +8825,7 @@
           <w:sz w:val="16"/>
           <w:szCs w:val="16"/>
         </w:rPr>
-        <w:t xml:space="preserve">    </w:t>
-      </w:r>
-      <w:r>
-        <w:rPr>
-          <w:rFonts w:ascii="Courier New" w:hAnsi="Courier New" w:cs="Courier New"/>
-          <w:b/>
-          <w:color w:val="800000"/>
-          <w:sz w:val="16"/>
-          <w:szCs w:val="16"/>
-        </w:rPr>
-        <w:t>CONSTRAINT</w:t>
-      </w:r>
-      <w:r>
-        <w:rPr>
-          <w:rFonts w:ascii="Courier New" w:hAnsi="Courier New" w:cs="Courier New"/>
-          <w:sz w:val="16"/>
-          <w:szCs w:val="16"/>
-        </w:rPr>
-        <w:t xml:space="preserve"> PK_JOB_INSTANCE_COUNTERS </w:t>
-      </w:r>
-      <w:r>
-        <w:rPr>
-          <w:rFonts w:ascii="Courier New" w:hAnsi="Courier New" w:cs="Courier New"/>
-          <w:b/>
-          <w:color w:val="800000"/>
-          <w:sz w:val="16"/>
-          <w:szCs w:val="16"/>
-        </w:rPr>
-        <w:t>PRIMARY KEY</w:t>
-      </w:r>
-      <w:r>
-        <w:rPr>
-          <w:rFonts w:ascii="Courier New" w:hAnsi="Courier New" w:cs="Courier New"/>
-          <w:sz w:val="16"/>
-          <w:szCs w:val="16"/>
-        </w:rPr>
-        <w:t xml:space="preserve"> (JOB_INSTANCE_ID, COUNTER_NAME));</w:t>
+        <w:t xml:space="preserve">    COUNTER_VALUE INTEGER,               -- value of the counter</w:t>
       </w:r>
     </w:p>
     <w:p>
@@ -8503,6 +8846,42 @@
         </w:rPr>
         <w:t xml:space="preserve">    </w:t>
       </w:r>
+      <w:r>
+        <w:rPr>
+          <w:rFonts w:ascii="Courier New" w:hAnsi="Courier New" w:cs="Courier New"/>
+          <w:b/>
+          <w:color w:val="800000"/>
+          <w:sz w:val="16"/>
+          <w:szCs w:val="16"/>
+        </w:rPr>
+        <w:t>CONSTRAINT</w:t>
+      </w:r>
+      <w:r>
+        <w:rPr>
+          <w:rFonts w:ascii="Courier New" w:hAnsi="Courier New" w:cs="Courier New"/>
+          <w:sz w:val="16"/>
+          <w:szCs w:val="16"/>
+        </w:rPr>
+        <w:t xml:space="preserve"> PK_JOB_INSTANCE_COUNTERS </w:t>
+      </w:r>
+      <w:r>
+        <w:rPr>
+          <w:rFonts w:ascii="Courier New" w:hAnsi="Courier New" w:cs="Courier New"/>
+          <w:b/>
+          <w:color w:val="800000"/>
+          <w:sz w:val="16"/>
+          <w:szCs w:val="16"/>
+        </w:rPr>
+        <w:t>PRIMARY KEY</w:t>
+      </w:r>
+      <w:r>
+        <w:rPr>
+          <w:rFonts w:ascii="Courier New" w:hAnsi="Courier New" w:cs="Courier New"/>
+          <w:sz w:val="16"/>
+          <w:szCs w:val="16"/>
+        </w:rPr>
+        <w:t xml:space="preserve"> (JOB_INSTANCE_ID, COUNTER_NAME));</w:t>
+      </w:r>
     </w:p>
     <w:p>
       <w:pPr>
@@ -8517,20 +8896,10 @@
       <w:r>
         <w:rPr>
           <w:rFonts w:ascii="Courier New" w:hAnsi="Courier New" w:cs="Courier New"/>
-          <w:b/>
-          <w:color w:val="800000"/>
-          <w:sz w:val="16"/>
-          <w:szCs w:val="16"/>
-        </w:rPr>
-        <w:t>CREATE TABLE</w:t>
-      </w:r>
-      <w:r>
-        <w:rPr>
-          <w:rFonts w:ascii="Courier New" w:hAnsi="Courier New" w:cs="Courier New"/>
-          <w:sz w:val="16"/>
-          <w:szCs w:val="16"/>
-        </w:rPr>
-        <w:t xml:space="preserve"> JOB_INSTANCE_LOGS (</w:t>
+          <w:sz w:val="16"/>
+          <w:szCs w:val="16"/>
+        </w:rPr>
+        <w:t xml:space="preserve">    </w:t>
       </w:r>
     </w:p>
     <w:p>
@@ -8546,28 +8915,20 @@
       <w:r>
         <w:rPr>
           <w:rFonts w:ascii="Courier New" w:hAnsi="Courier New" w:cs="Courier New"/>
-          <w:sz w:val="16"/>
-          <w:szCs w:val="16"/>
-        </w:rPr>
-        <w:t xml:space="preserve">   JOB_INSTANCE_ID BIGINT </w:t>
-      </w:r>
-      <w:r>
-        <w:rPr>
-          <w:rFonts w:ascii="Courier New" w:hAnsi="Courier New" w:cs="Courier New"/>
           <w:b/>
           <w:color w:val="800000"/>
           <w:sz w:val="16"/>
           <w:szCs w:val="16"/>
         </w:rPr>
-        <w:t>NOT NULL</w:t>
-      </w:r>
-      <w:r>
-        <w:rPr>
-          <w:rFonts w:ascii="Courier New" w:hAnsi="Courier New" w:cs="Courier New"/>
-          <w:sz w:val="16"/>
-          <w:szCs w:val="16"/>
-        </w:rPr>
-        <w:t>,</w:t>
+        <w:t>CREATE TABLE</w:t>
+      </w:r>
+      <w:r>
+        <w:rPr>
+          <w:rFonts w:ascii="Courier New" w:hAnsi="Courier New" w:cs="Courier New"/>
+          <w:sz w:val="16"/>
+          <w:szCs w:val="16"/>
+        </w:rPr>
+        <w:t xml:space="preserve"> JOB_INSTANCE_LOGS (</w:t>
       </w:r>
     </w:p>
     <w:p>
@@ -8586,7 +8947,7 @@
           <w:sz w:val="16"/>
           <w:szCs w:val="16"/>
         </w:rPr>
-        <w:t xml:space="preserve">   LOG_TS TIMESTAMP </w:t>
+        <w:t xml:space="preserve">   JOB_INSTANCE_ID BIGINT </w:t>
       </w:r>
       <w:r>
         <w:rPr>
@@ -8623,7 +8984,25 @@
           <w:sz w:val="16"/>
           <w:szCs w:val="16"/>
         </w:rPr>
-        <w:t xml:space="preserve">   LOG_LEVEL VARCHAR(10),</w:t>
+        <w:t xml:space="preserve">   LOG_TS TIMESTAMP </w:t>
+      </w:r>
+      <w:r>
+        <w:rPr>
+          <w:rFonts w:ascii="Courier New" w:hAnsi="Courier New" w:cs="Courier New"/>
+          <w:b/>
+          <w:color w:val="800000"/>
+          <w:sz w:val="16"/>
+          <w:szCs w:val="16"/>
+        </w:rPr>
+        <w:t>NOT NULL</w:t>
+      </w:r>
+      <w:r>
+        <w:rPr>
+          <w:rFonts w:ascii="Courier New" w:hAnsi="Courier New" w:cs="Courier New"/>
+          <w:sz w:val="16"/>
+          <w:szCs w:val="16"/>
+        </w:rPr>
+        <w:t>,</w:t>
       </w:r>
     </w:p>
     <w:p>
@@ -8642,25 +9021,7 @@
           <w:sz w:val="16"/>
           <w:szCs w:val="16"/>
         </w:rPr>
-        <w:t xml:space="preserve">   LOG_NAME VARCHAR(128) </w:t>
-      </w:r>
-      <w:r>
-        <w:rPr>
-          <w:rFonts w:ascii="Courier New" w:hAnsi="Courier New" w:cs="Courier New"/>
-          <w:b/>
-          <w:color w:val="800000"/>
-          <w:sz w:val="16"/>
-          <w:szCs w:val="16"/>
-        </w:rPr>
-        <w:t>NOT NULL</w:t>
-      </w:r>
-      <w:r>
-        <w:rPr>
-          <w:rFonts w:ascii="Courier New" w:hAnsi="Courier New" w:cs="Courier New"/>
-          <w:sz w:val="16"/>
-          <w:szCs w:val="16"/>
-        </w:rPr>
-        <w:t>,</w:t>
+        <w:t xml:space="preserve">   LOG_LEVEL VARCHAR(10),</w:t>
       </w:r>
     </w:p>
     <w:p>
@@ -8679,7 +9040,25 @@
           <w:sz w:val="16"/>
           <w:szCs w:val="16"/>
         </w:rPr>
-        <w:t xml:space="preserve">   LOG_MESSAGE TEXT);</w:t>
+        <w:t xml:space="preserve">   LOG_NAME VARCHAR(128) </w:t>
+      </w:r>
+      <w:r>
+        <w:rPr>
+          <w:rFonts w:ascii="Courier New" w:hAnsi="Courier New" w:cs="Courier New"/>
+          <w:b/>
+          <w:color w:val="800000"/>
+          <w:sz w:val="16"/>
+          <w:szCs w:val="16"/>
+        </w:rPr>
+        <w:t>NOT NULL</w:t>
+      </w:r>
+      <w:r>
+        <w:rPr>
+          <w:rFonts w:ascii="Courier New" w:hAnsi="Courier New" w:cs="Courier New"/>
+          <w:sz w:val="16"/>
+          <w:szCs w:val="16"/>
+        </w:rPr>
+        <w:t>,</w:t>
       </w:r>
     </w:p>
     <w:p>
@@ -8692,11 +9071,30 @@
           <w:szCs w:val="16"/>
         </w:rPr>
       </w:pPr>
+      <w:r>
+        <w:rPr>
+          <w:rFonts w:ascii="Courier New" w:hAnsi="Courier New" w:cs="Courier New"/>
+          <w:sz w:val="16"/>
+          <w:szCs w:val="16"/>
+        </w:rPr>
+        <w:t xml:space="preserve">   LOG_MESSAGE TEXT);</w:t>
+      </w:r>
     </w:p>
     <w:p>
       <w:pPr>
         <w:widowControl/>
         <w:suppressAutoHyphens w:val="0"/>
+        <w:rPr>
+          <w:rFonts w:ascii="Courier New" w:hAnsi="Courier New" w:cs="Courier New"/>
+          <w:sz w:val="16"/>
+          <w:szCs w:val="16"/>
+        </w:rPr>
+      </w:pPr>
+    </w:p>
+    <w:p>
+      <w:pPr>
+        <w:widowControl/>
+        <w:suppressAutoHyphens w:val="0"/>
       </w:pPr>
       <w:r>
         <w:rPr>
@@ -9459,15 +9857,6 @@
           <w:szCs w:val="16"/>
         </w:rPr>
       </w:pPr>
-    </w:p>
-    <w:p>
-      <w:pPr>
-        <w:rPr>
-          <w:rFonts w:ascii="Courier New" w:hAnsi="Courier New" w:cs="Courier New"/>
-          <w:sz w:val="16"/>
-          <w:szCs w:val="16"/>
-        </w:rPr>
-      </w:pPr>
       <w:r>
         <w:rPr>
           <w:rFonts w:ascii="Courier New" w:hAnsi="Courier New" w:cs="Courier New"/>
@@ -9476,6 +9865,84 @@
           <w:sz w:val="16"/>
           <w:szCs w:val="16"/>
         </w:rPr>
+        <w:t>create index</w:t>
+      </w:r>
+      <w:r>
+        <w:rPr>
+          <w:rFonts w:ascii="Courier New" w:hAnsi="Courier New" w:cs="Courier New"/>
+          <w:sz w:val="16"/>
+          <w:szCs w:val="16"/>
+        </w:rPr>
+        <w:t xml:space="preserve"> job_instances_job_name</w:t>
+      </w:r>
+      <w:r>
+        <w:rPr>
+          <w:rFonts w:ascii="Courier New" w:hAnsi="Courier New" w:cs="Courier New"/>
+          <w:sz w:val="16"/>
+          <w:szCs w:val="16"/>
+        </w:rPr>
+        <w:t xml:space="preserve"> </w:t>
+      </w:r>
+      <w:r>
+        <w:rPr>
+          <w:rFonts w:ascii="Courier New" w:hAnsi="Courier New" w:cs="Courier New"/>
+          <w:b/>
+          <w:color w:val="800000"/>
+          <w:sz w:val="16"/>
+          <w:szCs w:val="16"/>
+        </w:rPr>
+        <w:t>on</w:t>
+      </w:r>
+      <w:r>
+        <w:rPr>
+          <w:rFonts w:ascii="Courier New" w:hAnsi="Courier New" w:cs="Courier New"/>
+          <w:sz w:val="16"/>
+          <w:szCs w:val="16"/>
+        </w:rPr>
+        <w:t xml:space="preserve"> dwh_man</w:t>
+      </w:r>
+      <w:r>
+        <w:rPr>
+          <w:rFonts w:ascii="Courier New" w:hAnsi="Courier New" w:cs="Courier New"/>
+          <w:sz w:val="16"/>
+          <w:szCs w:val="16"/>
+        </w:rPr>
+        <w:t>age.job_instance_status(job_name</w:t>
+      </w:r>
+      <w:r>
+        <w:rPr>
+          <w:rFonts w:ascii="Courier New" w:hAnsi="Courier New" w:cs="Courier New"/>
+          <w:sz w:val="16"/>
+          <w:szCs w:val="16"/>
+        </w:rPr>
+        <w:t>);</w:t>
+      </w:r>
+    </w:p>
+    <w:p>
+      <w:pPr>
+        <w:rPr>
+          <w:rFonts w:ascii="Courier New" w:hAnsi="Courier New" w:cs="Courier New"/>
+          <w:sz w:val="16"/>
+          <w:szCs w:val="16"/>
+        </w:rPr>
+      </w:pPr>
+    </w:p>
+    <w:p>
+      <w:pPr>
+        <w:rPr>
+          <w:rFonts w:ascii="Courier New" w:hAnsi="Courier New" w:cs="Courier New"/>
+          <w:sz w:val="16"/>
+          <w:szCs w:val="16"/>
+        </w:rPr>
+      </w:pPr>
+      <w:r>
+        <w:rPr>
+          <w:rFonts w:ascii="Courier New" w:hAnsi="Courier New" w:cs="Courier New"/>
+          <w:b/>
+          <w:color w:val="800000"/>
+          <w:sz w:val="16"/>
+          <w:szCs w:val="16"/>
+        </w:rPr>
         <w:t>create sequence</w:t>
       </w:r>
       <w:r>
@@ -10973,15 +11440,6 @@
           <w:szCs w:val="16"/>
         </w:rPr>
       </w:pPr>
-    </w:p>
-    <w:p>
-      <w:pPr>
-        <w:rPr>
-          <w:rFonts w:ascii="Courier New" w:hAnsi="Courier New"/>
-          <w:sz w:val="16"/>
-          <w:szCs w:val="16"/>
-        </w:rPr>
-      </w:pPr>
       <w:r>
         <w:rPr>
           <w:rFonts w:ascii="Courier New" w:hAnsi="Courier New"/>
@@ -10990,6 +11448,77 @@
           <w:sz w:val="16"/>
           <w:szCs w:val="16"/>
         </w:rPr>
+        <w:t>CREATE INDEX</w:t>
+      </w:r>
+      <w:r>
+        <w:rPr>
+          <w:rFonts w:ascii="Courier New" w:hAnsi="Courier New"/>
+          <w:sz w:val="16"/>
+          <w:szCs w:val="16"/>
+        </w:rPr>
+        <w:t xml:space="preserve"> JOB_INSTANCE_STATUS_JOB_NAME</w:t>
+      </w:r>
+      <w:r>
+        <w:rPr>
+          <w:rFonts w:ascii="Courier New" w:hAnsi="Courier New"/>
+          <w:sz w:val="16"/>
+          <w:szCs w:val="16"/>
+        </w:rPr>
+        <w:t xml:space="preserve"> </w:t>
+      </w:r>
+      <w:r>
+        <w:rPr>
+          <w:rFonts w:ascii="Courier New" w:hAnsi="Courier New"/>
+          <w:b/>
+          <w:color w:val="800000"/>
+          <w:sz w:val="16"/>
+          <w:szCs w:val="16"/>
+        </w:rPr>
+        <w:t>ON</w:t>
+      </w:r>
+      <w:r>
+        <w:rPr>
+          <w:rFonts w:ascii="Courier New" w:hAnsi="Courier New"/>
+          <w:sz w:val="16"/>
+          <w:szCs w:val="16"/>
+        </w:rPr>
+        <w:t xml:space="preserve"> JOB_INSTANCE_STATUS(JOB_NAME);</w:t>
+      </w:r>
+    </w:p>
+    <w:p>
+      <w:pPr>
+        <w:rPr>
+          <w:rFonts w:ascii="Courier New" w:hAnsi="Courier New"/>
+          <w:sz w:val="16"/>
+          <w:szCs w:val="16"/>
+        </w:rPr>
+      </w:pPr>
+    </w:p>
+    <w:p>
+      <w:pPr>
+        <w:rPr>
+          <w:rFonts w:ascii="Courier New" w:hAnsi="Courier New"/>
+          <w:sz w:val="16"/>
+          <w:szCs w:val="16"/>
+        </w:rPr>
+      </w:pPr>
+    </w:p>
+    <w:p>
+      <w:pPr>
+        <w:rPr>
+          <w:rFonts w:ascii="Courier New" w:hAnsi="Courier New"/>
+          <w:sz w:val="16"/>
+          <w:szCs w:val="16"/>
+        </w:rPr>
+      </w:pPr>
+      <w:r>
+        <w:rPr>
+          <w:rFonts w:ascii="Courier New" w:hAnsi="Courier New"/>
+          <w:b/>
+          <w:color w:val="800000"/>
+          <w:sz w:val="16"/>
+          <w:szCs w:val="16"/>
+        </w:rPr>
         <w:t>CREATE SEQUENCE</w:t>
       </w:r>
       <w:r>
@@ -12501,6 +13030,75 @@
           <w:szCs w:val="16"/>
         </w:rPr>
         <w:t xml:space="preserve"> dwh_manage.job_instance_status(job_guid);</w:t>
+      </w:r>
+    </w:p>
+    <w:p>
+      <w:pPr>
+        <w:rPr>
+          <w:rFonts w:ascii="Courier New" w:hAnsi="Courier New"/>
+          <w:sz w:val="16"/>
+          <w:szCs w:val="16"/>
+        </w:rPr>
+      </w:pPr>
+      <w:r>
+        <w:rPr>
+          <w:rFonts w:ascii="Courier New" w:hAnsi="Courier New"/>
+          <w:b/>
+          <w:color w:val="800000"/>
+          <w:sz w:val="16"/>
+          <w:szCs w:val="16"/>
+        </w:rPr>
+        <w:t>create index</w:t>
+      </w:r>
+      <w:r>
+        <w:rPr>
+          <w:rFonts w:ascii="Courier New" w:hAnsi="Courier New"/>
+          <w:sz w:val="16"/>
+          <w:szCs w:val="16"/>
+        </w:rPr>
+        <w:t xml:space="preserve"> job_instances_job_name</w:t>
+      </w:r>
+      <w:r>
+        <w:rPr>
+          <w:rFonts w:ascii="Courier New" w:hAnsi="Courier New"/>
+          <w:sz w:val="16"/>
+          <w:szCs w:val="16"/>
+        </w:rPr>
+        <w:t xml:space="preserve"> </w:t>
+      </w:r>
+      <w:r>
+        <w:rPr>
+          <w:rFonts w:ascii="Courier New" w:hAnsi="Courier New"/>
+          <w:b/>
+          <w:color w:val="800000"/>
+          <w:sz w:val="16"/>
+          <w:szCs w:val="16"/>
+        </w:rPr>
+        <w:t>on</w:t>
+      </w:r>
+      <w:r>
+        <w:rPr>
+          <w:rFonts w:ascii="Courier New" w:hAnsi="Courier New"/>
+          <w:sz w:val="16"/>
+          <w:szCs w:val="16"/>
+        </w:rPr>
+        <w:t xml:space="preserve"> dwh_manage.job_instance_status(job_</w:t>
+      </w:r>
+      <w:r>
+        <w:rPr>
+          <w:rFonts w:ascii="Courier New" w:hAnsi="Courier New"/>
+          <w:sz w:val="16"/>
+          <w:szCs w:val="16"/>
+        </w:rPr>
+        <w:t>name</w:t>
+      </w:r>
+      <w:r>
+        <w:rPr>
+          <w:rFonts w:ascii="Courier New" w:hAnsi="Courier New"/>
+          <w:sz w:val="16"/>
+          <w:szCs w:val="16"/>
+        </w:rPr>
+        <w:t>);</w:t>
       </w:r>
     </w:p>
     <w:p>
@@ -14639,7 +15237,7 @@
 </file>
 
 <file path=word/endnotes.xml><?xml version="1.0" encoding="utf-8"?>
-<w:endnotes xmlns:wpc="http://schemas.microsoft.com/office/word/2010/wordprocessingCanvas" xmlns:mo="http://schemas.microsoft.com/office/mac/office/2008/main" xmlns:mc="http://schemas.openxmlformats.org/markup-compatibility/2006" xmlns:mv="urn:schemas-microsoft-com:mac:vml" xmlns:o="urn:schemas-microsoft-com:office:office" xmlns:r="http://schemas.openxmlformats.org/officeDocument/2006/relationships" xmlns:m="http://schemas.openxmlformats.org/officeDocument/2006/math" xmlns:v="urn:schemas-microsoft-com:vml" xmlns:wp14="http://schemas.microsoft.com/office/word/2010/wordprocessingDrawing" xmlns:wp="http://schemas.openxmlformats.org/drawingml/2006/wordprocessingDrawing" xmlns:w10="urn:schemas-microsoft-com:office:word" xmlns:w="http://schemas.openxmlformats.org/wordprocessingml/2006/main" xmlns:w14="http://schemas.microsoft.com/office/word/2010/wordml" xmlns:wpg="http://schemas.microsoft.com/office/word/2010/wordprocessingGroup" xmlns:wpi="http://schemas.microsoft.com/office/word/2010/wordprocessingInk" xmlns:wne="http://schemas.microsoft.com/office/word/2006/wordml" xmlns:wps="http://schemas.microsoft.com/office/word/2010/wordprocessingShape" mc:Ignorable="w14 wp14">
+<w:endnotes xmlns:wpc="http://schemas.microsoft.com/office/word/2010/wordprocessingCanvas" xmlns:mo="http://schemas.microsoft.com/office/mac/office/2008/main" xmlns:mc="http://schemas.openxmlformats.org/markup-compatibility/2006" xmlns:mv="urn:schemas-microsoft-com:mac:vml" xmlns:o="urn:schemas-microsoft-com:office:office" xmlns:r="http://schemas.openxmlformats.org/officeDocument/2006/relationships" xmlns:m="http://schemas.openxmlformats.org/officeDocument/2006/math" xmlns:v="urn:schemas-microsoft-com:vml" xmlns:wp14="http://schemas.microsoft.com/office/word/2010/wordprocessingDrawing" xmlns:wp="http://schemas.openxmlformats.org/drawingml/2006/wordprocessingDrawing" xmlns:w10="urn:schemas-microsoft-com:office:word" xmlns:w="http://schemas.openxmlformats.org/wordprocessingml/2006/main" xmlns:w14="http://schemas.microsoft.com/office/word/2010/wordml" xmlns:w15="http://schemas.microsoft.com/office/word/2012/wordml" xmlns:wpg="http://schemas.microsoft.com/office/word/2010/wordprocessingGroup" xmlns:wpi="http://schemas.microsoft.com/office/word/2010/wordprocessingInk" xmlns:wne="http://schemas.microsoft.com/office/word/2006/wordml" xmlns:wps="http://schemas.microsoft.com/office/word/2010/wordprocessingShape" mc:Ignorable="w14 w15 wp14">
   <w:endnote w:type="separator" w:id="-1">
     <w:p>
       <w:r>
@@ -14658,37 +15256,37 @@
 </file>
 
 <file path=word/footer1.xml><?xml version="1.0" encoding="utf-8"?>
-<w:ftr xmlns:wpc="http://schemas.microsoft.com/office/word/2010/wordprocessingCanvas" xmlns:mo="http://schemas.microsoft.com/office/mac/office/2008/main" xmlns:mc="http://schemas.openxmlformats.org/markup-compatibility/2006" xmlns:mv="urn:schemas-microsoft-com:mac:vml" xmlns:o="urn:schemas-microsoft-com:office:office" xmlns:r="http://schemas.openxmlformats.org/officeDocument/2006/relationships" xmlns:m="http://schemas.openxmlformats.org/officeDocument/2006/math" xmlns:v="urn:schemas-microsoft-com:vml" xmlns:wp14="http://schemas.microsoft.com/office/word/2010/wordprocessingDrawing" xmlns:wp="http://schemas.openxmlformats.org/drawingml/2006/wordprocessingDrawing" xmlns:w10="urn:schemas-microsoft-com:office:word" xmlns:w="http://schemas.openxmlformats.org/wordprocessingml/2006/main" xmlns:w14="http://schemas.microsoft.com/office/word/2010/wordml" xmlns:wpg="http://schemas.microsoft.com/office/word/2010/wordprocessingGroup" xmlns:wpi="http://schemas.microsoft.com/office/word/2010/wordprocessingInk" xmlns:wne="http://schemas.microsoft.com/office/word/2006/wordml" xmlns:wps="http://schemas.microsoft.com/office/word/2010/wordprocessingShape" mc:Ignorable="w14 wp14">
+<w:ftr xmlns:wpc="http://schemas.microsoft.com/office/word/2010/wordprocessingCanvas" xmlns:mo="http://schemas.microsoft.com/office/mac/office/2008/main" xmlns:mc="http://schemas.openxmlformats.org/markup-compatibility/2006" xmlns:mv="urn:schemas-microsoft-com:mac:vml" xmlns:o="urn:schemas-microsoft-com:office:office" xmlns:r="http://schemas.openxmlformats.org/officeDocument/2006/relationships" xmlns:m="http://schemas.openxmlformats.org/officeDocument/2006/math" xmlns:v="urn:schemas-microsoft-com:vml" xmlns:wp14="http://schemas.microsoft.com/office/word/2010/wordprocessingDrawing" xmlns:wp="http://schemas.openxmlformats.org/drawingml/2006/wordprocessingDrawing" xmlns:w10="urn:schemas-microsoft-com:office:word" xmlns:w="http://schemas.openxmlformats.org/wordprocessingml/2006/main" xmlns:w14="http://schemas.microsoft.com/office/word/2010/wordml" xmlns:w15="http://schemas.microsoft.com/office/word/2012/wordml" xmlns:wpg="http://schemas.microsoft.com/office/word/2010/wordprocessingGroup" xmlns:wpi="http://schemas.microsoft.com/office/word/2010/wordprocessingInk" xmlns:wne="http://schemas.microsoft.com/office/word/2006/wordml" xmlns:wps="http://schemas.microsoft.com/office/word/2010/wordprocessingShape" mc:Ignorable="w14 w15 wp14">
   <w:p>
     <w:pPr>
-      <w:pStyle w:val="Fuzeile"/>
+      <w:pStyle w:val="Footer"/>
       <w:framePr w:wrap="around" w:vAnchor="text" w:hAnchor="margin" w:xAlign="right" w:y="1"/>
       <w:rPr>
-        <w:rStyle w:val="Seitenzahl"/>
+        <w:rStyle w:val="PageNumber"/>
       </w:rPr>
     </w:pPr>
     <w:r>
       <w:rPr>
-        <w:rStyle w:val="Seitenzahl"/>
+        <w:rStyle w:val="PageNumber"/>
       </w:rPr>
       <w:fldChar w:fldCharType="begin"/>
     </w:r>
     <w:r>
       <w:rPr>
-        <w:rStyle w:val="Seitenzahl"/>
+        <w:rStyle w:val="PageNumber"/>
       </w:rPr>
       <w:instrText xml:space="preserve">PAGE  </w:instrText>
     </w:r>
     <w:r>
       <w:rPr>
-        <w:rStyle w:val="Seitenzahl"/>
+        <w:rStyle w:val="PageNumber"/>
       </w:rPr>
       <w:fldChar w:fldCharType="end"/>
     </w:r>
   </w:p>
   <w:p>
     <w:pPr>
-      <w:pStyle w:val="Fuzeile"/>
+      <w:pStyle w:val="Footer"/>
       <w:ind w:right="360"/>
     </w:pPr>
   </w:p>
@@ -14696,50 +15294,50 @@
 </file>
 
 <file path=word/footer2.xml><?xml version="1.0" encoding="utf-8"?>
-<w:ftr xmlns:wpc="http://schemas.microsoft.com/office/word/2010/wordprocessingCanvas" xmlns:mo="http://schemas.microsoft.com/office/mac/office/2008/main" xmlns:mc="http://schemas.openxmlformats.org/markup-compatibility/2006" xmlns:mv="urn:schemas-microsoft-com:mac:vml" xmlns:o="urn:schemas-microsoft-com:office:office" xmlns:r="http://schemas.openxmlformats.org/officeDocument/2006/relationships" xmlns:m="http://schemas.openxmlformats.org/officeDocument/2006/math" xmlns:v="urn:schemas-microsoft-com:vml" xmlns:wp14="http://schemas.microsoft.com/office/word/2010/wordprocessingDrawing" xmlns:wp="http://schemas.openxmlformats.org/drawingml/2006/wordprocessingDrawing" xmlns:w10="urn:schemas-microsoft-com:office:word" xmlns:w="http://schemas.openxmlformats.org/wordprocessingml/2006/main" xmlns:w14="http://schemas.microsoft.com/office/word/2010/wordml" xmlns:wpg="http://schemas.microsoft.com/office/word/2010/wordprocessingGroup" xmlns:wpi="http://schemas.microsoft.com/office/word/2010/wordprocessingInk" xmlns:wne="http://schemas.microsoft.com/office/word/2006/wordml" xmlns:wps="http://schemas.microsoft.com/office/word/2010/wordprocessingShape" mc:Ignorable="w14 wp14">
+<w:ftr xmlns:wpc="http://schemas.microsoft.com/office/word/2010/wordprocessingCanvas" xmlns:mo="http://schemas.microsoft.com/office/mac/office/2008/main" xmlns:mc="http://schemas.openxmlformats.org/markup-compatibility/2006" xmlns:mv="urn:schemas-microsoft-com:mac:vml" xmlns:o="urn:schemas-microsoft-com:office:office" xmlns:r="http://schemas.openxmlformats.org/officeDocument/2006/relationships" xmlns:m="http://schemas.openxmlformats.org/officeDocument/2006/math" xmlns:v="urn:schemas-microsoft-com:vml" xmlns:wp14="http://schemas.microsoft.com/office/word/2010/wordprocessingDrawing" xmlns:wp="http://schemas.openxmlformats.org/drawingml/2006/wordprocessingDrawing" xmlns:w10="urn:schemas-microsoft-com:office:word" xmlns:w="http://schemas.openxmlformats.org/wordprocessingml/2006/main" xmlns:w14="http://schemas.microsoft.com/office/word/2010/wordml" xmlns:w15="http://schemas.microsoft.com/office/word/2012/wordml" xmlns:wpg="http://schemas.microsoft.com/office/word/2010/wordprocessingGroup" xmlns:wpi="http://schemas.microsoft.com/office/word/2010/wordprocessingInk" xmlns:wne="http://schemas.microsoft.com/office/word/2006/wordml" xmlns:wps="http://schemas.microsoft.com/office/word/2010/wordprocessingShape" mc:Ignorable="w14 w15 wp14">
   <w:p>
     <w:pPr>
-      <w:pStyle w:val="Fuzeile"/>
+      <w:pStyle w:val="Footer"/>
       <w:framePr w:wrap="around" w:vAnchor="text" w:hAnchor="margin" w:xAlign="right" w:y="1"/>
       <w:rPr>
-        <w:rStyle w:val="Seitenzahl"/>
+        <w:rStyle w:val="PageNumber"/>
       </w:rPr>
     </w:pPr>
     <w:r>
       <w:rPr>
-        <w:rStyle w:val="Seitenzahl"/>
+        <w:rStyle w:val="PageNumber"/>
       </w:rPr>
       <w:fldChar w:fldCharType="begin"/>
     </w:r>
     <w:r>
       <w:rPr>
-        <w:rStyle w:val="Seitenzahl"/>
+        <w:rStyle w:val="PageNumber"/>
       </w:rPr>
       <w:instrText xml:space="preserve">PAGE  </w:instrText>
     </w:r>
     <w:r>
       <w:rPr>
-        <w:rStyle w:val="Seitenzahl"/>
+        <w:rStyle w:val="PageNumber"/>
       </w:rPr>
       <w:fldChar w:fldCharType="separate"/>
     </w:r>
     <w:r>
       <w:rPr>
-        <w:rStyle w:val="Seitenzahl"/>
+        <w:rStyle w:val="PageNumber"/>
         <w:noProof/>
       </w:rPr>
       <w:t>1</w:t>
     </w:r>
     <w:r>
       <w:rPr>
-        <w:rStyle w:val="Seitenzahl"/>
+        <w:rStyle w:val="PageNumber"/>
       </w:rPr>
       <w:fldChar w:fldCharType="end"/>
     </w:r>
   </w:p>
   <w:p>
     <w:pPr>
-      <w:pStyle w:val="Fuzeile"/>
+      <w:pStyle w:val="Footer"/>
       <w:ind w:right="360"/>
     </w:pPr>
   </w:p>
@@ -14747,7 +15345,7 @@
 </file>
 
 <file path=word/footnotes.xml><?xml version="1.0" encoding="utf-8"?>
-<w:footnotes xmlns:wpc="http://schemas.microsoft.com/office/word/2010/wordprocessingCanvas" xmlns:mo="http://schemas.microsoft.com/office/mac/office/2008/main" xmlns:mc="http://schemas.openxmlformats.org/markup-compatibility/2006" xmlns:mv="urn:schemas-microsoft-com:mac:vml" xmlns:o="urn:schemas-microsoft-com:office:office" xmlns:r="http://schemas.openxmlformats.org/officeDocument/2006/relationships" xmlns:m="http://schemas.openxmlformats.org/officeDocument/2006/math" xmlns:v="urn:schemas-microsoft-com:vml" xmlns:wp14="http://schemas.microsoft.com/office/word/2010/wordprocessingDrawing" xmlns:wp="http://schemas.openxmlformats.org/drawingml/2006/wordprocessingDrawing" xmlns:w10="urn:schemas-microsoft-com:office:word" xmlns:w="http://schemas.openxmlformats.org/wordprocessingml/2006/main" xmlns:w14="http://schemas.microsoft.com/office/word/2010/wordml" xmlns:wpg="http://schemas.microsoft.com/office/word/2010/wordprocessingGroup" xmlns:wpi="http://schemas.microsoft.com/office/word/2010/wordprocessingInk" xmlns:wne="http://schemas.microsoft.com/office/word/2006/wordml" xmlns:wps="http://schemas.microsoft.com/office/word/2010/wordprocessingShape" mc:Ignorable="w14 wp14">
+<w:footnotes xmlns:wpc="http://schemas.microsoft.com/office/word/2010/wordprocessingCanvas" xmlns:mo="http://schemas.microsoft.com/office/mac/office/2008/main" xmlns:mc="http://schemas.openxmlformats.org/markup-compatibility/2006" xmlns:mv="urn:schemas-microsoft-com:mac:vml" xmlns:o="urn:schemas-microsoft-com:office:office" xmlns:r="http://schemas.openxmlformats.org/officeDocument/2006/relationships" xmlns:m="http://schemas.openxmlformats.org/officeDocument/2006/math" xmlns:v="urn:schemas-microsoft-com:vml" xmlns:wp14="http://schemas.microsoft.com/office/word/2010/wordprocessingDrawing" xmlns:wp="http://schemas.openxmlformats.org/drawingml/2006/wordprocessingDrawing" xmlns:w10="urn:schemas-microsoft-com:office:word" xmlns:w="http://schemas.openxmlformats.org/wordprocessingml/2006/main" xmlns:w14="http://schemas.microsoft.com/office/word/2010/wordml" xmlns:w15="http://schemas.microsoft.com/office/word/2012/wordml" xmlns:wpg="http://schemas.microsoft.com/office/word/2010/wordprocessingGroup" xmlns:wpi="http://schemas.microsoft.com/office/word/2010/wordprocessingInk" xmlns:wne="http://schemas.microsoft.com/office/word/2006/wordml" xmlns:wps="http://schemas.microsoft.com/office/word/2010/wordprocessingShape" mc:Ignorable="w14 w15 wp14">
   <w:footnote w:type="separator" w:id="-1">
     <w:p>
       <w:r>
@@ -14766,7 +15364,7 @@
 </file>
 
 <file path=word/numbering.xml><?xml version="1.0" encoding="utf-8"?>
-<w:numbering xmlns:wpc="http://schemas.microsoft.com/office/word/2010/wordprocessingCanvas" xmlns:mo="http://schemas.microsoft.com/office/mac/office/2008/main" xmlns:mc="http://schemas.openxmlformats.org/markup-compatibility/2006" xmlns:mv="urn:schemas-microsoft-com:mac:vml" xmlns:o="urn:schemas-microsoft-com:office:office" xmlns:r="http://schemas.openxmlformats.org/officeDocument/2006/relationships" xmlns:m="http://schemas.openxmlformats.org/officeDocument/2006/math" xmlns:v="urn:schemas-microsoft-com:vml" xmlns:wp14="http://schemas.microsoft.com/office/word/2010/wordprocessingDrawing" xmlns:wp="http://schemas.openxmlformats.org/drawingml/2006/wordprocessingDrawing" xmlns:w10="urn:schemas-microsoft-com:office:word" xmlns:w="http://schemas.openxmlformats.org/wordprocessingml/2006/main" xmlns:w14="http://schemas.microsoft.com/office/word/2010/wordml" xmlns:wpg="http://schemas.microsoft.com/office/word/2010/wordprocessingGroup" xmlns:wpi="http://schemas.microsoft.com/office/word/2010/wordprocessingInk" xmlns:wne="http://schemas.microsoft.com/office/word/2006/wordml" xmlns:wps="http://schemas.microsoft.com/office/word/2010/wordprocessingShape" mc:Ignorable="w14 wp14">
+<w:numbering xmlns:wpc="http://schemas.microsoft.com/office/word/2010/wordprocessingCanvas" xmlns:mo="http://schemas.microsoft.com/office/mac/office/2008/main" xmlns:mc="http://schemas.openxmlformats.org/markup-compatibility/2006" xmlns:mv="urn:schemas-microsoft-com:mac:vml" xmlns:o="urn:schemas-microsoft-com:office:office" xmlns:r="http://schemas.openxmlformats.org/officeDocument/2006/relationships" xmlns:m="http://schemas.openxmlformats.org/officeDocument/2006/math" xmlns:v="urn:schemas-microsoft-com:vml" xmlns:wp14="http://schemas.microsoft.com/office/word/2010/wordprocessingDrawing" xmlns:wp="http://schemas.openxmlformats.org/drawingml/2006/wordprocessingDrawing" xmlns:w10="urn:schemas-microsoft-com:office:word" xmlns:w="http://schemas.openxmlformats.org/wordprocessingml/2006/main" xmlns:w14="http://schemas.microsoft.com/office/word/2010/wordml" xmlns:w15="http://schemas.microsoft.com/office/word/2012/wordml" xmlns:wpg="http://schemas.microsoft.com/office/word/2010/wordprocessingGroup" xmlns:wpi="http://schemas.microsoft.com/office/word/2010/wordprocessingInk" xmlns:wne="http://schemas.microsoft.com/office/word/2006/wordml" xmlns:wps="http://schemas.microsoft.com/office/word/2010/wordprocessingShape" mc:Ignorable="w14 w15 wp14">
   <w:abstractNum w:abstractNumId="0">
     <w:nsid w:val="00000001"/>
     <w:multiLevelType w:val="multilevel"/>
@@ -14787,6 +15385,7 @@
     <w:lvl w:ilvl="1">
       <w:start w:val="1"/>
       <w:numFmt w:val="none"/>
+      <w:pStyle w:val="Heading2"/>
       <w:suff w:val="nothing"/>
       <w:lvlText w:val=""/>
       <w:lvlJc w:val="left"/>
@@ -15131,7 +15730,7 @@
 </file>
 
 <file path=word/styles.xml><?xml version="1.0" encoding="utf-8"?>
-<w:styles xmlns:mc="http://schemas.openxmlformats.org/markup-compatibility/2006" xmlns:r="http://schemas.openxmlformats.org/officeDocument/2006/relationships" xmlns:w="http://schemas.openxmlformats.org/wordprocessingml/2006/main" xmlns:w14="http://schemas.microsoft.com/office/word/2010/wordml" mc:Ignorable="w14">
+<w:styles xmlns:mc="http://schemas.openxmlformats.org/markup-compatibility/2006" xmlns:r="http://schemas.openxmlformats.org/officeDocument/2006/relationships" xmlns:w="http://schemas.openxmlformats.org/wordprocessingml/2006/main" xmlns:w14="http://schemas.microsoft.com/office/word/2010/wordml" xmlns:w15="http://schemas.microsoft.com/office/word/2012/wordml" mc:Ignorable="w14 w15">
   <w:docDefaults>
     <w:rPrDefault>
       <w:rPr>
@@ -15141,146 +15740,389 @@
     </w:rPrDefault>
     <w:pPrDefault/>
   </w:docDefaults>
-  <w:latentStyles w:defLockedState="0" w:defUIPriority="99" w:defSemiHidden="1" w:defUnhideWhenUsed="1" w:defQFormat="0" w:count="276">
-    <w:lsdException w:name="Normal" w:semiHidden="0" w:uiPriority="0" w:unhideWhenUsed="0" w:qFormat="1"/>
-    <w:lsdException w:name="heading 1" w:semiHidden="0" w:uiPriority="9" w:unhideWhenUsed="0" w:qFormat="1"/>
-    <w:lsdException w:name="heading 2" w:semiHidden="0" w:uiPriority="9" w:unhideWhenUsed="0" w:qFormat="1"/>
-    <w:lsdException w:name="heading 3" w:uiPriority="9" w:qFormat="1"/>
-    <w:lsdException w:name="heading 4" w:uiPriority="9" w:qFormat="1"/>
-    <w:lsdException w:name="heading 5" w:uiPriority="9" w:qFormat="1"/>
-    <w:lsdException w:name="heading 6" w:uiPriority="9" w:qFormat="1"/>
-    <w:lsdException w:name="heading 7" w:uiPriority="9" w:qFormat="1"/>
-    <w:lsdException w:name="heading 8" w:uiPriority="9" w:qFormat="1"/>
-    <w:lsdException w:name="heading 9" w:uiPriority="9" w:qFormat="1"/>
-    <w:lsdException w:name="toc 1" w:uiPriority="39"/>
-    <w:lsdException w:name="toc 2" w:uiPriority="39"/>
-    <w:lsdException w:name="toc 3" w:uiPriority="39"/>
-    <w:lsdException w:name="toc 4" w:uiPriority="39"/>
-    <w:lsdException w:name="toc 5" w:uiPriority="39"/>
-    <w:lsdException w:name="toc 6" w:uiPriority="39"/>
-    <w:lsdException w:name="toc 7" w:uiPriority="39"/>
-    <w:lsdException w:name="toc 8" w:uiPriority="39"/>
-    <w:lsdException w:name="toc 9" w:uiPriority="39"/>
-    <w:lsdException w:name="caption" w:uiPriority="35" w:qFormat="1"/>
-    <w:lsdException w:name="Title" w:semiHidden="0" w:uiPriority="10" w:unhideWhenUsed="0" w:qFormat="1"/>
-    <w:lsdException w:name="Default Paragraph Font" w:uiPriority="1"/>
-    <w:lsdException w:name="Subtitle" w:semiHidden="0" w:uiPriority="11" w:unhideWhenUsed="0" w:qFormat="1"/>
-    <w:lsdException w:name="Strong" w:semiHidden="0" w:uiPriority="22" w:unhideWhenUsed="0" w:qFormat="1"/>
-    <w:lsdException w:name="Emphasis" w:semiHidden="0" w:uiPriority="20" w:unhideWhenUsed="0" w:qFormat="1"/>
-    <w:lsdException w:name="Table Grid" w:semiHidden="0" w:uiPriority="59" w:unhideWhenUsed="0"/>
-    <w:lsdException w:name="Placeholder Text" w:unhideWhenUsed="0"/>
-    <w:lsdException w:name="No Spacing" w:semiHidden="0" w:uiPriority="1" w:unhideWhenUsed="0" w:qFormat="1"/>
-    <w:lsdException w:name="Light Shading" w:semiHidden="0" w:uiPriority="60" w:unhideWhenUsed="0"/>
-    <w:lsdException w:name="Light List" w:semiHidden="0" w:uiPriority="61" w:unhideWhenUsed="0"/>
-    <w:lsdException w:name="Light Grid" w:semiHidden="0" w:uiPriority="62" w:unhideWhenUsed="0"/>
-    <w:lsdException w:name="Medium Shading 1" w:semiHidden="0" w:uiPriority="63" w:unhideWhenUsed="0"/>
-    <w:lsdException w:name="Medium Shading 2" w:semiHidden="0" w:uiPriority="64" w:unhideWhenUsed="0"/>
-    <w:lsdException w:name="Medium List 1" w:semiHidden="0" w:uiPriority="65" w:unhideWhenUsed="0"/>
-    <w:lsdException w:name="Medium List 2" w:semiHidden="0" w:uiPriority="66" w:unhideWhenUsed="0"/>
-    <w:lsdException w:name="Medium Grid 1" w:semiHidden="0" w:uiPriority="67" w:unhideWhenUsed="0"/>
-    <w:lsdException w:name="Medium Grid 2" w:semiHidden="0" w:uiPriority="68" w:unhideWhenUsed="0"/>
-    <w:lsdException w:name="Medium Grid 3" w:semiHidden="0" w:uiPriority="69" w:unhideWhenUsed="0"/>
-    <w:lsdException w:name="Dark List" w:semiHidden="0" w:uiPriority="70" w:unhideWhenUsed="0"/>
-    <w:lsdException w:name="Colorful Shading" w:semiHidden="0" w:uiPriority="71" w:unhideWhenUsed="0"/>
-    <w:lsdException w:name="Colorful List" w:semiHidden="0" w:uiPriority="72" w:unhideWhenUsed="0"/>
-    <w:lsdException w:name="Colorful Grid" w:semiHidden="0" w:uiPriority="73" w:unhideWhenUsed="0"/>
-    <w:lsdException w:name="Light Shading Accent 1" w:semiHidden="0" w:uiPriority="60" w:unhideWhenUsed="0"/>
-    <w:lsdException w:name="Light List Accent 1" w:semiHidden="0" w:uiPriority="61" w:unhideWhenUsed="0"/>
-    <w:lsdException w:name="Light Grid Accent 1" w:semiHidden="0" w:uiPriority="62" w:unhideWhenUsed="0"/>
-    <w:lsdException w:name="Medium Shading 1 Accent 1" w:semiHidden="0" w:uiPriority="63" w:unhideWhenUsed="0"/>
-    <w:lsdException w:name="Medium Shading 2 Accent 1" w:semiHidden="0" w:uiPriority="64" w:unhideWhenUsed="0"/>
-    <w:lsdException w:name="Medium List 1 Accent 1" w:semiHidden="0" w:uiPriority="65" w:unhideWhenUsed="0"/>
-    <w:lsdException w:name="Revision" w:unhideWhenUsed="0"/>
-    <w:lsdException w:name="List Paragraph" w:semiHidden="0" w:uiPriority="34" w:unhideWhenUsed="0" w:qFormat="1"/>
-    <w:lsdException w:name="Quote" w:semiHidden="0" w:uiPriority="29" w:unhideWhenUsed="0" w:qFormat="1"/>
-    <w:lsdException w:name="Intense Quote" w:semiHidden="0" w:uiPriority="30" w:unhideWhenUsed="0" w:qFormat="1"/>
-    <w:lsdException w:name="Medium List 2 Accent 1" w:semiHidden="0" w:uiPriority="66" w:unhideWhenUsed="0"/>
-    <w:lsdException w:name="Medium Grid 1 Accent 1" w:semiHidden="0" w:uiPriority="67" w:unhideWhenUsed="0"/>
-    <w:lsdException w:name="Medium Grid 2 Accent 1" w:semiHidden="0" w:uiPriority="68" w:unhideWhenUsed="0"/>
-    <w:lsdException w:name="Medium Grid 3 Accent 1" w:semiHidden="0" w:uiPriority="69" w:unhideWhenUsed="0"/>
-    <w:lsdException w:name="Dark List Accent 1" w:semiHidden="0" w:uiPriority="70" w:unhideWhenUsed="0"/>
-    <w:lsdException w:name="Colorful Shading Accent 1" w:semiHidden="0" w:uiPriority="71" w:unhideWhenUsed="0"/>
-    <w:lsdException w:name="Colorful List Accent 1" w:semiHidden="0" w:uiPriority="72" w:unhideWhenUsed="0"/>
-    <w:lsdException w:name="Colorful Grid Accent 1" w:semiHidden="0" w:uiPriority="73" w:unhideWhenUsed="0"/>
-    <w:lsdException w:name="Light Shading Accent 2" w:semiHidden="0" w:uiPriority="60" w:unhideWhenUsed="0"/>
-    <w:lsdException w:name="Light List Accent 2" w:semiHidden="0" w:uiPriority="61" w:unhideWhenUsed="0"/>
-    <w:lsdException w:name="Light Grid Accent 2" w:semiHidden="0" w:uiPriority="62" w:unhideWhenUsed="0"/>
-    <w:lsdException w:name="Medium Shading 1 Accent 2" w:semiHidden="0" w:uiPriority="63" w:unhideWhenUsed="0"/>
-    <w:lsdException w:name="Medium Shading 2 Accent 2" w:semiHidden="0" w:uiPriority="64" w:unhideWhenUsed="0"/>
-    <w:lsdException w:name="Medium List 1 Accent 2" w:semiHidden="0" w:uiPriority="65" w:unhideWhenUsed="0"/>
-    <w:lsdException w:name="Medium List 2 Accent 2" w:semiHidden="0" w:uiPriority="66" w:unhideWhenUsed="0"/>
-    <w:lsdException w:name="Medium Grid 1 Accent 2" w:semiHidden="0" w:uiPriority="67" w:unhideWhenUsed="0"/>
-    <w:lsdException w:name="Medium Grid 2 Accent 2" w:semiHidden="0" w:uiPriority="68" w:unhideWhenUsed="0"/>
-    <w:lsdException w:name="Medium Grid 3 Accent 2" w:semiHidden="0" w:uiPriority="69" w:unhideWhenUsed="0"/>
-    <w:lsdException w:name="Dark List Accent 2" w:semiHidden="0" w:uiPriority="70" w:unhideWhenUsed="0"/>
-    <w:lsdException w:name="Colorful Shading Accent 2" w:semiHidden="0" w:uiPriority="71" w:unhideWhenUsed="0"/>
-    <w:lsdException w:name="Colorful List Accent 2" w:semiHidden="0" w:uiPriority="72" w:unhideWhenUsed="0"/>
-    <w:lsdException w:name="Colorful Grid Accent 2" w:semiHidden="0" w:uiPriority="73" w:unhideWhenUsed="0"/>
-    <w:lsdException w:name="Light Shading Accent 3" w:semiHidden="0" w:uiPriority="60" w:unhideWhenUsed="0"/>
-    <w:lsdException w:name="Light List Accent 3" w:semiHidden="0" w:uiPriority="61" w:unhideWhenUsed="0"/>
-    <w:lsdException w:name="Light Grid Accent 3" w:semiHidden="0" w:uiPriority="62" w:unhideWhenUsed="0"/>
-    <w:lsdException w:name="Medium Shading 1 Accent 3" w:semiHidden="0" w:uiPriority="63" w:unhideWhenUsed="0"/>
-    <w:lsdException w:name="Medium Shading 2 Accent 3" w:semiHidden="0" w:uiPriority="64" w:unhideWhenUsed="0"/>
-    <w:lsdException w:name="Medium List 1 Accent 3" w:semiHidden="0" w:uiPriority="65" w:unhideWhenUsed="0"/>
-    <w:lsdException w:name="Medium List 2 Accent 3" w:semiHidden="0" w:uiPriority="66" w:unhideWhenUsed="0"/>
-    <w:lsdException w:name="Medium Grid 1 Accent 3" w:semiHidden="0" w:uiPriority="67" w:unhideWhenUsed="0"/>
-    <w:lsdException w:name="Medium Grid 2 Accent 3" w:semiHidden="0" w:uiPriority="68" w:unhideWhenUsed="0"/>
-    <w:lsdException w:name="Medium Grid 3 Accent 3" w:semiHidden="0" w:uiPriority="69" w:unhideWhenUsed="0"/>
-    <w:lsdException w:name="Dark List Accent 3" w:semiHidden="0" w:uiPriority="70" w:unhideWhenUsed="0"/>
-    <w:lsdException w:name="Colorful Shading Accent 3" w:semiHidden="0" w:uiPriority="71" w:unhideWhenUsed="0"/>
-    <w:lsdException w:name="Colorful List Accent 3" w:semiHidden="0" w:uiPriority="72" w:unhideWhenUsed="0"/>
-    <w:lsdException w:name="Colorful Grid Accent 3" w:semiHidden="0" w:uiPriority="73" w:unhideWhenUsed="0"/>
-    <w:lsdException w:name="Light Shading Accent 4" w:semiHidden="0" w:uiPriority="60" w:unhideWhenUsed="0"/>
-    <w:lsdException w:name="Light List Accent 4" w:semiHidden="0" w:uiPriority="61" w:unhideWhenUsed="0"/>
-    <w:lsdException w:name="Light Grid Accent 4" w:semiHidden="0" w:uiPriority="62" w:unhideWhenUsed="0"/>
-    <w:lsdException w:name="Medium Shading 1 Accent 4" w:semiHidden="0" w:uiPriority="63" w:unhideWhenUsed="0"/>
-    <w:lsdException w:name="Medium Shading 2 Accent 4" w:semiHidden="0" w:uiPriority="64" w:unhideWhenUsed="0"/>
-    <w:lsdException w:name="Medium List 1 Accent 4" w:semiHidden="0" w:uiPriority="65" w:unhideWhenUsed="0"/>
-    <w:lsdException w:name="Medium List 2 Accent 4" w:semiHidden="0" w:uiPriority="66" w:unhideWhenUsed="0"/>
-    <w:lsdException w:name="Medium Grid 1 Accent 4" w:semiHidden="0" w:uiPriority="67" w:unhideWhenUsed="0"/>
-    <w:lsdException w:name="Medium Grid 2 Accent 4" w:semiHidden="0" w:uiPriority="68" w:unhideWhenUsed="0"/>
-    <w:lsdException w:name="Medium Grid 3 Accent 4" w:semiHidden="0" w:uiPriority="69" w:unhideWhenUsed="0"/>
-    <w:lsdException w:name="Dark List Accent 4" w:semiHidden="0" w:uiPriority="70" w:unhideWhenUsed="0"/>
-    <w:lsdException w:name="Colorful Shading Accent 4" w:semiHidden="0" w:uiPriority="71" w:unhideWhenUsed="0"/>
-    <w:lsdException w:name="Colorful List Accent 4" w:semiHidden="0" w:uiPriority="72" w:unhideWhenUsed="0"/>
-    <w:lsdException w:name="Colorful Grid Accent 4" w:semiHidden="0" w:uiPriority="73" w:unhideWhenUsed="0"/>
-    <w:lsdException w:name="Light Shading Accent 5" w:semiHidden="0" w:uiPriority="60" w:unhideWhenUsed="0"/>
-    <w:lsdException w:name="Light List Accent 5" w:semiHidden="0" w:uiPriority="61" w:unhideWhenUsed="0"/>
-    <w:lsdException w:name="Light Grid Accent 5" w:semiHidden="0" w:uiPriority="62" w:unhideWhenUsed="0"/>
-    <w:lsdException w:name="Medium Shading 1 Accent 5" w:semiHidden="0" w:uiPriority="63" w:unhideWhenUsed="0"/>
-    <w:lsdException w:name="Medium Shading 2 Accent 5" w:semiHidden="0" w:uiPriority="64" w:unhideWhenUsed="0"/>
-    <w:lsdException w:name="Medium List 1 Accent 5" w:semiHidden="0" w:uiPriority="65" w:unhideWhenUsed="0"/>
-    <w:lsdException w:name="Medium List 2 Accent 5" w:semiHidden="0" w:uiPriority="66" w:unhideWhenUsed="0"/>
-    <w:lsdException w:name="Medium Grid 1 Accent 5" w:semiHidden="0" w:uiPriority="67" w:unhideWhenUsed="0"/>
-    <w:lsdException w:name="Medium Grid 2 Accent 5" w:semiHidden="0" w:uiPriority="68" w:unhideWhenUsed="0"/>
-    <w:lsdException w:name="Medium Grid 3 Accent 5" w:semiHidden="0" w:uiPriority="69" w:unhideWhenUsed="0"/>
-    <w:lsdException w:name="Dark List Accent 5" w:semiHidden="0" w:uiPriority="70" w:unhideWhenUsed="0"/>
-    <w:lsdException w:name="Colorful Shading Accent 5" w:semiHidden="0" w:uiPriority="71" w:unhideWhenUsed="0"/>
-    <w:lsdException w:name="Colorful List Accent 5" w:semiHidden="0" w:uiPriority="72" w:unhideWhenUsed="0"/>
-    <w:lsdException w:name="Colorful Grid Accent 5" w:semiHidden="0" w:uiPriority="73" w:unhideWhenUsed="0"/>
-    <w:lsdException w:name="Light Shading Accent 6" w:semiHidden="0" w:uiPriority="60" w:unhideWhenUsed="0"/>
-    <w:lsdException w:name="Light List Accent 6" w:semiHidden="0" w:uiPriority="61" w:unhideWhenUsed="0"/>
-    <w:lsdException w:name="Light Grid Accent 6" w:semiHidden="0" w:uiPriority="62" w:unhideWhenUsed="0"/>
-    <w:lsdException w:name="Medium Shading 1 Accent 6" w:semiHidden="0" w:uiPriority="63" w:unhideWhenUsed="0"/>
-    <w:lsdException w:name="Medium Shading 2 Accent 6" w:semiHidden="0" w:uiPriority="64" w:unhideWhenUsed="0"/>
-    <w:lsdException w:name="Medium List 1 Accent 6" w:semiHidden="0" w:uiPriority="65" w:unhideWhenUsed="0"/>
-    <w:lsdException w:name="Medium List 2 Accent 6" w:semiHidden="0" w:uiPriority="66" w:unhideWhenUsed="0"/>
-    <w:lsdException w:name="Medium Grid 1 Accent 6" w:semiHidden="0" w:uiPriority="67" w:unhideWhenUsed="0"/>
-    <w:lsdException w:name="Medium Grid 2 Accent 6" w:semiHidden="0" w:uiPriority="68" w:unhideWhenUsed="0"/>
-    <w:lsdException w:name="Medium Grid 3 Accent 6" w:semiHidden="0" w:uiPriority="69" w:unhideWhenUsed="0"/>
-    <w:lsdException w:name="Dark List Accent 6" w:semiHidden="0" w:uiPriority="70" w:unhideWhenUsed="0"/>
-    <w:lsdException w:name="Colorful Shading Accent 6" w:semiHidden="0" w:uiPriority="71" w:unhideWhenUsed="0"/>
-    <w:lsdException w:name="Colorful List Accent 6" w:semiHidden="0" w:uiPriority="72" w:unhideWhenUsed="0"/>
-    <w:lsdException w:name="Colorful Grid Accent 6" w:semiHidden="0" w:uiPriority="73" w:unhideWhenUsed="0"/>
-    <w:lsdException w:name="Subtle Emphasis" w:semiHidden="0" w:uiPriority="19" w:unhideWhenUsed="0" w:qFormat="1"/>
-    <w:lsdException w:name="Intense Emphasis" w:semiHidden="0" w:uiPriority="21" w:unhideWhenUsed="0" w:qFormat="1"/>
-    <w:lsdException w:name="Subtle Reference" w:semiHidden="0" w:uiPriority="31" w:unhideWhenUsed="0" w:qFormat="1"/>
-    <w:lsdException w:name="Intense Reference" w:semiHidden="0" w:uiPriority="32" w:unhideWhenUsed="0" w:qFormat="1"/>
-    <w:lsdException w:name="Book Title" w:semiHidden="0" w:uiPriority="33" w:unhideWhenUsed="0" w:qFormat="1"/>
-    <w:lsdException w:name="Bibliography" w:uiPriority="37"/>
-    <w:lsdException w:name="TOC Heading" w:uiPriority="39" w:qFormat="1"/>
+  <w:latentStyles w:defLockedState="0" w:defUIPriority="99" w:defSemiHidden="0" w:defUnhideWhenUsed="0" w:defQFormat="0" w:count="380">
+    <w:lsdException w:name="Normal" w:uiPriority="0" w:qFormat="1"/>
+    <w:lsdException w:name="heading 1" w:uiPriority="9" w:qFormat="1"/>
+    <w:lsdException w:name="heading 2" w:uiPriority="9" w:qFormat="1"/>
+    <w:lsdException w:name="heading 3" w:semiHidden="1" w:uiPriority="9" w:unhideWhenUsed="1" w:qFormat="1"/>
+    <w:lsdException w:name="heading 4" w:semiHidden="1" w:uiPriority="9" w:unhideWhenUsed="1" w:qFormat="1"/>
+    <w:lsdException w:name="heading 5" w:semiHidden="1" w:uiPriority="9" w:unhideWhenUsed="1" w:qFormat="1"/>
+    <w:lsdException w:name="heading 6" w:semiHidden="1" w:uiPriority="9" w:unhideWhenUsed="1" w:qFormat="1"/>
+    <w:lsdException w:name="heading 7" w:semiHidden="1" w:uiPriority="9" w:unhideWhenUsed="1" w:qFormat="1"/>
+    <w:lsdException w:name="heading 8" w:semiHidden="1" w:uiPriority="9" w:unhideWhenUsed="1" w:qFormat="1"/>
+    <w:lsdException w:name="heading 9" w:semiHidden="1" w:uiPriority="9" w:unhideWhenUsed="1" w:qFormat="1"/>
+    <w:lsdException w:name="index 1" w:semiHidden="1" w:unhideWhenUsed="1"/>
+    <w:lsdException w:name="index 2" w:semiHidden="1" w:unhideWhenUsed="1"/>
+    <w:lsdException w:name="index 3" w:semiHidden="1" w:unhideWhenUsed="1"/>
+    <w:lsdException w:name="index 4" w:semiHidden="1" w:unhideWhenUsed="1"/>
+    <w:lsdException w:name="index 5" w:semiHidden="1" w:unhideWhenUsed="1"/>
+    <w:lsdException w:name="index 6" w:semiHidden="1" w:unhideWhenUsed="1"/>
+    <w:lsdException w:name="index 7" w:semiHidden="1" w:unhideWhenUsed="1"/>
+    <w:lsdException w:name="index 8" w:semiHidden="1" w:unhideWhenUsed="1"/>
+    <w:lsdException w:name="index 9" w:semiHidden="1" w:unhideWhenUsed="1"/>
+    <w:lsdException w:name="toc 1" w:semiHidden="1" w:uiPriority="39" w:unhideWhenUsed="1"/>
+    <w:lsdException w:name="toc 2" w:semiHidden="1" w:uiPriority="39" w:unhideWhenUsed="1"/>
+    <w:lsdException w:name="toc 3" w:semiHidden="1" w:uiPriority="39" w:unhideWhenUsed="1"/>
+    <w:lsdException w:name="toc 4" w:semiHidden="1" w:uiPriority="39" w:unhideWhenUsed="1"/>
+    <w:lsdException w:name="toc 5" w:semiHidden="1" w:uiPriority="39" w:unhideWhenUsed="1"/>
+    <w:lsdException w:name="toc 6" w:semiHidden="1" w:uiPriority="39" w:unhideWhenUsed="1"/>
+    <w:lsdException w:name="toc 7" w:semiHidden="1" w:uiPriority="39" w:unhideWhenUsed="1"/>
+    <w:lsdException w:name="toc 8" w:semiHidden="1" w:uiPriority="39" w:unhideWhenUsed="1"/>
+    <w:lsdException w:name="toc 9" w:semiHidden="1" w:uiPriority="39" w:unhideWhenUsed="1"/>
+    <w:lsdException w:name="Normal Indent" w:semiHidden="1" w:unhideWhenUsed="1"/>
+    <w:lsdException w:name="footnote text" w:semiHidden="1" w:unhideWhenUsed="1"/>
+    <w:lsdException w:name="annotation text" w:semiHidden="1" w:unhideWhenUsed="1"/>
+    <w:lsdException w:name="header" w:semiHidden="1" w:unhideWhenUsed="1"/>
+    <w:lsdException w:name="footer" w:semiHidden="1" w:unhideWhenUsed="1"/>
+    <w:lsdException w:name="index heading" w:semiHidden="1" w:unhideWhenUsed="1"/>
+    <w:lsdException w:name="caption" w:semiHidden="1" w:uiPriority="35" w:unhideWhenUsed="1" w:qFormat="1"/>
+    <w:lsdException w:name="table of figures" w:semiHidden="1" w:unhideWhenUsed="1"/>
+    <w:lsdException w:name="envelope address" w:semiHidden="1" w:unhideWhenUsed="1"/>
+    <w:lsdException w:name="envelope return" w:semiHidden="1" w:unhideWhenUsed="1"/>
+    <w:lsdException w:name="footnote reference" w:semiHidden="1" w:unhideWhenUsed="1"/>
+    <w:lsdException w:name="annotation reference" w:semiHidden="1" w:unhideWhenUsed="1"/>
+    <w:lsdException w:name="line number" w:semiHidden="1" w:unhideWhenUsed="1"/>
+    <w:lsdException w:name="page number" w:semiHidden="1" w:unhideWhenUsed="1"/>
+    <w:lsdException w:name="endnote reference" w:semiHidden="1" w:unhideWhenUsed="1"/>
+    <w:lsdException w:name="endnote text" w:semiHidden="1" w:unhideWhenUsed="1"/>
+    <w:lsdException w:name="table of authorities" w:semiHidden="1" w:unhideWhenUsed="1"/>
+    <w:lsdException w:name="macro" w:semiHidden="1" w:unhideWhenUsed="1"/>
+    <w:lsdException w:name="toa heading" w:semiHidden="1" w:unhideWhenUsed="1"/>
+    <w:lsdException w:name="List" w:semiHidden="1" w:unhideWhenUsed="1"/>
+    <w:lsdException w:name="List Bullet" w:semiHidden="1" w:unhideWhenUsed="1"/>
+    <w:lsdException w:name="List Number" w:semiHidden="1" w:unhideWhenUsed="1"/>
+    <w:lsdException w:name="List 2" w:semiHidden="1" w:unhideWhenUsed="1"/>
+    <w:lsdException w:name="List 3" w:semiHidden="1" w:unhideWhenUsed="1"/>
+    <w:lsdException w:name="List 4" w:semiHidden="1" w:unhideWhenUsed="1"/>
+    <w:lsdException w:name="List 5" w:semiHidden="1" w:unhideWhenUsed="1"/>
+    <w:lsdException w:name="List Bullet 2" w:semiHidden="1" w:unhideWhenUsed="1"/>
+    <w:lsdException w:name="List Bullet 3" w:semiHidden="1" w:unhideWhenUsed="1"/>
+    <w:lsdException w:name="List Bullet 4" w:semiHidden="1" w:unhideWhenUsed="1"/>
+    <w:lsdException w:name="List Bullet 5" w:semiHidden="1" w:unhideWhenUsed="1"/>
+    <w:lsdException w:name="List Number 2" w:semiHidden="1" w:unhideWhenUsed="1"/>
+    <w:lsdException w:name="List Number 3" w:semiHidden="1" w:unhideWhenUsed="1"/>
+    <w:lsdException w:name="List Number 4" w:semiHidden="1" w:unhideWhenUsed="1"/>
+    <w:lsdException w:name="List Number 5" w:semiHidden="1" w:unhideWhenUsed="1"/>
+    <w:lsdException w:name="Title" w:uiPriority="10" w:qFormat="1"/>
+    <w:lsdException w:name="Closing" w:semiHidden="1" w:unhideWhenUsed="1"/>
+    <w:lsdException w:name="Signature" w:semiHidden="1" w:unhideWhenUsed="1"/>
+    <w:lsdException w:name="Default Paragraph Font" w:semiHidden="1" w:uiPriority="1" w:unhideWhenUsed="1"/>
+    <w:lsdException w:name="Body Text" w:semiHidden="1" w:unhideWhenUsed="1"/>
+    <w:lsdException w:name="Body Text Indent" w:semiHidden="1" w:unhideWhenUsed="1"/>
+    <w:lsdException w:name="List Continue" w:semiHidden="1" w:unhideWhenUsed="1"/>
+    <w:lsdException w:name="List Continue 2" w:semiHidden="1" w:unhideWhenUsed="1"/>
+    <w:lsdException w:name="List Continue 3" w:semiHidden="1" w:unhideWhenUsed="1"/>
+    <w:lsdException w:name="List Continue 4" w:semiHidden="1" w:unhideWhenUsed="1"/>
+    <w:lsdException w:name="List Continue 5" w:semiHidden="1" w:unhideWhenUsed="1"/>
+    <w:lsdException w:name="Message Header" w:semiHidden="1" w:unhideWhenUsed="1"/>
+    <w:lsdException w:name="Subtitle" w:uiPriority="11" w:qFormat="1"/>
+    <w:lsdException w:name="Salutation" w:semiHidden="1" w:unhideWhenUsed="1"/>
+    <w:lsdException w:name="Date" w:semiHidden="1" w:unhideWhenUsed="1"/>
+    <w:lsdException w:name="Body Text First Indent" w:semiHidden="1" w:unhideWhenUsed="1"/>
+    <w:lsdException w:name="Body Text First Indent 2" w:semiHidden="1" w:unhideWhenUsed="1"/>
+    <w:lsdException w:name="Note Heading" w:semiHidden="1" w:unhideWhenUsed="1"/>
+    <w:lsdException w:name="Body Text 2" w:semiHidden="1" w:unhideWhenUsed="1"/>
+    <w:lsdException w:name="Body Text 3" w:semiHidden="1" w:unhideWhenUsed="1"/>
+    <w:lsdException w:name="Body Text Indent 2" w:semiHidden="1" w:unhideWhenUsed="1"/>
+    <w:lsdException w:name="Body Text Indent 3" w:semiHidden="1" w:unhideWhenUsed="1"/>
+    <w:lsdException w:name="Block Text" w:semiHidden="1" w:unhideWhenUsed="1"/>
+    <w:lsdException w:name="Hyperlink" w:semiHidden="1" w:unhideWhenUsed="1"/>
+    <w:lsdException w:name="FollowedHyperlink" w:semiHidden="1" w:unhideWhenUsed="1"/>
+    <w:lsdException w:name="Strong" w:uiPriority="22" w:qFormat="1"/>
+    <w:lsdException w:name="Emphasis" w:uiPriority="20" w:qFormat="1"/>
+    <w:lsdException w:name="Document Map" w:semiHidden="1" w:unhideWhenUsed="1"/>
+    <w:lsdException w:name="Plain Text" w:semiHidden="1" w:unhideWhenUsed="1"/>
+    <w:lsdException w:name="E-mail Signature" w:semiHidden="1" w:unhideWhenUsed="1"/>
+    <w:lsdException w:name="HTML Top of Form" w:semiHidden="1" w:unhideWhenUsed="1"/>
+    <w:lsdException w:name="HTML Bottom of Form" w:semiHidden="1" w:unhideWhenUsed="1"/>
+    <w:lsdException w:name="Normal (Web)" w:semiHidden="1" w:unhideWhenUsed="1"/>
+    <w:lsdException w:name="HTML Acronym" w:semiHidden="1" w:unhideWhenUsed="1"/>
+    <w:lsdException w:name="HTML Address" w:semiHidden="1" w:unhideWhenUsed="1"/>
+    <w:lsdException w:name="HTML Cite" w:semiHidden="1" w:unhideWhenUsed="1"/>
+    <w:lsdException w:name="HTML Code" w:semiHidden="1" w:unhideWhenUsed="1"/>
+    <w:lsdException w:name="HTML Definition" w:semiHidden="1" w:unhideWhenUsed="1"/>
+    <w:lsdException w:name="HTML Keyboard" w:semiHidden="1" w:unhideWhenUsed="1"/>
+    <w:lsdException w:name="HTML Preformatted" w:semiHidden="1" w:unhideWhenUsed="1"/>
+    <w:lsdException w:name="HTML Sample" w:semiHidden="1" w:unhideWhenUsed="1"/>
+    <w:lsdException w:name="HTML Typewriter" w:semiHidden="1" w:unhideWhenUsed="1"/>
+    <w:lsdException w:name="HTML Variable" w:semiHidden="1" w:unhideWhenUsed="1"/>
+    <w:lsdException w:name="Normal Table" w:semiHidden="1" w:unhideWhenUsed="1"/>
+    <w:lsdException w:name="annotation subject" w:semiHidden="1" w:unhideWhenUsed="1"/>
+    <w:lsdException w:name="No List" w:semiHidden="1" w:unhideWhenUsed="1"/>
+    <w:lsdException w:name="Outline List 1" w:semiHidden="1" w:unhideWhenUsed="1"/>
+    <w:lsdException w:name="Outline List 2" w:semiHidden="1" w:unhideWhenUsed="1"/>
+    <w:lsdException w:name="Outline List 3" w:semiHidden="1" w:unhideWhenUsed="1"/>
+    <w:lsdException w:name="Table Simple 1" w:semiHidden="1" w:unhideWhenUsed="1"/>
+    <w:lsdException w:name="Table Simple 2" w:semiHidden="1" w:unhideWhenUsed="1"/>
+    <w:lsdException w:name="Table Simple 3" w:semiHidden="1" w:unhideWhenUsed="1"/>
+    <w:lsdException w:name="Table Classic 1" w:semiHidden="1" w:unhideWhenUsed="1"/>
+    <w:lsdException w:name="Table Classic 2" w:semiHidden="1" w:unhideWhenUsed="1"/>
+    <w:lsdException w:name="Table Classic 3" w:semiHidden="1" w:unhideWhenUsed="1"/>
+    <w:lsdException w:name="Table Classic 4" w:semiHidden="1" w:unhideWhenUsed="1"/>
+    <w:lsdException w:name="Table Colorful 1" w:semiHidden="1" w:unhideWhenUsed="1"/>
+    <w:lsdException w:name="Table Colorful 2" w:semiHidden="1" w:unhideWhenUsed="1"/>
+    <w:lsdException w:name="Table Colorful 3" w:semiHidden="1" w:unhideWhenUsed="1"/>
+    <w:lsdException w:name="Table Columns 1" w:semiHidden="1" w:unhideWhenUsed="1"/>
+    <w:lsdException w:name="Table Columns 2" w:semiHidden="1" w:unhideWhenUsed="1"/>
+    <w:lsdException w:name="Table Columns 3" w:semiHidden="1" w:unhideWhenUsed="1"/>
+    <w:lsdException w:name="Table Columns 4" w:semiHidden="1" w:unhideWhenUsed="1"/>
+    <w:lsdException w:name="Table Columns 5" w:semiHidden="1" w:unhideWhenUsed="1"/>
+    <w:lsdException w:name="Table Grid 1" w:semiHidden="1" w:unhideWhenUsed="1"/>
+    <w:lsdException w:name="Table Grid 2" w:semiHidden="1" w:unhideWhenUsed="1"/>
+    <w:lsdException w:name="Table Grid 3" w:semiHidden="1" w:unhideWhenUsed="1"/>
+    <w:lsdException w:name="Table Grid 4" w:semiHidden="1" w:unhideWhenUsed="1"/>
+    <w:lsdException w:name="Table Grid 5" w:semiHidden="1" w:unhideWhenUsed="1"/>
+    <w:lsdException w:name="Table Grid 6" w:semiHidden="1" w:unhideWhenUsed="1"/>
+    <w:lsdException w:name="Table Grid 7" w:semiHidden="1" w:unhideWhenUsed="1"/>
+    <w:lsdException w:name="Table Grid 8" w:semiHidden="1" w:unhideWhenUsed="1"/>
+    <w:lsdException w:name="Table List 1" w:semiHidden="1" w:unhideWhenUsed="1"/>
+    <w:lsdException w:name="Table List 2" w:semiHidden="1" w:unhideWhenUsed="1"/>
+    <w:lsdException w:name="Table List 3" w:semiHidden="1" w:unhideWhenUsed="1"/>
+    <w:lsdException w:name="Table List 4" w:semiHidden="1" w:unhideWhenUsed="1"/>
+    <w:lsdException w:name="Table List 5" w:semiHidden="1" w:unhideWhenUsed="1"/>
+    <w:lsdException w:name="Table List 6" w:semiHidden="1" w:unhideWhenUsed="1"/>
+    <w:lsdException w:name="Table List 7" w:semiHidden="1" w:unhideWhenUsed="1"/>
+    <w:lsdException w:name="Table List 8" w:semiHidden="1" w:unhideWhenUsed="1"/>
+    <w:lsdException w:name="Table 3D effects 1" w:semiHidden="1" w:unhideWhenUsed="1"/>
+    <w:lsdException w:name="Table 3D effects 2" w:semiHidden="1" w:unhideWhenUsed="1"/>
+    <w:lsdException w:name="Table 3D effects 3" w:semiHidden="1" w:unhideWhenUsed="1"/>
+    <w:lsdException w:name="Table Contemporary" w:semiHidden="1" w:unhideWhenUsed="1"/>
+    <w:lsdException w:name="Table Elegant" w:semiHidden="1" w:unhideWhenUsed="1"/>
+    <w:lsdException w:name="Table Professional" w:semiHidden="1" w:unhideWhenUsed="1"/>
+    <w:lsdException w:name="Table Subtle 1" w:semiHidden="1" w:unhideWhenUsed="1"/>
+    <w:lsdException w:name="Table Subtle 2" w:semiHidden="1" w:unhideWhenUsed="1"/>
+    <w:lsdException w:name="Table Web 1" w:semiHidden="1" w:unhideWhenUsed="1"/>
+    <w:lsdException w:name="Table Web 2" w:semiHidden="1" w:unhideWhenUsed="1"/>
+    <w:lsdException w:name="Table Web 3" w:semiHidden="1" w:unhideWhenUsed="1"/>
+    <w:lsdException w:name="Balloon Text" w:semiHidden="1" w:unhideWhenUsed="1"/>
+    <w:lsdException w:name="Table Grid" w:uiPriority="59"/>
+    <w:lsdException w:name="Table Theme" w:semiHidden="1" w:unhideWhenUsed="1"/>
+    <w:lsdException w:name="Note Level 1" w:semiHidden="1" w:unhideWhenUsed="1"/>
+    <w:lsdException w:name="Note Level 2" w:semiHidden="1" w:unhideWhenUsed="1"/>
+    <w:lsdException w:name="Note Level 3" w:semiHidden="1" w:unhideWhenUsed="1"/>
+    <w:lsdException w:name="Note Level 4" w:semiHidden="1" w:unhideWhenUsed="1"/>
+    <w:lsdException w:name="Note Level 5" w:semiHidden="1" w:unhideWhenUsed="1"/>
+    <w:lsdException w:name="Note Level 6" w:semiHidden="1" w:unhideWhenUsed="1"/>
+    <w:lsdException w:name="Note Level 7" w:semiHidden="1" w:unhideWhenUsed="1"/>
+    <w:lsdException w:name="Note Level 8" w:semiHidden="1" w:unhideWhenUsed="1"/>
+    <w:lsdException w:name="Note Level 9" w:semiHidden="1" w:unhideWhenUsed="1"/>
+    <w:lsdException w:name="Placeholder Text" w:semiHidden="1"/>
+    <w:lsdException w:name="No Spacing" w:uiPriority="1" w:qFormat="1"/>
+    <w:lsdException w:name="Light Shading" w:uiPriority="60"/>
+    <w:lsdException w:name="Light List" w:uiPriority="61"/>
+    <w:lsdException w:name="Light Grid" w:uiPriority="62"/>
+    <w:lsdException w:name="Medium Shading 1" w:uiPriority="63"/>
+    <w:lsdException w:name="Medium Shading 2" w:uiPriority="64"/>
+    <w:lsdException w:name="Medium List 1" w:uiPriority="65"/>
+    <w:lsdException w:name="Medium List 2" w:uiPriority="66"/>
+    <w:lsdException w:name="Medium Grid 1" w:uiPriority="67"/>
+    <w:lsdException w:name="Medium Grid 2" w:uiPriority="68"/>
+    <w:lsdException w:name="Medium Grid 3" w:uiPriority="69"/>
+    <w:lsdException w:name="Dark List" w:uiPriority="70"/>
+    <w:lsdException w:name="Colorful Shading" w:uiPriority="71"/>
+    <w:lsdException w:name="Colorful List" w:uiPriority="72"/>
+    <w:lsdException w:name="Colorful Grid" w:uiPriority="73"/>
+    <w:lsdException w:name="Light Shading Accent 1" w:uiPriority="60"/>
+    <w:lsdException w:name="Light List Accent 1" w:uiPriority="61"/>
+    <w:lsdException w:name="Light Grid Accent 1" w:uiPriority="62"/>
+    <w:lsdException w:name="Medium Shading 1 Accent 1" w:uiPriority="63"/>
+    <w:lsdException w:name="Medium Shading 2 Accent 1" w:uiPriority="64"/>
+    <w:lsdException w:name="Medium List 1 Accent 1" w:uiPriority="65"/>
+    <w:lsdException w:name="Revision" w:semiHidden="1"/>
+    <w:lsdException w:name="List Paragraph" w:uiPriority="34" w:qFormat="1"/>
+    <w:lsdException w:name="Quote" w:uiPriority="29" w:qFormat="1"/>
+    <w:lsdException w:name="Intense Quote" w:uiPriority="30" w:qFormat="1"/>
+    <w:lsdException w:name="Medium List 2 Accent 1" w:uiPriority="66"/>
+    <w:lsdException w:name="Medium Grid 1 Accent 1" w:uiPriority="67"/>
+    <w:lsdException w:name="Medium Grid 2 Accent 1" w:uiPriority="68"/>
+    <w:lsdException w:name="Medium Grid 3 Accent 1" w:uiPriority="69"/>
+    <w:lsdException w:name="Dark List Accent 1" w:uiPriority="70"/>
+    <w:lsdException w:name="Colorful Shading Accent 1" w:uiPriority="71"/>
+    <w:lsdException w:name="Colorful List Accent 1" w:uiPriority="72"/>
+    <w:lsdException w:name="Colorful Grid Accent 1" w:uiPriority="73"/>
+    <w:lsdException w:name="Light Shading Accent 2" w:uiPriority="60"/>
+    <w:lsdException w:name="Light List Accent 2" w:uiPriority="61"/>
+    <w:lsdException w:name="Light Grid Accent 2" w:uiPriority="62"/>
+    <w:lsdException w:name="Medium Shading 1 Accent 2" w:uiPriority="63"/>
+    <w:lsdException w:name="Medium Shading 2 Accent 2" w:uiPriority="64"/>
+    <w:lsdException w:name="Medium List 1 Accent 2" w:uiPriority="65"/>
+    <w:lsdException w:name="Medium List 2 Accent 2" w:uiPriority="66"/>
+    <w:lsdException w:name="Medium Grid 1 Accent 2" w:uiPriority="67"/>
+    <w:lsdException w:name="Medium Grid 2 Accent 2" w:uiPriority="68"/>
+    <w:lsdException w:name="Medium Grid 3 Accent 2" w:uiPriority="69"/>
+    <w:lsdException w:name="Dark List Accent 2" w:uiPriority="70"/>
+    <w:lsdException w:name="Colorful Shading Accent 2" w:uiPriority="71"/>
+    <w:lsdException w:name="Colorful List Accent 2" w:uiPriority="72"/>
+    <w:lsdException w:name="Colorful Grid Accent 2" w:uiPriority="73"/>
+    <w:lsdException w:name="Light Shading Accent 3" w:uiPriority="60"/>
+    <w:lsdException w:name="Light List Accent 3" w:uiPriority="61"/>
+    <w:lsdException w:name="Light Grid Accent 3" w:uiPriority="62"/>
+    <w:lsdException w:name="Medium Shading 1 Accent 3" w:uiPriority="63"/>
+    <w:lsdException w:name="Medium Shading 2 Accent 3" w:uiPriority="64"/>
+    <w:lsdException w:name="Medium List 1 Accent 3" w:uiPriority="65"/>
+    <w:lsdException w:name="Medium List 2 Accent 3" w:uiPriority="66"/>
+    <w:lsdException w:name="Medium Grid 1 Accent 3" w:uiPriority="67"/>
+    <w:lsdException w:name="Medium Grid 2 Accent 3" w:uiPriority="68"/>
+    <w:lsdException w:name="Medium Grid 3 Accent 3" w:uiPriority="69"/>
+    <w:lsdException w:name="Dark List Accent 3" w:uiPriority="70"/>
+    <w:lsdException w:name="Colorful Shading Accent 3" w:uiPriority="71"/>
+    <w:lsdException w:name="Colorful List Accent 3" w:uiPriority="72"/>
+    <w:lsdException w:name="Colorful Grid Accent 3" w:uiPriority="73"/>
+    <w:lsdException w:name="Light Shading Accent 4" w:uiPriority="60"/>
+    <w:lsdException w:name="Light List Accent 4" w:uiPriority="61"/>
+    <w:lsdException w:name="Light Grid Accent 4" w:uiPriority="62"/>
+    <w:lsdException w:name="Medium Shading 1 Accent 4" w:uiPriority="63"/>
+    <w:lsdException w:name="Medium Shading 2 Accent 4" w:uiPriority="64"/>
+    <w:lsdException w:name="Medium List 1 Accent 4" w:uiPriority="65"/>
+    <w:lsdException w:name="Medium List 2 Accent 4" w:uiPriority="66"/>
+    <w:lsdException w:name="Medium Grid 1 Accent 4" w:uiPriority="67"/>
+    <w:lsdException w:name="Medium Grid 2 Accent 4" w:uiPriority="68"/>
+    <w:lsdException w:name="Medium Grid 3 Accent 4" w:uiPriority="69"/>
+    <w:lsdException w:name="Dark List Accent 4" w:uiPriority="70"/>
+    <w:lsdException w:name="Colorful Shading Accent 4" w:uiPriority="71"/>
+    <w:lsdException w:name="Colorful List Accent 4" w:uiPriority="72"/>
+    <w:lsdException w:name="Colorful Grid Accent 4" w:uiPriority="73"/>
+    <w:lsdException w:name="Light Shading Accent 5" w:uiPriority="60"/>
+    <w:lsdException w:name="Light List Accent 5" w:uiPriority="61"/>
+    <w:lsdException w:name="Light Grid Accent 5" w:uiPriority="62"/>
+    <w:lsdException w:name="Medium Shading 1 Accent 5" w:uiPriority="63"/>
+    <w:lsdException w:name="Medium Shading 2 Accent 5" w:uiPriority="64"/>
+    <w:lsdException w:name="Medium List 1 Accent 5" w:uiPriority="65"/>
+    <w:lsdException w:name="Medium List 2 Accent 5" w:uiPriority="66"/>
+    <w:lsdException w:name="Medium Grid 1 Accent 5" w:uiPriority="67"/>
+    <w:lsdException w:name="Medium Grid 2 Accent 5" w:uiPriority="68"/>
+    <w:lsdException w:name="Medium Grid 3 Accent 5" w:uiPriority="69"/>
+    <w:lsdException w:name="Dark List Accent 5" w:uiPriority="70"/>
+    <w:lsdException w:name="Colorful Shading Accent 5" w:uiPriority="71"/>
+    <w:lsdException w:name="Colorful List Accent 5" w:uiPriority="72"/>
+    <w:lsdException w:name="Colorful Grid Accent 5" w:uiPriority="73"/>
+    <w:lsdException w:name="Light Shading Accent 6" w:uiPriority="60"/>
+    <w:lsdException w:name="Light List Accent 6" w:uiPriority="61"/>
+    <w:lsdException w:name="Light Grid Accent 6" w:uiPriority="62"/>
+    <w:lsdException w:name="Medium Shading 1 Accent 6" w:uiPriority="63"/>
+    <w:lsdException w:name="Medium Shading 2 Accent 6" w:uiPriority="64"/>
+    <w:lsdException w:name="Medium List 1 Accent 6" w:uiPriority="65"/>
+    <w:lsdException w:name="Medium List 2 Accent 6" w:uiPriority="66"/>
+    <w:lsdException w:name="Medium Grid 1 Accent 6" w:uiPriority="67"/>
+    <w:lsdException w:name="Medium Grid 2 Accent 6" w:uiPriority="68"/>
+    <w:lsdException w:name="Medium Grid 3 Accent 6" w:uiPriority="69"/>
+    <w:lsdException w:name="Dark List Accent 6" w:uiPriority="70"/>
+    <w:lsdException w:name="Colorful Shading Accent 6" w:uiPriority="71"/>
+    <w:lsdException w:name="Colorful List Accent 6" w:uiPriority="72"/>
+    <w:lsdException w:name="Colorful Grid Accent 6" w:uiPriority="73"/>
+    <w:lsdException w:name="Subtle Emphasis" w:uiPriority="19" w:qFormat="1"/>
+    <w:lsdException w:name="Intense Emphasis" w:uiPriority="21" w:qFormat="1"/>
+    <w:lsdException w:name="Subtle Reference" w:uiPriority="31" w:qFormat="1"/>
+    <w:lsdException w:name="Intense Reference" w:uiPriority="32" w:qFormat="1"/>
+    <w:lsdException w:name="Book Title" w:uiPriority="33" w:qFormat="1"/>
+    <w:lsdException w:name="Bibliography" w:semiHidden="1" w:uiPriority="37" w:unhideWhenUsed="1"/>
+    <w:lsdException w:name="TOC Heading" w:semiHidden="1" w:uiPriority="39" w:unhideWhenUsed="1" w:qFormat="1"/>
+    <w:lsdException w:name="Plain Table 1" w:uiPriority="41"/>
+    <w:lsdException w:name="Plain Table 2" w:uiPriority="42"/>
+    <w:lsdException w:name="Plain Table 3" w:uiPriority="43"/>
+    <w:lsdException w:name="Plain Table 4" w:uiPriority="44"/>
+    <w:lsdException w:name="Plain Table 5" w:uiPriority="45"/>
+    <w:lsdException w:name="Grid Table Light" w:uiPriority="40"/>
+    <w:lsdException w:name="Grid Table 1 Light" w:uiPriority="46"/>
+    <w:lsdException w:name="Grid Table 2" w:uiPriority="47"/>
+    <w:lsdException w:name="Grid Table 3" w:uiPriority="48"/>
+    <w:lsdException w:name="Grid Table 4" w:uiPriority="49"/>
+    <w:lsdException w:name="Grid Table 5 Dark" w:uiPriority="50"/>
+    <w:lsdException w:name="Grid Table 6 Colorful" w:uiPriority="51"/>
+    <w:lsdException w:name="Grid Table 7 Colorful" w:uiPriority="52"/>
+    <w:lsdException w:name="Grid Table 1 Light Accent 1" w:uiPriority="46"/>
+    <w:lsdException w:name="Grid Table 2 Accent 1" w:uiPriority="47"/>
+    <w:lsdException w:name="Grid Table 3 Accent 1" w:uiPriority="48"/>
+    <w:lsdException w:name="Grid Table 4 Accent 1" w:uiPriority="49"/>
+    <w:lsdException w:name="Grid Table 5 Dark Accent 1" w:uiPriority="50"/>
+    <w:lsdException w:name="Grid Table 6 Colorful Accent 1" w:uiPriority="51"/>
+    <w:lsdException w:name="Grid Table 7 Colorful Accent 1" w:uiPriority="52"/>
+    <w:lsdException w:name="Grid Table 1 Light Accent 2" w:uiPriority="46"/>
+    <w:lsdException w:name="Grid Table 2 Accent 2" w:uiPriority="47"/>
+    <w:lsdException w:name="Grid Table 3 Accent 2" w:uiPriority="48"/>
+    <w:lsdException w:name="Grid Table 4 Accent 2" w:uiPriority="49"/>
+    <w:lsdException w:name="Grid Table 5 Dark Accent 2" w:uiPriority="50"/>
+    <w:lsdException w:name="Grid Table 6 Colorful Accent 2" w:uiPriority="51"/>
+    <w:lsdException w:name="Grid Table 7 Colorful Accent 2" w:uiPriority="52"/>
+    <w:lsdException w:name="Grid Table 1 Light Accent 3" w:uiPriority="46"/>
+    <w:lsdException w:name="Grid Table 2 Accent 3" w:uiPriority="47"/>
+    <w:lsdException w:name="Grid Table 3 Accent 3" w:uiPriority="48"/>
+    <w:lsdException w:name="Grid Table 4 Accent 3" w:uiPriority="49"/>
+    <w:lsdException w:name="Grid Table 5 Dark Accent 3" w:uiPriority="50"/>
+    <w:lsdException w:name="Grid Table 6 Colorful Accent 3" w:uiPriority="51"/>
+    <w:lsdException w:name="Grid Table 7 Colorful Accent 3" w:uiPriority="52"/>
+    <w:lsdException w:name="Grid Table 1 Light Accent 4" w:uiPriority="46"/>
+    <w:lsdException w:name="Grid Table 2 Accent 4" w:uiPriority="47"/>
+    <w:lsdException w:name="Grid Table 3 Accent 4" w:uiPriority="48"/>
+    <w:lsdException w:name="Grid Table 4 Accent 4" w:uiPriority="49"/>
+    <w:lsdException w:name="Grid Table 5 Dark Accent 4" w:uiPriority="50"/>
+    <w:lsdException w:name="Grid Table 6 Colorful Accent 4" w:uiPriority="51"/>
+    <w:lsdException w:name="Grid Table 7 Colorful Accent 4" w:uiPriority="52"/>
+    <w:lsdException w:name="Grid Table 1 Light Accent 5" w:uiPriority="46"/>
+    <w:lsdException w:name="Grid Table 2 Accent 5" w:uiPriority="47"/>
+    <w:lsdException w:name="Grid Table 3 Accent 5" w:uiPriority="48"/>
+    <w:lsdException w:name="Grid Table 4 Accent 5" w:uiPriority="49"/>
+    <w:lsdException w:name="Grid Table 5 Dark Accent 5" w:uiPriority="50"/>
+    <w:lsdException w:name="Grid Table 6 Colorful Accent 5" w:uiPriority="51"/>
+    <w:lsdException w:name="Grid Table 7 Colorful Accent 5" w:uiPriority="52"/>
+    <w:lsdException w:name="Grid Table 1 Light Accent 6" w:uiPriority="46"/>
+    <w:lsdException w:name="Grid Table 2 Accent 6" w:uiPriority="47"/>
+    <w:lsdException w:name="Grid Table 3 Accent 6" w:uiPriority="48"/>
+    <w:lsdException w:name="Grid Table 4 Accent 6" w:uiPriority="49"/>
+    <w:lsdException w:name="Grid Table 5 Dark Accent 6" w:uiPriority="50"/>
+    <w:lsdException w:name="Grid Table 6 Colorful Accent 6" w:uiPriority="51"/>
+    <w:lsdException w:name="Grid Table 7 Colorful Accent 6" w:uiPriority="52"/>
+    <w:lsdException w:name="List Table 1 Light" w:uiPriority="46"/>
+    <w:lsdException w:name="List Table 2" w:uiPriority="47"/>
+    <w:lsdException w:name="List Table 3" w:uiPriority="48"/>
+    <w:lsdException w:name="List Table 4" w:uiPriority="49"/>
+    <w:lsdException w:name="List Table 5 Dark" w:uiPriority="50"/>
+    <w:lsdException w:name="List Table 6 Colorful" w:uiPriority="51"/>
+    <w:lsdException w:name="List Table 7 Colorful" w:uiPriority="52"/>
+    <w:lsdException w:name="List Table 1 Light Accent 1" w:uiPriority="46"/>
+    <w:lsdException w:name="List Table 2 Accent 1" w:uiPriority="47"/>
+    <w:lsdException w:name="List Table 3 Accent 1" w:uiPriority="48"/>
+    <w:lsdException w:name="List Table 4 Accent 1" w:uiPriority="49"/>
+    <w:lsdException w:name="List Table 5 Dark Accent 1" w:uiPriority="50"/>
+    <w:lsdException w:name="List Table 6 Colorful Accent 1" w:uiPriority="51"/>
+    <w:lsdException w:name="List Table 7 Colorful Accent 1" w:uiPriority="52"/>
+    <w:lsdException w:name="List Table 1 Light Accent 2" w:uiPriority="46"/>
+    <w:lsdException w:name="List Table 2 Accent 2" w:uiPriority="47"/>
+    <w:lsdException w:name="List Table 3 Accent 2" w:uiPriority="48"/>
+    <w:lsdException w:name="List Table 4 Accent 2" w:uiPriority="49"/>
+    <w:lsdException w:name="List Table 5 Dark Accent 2" w:uiPriority="50"/>
+    <w:lsdException w:name="List Table 6 Colorful Accent 2" w:uiPriority="51"/>
+    <w:lsdException w:name="List Table 7 Colorful Accent 2" w:uiPriority="52"/>
+    <w:lsdException w:name="List Table 1 Light Accent 3" w:uiPriority="46"/>
+    <w:lsdException w:name="List Table 2 Accent 3" w:uiPriority="47"/>
+    <w:lsdException w:name="List Table 3 Accent 3" w:uiPriority="48"/>
+    <w:lsdException w:name="List Table 4 Accent 3" w:uiPriority="49"/>
+    <w:lsdException w:name="List Table 5 Dark Accent 3" w:uiPriority="50"/>
+    <w:lsdException w:name="List Table 6 Colorful Accent 3" w:uiPriority="51"/>
+    <w:lsdException w:name="List Table 7 Colorful Accent 3" w:uiPriority="52"/>
+    <w:lsdException w:name="List Table 1 Light Accent 4" w:uiPriority="46"/>
+    <w:lsdException w:name="List Table 2 Accent 4" w:uiPriority="47"/>
+    <w:lsdException w:name="List Table 3 Accent 4" w:uiPriority="48"/>
+    <w:lsdException w:name="List Table 4 Accent 4" w:uiPriority="49"/>
+    <w:lsdException w:name="List Table 5 Dark Accent 4" w:uiPriority="50"/>
+    <w:lsdException w:name="List Table 6 Colorful Accent 4" w:uiPriority="51"/>
+    <w:lsdException w:name="List Table 7 Colorful Accent 4" w:uiPriority="52"/>
+    <w:lsdException w:name="List Table 1 Light Accent 5" w:uiPriority="46"/>
+    <w:lsdException w:name="List Table 2 Accent 5" w:uiPriority="47"/>
+    <w:lsdException w:name="List Table 3 Accent 5" w:uiPriority="48"/>
+    <w:lsdException w:name="List Table 4 Accent 5" w:uiPriority="49"/>
+    <w:lsdException w:name="List Table 5 Dark Accent 5" w:uiPriority="50"/>
+    <w:lsdException w:name="List Table 6 Colorful Accent 5" w:uiPriority="51"/>
+    <w:lsdException w:name="List Table 7 Colorful Accent 5" w:uiPriority="52"/>
+    <w:lsdException w:name="List Table 1 Light Accent 6" w:uiPriority="46"/>
+    <w:lsdException w:name="List Table 2 Accent 6" w:uiPriority="47"/>
+    <w:lsdException w:name="List Table 3 Accent 6" w:uiPriority="48"/>
+    <w:lsdException w:name="List Table 4 Accent 6" w:uiPriority="49"/>
+    <w:lsdException w:name="List Table 5 Dark Accent 6" w:uiPriority="50"/>
+    <w:lsdException w:name="List Table 6 Colorful Accent 6" w:uiPriority="51"/>
+    <w:lsdException w:name="List Table 7 Colorful Accent 6" w:uiPriority="52"/>
   </w:latentStyles>
-  <w:style w:type="paragraph" w:default="1" w:styleId="Standard">
+  <w:style w:type="paragraph" w:default="1" w:styleId="Normal">
     <w:name w:val="Normal"/>
     <w:qFormat/>
     <w:pPr>
@@ -15288,10 +16130,10 @@
       <w:suppressAutoHyphens/>
     </w:pPr>
   </w:style>
-  <w:style w:type="paragraph" w:styleId="berschrift2">
+  <w:style w:type="paragraph" w:styleId="Heading2">
     <w:name w:val="heading 2"/>
     <w:basedOn w:val="Heading"/>
-    <w:next w:val="Textkrper"/>
+    <w:next w:val="BodyText"/>
     <w:qFormat/>
     <w:pPr>
       <w:numPr>
@@ -15301,13 +16143,13 @@
       <w:outlineLvl w:val="1"/>
     </w:pPr>
   </w:style>
-  <w:style w:type="character" w:default="1" w:styleId="Absatzstandardschriftart">
+  <w:style w:type="character" w:default="1" w:styleId="DefaultParagraphFont">
     <w:name w:val="Default Paragraph Font"/>
     <w:uiPriority w:val="1"/>
     <w:semiHidden/>
     <w:unhideWhenUsed/>
   </w:style>
-  <w:style w:type="table" w:default="1" w:styleId="NormaleTabelle">
+  <w:style w:type="table" w:default="1" w:styleId="TableNormal">
     <w:name w:val="Normal Table"/>
     <w:uiPriority w:val="99"/>
     <w:semiHidden/>
@@ -15322,13 +16164,13 @@
       </w:tblCellMar>
     </w:tblPr>
   </w:style>
-  <w:style w:type="numbering" w:default="1" w:styleId="KeineListe">
+  <w:style w:type="numbering" w:default="1" w:styleId="NoList">
     <w:name w:val="No List"/>
     <w:uiPriority w:val="99"/>
     <w:semiHidden/>
     <w:unhideWhenUsed/>
   </w:style>
-  <w:style w:type="character" w:styleId="Link">
+  <w:style w:type="character" w:styleId="Hyperlink">
     <w:name w:val="Hyperlink"/>
   </w:style>
   <w:style w:type="character" w:customStyle="1" w:styleId="Bullets">
@@ -15339,30 +16181,30 @@
   </w:style>
   <w:style w:type="paragraph" w:customStyle="1" w:styleId="Heading">
     <w:name w:val="Heading"/>
-    <w:basedOn w:val="Standard"/>
-    <w:next w:val="Textkrper"/>
+    <w:basedOn w:val="Normal"/>
+    <w:next w:val="BodyText"/>
     <w:pPr>
       <w:keepNext/>
       <w:spacing w:before="240" w:after="120"/>
     </w:pPr>
   </w:style>
-  <w:style w:type="paragraph" w:styleId="Textkrper">
+  <w:style w:type="paragraph" w:styleId="BodyText">
     <w:name w:val="Body Text"/>
-    <w:basedOn w:val="Standard"/>
+    <w:basedOn w:val="Normal"/>
     <w:pPr>
       <w:spacing w:after="120"/>
     </w:pPr>
   </w:style>
-  <w:style w:type="paragraph" w:styleId="Liste">
+  <w:style w:type="paragraph" w:styleId="List">
     <w:name w:val="List"/>
-    <w:basedOn w:val="Textkrper"/>
+    <w:basedOn w:val="BodyText"/>
     <w:rPr>
       <w:rFonts w:cs="Lohit Hindi"/>
     </w:rPr>
   </w:style>
-  <w:style w:type="paragraph" w:customStyle="1" w:styleId="Caption">
-    <w:name w:val="Caption"/>
-    <w:basedOn w:val="Standard"/>
+  <w:style w:type="paragraph" w:customStyle="1" w:styleId="Caption1">
+    <w:name w:val="Caption1"/>
+    <w:basedOn w:val="Normal"/>
     <w:pPr>
       <w:suppressLineNumbers/>
       <w:spacing w:before="120" w:after="120"/>
@@ -15370,7 +16212,7 @@
   </w:style>
   <w:style w:type="paragraph" w:customStyle="1" w:styleId="Index">
     <w:name w:val="Index"/>
-    <w:basedOn w:val="Standard"/>
+    <w:basedOn w:val="Normal"/>
     <w:pPr>
       <w:suppressLineNumbers/>
     </w:pPr>
@@ -15380,7 +16222,7 @@
   </w:style>
   <w:style w:type="paragraph" w:customStyle="1" w:styleId="TableContents">
     <w:name w:val="Table Contents"/>
-    <w:basedOn w:val="Standard"/>
+    <w:basedOn w:val="Normal"/>
     <w:pPr>
       <w:suppressLineNumbers/>
     </w:pPr>
@@ -15398,12 +16240,12 @@
   </w:style>
   <w:style w:type="paragraph" w:customStyle="1" w:styleId="PreformattedText">
     <w:name w:val="Preformatted Text"/>
-    <w:basedOn w:val="Standard"/>
+    <w:basedOn w:val="Normal"/>
   </w:style>
-  <w:style w:type="paragraph" w:styleId="Sprechblasentext">
+  <w:style w:type="paragraph" w:styleId="BalloonText">
     <w:name w:val="Balloon Text"/>
-    <w:basedOn w:val="Standard"/>
-    <w:link w:val="SprechblasentextZeichen"/>
+    <w:basedOn w:val="Normal"/>
+    <w:link w:val="BalloonTextChar"/>
     <w:uiPriority w:val="99"/>
     <w:semiHidden/>
     <w:unhideWhenUsed/>
@@ -15414,10 +16256,10 @@
       <w:szCs w:val="18"/>
     </w:rPr>
   </w:style>
-  <w:style w:type="character" w:customStyle="1" w:styleId="SprechblasentextZeichen">
-    <w:name w:val="Sprechblasentext Zeichen"/>
-    <w:basedOn w:val="Absatzstandardschriftart"/>
-    <w:link w:val="Sprechblasentext"/>
+  <w:style w:type="character" w:customStyle="1" w:styleId="BalloonTextChar">
+    <w:name w:val="Balloon Text Char"/>
+    <w:basedOn w:val="DefaultParagraphFont"/>
+    <w:link w:val="BalloonText"/>
     <w:uiPriority w:val="99"/>
     <w:semiHidden/>
     <w:rsid w:val="00A7141E"/>
@@ -15427,9 +16269,9 @@
       <w:szCs w:val="18"/>
     </w:rPr>
   </w:style>
-  <w:style w:type="table" w:styleId="Tabellenraster">
+  <w:style w:type="table" w:styleId="TableGrid">
     <w:name w:val="Table Grid"/>
-    <w:basedOn w:val="NormaleTabelle"/>
+    <w:basedOn w:val="TableNormal"/>
     <w:uiPriority w:val="59"/>
     <w:rsid w:val="003D4982"/>
     <w:tblPr>
@@ -15450,10 +16292,10 @@
       </w:tblCellMar>
     </w:tblPr>
   </w:style>
-  <w:style w:type="paragraph" w:styleId="Kopfzeile">
+  <w:style w:type="paragraph" w:styleId="Header">
     <w:name w:val="header"/>
-    <w:basedOn w:val="Standard"/>
-    <w:link w:val="KopfzeileZeichen"/>
+    <w:basedOn w:val="Normal"/>
+    <w:link w:val="HeaderChar"/>
     <w:uiPriority w:val="99"/>
     <w:unhideWhenUsed/>
     <w:rsid w:val="00D840D6"/>
@@ -15464,17 +16306,17 @@
       </w:tabs>
     </w:pPr>
   </w:style>
-  <w:style w:type="character" w:customStyle="1" w:styleId="KopfzeileZeichen">
-    <w:name w:val="Kopfzeile Zeichen"/>
-    <w:basedOn w:val="Absatzstandardschriftart"/>
-    <w:link w:val="Kopfzeile"/>
+  <w:style w:type="character" w:customStyle="1" w:styleId="HeaderChar">
+    <w:name w:val="Header Char"/>
+    <w:basedOn w:val="DefaultParagraphFont"/>
+    <w:link w:val="Header"/>
     <w:uiPriority w:val="99"/>
     <w:rsid w:val="00D840D6"/>
   </w:style>
-  <w:style w:type="paragraph" w:styleId="Fuzeile">
+  <w:style w:type="paragraph" w:styleId="Footer">
     <w:name w:val="footer"/>
-    <w:basedOn w:val="Standard"/>
-    <w:link w:val="FuzeileZeichen"/>
+    <w:basedOn w:val="Normal"/>
+    <w:link w:val="FooterChar"/>
     <w:uiPriority w:val="99"/>
     <w:unhideWhenUsed/>
     <w:rsid w:val="00D840D6"/>
@@ -15485,408 +16327,24 @@
       </w:tabs>
     </w:pPr>
   </w:style>
-  <w:style w:type="character" w:customStyle="1" w:styleId="FuzeileZeichen">
-    <w:name w:val="Fußzeile Zeichen"/>
-    <w:basedOn w:val="Absatzstandardschriftart"/>
-    <w:link w:val="Fuzeile"/>
+  <w:style w:type="character" w:customStyle="1" w:styleId="FooterChar">
+    <w:name w:val="Footer Char"/>
+    <w:basedOn w:val="DefaultParagraphFont"/>
+    <w:link w:val="Footer"/>
     <w:uiPriority w:val="99"/>
     <w:rsid w:val="00D840D6"/>
   </w:style>
-  <w:style w:type="character" w:styleId="Seitenzahl">
+  <w:style w:type="character" w:styleId="PageNumber">
     <w:name w:val="page number"/>
-    <w:basedOn w:val="Absatzstandardschriftart"/>
+    <w:basedOn w:val="DefaultParagraphFont"/>
     <w:uiPriority w:val="99"/>
     <w:semiHidden/>
     <w:unhideWhenUsed/>
     <w:rsid w:val="00D840D6"/>
   </w:style>
-  <w:style w:type="paragraph" w:styleId="Listenabsatz">
+  <w:style w:type="paragraph" w:styleId="ListParagraph">
     <w:name w:val="List Paragraph"/>
-    <w:basedOn w:val="Standard"/>
-    <w:uiPriority w:val="34"/>
-    <w:qFormat/>
-    <w:rsid w:val="00D840D6"/>
-    <w:pPr>
-      <w:ind w:left="720"/>
-      <w:contextualSpacing/>
-    </w:pPr>
-  </w:style>
-</w:styles>
-</file>
-
-<file path=word/stylesWithEffects.xml><?xml version="1.0" encoding="utf-8"?>
-<w:styles xmlns:wpc="http://schemas.microsoft.com/office/word/2010/wordprocessingCanvas" xmlns:mo="http://schemas.microsoft.com/office/mac/office/2008/main" xmlns:mc="http://schemas.openxmlformats.org/markup-compatibility/2006" xmlns:mv="urn:schemas-microsoft-com:mac:vml" xmlns:o="urn:schemas-microsoft-com:office:office" xmlns:r="http://schemas.openxmlformats.org/officeDocument/2006/relationships" xmlns:m="http://schemas.openxmlformats.org/officeDocument/2006/math" xmlns:v="urn:schemas-microsoft-com:vml" xmlns:wp14="http://schemas.microsoft.com/office/word/2010/wordprocessingDrawing" xmlns:wp="http://schemas.openxmlformats.org/drawingml/2006/wordprocessingDrawing" xmlns:w10="urn:schemas-microsoft-com:office:word" xmlns:w="http://schemas.openxmlformats.org/wordprocessingml/2006/main" xmlns:w14="http://schemas.microsoft.com/office/word/2010/wordml" xmlns:wpg="http://schemas.microsoft.com/office/word/2010/wordprocessingGroup" xmlns:wpi="http://schemas.microsoft.com/office/word/2010/wordprocessingInk" xmlns:wne="http://schemas.microsoft.com/office/word/2006/wordml" xmlns:wps="http://schemas.microsoft.com/office/word/2010/wordprocessingShape" mc:Ignorable="w14 wp14">
-  <w:docDefaults>
-    <w:rPrDefault>
-      <w:rPr>
-        <w:rFonts w:ascii="Times New Roman" w:eastAsia="Times New Roman" w:hAnsi="Times New Roman" w:cs="Times New Roman"/>
-        <w:lang w:val="en-US" w:eastAsia="de-DE" w:bidi="ar-SA"/>
-      </w:rPr>
-    </w:rPrDefault>
-    <w:pPrDefault/>
-  </w:docDefaults>
-  <w:latentStyles w:defLockedState="0" w:defUIPriority="99" w:defSemiHidden="1" w:defUnhideWhenUsed="1" w:defQFormat="0" w:count="276">
-    <w:lsdException w:name="Normal" w:semiHidden="0" w:uiPriority="0" w:unhideWhenUsed="0" w:qFormat="1"/>
-    <w:lsdException w:name="heading 1" w:semiHidden="0" w:uiPriority="9" w:unhideWhenUsed="0" w:qFormat="1"/>
-    <w:lsdException w:name="heading 2" w:semiHidden="0" w:uiPriority="9" w:unhideWhenUsed="0" w:qFormat="1"/>
-    <w:lsdException w:name="heading 3" w:uiPriority="9" w:qFormat="1"/>
-    <w:lsdException w:name="heading 4" w:uiPriority="9" w:qFormat="1"/>
-    <w:lsdException w:name="heading 5" w:uiPriority="9" w:qFormat="1"/>
-    <w:lsdException w:name="heading 6" w:uiPriority="9" w:qFormat="1"/>
-    <w:lsdException w:name="heading 7" w:uiPriority="9" w:qFormat="1"/>
-    <w:lsdException w:name="heading 8" w:uiPriority="9" w:qFormat="1"/>
-    <w:lsdException w:name="heading 9" w:uiPriority="9" w:qFormat="1"/>
-    <w:lsdException w:name="toc 1" w:uiPriority="39"/>
-    <w:lsdException w:name="toc 2" w:uiPriority="39"/>
-    <w:lsdException w:name="toc 3" w:uiPriority="39"/>
-    <w:lsdException w:name="toc 4" w:uiPriority="39"/>
-    <w:lsdException w:name="toc 5" w:uiPriority="39"/>
-    <w:lsdException w:name="toc 6" w:uiPriority="39"/>
-    <w:lsdException w:name="toc 7" w:uiPriority="39"/>
-    <w:lsdException w:name="toc 8" w:uiPriority="39"/>
-    <w:lsdException w:name="toc 9" w:uiPriority="39"/>
-    <w:lsdException w:name="caption" w:uiPriority="35" w:qFormat="1"/>
-    <w:lsdException w:name="Title" w:semiHidden="0" w:uiPriority="10" w:unhideWhenUsed="0" w:qFormat="1"/>
-    <w:lsdException w:name="Default Paragraph Font" w:uiPriority="1"/>
-    <w:lsdException w:name="Subtitle" w:semiHidden="0" w:uiPriority="11" w:unhideWhenUsed="0" w:qFormat="1"/>
-    <w:lsdException w:name="Strong" w:semiHidden="0" w:uiPriority="22" w:unhideWhenUsed="0" w:qFormat="1"/>
-    <w:lsdException w:name="Emphasis" w:semiHidden="0" w:uiPriority="20" w:unhideWhenUsed="0" w:qFormat="1"/>
-    <w:lsdException w:name="Table Grid" w:semiHidden="0" w:uiPriority="59" w:unhideWhenUsed="0"/>
-    <w:lsdException w:name="Placeholder Text" w:unhideWhenUsed="0"/>
-    <w:lsdException w:name="No Spacing" w:semiHidden="0" w:uiPriority="1" w:unhideWhenUsed="0" w:qFormat="1"/>
-    <w:lsdException w:name="Light Shading" w:semiHidden="0" w:uiPriority="60" w:unhideWhenUsed="0"/>
-    <w:lsdException w:name="Light List" w:semiHidden="0" w:uiPriority="61" w:unhideWhenUsed="0"/>
-    <w:lsdException w:name="Light Grid" w:semiHidden="0" w:uiPriority="62" w:unhideWhenUsed="0"/>
-    <w:lsdException w:name="Medium Shading 1" w:semiHidden="0" w:uiPriority="63" w:unhideWhenUsed="0"/>
-    <w:lsdException w:name="Medium Shading 2" w:semiHidden="0" w:uiPriority="64" w:unhideWhenUsed="0"/>
-    <w:lsdException w:name="Medium List 1" w:semiHidden="0" w:uiPriority="65" w:unhideWhenUsed="0"/>
-    <w:lsdException w:name="Medium List 2" w:semiHidden="0" w:uiPriority="66" w:unhideWhenUsed="0"/>
-    <w:lsdException w:name="Medium Grid 1" w:semiHidden="0" w:uiPriority="67" w:unhideWhenUsed="0"/>
-    <w:lsdException w:name="Medium Grid 2" w:semiHidden="0" w:uiPriority="68" w:unhideWhenUsed="0"/>
-    <w:lsdException w:name="Medium Grid 3" w:semiHidden="0" w:uiPriority="69" w:unhideWhenUsed="0"/>
-    <w:lsdException w:name="Dark List" w:semiHidden="0" w:uiPriority="70" w:unhideWhenUsed="0"/>
-    <w:lsdException w:name="Colorful Shading" w:semiHidden="0" w:uiPriority="71" w:unhideWhenUsed="0"/>
-    <w:lsdException w:name="Colorful List" w:semiHidden="0" w:uiPriority="72" w:unhideWhenUsed="0"/>
-    <w:lsdException w:name="Colorful Grid" w:semiHidden="0" w:uiPriority="73" w:unhideWhenUsed="0"/>
-    <w:lsdException w:name="Light Shading Accent 1" w:semiHidden="0" w:uiPriority="60" w:unhideWhenUsed="0"/>
-    <w:lsdException w:name="Light List Accent 1" w:semiHidden="0" w:uiPriority="61" w:unhideWhenUsed="0"/>
-    <w:lsdException w:name="Light Grid Accent 1" w:semiHidden="0" w:uiPriority="62" w:unhideWhenUsed="0"/>
-    <w:lsdException w:name="Medium Shading 1 Accent 1" w:semiHidden="0" w:uiPriority="63" w:unhideWhenUsed="0"/>
-    <w:lsdException w:name="Medium Shading 2 Accent 1" w:semiHidden="0" w:uiPriority="64" w:unhideWhenUsed="0"/>
-    <w:lsdException w:name="Medium List 1 Accent 1" w:semiHidden="0" w:uiPriority="65" w:unhideWhenUsed="0"/>
-    <w:lsdException w:name="Revision" w:unhideWhenUsed="0"/>
-    <w:lsdException w:name="List Paragraph" w:semiHidden="0" w:uiPriority="34" w:unhideWhenUsed="0" w:qFormat="1"/>
-    <w:lsdException w:name="Quote" w:semiHidden="0" w:uiPriority="29" w:unhideWhenUsed="0" w:qFormat="1"/>
-    <w:lsdException w:name="Intense Quote" w:semiHidden="0" w:uiPriority="30" w:unhideWhenUsed="0" w:qFormat="1"/>
-    <w:lsdException w:name="Medium List 2 Accent 1" w:semiHidden="0" w:uiPriority="66" w:unhideWhenUsed="0"/>
-    <w:lsdException w:name="Medium Grid 1 Accent 1" w:semiHidden="0" w:uiPriority="67" w:unhideWhenUsed="0"/>
-    <w:lsdException w:name="Medium Grid 2 Accent 1" w:semiHidden="0" w:uiPriority="68" w:unhideWhenUsed="0"/>
-    <w:lsdException w:name="Medium Grid 3 Accent 1" w:semiHidden="0" w:uiPriority="69" w:unhideWhenUsed="0"/>
-    <w:lsdException w:name="Dark List Accent 1" w:semiHidden="0" w:uiPriority="70" w:unhideWhenUsed="0"/>
-    <w:lsdException w:name="Colorful Shading Accent 1" w:semiHidden="0" w:uiPriority="71" w:unhideWhenUsed="0"/>
-    <w:lsdException w:name="Colorful List Accent 1" w:semiHidden="0" w:uiPriority="72" w:unhideWhenUsed="0"/>
-    <w:lsdException w:name="Colorful Grid Accent 1" w:semiHidden="0" w:uiPriority="73" w:unhideWhenUsed="0"/>
-    <w:lsdException w:name="Light Shading Accent 2" w:semiHidden="0" w:uiPriority="60" w:unhideWhenUsed="0"/>
-    <w:lsdException w:name="Light List Accent 2" w:semiHidden="0" w:uiPriority="61" w:unhideWhenUsed="0"/>
-    <w:lsdException w:name="Light Grid Accent 2" w:semiHidden="0" w:uiPriority="62" w:unhideWhenUsed="0"/>
-    <w:lsdException w:name="Medium Shading 1 Accent 2" w:semiHidden="0" w:uiPriority="63" w:unhideWhenUsed="0"/>
-    <w:lsdException w:name="Medium Shading 2 Accent 2" w:semiHidden="0" w:uiPriority="64" w:unhideWhenUsed="0"/>
-    <w:lsdException w:name="Medium List 1 Accent 2" w:semiHidden="0" w:uiPriority="65" w:unhideWhenUsed="0"/>
-    <w:lsdException w:name="Medium List 2 Accent 2" w:semiHidden="0" w:uiPriority="66" w:unhideWhenUsed="0"/>
-    <w:lsdException w:name="Medium Grid 1 Accent 2" w:semiHidden="0" w:uiPriority="67" w:unhideWhenUsed="0"/>
-    <w:lsdException w:name="Medium Grid 2 Accent 2" w:semiHidden="0" w:uiPriority="68" w:unhideWhenUsed="0"/>
-    <w:lsdException w:name="Medium Grid 3 Accent 2" w:semiHidden="0" w:uiPriority="69" w:unhideWhenUsed="0"/>
-    <w:lsdException w:name="Dark List Accent 2" w:semiHidden="0" w:uiPriority="70" w:unhideWhenUsed="0"/>
-    <w:lsdException w:name="Colorful Shading Accent 2" w:semiHidden="0" w:uiPriority="71" w:unhideWhenUsed="0"/>
-    <w:lsdException w:name="Colorful List Accent 2" w:semiHidden="0" w:uiPriority="72" w:unhideWhenUsed="0"/>
-    <w:lsdException w:name="Colorful Grid Accent 2" w:semiHidden="0" w:uiPriority="73" w:unhideWhenUsed="0"/>
-    <w:lsdException w:name="Light Shading Accent 3" w:semiHidden="0" w:uiPriority="60" w:unhideWhenUsed="0"/>
-    <w:lsdException w:name="Light List Accent 3" w:semiHidden="0" w:uiPriority="61" w:unhideWhenUsed="0"/>
-    <w:lsdException w:name="Light Grid Accent 3" w:semiHidden="0" w:uiPriority="62" w:unhideWhenUsed="0"/>
-    <w:lsdException w:name="Medium Shading 1 Accent 3" w:semiHidden="0" w:uiPriority="63" w:unhideWhenUsed="0"/>
-    <w:lsdException w:name="Medium Shading 2 Accent 3" w:semiHidden="0" w:uiPriority="64" w:unhideWhenUsed="0"/>
-    <w:lsdException w:name="Medium List 1 Accent 3" w:semiHidden="0" w:uiPriority="65" w:unhideWhenUsed="0"/>
-    <w:lsdException w:name="Medium List 2 Accent 3" w:semiHidden="0" w:uiPriority="66" w:unhideWhenUsed="0"/>
-    <w:lsdException w:name="Medium Grid 1 Accent 3" w:semiHidden="0" w:uiPriority="67" w:unhideWhenUsed="0"/>
-    <w:lsdException w:name="Medium Grid 2 Accent 3" w:semiHidden="0" w:uiPriority="68" w:unhideWhenUsed="0"/>
-    <w:lsdException w:name="Medium Grid 3 Accent 3" w:semiHidden="0" w:uiPriority="69" w:unhideWhenUsed="0"/>
-    <w:lsdException w:name="Dark List Accent 3" w:semiHidden="0" w:uiPriority="70" w:unhideWhenUsed="0"/>
-    <w:lsdException w:name="Colorful Shading Accent 3" w:semiHidden="0" w:uiPriority="71" w:unhideWhenUsed="0"/>
-    <w:lsdException w:name="Colorful List Accent 3" w:semiHidden="0" w:uiPriority="72" w:unhideWhenUsed="0"/>
-    <w:lsdException w:name="Colorful Grid Accent 3" w:semiHidden="0" w:uiPriority="73" w:unhideWhenUsed="0"/>
-    <w:lsdException w:name="Light Shading Accent 4" w:semiHidden="0" w:uiPriority="60" w:unhideWhenUsed="0"/>
-    <w:lsdException w:name="Light List Accent 4" w:semiHidden="0" w:uiPriority="61" w:unhideWhenUsed="0"/>
-    <w:lsdException w:name="Light Grid Accent 4" w:semiHidden="0" w:uiPriority="62" w:unhideWhenUsed="0"/>
-    <w:lsdException w:name="Medium Shading 1 Accent 4" w:semiHidden="0" w:uiPriority="63" w:unhideWhenUsed="0"/>
-    <w:lsdException w:name="Medium Shading 2 Accent 4" w:semiHidden="0" w:uiPriority="64" w:unhideWhenUsed="0"/>
-    <w:lsdException w:name="Medium List 1 Accent 4" w:semiHidden="0" w:uiPriority="65" w:unhideWhenUsed="0"/>
-    <w:lsdException w:name="Medium List 2 Accent 4" w:semiHidden="0" w:uiPriority="66" w:unhideWhenUsed="0"/>
-    <w:lsdException w:name="Medium Grid 1 Accent 4" w:semiHidden="0" w:uiPriority="67" w:unhideWhenUsed="0"/>
-    <w:lsdException w:name="Medium Grid 2 Accent 4" w:semiHidden="0" w:uiPriority="68" w:unhideWhenUsed="0"/>
-    <w:lsdException w:name="Medium Grid 3 Accent 4" w:semiHidden="0" w:uiPriority="69" w:unhideWhenUsed="0"/>
-    <w:lsdException w:name="Dark List Accent 4" w:semiHidden="0" w:uiPriority="70" w:unhideWhenUsed="0"/>
-    <w:lsdException w:name="Colorful Shading Accent 4" w:semiHidden="0" w:uiPriority="71" w:unhideWhenUsed="0"/>
-    <w:lsdException w:name="Colorful List Accent 4" w:semiHidden="0" w:uiPriority="72" w:unhideWhenUsed="0"/>
-    <w:lsdException w:name="Colorful Grid Accent 4" w:semiHidden="0" w:uiPriority="73" w:unhideWhenUsed="0"/>
-    <w:lsdException w:name="Light Shading Accent 5" w:semiHidden="0" w:uiPriority="60" w:unhideWhenUsed="0"/>
-    <w:lsdException w:name="Light List Accent 5" w:semiHidden="0" w:uiPriority="61" w:unhideWhenUsed="0"/>
-    <w:lsdException w:name="Light Grid Accent 5" w:semiHidden="0" w:uiPriority="62" w:unhideWhenUsed="0"/>
-    <w:lsdException w:name="Medium Shading 1 Accent 5" w:semiHidden="0" w:uiPriority="63" w:unhideWhenUsed="0"/>
-    <w:lsdException w:name="Medium Shading 2 Accent 5" w:semiHidden="0" w:uiPriority="64" w:unhideWhenUsed="0"/>
-    <w:lsdException w:name="Medium List 1 Accent 5" w:semiHidden="0" w:uiPriority="65" w:unhideWhenUsed="0"/>
-    <w:lsdException w:name="Medium List 2 Accent 5" w:semiHidden="0" w:uiPriority="66" w:unhideWhenUsed="0"/>
-    <w:lsdException w:name="Medium Grid 1 Accent 5" w:semiHidden="0" w:uiPriority="67" w:unhideWhenUsed="0"/>
-    <w:lsdException w:name="Medium Grid 2 Accent 5" w:semiHidden="0" w:uiPriority="68" w:unhideWhenUsed="0"/>
-    <w:lsdException w:name="Medium Grid 3 Accent 5" w:semiHidden="0" w:uiPriority="69" w:unhideWhenUsed="0"/>
-    <w:lsdException w:name="Dark List Accent 5" w:semiHidden="0" w:uiPriority="70" w:unhideWhenUsed="0"/>
-    <w:lsdException w:name="Colorful Shading Accent 5" w:semiHidden="0" w:uiPriority="71" w:unhideWhenUsed="0"/>
-    <w:lsdException w:name="Colorful List Accent 5" w:semiHidden="0" w:uiPriority="72" w:unhideWhenUsed="0"/>
-    <w:lsdException w:name="Colorful Grid Accent 5" w:semiHidden="0" w:uiPriority="73" w:unhideWhenUsed="0"/>
-    <w:lsdException w:name="Light Shading Accent 6" w:semiHidden="0" w:uiPriority="60" w:unhideWhenUsed="0"/>
-    <w:lsdException w:name="Light List Accent 6" w:semiHidden="0" w:uiPriority="61" w:unhideWhenUsed="0"/>
-    <w:lsdException w:name="Light Grid Accent 6" w:semiHidden="0" w:uiPriority="62" w:unhideWhenUsed="0"/>
-    <w:lsdException w:name="Medium Shading 1 Accent 6" w:semiHidden="0" w:uiPriority="63" w:unhideWhenUsed="0"/>
-    <w:lsdException w:name="Medium Shading 2 Accent 6" w:semiHidden="0" w:uiPriority="64" w:unhideWhenUsed="0"/>
-    <w:lsdException w:name="Medium List 1 Accent 6" w:semiHidden="0" w:uiPriority="65" w:unhideWhenUsed="0"/>
-    <w:lsdException w:name="Medium List 2 Accent 6" w:semiHidden="0" w:uiPriority="66" w:unhideWhenUsed="0"/>
-    <w:lsdException w:name="Medium Grid 1 Accent 6" w:semiHidden="0" w:uiPriority="67" w:unhideWhenUsed="0"/>
-    <w:lsdException w:name="Medium Grid 2 Accent 6" w:semiHidden="0" w:uiPriority="68" w:unhideWhenUsed="0"/>
-    <w:lsdException w:name="Medium Grid 3 Accent 6" w:semiHidden="0" w:uiPriority="69" w:unhideWhenUsed="0"/>
-    <w:lsdException w:name="Dark List Accent 6" w:semiHidden="0" w:uiPriority="70" w:unhideWhenUsed="0"/>
-    <w:lsdException w:name="Colorful Shading Accent 6" w:semiHidden="0" w:uiPriority="71" w:unhideWhenUsed="0"/>
-    <w:lsdException w:name="Colorful List Accent 6" w:semiHidden="0" w:uiPriority="72" w:unhideWhenUsed="0"/>
-    <w:lsdException w:name="Colorful Grid Accent 6" w:semiHidden="0" w:uiPriority="73" w:unhideWhenUsed="0"/>
-    <w:lsdException w:name="Subtle Emphasis" w:semiHidden="0" w:uiPriority="19" w:unhideWhenUsed="0" w:qFormat="1"/>
-    <w:lsdException w:name="Intense Emphasis" w:semiHidden="0" w:uiPriority="21" w:unhideWhenUsed="0" w:qFormat="1"/>
-    <w:lsdException w:name="Subtle Reference" w:semiHidden="0" w:uiPriority="31" w:unhideWhenUsed="0" w:qFormat="1"/>
-    <w:lsdException w:name="Intense Reference" w:semiHidden="0" w:uiPriority="32" w:unhideWhenUsed="0" w:qFormat="1"/>
-    <w:lsdException w:name="Book Title" w:semiHidden="0" w:uiPriority="33" w:unhideWhenUsed="0" w:qFormat="1"/>
-    <w:lsdException w:name="Bibliography" w:uiPriority="37"/>
-    <w:lsdException w:name="TOC Heading" w:uiPriority="39" w:qFormat="1"/>
-  </w:latentStyles>
-  <w:style w:type="paragraph" w:default="1" w:styleId="Standard">
-    <w:name w:val="Normal"/>
-    <w:qFormat/>
-    <w:pPr>
-      <w:widowControl w:val="0"/>
-      <w:suppressAutoHyphens/>
-    </w:pPr>
-  </w:style>
-  <w:style w:type="paragraph" w:styleId="berschrift2">
-    <w:name w:val="heading 2"/>
-    <w:basedOn w:val="Heading"/>
-    <w:next w:val="Textkrper"/>
-    <w:qFormat/>
-    <w:pPr>
-      <w:numPr>
-        <w:ilvl w:val="1"/>
-        <w:numId w:val="1"/>
-      </w:numPr>
-      <w:outlineLvl w:val="1"/>
-    </w:pPr>
-  </w:style>
-  <w:style w:type="character" w:default="1" w:styleId="Absatzstandardschriftart">
-    <w:name w:val="Default Paragraph Font"/>
-    <w:uiPriority w:val="1"/>
-    <w:semiHidden/>
-    <w:unhideWhenUsed/>
-  </w:style>
-  <w:style w:type="table" w:default="1" w:styleId="NormaleTabelle">
-    <w:name w:val="Normal Table"/>
-    <w:uiPriority w:val="99"/>
-    <w:semiHidden/>
-    <w:unhideWhenUsed/>
-    <w:tblPr>
-      <w:tblInd w:w="0" w:type="dxa"/>
-      <w:tblCellMar>
-        <w:top w:w="0" w:type="dxa"/>
-        <w:left w:w="108" w:type="dxa"/>
-        <w:bottom w:w="0" w:type="dxa"/>
-        <w:right w:w="108" w:type="dxa"/>
-      </w:tblCellMar>
-    </w:tblPr>
-  </w:style>
-  <w:style w:type="numbering" w:default="1" w:styleId="KeineListe">
-    <w:name w:val="No List"/>
-    <w:uiPriority w:val="99"/>
-    <w:semiHidden/>
-    <w:unhideWhenUsed/>
-  </w:style>
-  <w:style w:type="character" w:styleId="Link">
-    <w:name w:val="Hyperlink"/>
-  </w:style>
-  <w:style w:type="character" w:customStyle="1" w:styleId="Bullets">
-    <w:name w:val="Bullets"/>
-  </w:style>
-  <w:style w:type="character" w:customStyle="1" w:styleId="NumberingSymbols">
-    <w:name w:val="Numbering Symbols"/>
-  </w:style>
-  <w:style w:type="paragraph" w:customStyle="1" w:styleId="Heading">
-    <w:name w:val="Heading"/>
-    <w:basedOn w:val="Standard"/>
-    <w:next w:val="Textkrper"/>
-    <w:pPr>
-      <w:keepNext/>
-      <w:spacing w:before="240" w:after="120"/>
-    </w:pPr>
-  </w:style>
-  <w:style w:type="paragraph" w:styleId="Textkrper">
-    <w:name w:val="Body Text"/>
-    <w:basedOn w:val="Standard"/>
-    <w:pPr>
-      <w:spacing w:after="120"/>
-    </w:pPr>
-  </w:style>
-  <w:style w:type="paragraph" w:styleId="Liste">
-    <w:name w:val="List"/>
-    <w:basedOn w:val="Textkrper"/>
-    <w:rPr>
-      <w:rFonts w:cs="Lohit Hindi"/>
-    </w:rPr>
-  </w:style>
-  <w:style w:type="paragraph" w:customStyle="1" w:styleId="Caption">
-    <w:name w:val="Caption"/>
-    <w:basedOn w:val="Standard"/>
-    <w:pPr>
-      <w:suppressLineNumbers/>
-      <w:spacing w:before="120" w:after="120"/>
-    </w:pPr>
-  </w:style>
-  <w:style w:type="paragraph" w:customStyle="1" w:styleId="Index">
-    <w:name w:val="Index"/>
-    <w:basedOn w:val="Standard"/>
-    <w:pPr>
-      <w:suppressLineNumbers/>
-    </w:pPr>
-    <w:rPr>
-      <w:rFonts w:cs="Lohit Hindi"/>
-    </w:rPr>
-  </w:style>
-  <w:style w:type="paragraph" w:customStyle="1" w:styleId="TableContents">
-    <w:name w:val="Table Contents"/>
-    <w:basedOn w:val="Standard"/>
-    <w:pPr>
-      <w:suppressLineNumbers/>
-    </w:pPr>
-  </w:style>
-  <w:style w:type="paragraph" w:customStyle="1" w:styleId="TableHeading">
-    <w:name w:val="Table Heading"/>
-    <w:basedOn w:val="TableContents"/>
-    <w:pPr>
-      <w:jc w:val="center"/>
-    </w:pPr>
-    <w:rPr>
-      <w:b/>
-      <w:bCs/>
-    </w:rPr>
-  </w:style>
-  <w:style w:type="paragraph" w:customStyle="1" w:styleId="PreformattedText">
-    <w:name w:val="Preformatted Text"/>
-    <w:basedOn w:val="Standard"/>
-  </w:style>
-  <w:style w:type="paragraph" w:styleId="Sprechblasentext">
-    <w:name w:val="Balloon Text"/>
-    <w:basedOn w:val="Standard"/>
-    <w:link w:val="SprechblasentextZeichen"/>
-    <w:uiPriority w:val="99"/>
-    <w:semiHidden/>
-    <w:unhideWhenUsed/>
-    <w:rsid w:val="00A7141E"/>
-    <w:rPr>
-      <w:rFonts w:ascii="Lucida Grande" w:hAnsi="Lucida Grande" w:cs="Lucida Grande"/>
-      <w:sz w:val="18"/>
-      <w:szCs w:val="18"/>
-    </w:rPr>
-  </w:style>
-  <w:style w:type="character" w:customStyle="1" w:styleId="SprechblasentextZeichen">
-    <w:name w:val="Sprechblasentext Zeichen"/>
-    <w:basedOn w:val="Absatzstandardschriftart"/>
-    <w:link w:val="Sprechblasentext"/>
-    <w:uiPriority w:val="99"/>
-    <w:semiHidden/>
-    <w:rsid w:val="00A7141E"/>
-    <w:rPr>
-      <w:rFonts w:ascii="Lucida Grande" w:hAnsi="Lucida Grande" w:cs="Lucida Grande"/>
-      <w:sz w:val="18"/>
-      <w:szCs w:val="18"/>
-    </w:rPr>
-  </w:style>
-  <w:style w:type="table" w:styleId="Tabellenraster">
-    <w:name w:val="Table Grid"/>
-    <w:basedOn w:val="NormaleTabelle"/>
-    <w:uiPriority w:val="59"/>
-    <w:rsid w:val="003D4982"/>
-    <w:tblPr>
-      <w:tblInd w:w="0" w:type="dxa"/>
-      <w:tblBorders>
-        <w:top w:val="single" w:sz="4" w:space="0" w:color="auto"/>
-        <w:left w:val="single" w:sz="4" w:space="0" w:color="auto"/>
-        <w:bottom w:val="single" w:sz="4" w:space="0" w:color="auto"/>
-        <w:right w:val="single" w:sz="4" w:space="0" w:color="auto"/>
-        <w:insideH w:val="single" w:sz="4" w:space="0" w:color="auto"/>
-        <w:insideV w:val="single" w:sz="4" w:space="0" w:color="auto"/>
-      </w:tblBorders>
-      <w:tblCellMar>
-        <w:top w:w="0" w:type="dxa"/>
-        <w:left w:w="108" w:type="dxa"/>
-        <w:bottom w:w="0" w:type="dxa"/>
-        <w:right w:w="108" w:type="dxa"/>
-      </w:tblCellMar>
-    </w:tblPr>
-  </w:style>
-  <w:style w:type="paragraph" w:styleId="Kopfzeile">
-    <w:name w:val="header"/>
-    <w:basedOn w:val="Standard"/>
-    <w:link w:val="KopfzeileZeichen"/>
-    <w:uiPriority w:val="99"/>
-    <w:unhideWhenUsed/>
-    <w:rsid w:val="00D840D6"/>
-    <w:pPr>
-      <w:tabs>
-        <w:tab w:val="center" w:pos="4703"/>
-        <w:tab w:val="right" w:pos="9406"/>
-      </w:tabs>
-    </w:pPr>
-  </w:style>
-  <w:style w:type="character" w:customStyle="1" w:styleId="KopfzeileZeichen">
-    <w:name w:val="Kopfzeile Zeichen"/>
-    <w:basedOn w:val="Absatzstandardschriftart"/>
-    <w:link w:val="Kopfzeile"/>
-    <w:uiPriority w:val="99"/>
-    <w:rsid w:val="00D840D6"/>
-  </w:style>
-  <w:style w:type="paragraph" w:styleId="Fuzeile">
-    <w:name w:val="footer"/>
-    <w:basedOn w:val="Standard"/>
-    <w:link w:val="FuzeileZeichen"/>
-    <w:uiPriority w:val="99"/>
-    <w:unhideWhenUsed/>
-    <w:rsid w:val="00D840D6"/>
-    <w:pPr>
-      <w:tabs>
-        <w:tab w:val="center" w:pos="4703"/>
-        <w:tab w:val="right" w:pos="9406"/>
-      </w:tabs>
-    </w:pPr>
-  </w:style>
-  <w:style w:type="character" w:customStyle="1" w:styleId="FuzeileZeichen">
-    <w:name w:val="Fußzeile Zeichen"/>
-    <w:basedOn w:val="Absatzstandardschriftart"/>
-    <w:link w:val="Fuzeile"/>
-    <w:uiPriority w:val="99"/>
-    <w:rsid w:val="00D840D6"/>
-  </w:style>
-  <w:style w:type="character" w:styleId="Seitenzahl">
-    <w:name w:val="page number"/>
-    <w:basedOn w:val="Absatzstandardschriftart"/>
-    <w:uiPriority w:val="99"/>
-    <w:semiHidden/>
-    <w:unhideWhenUsed/>
-    <w:rsid w:val="00D840D6"/>
-  </w:style>
-  <w:style w:type="paragraph" w:styleId="Listenabsatz">
-    <w:name w:val="List Paragraph"/>
-    <w:basedOn w:val="Standard"/>
+    <w:basedOn w:val="Normal"/>
     <w:uiPriority w:val="34"/>
     <w:qFormat/>
     <w:rsid w:val="00D840D6"/>
@@ -16223,7 +16681,7 @@
 </file>
 
 <file path=customXml/itemProps1.xml><?xml version="1.0" encoding="utf-8"?>
-<ds:datastoreItem xmlns:ds="http://schemas.openxmlformats.org/officeDocument/2006/customXml" ds:itemID="{ED93119F-D870-3042-A0CE-C38960A08DD0}">
+<ds:datastoreItem xmlns:ds="http://schemas.openxmlformats.org/officeDocument/2006/customXml" ds:itemID="{ECC45814-4D00-6748-8F2A-94AA326762DE}">
   <ds:schemaRefs>
     <ds:schemaRef ds:uri="http://schemas.openxmlformats.org/officeDocument/2006/bibliography"/>
   </ds:schemaRefs>

</xml_diff>

<commit_message>
postgresql sequence usage in documentation fixed
</commit_message>
<xml_diff>
--- a/doc/tJobInstanceStart.docx
+++ b/doc/tJobInstanceStart.docx
@@ -980,6 +980,7 @@
               <w:pStyle w:val="TableContents"/>
             </w:pPr>
             <w:r>
+              <w:lastRenderedPageBreak/>
               <w:t>Time range start</w:t>
             </w:r>
           </w:p>
@@ -1011,11 +1012,7 @@
               <w:t>This could be used instead of a</w:t>
             </w:r>
             <w:r>
-              <w:t xml:space="preserve"> work </w:t>
-            </w:r>
-            <w:r>
-              <w:lastRenderedPageBreak/>
-              <w:t>item to see what work this job instance do.</w:t>
+              <w:t xml:space="preserve"> work item to see what work this job instance do.</w:t>
             </w:r>
           </w:p>
         </w:tc>
@@ -1035,7 +1032,6 @@
               <w:pStyle w:val="TableContents"/>
             </w:pPr>
             <w:r>
-              <w:lastRenderedPageBreak/>
               <w:t>Time range end</w:t>
             </w:r>
           </w:p>
@@ -2177,6 +2173,7 @@
               <w:pStyle w:val="TableContents"/>
             </w:pPr>
             <w:r>
+              <w:lastRenderedPageBreak/>
               <w:t>Expression to print</w:t>
             </w:r>
           </w:p>
@@ -2197,11 +2194,7 @@
               <w:pStyle w:val="TableContents"/>
             </w:pPr>
             <w:r>
-              <w:t xml:space="preserve">Define here how to print the job instance id. Actually it is not limited to the job instance id, </w:t>
-            </w:r>
-            <w:r>
-              <w:lastRenderedPageBreak/>
-              <w:t>you can use all possible return values here.</w:t>
+              <w:t>Define here how to print the job instance id. Actually it is not limited to the job instance id, you can use all possible return values here.</w:t>
             </w:r>
           </w:p>
         </w:tc>
@@ -2488,6 +2481,8 @@
             <w:r>
               <w:t>use auto increment</w:t>
             </w:r>
+            <w:bookmarkStart w:id="1" w:name="_GoBack"/>
+            <w:bookmarkEnd w:id="1"/>
           </w:p>
           <w:p>
             <w:pPr>
@@ -2500,8 +2495,13 @@
               <w:t xml:space="preserve"> </w:t>
             </w:r>
             <w:r>
-              <w:t>job_instance_id_seq.nextval</w:t>
-            </w:r>
+              <w:t>job_instance_id_</w:t>
+            </w:r>
+            <w:proofErr w:type="gramStart"/>
+            <w:r>
+              <w:t>seq.nextval</w:t>
+            </w:r>
+            <w:proofErr w:type="gramEnd"/>
           </w:p>
           <w:p>
             <w:pPr>
@@ -2514,7 +2514,19 @@
               <w:rPr>
                 <w:lang w:val="de-DE"/>
               </w:rPr>
-              <w:t>nextval('dwh_manage.job_instance_id')</w:t>
+              <w:t>nextval('dwh_manage.job_instance_id</w:t>
+            </w:r>
+            <w:r>
+              <w:rPr>
+                <w:lang w:val="de-DE"/>
+              </w:rPr>
+              <w:t>_seq</w:t>
+            </w:r>
+            <w:r>
+              <w:rPr>
+                <w:lang w:val="de-DE"/>
+              </w:rPr>
+              <w:t>')</w:t>
             </w:r>
           </w:p>
           <w:p>
@@ -2723,7 +2735,15 @@
               <w:pStyle w:val="TableContents"/>
             </w:pPr>
             <w:r>
-              <w:t>Last error message. Unfortunately this is not the error message from the actually running job. This message is build from the tRunTask component. The current TAC web service does not provide this message.</w:t>
+              <w:t xml:space="preserve">Last error message. </w:t>
+            </w:r>
+            <w:proofErr w:type="gramStart"/>
+            <w:r>
+              <w:t>Unfortunately</w:t>
+            </w:r>
+            <w:proofErr w:type="gramEnd"/>
+            <w:r>
+              <w:t xml:space="preserve"> this is not the error message from the actually running job. This message is build from the tRunTask component. The current TAC web service does not provide this message.</w:t>
             </w:r>
           </w:p>
         </w:tc>
@@ -2812,7 +2832,11 @@
               <w:t xml:space="preserve">The list can easily be used in </w:t>
             </w:r>
             <w:r>
-              <w:t>SQL e.g</w:t>
+              <w:t xml:space="preserve">SQL </w:t>
+            </w:r>
+            <w:proofErr w:type="gramStart"/>
+            <w:r>
+              <w:t>e.g</w:t>
             </w:r>
             <w:r>
               <w:t xml:space="preserve">. </w:t>
@@ -2820,6 +2844,7 @@
             <w:r>
               <w:t>:</w:t>
             </w:r>
+            <w:proofErr w:type="gramEnd"/>
           </w:p>
           <w:p>
             <w:pPr>
@@ -3024,6 +3049,7 @@
               <w:pStyle w:val="TableContents"/>
             </w:pPr>
             <w:r>
+              <w:lastRenderedPageBreak/>
               <w:t>PREV_JOB_INSTANCE_ID</w:t>
             </w:r>
           </w:p>
@@ -3051,7 +3077,6 @@
               <w:pStyle w:val="TableContents"/>
             </w:pPr>
             <w:r>
-              <w:lastRenderedPageBreak/>
               <w:t>Contains</w:t>
             </w:r>
             <w:r>
@@ -3075,7 +3100,6 @@
               <w:pStyle w:val="TableContents"/>
             </w:pPr>
             <w:r>
-              <w:lastRenderedPageBreak/>
               <w:t>PREV_JOB_TALEND_PID</w:t>
             </w:r>
           </w:p>
@@ -7191,7 +7215,15 @@
     </w:p>
     <w:p>
       <w:r>
-        <w:t xml:space="preserve">For every job a logger will be added with the name pattern: talend.&lt;Project&gt;.&lt;Job Name&gt; </w:t>
+        <w:t xml:space="preserve">For every job a logger will be added with the name pattern: </w:t>
+      </w:r>
+      <w:proofErr w:type="gramStart"/>
+      <w:r>
+        <w:t>talend.&lt;</w:t>
+      </w:r>
+      <w:proofErr w:type="gramEnd"/>
+      <w:r>
+        <w:t xml:space="preserve">Project&gt;.&lt;Job Name&gt; </w:t>
       </w:r>
     </w:p>
     <w:p>
@@ -8504,19 +8536,7 @@
           </w:tcPr>
           <w:p>
             <w:r>
-              <w:t xml:space="preserve">Timestamp when the start has been </w:t>
-            </w:r>
-            <w:r>
-              <w:t>stopped</w:t>
-            </w:r>
-            <w:r>
-              <w:t xml:space="preserve">. This is the timestamp measured within the job when the job really has been </w:t>
-            </w:r>
-            <w:r>
-              <w:t>stopped</w:t>
-            </w:r>
-            <w:r>
-              <w:t>.</w:t>
+              <w:t>Timestamp when the start has been stopped. This is the timestamp measured within the job when the job really has been stopped.</w:t>
             </w:r>
           </w:p>
         </w:tc>
@@ -8621,13 +8641,7 @@
           </w:tcPr>
           <w:p>
             <w:r>
-              <w:t xml:space="preserve">The sum of all </w:t>
-            </w:r>
-            <w:r>
-              <w:t>output</w:t>
-            </w:r>
-            <w:r>
-              <w:t xml:space="preserve"> counters definined in tJobInstanceEnd</w:t>
+              <w:t>The sum of all output counters definined in tJobInstanceEnd</w:t>
             </w:r>
           </w:p>
         </w:tc>
@@ -8662,13 +8676,7 @@
           </w:tcPr>
           <w:p>
             <w:r>
-              <w:t xml:space="preserve">The sum of all </w:t>
-            </w:r>
-            <w:r>
-              <w:t>update</w:t>
-            </w:r>
-            <w:r>
-              <w:t xml:space="preserve"> counters definined in tJobInstanceEnd</w:t>
+              <w:t>The sum of all update counters definined in tJobInstanceEnd</w:t>
             </w:r>
           </w:p>
         </w:tc>
@@ -8703,13 +8711,7 @@
           </w:tcPr>
           <w:p>
             <w:r>
-              <w:t xml:space="preserve">The sum of all </w:t>
-            </w:r>
-            <w:r>
-              <w:t>reject</w:t>
-            </w:r>
-            <w:r>
-              <w:t xml:space="preserve"> counters definined in tJobInstanceEnd</w:t>
+              <w:t>The sum of all reject counters definined in tJobInstanceEnd</w:t>
             </w:r>
           </w:p>
         </w:tc>
@@ -8744,13 +8746,7 @@
           </w:tcPr>
           <w:p>
             <w:r>
-              <w:t xml:space="preserve">The sum of all </w:t>
-            </w:r>
-            <w:r>
-              <w:t>delete</w:t>
-            </w:r>
-            <w:r>
-              <w:t xml:space="preserve"> counters definined in tJobInstanceEnd</w:t>
+              <w:t>The sum of all delete counters definined in tJobInstanceEnd</w:t>
             </w:r>
           </w:p>
         </w:tc>
@@ -8954,10 +8950,7 @@
         </w:rPr>
       </w:pPr>
       <w:r>
-        <w:t xml:space="preserve">Table: </w:t>
-      </w:r>
-      <w:r>
-        <w:t>job_instance_logs</w:t>
+        <w:t>Table: job_instance_logs</w:t>
       </w:r>
     </w:p>
     <w:tbl>
@@ -9256,10 +9249,7 @@
         </w:rPr>
       </w:pPr>
       <w:r>
-        <w:t xml:space="preserve">Table: </w:t>
-      </w:r>
-      <w:r>
-        <w:t>job_instance_counters</w:t>
+        <w:t>Table: job_instance_counters</w:t>
       </w:r>
     </w:p>
     <w:tbl>
@@ -9477,10 +9467,7 @@
         </w:rPr>
       </w:pPr>
       <w:r>
-        <w:t xml:space="preserve">Table: </w:t>
-      </w:r>
-      <w:r>
-        <w:t>job_instance_context</w:t>
+        <w:t>Table: job_instance_context</w:t>
       </w:r>
     </w:p>
     <w:tbl>
@@ -9784,8 +9771,6 @@
             <w:r>
               <w:t>False: the context values at the beginning of the job</w:t>
             </w:r>
-            <w:bookmarkStart w:id="1" w:name="_GoBack"/>
-            <w:bookmarkEnd w:id="1"/>
           </w:p>
         </w:tc>
       </w:tr>
@@ -9974,6 +9959,7 @@
         </w:rPr>
         <w:t xml:space="preserve">  JOB_INSTANCE_ID </w:t>
       </w:r>
+      <w:proofErr w:type="gramStart"/>
       <w:r>
         <w:rPr>
           <w:color w:val="0432FF"/>
@@ -9987,7 +9973,15 @@
           <w:sz w:val="18"/>
           <w:szCs w:val="18"/>
         </w:rPr>
-        <w:t xml:space="preserve">(20) </w:t>
+        <w:t>(</w:t>
+      </w:r>
+      <w:proofErr w:type="gramEnd"/>
+      <w:r>
+        <w:rPr>
+          <w:sz w:val="18"/>
+          <w:szCs w:val="18"/>
+        </w:rPr>
+        <w:t xml:space="preserve">20) </w:t>
       </w:r>
       <w:r>
         <w:rPr>
@@ -10021,6 +10015,7 @@
         </w:rPr>
         <w:t xml:space="preserve">  PROCESS_INSTANCE_ID </w:t>
       </w:r>
+      <w:proofErr w:type="gramStart"/>
       <w:r>
         <w:rPr>
           <w:color w:val="0432FF"/>
@@ -10034,7 +10029,15 @@
           <w:sz w:val="18"/>
           <w:szCs w:val="18"/>
         </w:rPr>
-        <w:t>(20),</w:t>
+        <w:t>(</w:t>
+      </w:r>
+      <w:proofErr w:type="gramEnd"/>
+      <w:r>
+        <w:rPr>
+          <w:sz w:val="18"/>
+          <w:szCs w:val="18"/>
+        </w:rPr>
+        <w:t>20),</w:t>
       </w:r>
     </w:p>
     <w:p>
@@ -10051,6 +10054,7 @@
         </w:rPr>
         <w:t xml:space="preserve">  PROCESS_INSTANCE_NAME </w:t>
       </w:r>
+      <w:proofErr w:type="gramStart"/>
       <w:r>
         <w:rPr>
           <w:color w:val="0432FF"/>
@@ -10064,7 +10068,15 @@
           <w:sz w:val="18"/>
           <w:szCs w:val="18"/>
         </w:rPr>
-        <w:t>(255),</w:t>
+        <w:t>(</w:t>
+      </w:r>
+      <w:proofErr w:type="gramEnd"/>
+      <w:r>
+        <w:rPr>
+          <w:sz w:val="18"/>
+          <w:szCs w:val="18"/>
+        </w:rPr>
+        <w:t>255),</w:t>
       </w:r>
     </w:p>
     <w:p>
@@ -10081,6 +10093,7 @@
         </w:rPr>
         <w:t xml:space="preserve">  JOB_NAME </w:t>
       </w:r>
+      <w:proofErr w:type="gramStart"/>
       <w:r>
         <w:rPr>
           <w:color w:val="0432FF"/>
@@ -10094,7 +10107,15 @@
           <w:sz w:val="18"/>
           <w:szCs w:val="18"/>
         </w:rPr>
-        <w:t xml:space="preserve">(255) </w:t>
+        <w:t>(</w:t>
+      </w:r>
+      <w:proofErr w:type="gramEnd"/>
+      <w:r>
+        <w:rPr>
+          <w:sz w:val="18"/>
+          <w:szCs w:val="18"/>
+        </w:rPr>
+        <w:t xml:space="preserve">255) </w:t>
       </w:r>
       <w:r>
         <w:rPr>
@@ -10127,6 +10148,7 @@
         </w:rPr>
         <w:t xml:space="preserve">  JOB_PROJECT </w:t>
       </w:r>
+      <w:proofErr w:type="gramStart"/>
       <w:r>
         <w:rPr>
           <w:color w:val="0432FF"/>
@@ -10140,7 +10162,15 @@
           <w:sz w:val="18"/>
           <w:szCs w:val="18"/>
         </w:rPr>
-        <w:t>(128),</w:t>
+        <w:t>(</w:t>
+      </w:r>
+      <w:proofErr w:type="gramEnd"/>
+      <w:r>
+        <w:rPr>
+          <w:sz w:val="18"/>
+          <w:szCs w:val="18"/>
+        </w:rPr>
+        <w:t>128),</w:t>
       </w:r>
     </w:p>
     <w:p>
@@ -10157,6 +10187,7 @@
         </w:rPr>
         <w:t xml:space="preserve">  JOB_DISPLAY_NAME </w:t>
       </w:r>
+      <w:proofErr w:type="gramStart"/>
       <w:r>
         <w:rPr>
           <w:color w:val="0432FF"/>
@@ -10170,7 +10201,15 @@
           <w:sz w:val="18"/>
           <w:szCs w:val="18"/>
         </w:rPr>
-        <w:t>(255),</w:t>
+        <w:t>(</w:t>
+      </w:r>
+      <w:proofErr w:type="gramEnd"/>
+      <w:r>
+        <w:rPr>
+          <w:sz w:val="18"/>
+          <w:szCs w:val="18"/>
+        </w:rPr>
+        <w:t>255),</w:t>
       </w:r>
     </w:p>
     <w:p>
@@ -10187,6 +10226,7 @@
         </w:rPr>
         <w:t xml:space="preserve">  JOB_GUID </w:t>
       </w:r>
+      <w:proofErr w:type="gramStart"/>
       <w:r>
         <w:rPr>
           <w:color w:val="0432FF"/>
@@ -10200,7 +10240,15 @@
           <w:sz w:val="18"/>
           <w:szCs w:val="18"/>
         </w:rPr>
-        <w:t xml:space="preserve">(100) </w:t>
+        <w:t>(</w:t>
+      </w:r>
+      <w:proofErr w:type="gramEnd"/>
+      <w:r>
+        <w:rPr>
+          <w:sz w:val="18"/>
+          <w:szCs w:val="18"/>
+        </w:rPr>
+        <w:t xml:space="preserve">100) </w:t>
       </w:r>
       <w:r>
         <w:rPr>
@@ -10233,6 +10281,7 @@
         </w:rPr>
         <w:t xml:space="preserve">  JOB_EXT_ID </w:t>
       </w:r>
+      <w:proofErr w:type="gramStart"/>
       <w:r>
         <w:rPr>
           <w:color w:val="0432FF"/>
@@ -10246,7 +10295,15 @@
           <w:sz w:val="18"/>
           <w:szCs w:val="18"/>
         </w:rPr>
-        <w:t>(255),</w:t>
+        <w:t>(</w:t>
+      </w:r>
+      <w:proofErr w:type="gramEnd"/>
+      <w:r>
+        <w:rPr>
+          <w:sz w:val="18"/>
+          <w:szCs w:val="18"/>
+        </w:rPr>
+        <w:t>255),</w:t>
       </w:r>
     </w:p>
     <w:p>
@@ -10263,6 +10320,7 @@
         </w:rPr>
         <w:t xml:space="preserve">  JOB_INFO </w:t>
       </w:r>
+      <w:proofErr w:type="gramStart"/>
       <w:r>
         <w:rPr>
           <w:color w:val="0432FF"/>
@@ -10276,7 +10334,15 @@
           <w:sz w:val="18"/>
           <w:szCs w:val="18"/>
         </w:rPr>
-        <w:t>(255)</w:t>
+        <w:t>(</w:t>
+      </w:r>
+      <w:proofErr w:type="gramEnd"/>
+      <w:r>
+        <w:rPr>
+          <w:sz w:val="18"/>
+          <w:szCs w:val="18"/>
+        </w:rPr>
+        <w:t>255)</w:t>
       </w:r>
       <w:r>
         <w:rPr>
@@ -10300,6 +10366,7 @@
         </w:rPr>
         <w:t xml:space="preserve">  ROOT_JOB_GUID </w:t>
       </w:r>
+      <w:proofErr w:type="gramStart"/>
       <w:r>
         <w:rPr>
           <w:color w:val="0432FF"/>
@@ -10313,7 +10380,15 @@
           <w:sz w:val="18"/>
           <w:szCs w:val="18"/>
         </w:rPr>
-        <w:t>(100),</w:t>
+        <w:t>(</w:t>
+      </w:r>
+      <w:proofErr w:type="gramEnd"/>
+      <w:r>
+        <w:rPr>
+          <w:sz w:val="18"/>
+          <w:szCs w:val="18"/>
+        </w:rPr>
+        <w:t>100),</w:t>
       </w:r>
     </w:p>
     <w:p>
@@ -10330,6 +10405,7 @@
         </w:rPr>
         <w:t xml:space="preserve">  WORK_ITEM </w:t>
       </w:r>
+      <w:proofErr w:type="gramStart"/>
       <w:r>
         <w:rPr>
           <w:color w:val="0432FF"/>
@@ -10343,7 +10419,15 @@
           <w:sz w:val="18"/>
           <w:szCs w:val="18"/>
         </w:rPr>
-        <w:t>(1024),</w:t>
+        <w:t>(</w:t>
+      </w:r>
+      <w:proofErr w:type="gramEnd"/>
+      <w:r>
+        <w:rPr>
+          <w:sz w:val="18"/>
+          <w:szCs w:val="18"/>
+        </w:rPr>
+        <w:t>1024),</w:t>
       </w:r>
     </w:p>
     <w:p>
@@ -10367,6 +10451,7 @@
         </w:rPr>
         <w:t xml:space="preserve">TIME_RANGE_START </w:t>
       </w:r>
+      <w:proofErr w:type="gramStart"/>
       <w:r>
         <w:rPr>
           <w:color w:val="0432FF"/>
@@ -10380,7 +10465,15 @@
           <w:sz w:val="18"/>
           <w:szCs w:val="18"/>
         </w:rPr>
-        <w:t>(3)</w:t>
+        <w:t>(</w:t>
+      </w:r>
+      <w:proofErr w:type="gramEnd"/>
+      <w:r>
+        <w:rPr>
+          <w:sz w:val="18"/>
+          <w:szCs w:val="18"/>
+        </w:rPr>
+        <w:t>3)</w:t>
       </w:r>
       <w:r>
         <w:rPr>
@@ -10404,6 +10497,7 @@
         </w:rPr>
         <w:t xml:space="preserve">  TIME_RANGE_END </w:t>
       </w:r>
+      <w:proofErr w:type="gramStart"/>
       <w:r>
         <w:rPr>
           <w:color w:val="0432FF"/>
@@ -10417,7 +10511,15 @@
           <w:sz w:val="18"/>
           <w:szCs w:val="18"/>
         </w:rPr>
-        <w:t>(3)</w:t>
+        <w:t>(</w:t>
+      </w:r>
+      <w:proofErr w:type="gramEnd"/>
+      <w:r>
+        <w:rPr>
+          <w:sz w:val="18"/>
+          <w:szCs w:val="18"/>
+        </w:rPr>
+        <w:t>3)</w:t>
       </w:r>
       <w:r>
         <w:rPr>
@@ -10448,6 +10550,7 @@
         </w:rPr>
         <w:t xml:space="preserve"> VALUE_RANGE_START </w:t>
       </w:r>
+      <w:proofErr w:type="gramStart"/>
       <w:r>
         <w:rPr>
           <w:color w:val="0432FF"/>
@@ -10461,7 +10564,15 @@
           <w:sz w:val="18"/>
           <w:szCs w:val="18"/>
         </w:rPr>
-        <w:t>(512)</w:t>
+        <w:t>(</w:t>
+      </w:r>
+      <w:proofErr w:type="gramEnd"/>
+      <w:r>
+        <w:rPr>
+          <w:sz w:val="18"/>
+          <w:szCs w:val="18"/>
+        </w:rPr>
+        <w:t>512)</w:t>
       </w:r>
       <w:r>
         <w:rPr>
@@ -10485,6 +10596,7 @@
         </w:rPr>
         <w:t xml:space="preserve">  VALUE_RANGE_END </w:t>
       </w:r>
+      <w:proofErr w:type="gramStart"/>
       <w:r>
         <w:rPr>
           <w:color w:val="0432FF"/>
@@ -10498,7 +10610,15 @@
           <w:sz w:val="18"/>
           <w:szCs w:val="18"/>
         </w:rPr>
-        <w:t>(512)</w:t>
+        <w:t>(</w:t>
+      </w:r>
+      <w:proofErr w:type="gramEnd"/>
+      <w:r>
+        <w:rPr>
+          <w:sz w:val="18"/>
+          <w:szCs w:val="18"/>
+        </w:rPr>
+        <w:t>512)</w:t>
       </w:r>
       <w:r>
         <w:rPr>
@@ -10522,6 +10642,7 @@
         </w:rPr>
         <w:t xml:space="preserve">  JOB_STARTED_AT </w:t>
       </w:r>
+      <w:proofErr w:type="gramStart"/>
       <w:r>
         <w:rPr>
           <w:color w:val="0432FF"/>
@@ -10535,7 +10656,15 @@
           <w:sz w:val="18"/>
           <w:szCs w:val="18"/>
         </w:rPr>
-        <w:t>(3)</w:t>
+        <w:t>(</w:t>
+      </w:r>
+      <w:proofErr w:type="gramEnd"/>
+      <w:r>
+        <w:rPr>
+          <w:sz w:val="18"/>
+          <w:szCs w:val="18"/>
+        </w:rPr>
+        <w:t>3)</w:t>
       </w:r>
       <w:r>
         <w:rPr>
@@ -10559,6 +10688,7 @@
         </w:rPr>
         <w:t xml:space="preserve">  JOB_ENDED_AT </w:t>
       </w:r>
+      <w:proofErr w:type="gramStart"/>
       <w:r>
         <w:rPr>
           <w:color w:val="0432FF"/>
@@ -10572,7 +10702,15 @@
           <w:sz w:val="18"/>
           <w:szCs w:val="18"/>
         </w:rPr>
-        <w:t>(3)</w:t>
+        <w:t>(</w:t>
+      </w:r>
+      <w:proofErr w:type="gramEnd"/>
+      <w:r>
+        <w:rPr>
+          <w:sz w:val="18"/>
+          <w:szCs w:val="18"/>
+        </w:rPr>
+        <w:t>3)</w:t>
       </w:r>
       <w:r>
         <w:rPr>
@@ -10596,6 +10734,7 @@
         </w:rPr>
         <w:t xml:space="preserve">  JOB_RESULT </w:t>
       </w:r>
+      <w:proofErr w:type="gramStart"/>
       <w:r>
         <w:rPr>
           <w:color w:val="0432FF"/>
@@ -10609,7 +10748,15 @@
           <w:sz w:val="18"/>
           <w:szCs w:val="18"/>
         </w:rPr>
-        <w:t>(1024)</w:t>
+        <w:t>(</w:t>
+      </w:r>
+      <w:proofErr w:type="gramEnd"/>
+      <w:r>
+        <w:rPr>
+          <w:sz w:val="18"/>
+          <w:szCs w:val="18"/>
+        </w:rPr>
+        <w:t>1024)</w:t>
       </w:r>
       <w:r>
         <w:rPr>
@@ -10843,6 +10990,7 @@
         </w:rPr>
         <w:t xml:space="preserve">  HOST_NAME </w:t>
       </w:r>
+      <w:proofErr w:type="gramStart"/>
       <w:r>
         <w:rPr>
           <w:color w:val="0432FF"/>
@@ -10856,7 +11004,15 @@
           <w:sz w:val="18"/>
           <w:szCs w:val="18"/>
         </w:rPr>
-        <w:t>(255) ,</w:t>
+        <w:t>(</w:t>
+      </w:r>
+      <w:proofErr w:type="gramEnd"/>
+      <w:r>
+        <w:rPr>
+          <w:sz w:val="18"/>
+          <w:szCs w:val="18"/>
+        </w:rPr>
+        <w:t>255) ,</w:t>
       </w:r>
     </w:p>
     <w:p>
@@ -10903,6 +11059,7 @@
         </w:rPr>
         <w:t xml:space="preserve">  HOST_USER </w:t>
       </w:r>
+      <w:proofErr w:type="gramStart"/>
       <w:r>
         <w:rPr>
           <w:color w:val="0432FF"/>
@@ -10916,7 +11073,15 @@
           <w:sz w:val="18"/>
           <w:szCs w:val="18"/>
         </w:rPr>
-        <w:t>(128) ,</w:t>
+        <w:t>(</w:t>
+      </w:r>
+      <w:proofErr w:type="gramEnd"/>
+      <w:r>
+        <w:rPr>
+          <w:sz w:val="18"/>
+          <w:szCs w:val="18"/>
+        </w:rPr>
+        <w:t>128) ,</w:t>
       </w:r>
     </w:p>
     <w:p>
@@ -11150,59 +11315,9 @@
           <w:sz w:val="18"/>
           <w:szCs w:val="18"/>
         </w:rPr>
-        <w:t>NOT NULL</w:t>
-      </w:r>
-      <w:r>
-        <w:rPr>
-          <w:sz w:val="18"/>
-          <w:szCs w:val="18"/>
-        </w:rPr>
-        <w:t>,      -- reference to</w:t>
-      </w:r>
-      <w:r>
-        <w:rPr>
-          <w:sz w:val="18"/>
-          <w:szCs w:val="18"/>
-        </w:rPr>
-        <w:t xml:space="preserve"> the</w:t>
-      </w:r>
-      <w:r>
-        <w:rPr>
-          <w:sz w:val="18"/>
-          <w:szCs w:val="18"/>
-        </w:rPr>
-        <w:t xml:space="preserve"> job instance</w:t>
-      </w:r>
-    </w:p>
-    <w:p>
-      <w:pPr>
-        <w:rPr>
-          <w:sz w:val="18"/>
-          <w:szCs w:val="18"/>
-        </w:rPr>
-      </w:pPr>
-      <w:r>
-        <w:rPr>
-          <w:sz w:val="18"/>
-          <w:szCs w:val="18"/>
-        </w:rPr>
-        <w:t xml:space="preserve">    ATTRIBUTE_KEY </w:t>
-      </w:r>
-      <w:r>
-        <w:rPr>
-          <w:color w:val="0432FF"/>
-          <w:sz w:val="18"/>
-          <w:szCs w:val="18"/>
-        </w:rPr>
-        <w:t>VARCHAR</w:t>
-      </w:r>
-      <w:r>
-        <w:rPr>
-          <w:sz w:val="18"/>
-          <w:szCs w:val="18"/>
-        </w:rPr>
-        <w:t xml:space="preserve">(100) </w:t>
-      </w:r>
+        <w:t xml:space="preserve">NOT </w:t>
+      </w:r>
+      <w:proofErr w:type="gramStart"/>
       <w:r>
         <w:rPr>
           <w:b/>
@@ -11210,30 +11325,53 @@
           <w:sz w:val="18"/>
           <w:szCs w:val="18"/>
         </w:rPr>
-        <w:t>NOT NULL</w:t>
-      </w:r>
-      <w:r>
-        <w:rPr>
-          <w:sz w:val="18"/>
-          <w:szCs w:val="18"/>
-        </w:rPr>
-        <w:t>,  -- context variable name</w:t>
-      </w:r>
-    </w:p>
-    <w:p>
-      <w:pPr>
-        <w:rPr>
-          <w:sz w:val="18"/>
-          <w:szCs w:val="18"/>
-        </w:rPr>
-      </w:pPr>
-      <w:r>
-        <w:rPr>
-          <w:sz w:val="18"/>
-          <w:szCs w:val="18"/>
-        </w:rPr>
-        <w:t xml:space="preserve">    ATTRIBUTE_VALUE </w:t>
-      </w:r>
+        <w:t>NULL</w:t>
+      </w:r>
+      <w:r>
+        <w:rPr>
+          <w:sz w:val="18"/>
+          <w:szCs w:val="18"/>
+        </w:rPr>
+        <w:t xml:space="preserve">,   </w:t>
+      </w:r>
+      <w:proofErr w:type="gramEnd"/>
+      <w:r>
+        <w:rPr>
+          <w:sz w:val="18"/>
+          <w:szCs w:val="18"/>
+        </w:rPr>
+        <w:t xml:space="preserve">   -- reference to</w:t>
+      </w:r>
+      <w:r>
+        <w:rPr>
+          <w:sz w:val="18"/>
+          <w:szCs w:val="18"/>
+        </w:rPr>
+        <w:t xml:space="preserve"> the</w:t>
+      </w:r>
+      <w:r>
+        <w:rPr>
+          <w:sz w:val="18"/>
+          <w:szCs w:val="18"/>
+        </w:rPr>
+        <w:t xml:space="preserve"> job instance</w:t>
+      </w:r>
+    </w:p>
+    <w:p>
+      <w:pPr>
+        <w:rPr>
+          <w:sz w:val="18"/>
+          <w:szCs w:val="18"/>
+        </w:rPr>
+      </w:pPr>
+      <w:r>
+        <w:rPr>
+          <w:sz w:val="18"/>
+          <w:szCs w:val="18"/>
+        </w:rPr>
+        <w:t xml:space="preserve">    ATTRIBUTE_KEY </w:t>
+      </w:r>
+      <w:proofErr w:type="gramStart"/>
       <w:r>
         <w:rPr>
           <w:color w:val="0432FF"/>
@@ -11247,37 +11385,15 @@
           <w:sz w:val="18"/>
           <w:szCs w:val="18"/>
         </w:rPr>
-        <w:t>(1024),        -- textual representation of the value</w:t>
-      </w:r>
-    </w:p>
-    <w:p>
-      <w:pPr>
-        <w:rPr>
-          <w:sz w:val="18"/>
-          <w:szCs w:val="18"/>
-        </w:rPr>
-      </w:pPr>
-      <w:r>
-        <w:rPr>
-          <w:sz w:val="18"/>
-          <w:szCs w:val="18"/>
-        </w:rPr>
-        <w:t xml:space="preserve">    ATTRIBUTE_TYPE </w:t>
-      </w:r>
-      <w:r>
-        <w:rPr>
-          <w:color w:val="0432FF"/>
-          <w:sz w:val="18"/>
-          <w:szCs w:val="18"/>
-        </w:rPr>
-        <w:t>VARCHAR</w:t>
-      </w:r>
-      <w:r>
-        <w:rPr>
-          <w:sz w:val="18"/>
-          <w:szCs w:val="18"/>
-        </w:rPr>
-        <w:t xml:space="preserve">(32) </w:t>
+        <w:t>(</w:t>
+      </w:r>
+      <w:proofErr w:type="gramEnd"/>
+      <w:r>
+        <w:rPr>
+          <w:sz w:val="18"/>
+          <w:szCs w:val="18"/>
+        </w:rPr>
+        <w:t xml:space="preserve">100) </w:t>
       </w:r>
       <w:r>
         <w:rPr>
@@ -11293,37 +11409,85 @@
           <w:sz w:val="18"/>
           <w:szCs w:val="18"/>
         </w:rPr>
-        <w:t xml:space="preserve">,  </w:t>
-      </w:r>
-      <w:r>
-        <w:rPr>
-          <w:sz w:val="18"/>
-          <w:szCs w:val="18"/>
-        </w:rPr>
-        <w:t>-- Java class name of the value</w:t>
-      </w:r>
-    </w:p>
-    <w:p>
-      <w:pPr>
-        <w:rPr>
-          <w:sz w:val="18"/>
-          <w:szCs w:val="18"/>
-        </w:rPr>
-      </w:pPr>
-      <w:r>
-        <w:rPr>
-          <w:sz w:val="18"/>
-          <w:szCs w:val="18"/>
-        </w:rPr>
-        <w:t xml:space="preserve">    IS_OUTPUT_ATTR </w:t>
-      </w:r>
-      <w:r>
-        <w:rPr>
-          <w:color w:val="0432FF"/>
-          <w:sz w:val="18"/>
-          <w:szCs w:val="18"/>
-        </w:rPr>
-        <w:t xml:space="preserve">BOOLEAN </w:t>
+        <w:t>,  -- context variable name</w:t>
+      </w:r>
+    </w:p>
+    <w:p>
+      <w:pPr>
+        <w:rPr>
+          <w:sz w:val="18"/>
+          <w:szCs w:val="18"/>
+        </w:rPr>
+      </w:pPr>
+      <w:r>
+        <w:rPr>
+          <w:sz w:val="18"/>
+          <w:szCs w:val="18"/>
+        </w:rPr>
+        <w:t xml:space="preserve">    ATTRIBUTE_VALUE </w:t>
+      </w:r>
+      <w:proofErr w:type="gramStart"/>
+      <w:r>
+        <w:rPr>
+          <w:color w:val="0432FF"/>
+          <w:sz w:val="18"/>
+          <w:szCs w:val="18"/>
+        </w:rPr>
+        <w:t>VARCHAR</w:t>
+      </w:r>
+      <w:r>
+        <w:rPr>
+          <w:sz w:val="18"/>
+          <w:szCs w:val="18"/>
+        </w:rPr>
+        <w:t>(</w:t>
+      </w:r>
+      <w:proofErr w:type="gramEnd"/>
+      <w:r>
+        <w:rPr>
+          <w:sz w:val="18"/>
+          <w:szCs w:val="18"/>
+        </w:rPr>
+        <w:t>1024),        -- textual representation of the value</w:t>
+      </w:r>
+    </w:p>
+    <w:p>
+      <w:pPr>
+        <w:rPr>
+          <w:sz w:val="18"/>
+          <w:szCs w:val="18"/>
+        </w:rPr>
+      </w:pPr>
+      <w:r>
+        <w:rPr>
+          <w:sz w:val="18"/>
+          <w:szCs w:val="18"/>
+        </w:rPr>
+        <w:t xml:space="preserve">    ATTRIBUTE_TYPE </w:t>
+      </w:r>
+      <w:proofErr w:type="gramStart"/>
+      <w:r>
+        <w:rPr>
+          <w:color w:val="0432FF"/>
+          <w:sz w:val="18"/>
+          <w:szCs w:val="18"/>
+        </w:rPr>
+        <w:t>VARCHAR</w:t>
+      </w:r>
+      <w:r>
+        <w:rPr>
+          <w:sz w:val="18"/>
+          <w:szCs w:val="18"/>
+        </w:rPr>
+        <w:t>(</w:t>
+      </w:r>
+      <w:proofErr w:type="gramEnd"/>
+      <w:r>
+        <w:rPr>
+          <w:sz w:val="18"/>
+          <w:szCs w:val="18"/>
+        </w:rPr>
+        <w:t xml:space="preserve">32) </w:t>
       </w:r>
       <w:r>
         <w:rPr>
@@ -11339,31 +11503,38 @@
           <w:sz w:val="18"/>
           <w:szCs w:val="18"/>
         </w:rPr>
-        <w:t>);     -- 0 = Input, 1 = Output</w:t>
-      </w:r>
-    </w:p>
-    <w:p>
-      <w:pPr>
-        <w:rPr>
-          <w:sz w:val="18"/>
-          <w:szCs w:val="18"/>
-        </w:rPr>
-      </w:pPr>
-      <w:r>
-        <w:rPr>
-          <w:sz w:val="18"/>
-          <w:szCs w:val="18"/>
-        </w:rPr>
-        <w:t xml:space="preserve">    </w:t>
-      </w:r>
-    </w:p>
-    <w:p>
-      <w:pPr>
-        <w:rPr>
-          <w:sz w:val="18"/>
-          <w:szCs w:val="18"/>
-        </w:rPr>
-      </w:pPr>
+        <w:t xml:space="preserve">,  </w:t>
+      </w:r>
+      <w:r>
+        <w:rPr>
+          <w:sz w:val="18"/>
+          <w:szCs w:val="18"/>
+        </w:rPr>
+        <w:t>-- Java class name of the value</w:t>
+      </w:r>
+    </w:p>
+    <w:p>
+      <w:pPr>
+        <w:rPr>
+          <w:sz w:val="18"/>
+          <w:szCs w:val="18"/>
+        </w:rPr>
+      </w:pPr>
+      <w:r>
+        <w:rPr>
+          <w:sz w:val="18"/>
+          <w:szCs w:val="18"/>
+        </w:rPr>
+        <w:t xml:space="preserve">    IS_OUTPUT_ATTR </w:t>
+      </w:r>
+      <w:r>
+        <w:rPr>
+          <w:color w:val="0432FF"/>
+          <w:sz w:val="18"/>
+          <w:szCs w:val="18"/>
+        </w:rPr>
+        <w:t xml:space="preserve">BOOLEAN </w:t>
+      </w:r>
       <w:r>
         <w:rPr>
           <w:b/>
@@ -11371,15 +11542,47 @@
           <w:sz w:val="18"/>
           <w:szCs w:val="18"/>
         </w:rPr>
-        <w:t>CREATE INDEX</w:t>
-      </w:r>
-      <w:r>
-        <w:rPr>
-          <w:sz w:val="18"/>
-          <w:szCs w:val="18"/>
-        </w:rPr>
-        <w:t xml:space="preserve"> JOB_INSTANCE_CONTEXT_IDX </w:t>
-      </w:r>
+        <w:t>NOT NULL</w:t>
+      </w:r>
+      <w:proofErr w:type="gramStart"/>
+      <w:r>
+        <w:rPr>
+          <w:sz w:val="18"/>
+          <w:szCs w:val="18"/>
+        </w:rPr>
+        <w:t xml:space="preserve">);   </w:t>
+      </w:r>
+      <w:proofErr w:type="gramEnd"/>
+      <w:r>
+        <w:rPr>
+          <w:sz w:val="18"/>
+          <w:szCs w:val="18"/>
+        </w:rPr>
+        <w:t xml:space="preserve">  -- 0 = Input, 1 = Output</w:t>
+      </w:r>
+    </w:p>
+    <w:p>
+      <w:pPr>
+        <w:rPr>
+          <w:sz w:val="18"/>
+          <w:szCs w:val="18"/>
+        </w:rPr>
+      </w:pPr>
+      <w:r>
+        <w:rPr>
+          <w:sz w:val="18"/>
+          <w:szCs w:val="18"/>
+        </w:rPr>
+        <w:t xml:space="preserve">    </w:t>
+      </w:r>
+    </w:p>
+    <w:p>
+      <w:pPr>
+        <w:rPr>
+          <w:sz w:val="18"/>
+          <w:szCs w:val="18"/>
+        </w:rPr>
+      </w:pPr>
       <w:r>
         <w:rPr>
           <w:b/>
@@ -11387,31 +11590,15 @@
           <w:sz w:val="18"/>
           <w:szCs w:val="18"/>
         </w:rPr>
-        <w:t>ON</w:t>
-      </w:r>
-      <w:r>
-        <w:rPr>
-          <w:sz w:val="18"/>
-          <w:szCs w:val="18"/>
-        </w:rPr>
-        <w:t xml:space="preserve"> JOB_INSTANCE_CONTEXT(JOB_INSTANCE_ID, ATTRIBUTE_KEY, IS_OUTPUT_ATTR);</w:t>
-      </w:r>
-    </w:p>
-    <w:p>
-      <w:pPr>
-        <w:rPr>
-          <w:sz w:val="18"/>
-          <w:szCs w:val="18"/>
-        </w:rPr>
-      </w:pPr>
-    </w:p>
-    <w:p>
-      <w:pPr>
-        <w:rPr>
-          <w:sz w:val="18"/>
-          <w:szCs w:val="18"/>
-        </w:rPr>
-      </w:pPr>
+        <w:t>CREATE INDEX</w:t>
+      </w:r>
+      <w:r>
+        <w:rPr>
+          <w:sz w:val="18"/>
+          <w:szCs w:val="18"/>
+        </w:rPr>
+        <w:t xml:space="preserve"> JOB_INSTANCE_CONTEXT_IDX </w:t>
+      </w:r>
       <w:r>
         <w:rPr>
           <w:b/>
@@ -11419,121 +11606,47 @@
           <w:sz w:val="18"/>
           <w:szCs w:val="18"/>
         </w:rPr>
-        <w:t>CREATE TABLE</w:t>
-      </w:r>
-      <w:r>
-        <w:rPr>
-          <w:sz w:val="18"/>
-          <w:szCs w:val="18"/>
-        </w:rPr>
-        <w:t xml:space="preserve"> JOB_INSTANCE_COUNTERS (</w:t>
-      </w:r>
-    </w:p>
-    <w:p>
-      <w:pPr>
-        <w:rPr>
-          <w:sz w:val="18"/>
-          <w:szCs w:val="18"/>
-        </w:rPr>
-      </w:pPr>
-      <w:r>
-        <w:rPr>
-          <w:sz w:val="18"/>
-          <w:szCs w:val="18"/>
-        </w:rPr>
-        <w:t xml:space="preserve">    JOB_INSTANCE_ID </w:t>
-      </w:r>
-      <w:r>
-        <w:rPr>
-          <w:color w:val="0432FF"/>
-          <w:sz w:val="18"/>
-          <w:szCs w:val="18"/>
-        </w:rPr>
-        <w:t>BIGINT NOT NULL</w:t>
-      </w:r>
-      <w:r>
-        <w:rPr>
-          <w:sz w:val="18"/>
-          <w:szCs w:val="18"/>
-        </w:rPr>
-        <w:t>,     -- reference to the job instance</w:t>
-      </w:r>
-    </w:p>
-    <w:p>
-      <w:pPr>
-        <w:rPr>
-          <w:sz w:val="18"/>
-          <w:szCs w:val="18"/>
-        </w:rPr>
-      </w:pPr>
-      <w:r>
-        <w:rPr>
-          <w:sz w:val="18"/>
-          <w:szCs w:val="18"/>
-        </w:rPr>
-        <w:lastRenderedPageBreak/>
-        <w:t xml:space="preserve">    COUNTER_NAME </w:t>
-      </w:r>
-      <w:r>
-        <w:rPr>
-          <w:color w:val="0432FF"/>
-          <w:sz w:val="18"/>
-          <w:szCs w:val="18"/>
-        </w:rPr>
-        <w:t>VARCHAR</w:t>
-      </w:r>
-      <w:r>
-        <w:rPr>
-          <w:sz w:val="18"/>
-          <w:szCs w:val="18"/>
-        </w:rPr>
-        <w:t>(128) NOT NULL,  -- name of the counter set in tJobInstanceEnd for a counter</w:t>
-      </w:r>
-    </w:p>
-    <w:p>
-      <w:pPr>
-        <w:rPr>
-          <w:sz w:val="18"/>
-          <w:szCs w:val="18"/>
-        </w:rPr>
-      </w:pPr>
-      <w:r>
-        <w:rPr>
-          <w:sz w:val="18"/>
-          <w:szCs w:val="18"/>
-        </w:rPr>
-        <w:t xml:space="preserve">    COUNTER_VALUE </w:t>
-      </w:r>
-      <w:r>
-        <w:rPr>
-          <w:color w:val="0432FF"/>
-          <w:sz w:val="18"/>
-          <w:szCs w:val="18"/>
-        </w:rPr>
-        <w:t>INTEGER</w:t>
-      </w:r>
-      <w:r>
-        <w:rPr>
-          <w:sz w:val="18"/>
-          <w:szCs w:val="18"/>
-        </w:rPr>
-        <w:t>,               -- value of the counter</w:t>
-      </w:r>
-    </w:p>
-    <w:p>
-      <w:pPr>
-        <w:rPr>
-          <w:sz w:val="18"/>
-          <w:szCs w:val="18"/>
-        </w:rPr>
-      </w:pPr>
-      <w:r>
-        <w:rPr>
-          <w:sz w:val="18"/>
-          <w:szCs w:val="18"/>
-        </w:rPr>
-        <w:t xml:space="preserve">    </w:t>
-      </w:r>
+        <w:t>ON</w:t>
+      </w:r>
+      <w:r>
+        <w:rPr>
+          <w:sz w:val="18"/>
+          <w:szCs w:val="18"/>
+        </w:rPr>
+        <w:t xml:space="preserve"> JOB_INSTANCE_</w:t>
+      </w:r>
+      <w:proofErr w:type="gramStart"/>
+      <w:r>
+        <w:rPr>
+          <w:sz w:val="18"/>
+          <w:szCs w:val="18"/>
+        </w:rPr>
+        <w:t>CONTEXT(</w:t>
+      </w:r>
+      <w:proofErr w:type="gramEnd"/>
+      <w:r>
+        <w:rPr>
+          <w:sz w:val="18"/>
+          <w:szCs w:val="18"/>
+        </w:rPr>
+        <w:t>JOB_INSTANCE_ID, ATTRIBUTE_KEY, IS_OUTPUT_ATTR);</w:t>
+      </w:r>
+    </w:p>
+    <w:p>
+      <w:pPr>
+        <w:rPr>
+          <w:sz w:val="18"/>
+          <w:szCs w:val="18"/>
+        </w:rPr>
+      </w:pPr>
+    </w:p>
+    <w:p>
+      <w:pPr>
+        <w:rPr>
+          <w:sz w:val="18"/>
+          <w:szCs w:val="18"/>
+        </w:rPr>
+      </w:pPr>
       <w:r>
         <w:rPr>
           <w:b/>
@@ -11541,14 +11654,155 @@
           <w:sz w:val="18"/>
           <w:szCs w:val="18"/>
         </w:rPr>
-        <w:t>CONSTRAINT</w:t>
-      </w:r>
-      <w:r>
-        <w:rPr>
-          <w:sz w:val="18"/>
-          <w:szCs w:val="18"/>
-        </w:rPr>
-        <w:t xml:space="preserve"> PK_JOB_INSTANCE_COUNTERS </w:t>
+        <w:t>CREATE TABLE</w:t>
+      </w:r>
+      <w:r>
+        <w:rPr>
+          <w:sz w:val="18"/>
+          <w:szCs w:val="18"/>
+        </w:rPr>
+        <w:t xml:space="preserve"> JOB_INSTANCE_COUNTERS (</w:t>
+      </w:r>
+    </w:p>
+    <w:p>
+      <w:pPr>
+        <w:rPr>
+          <w:sz w:val="18"/>
+          <w:szCs w:val="18"/>
+        </w:rPr>
+      </w:pPr>
+      <w:r>
+        <w:rPr>
+          <w:sz w:val="18"/>
+          <w:szCs w:val="18"/>
+        </w:rPr>
+        <w:lastRenderedPageBreak/>
+        <w:t xml:space="preserve">    JOB_INSTANCE_ID </w:t>
+      </w:r>
+      <w:r>
+        <w:rPr>
+          <w:color w:val="0432FF"/>
+          <w:sz w:val="18"/>
+          <w:szCs w:val="18"/>
+        </w:rPr>
+        <w:t xml:space="preserve">BIGINT NOT </w:t>
+      </w:r>
+      <w:proofErr w:type="gramStart"/>
+      <w:r>
+        <w:rPr>
+          <w:color w:val="0432FF"/>
+          <w:sz w:val="18"/>
+          <w:szCs w:val="18"/>
+        </w:rPr>
+        <w:t>NULL</w:t>
+      </w:r>
+      <w:r>
+        <w:rPr>
+          <w:sz w:val="18"/>
+          <w:szCs w:val="18"/>
+        </w:rPr>
+        <w:t xml:space="preserve">,   </w:t>
+      </w:r>
+      <w:proofErr w:type="gramEnd"/>
+      <w:r>
+        <w:rPr>
+          <w:sz w:val="18"/>
+          <w:szCs w:val="18"/>
+        </w:rPr>
+        <w:t xml:space="preserve">  -- reference to the job instance</w:t>
+      </w:r>
+    </w:p>
+    <w:p>
+      <w:pPr>
+        <w:rPr>
+          <w:sz w:val="18"/>
+          <w:szCs w:val="18"/>
+        </w:rPr>
+      </w:pPr>
+      <w:r>
+        <w:rPr>
+          <w:sz w:val="18"/>
+          <w:szCs w:val="18"/>
+        </w:rPr>
+        <w:t xml:space="preserve">    COUNTER_NAME </w:t>
+      </w:r>
+      <w:proofErr w:type="gramStart"/>
+      <w:r>
+        <w:rPr>
+          <w:color w:val="0432FF"/>
+          <w:sz w:val="18"/>
+          <w:szCs w:val="18"/>
+        </w:rPr>
+        <w:t>VARCHAR</w:t>
+      </w:r>
+      <w:r>
+        <w:rPr>
+          <w:sz w:val="18"/>
+          <w:szCs w:val="18"/>
+        </w:rPr>
+        <w:t>(</w:t>
+      </w:r>
+      <w:proofErr w:type="gramEnd"/>
+      <w:r>
+        <w:rPr>
+          <w:sz w:val="18"/>
+          <w:szCs w:val="18"/>
+        </w:rPr>
+        <w:t>128) NOT NULL,  -- name of the counter set in tJobInstanceEnd for a counter</w:t>
+      </w:r>
+    </w:p>
+    <w:p>
+      <w:pPr>
+        <w:rPr>
+          <w:sz w:val="18"/>
+          <w:szCs w:val="18"/>
+        </w:rPr>
+      </w:pPr>
+      <w:r>
+        <w:rPr>
+          <w:sz w:val="18"/>
+          <w:szCs w:val="18"/>
+        </w:rPr>
+        <w:t xml:space="preserve">    COUNTER_VALUE </w:t>
+      </w:r>
+      <w:proofErr w:type="gramStart"/>
+      <w:r>
+        <w:rPr>
+          <w:color w:val="0432FF"/>
+          <w:sz w:val="18"/>
+          <w:szCs w:val="18"/>
+        </w:rPr>
+        <w:t>INTEGER</w:t>
+      </w:r>
+      <w:r>
+        <w:rPr>
+          <w:sz w:val="18"/>
+          <w:szCs w:val="18"/>
+        </w:rPr>
+        <w:t xml:space="preserve">,   </w:t>
+      </w:r>
+      <w:proofErr w:type="gramEnd"/>
+      <w:r>
+        <w:rPr>
+          <w:sz w:val="18"/>
+          <w:szCs w:val="18"/>
+        </w:rPr>
+        <w:t xml:space="preserve">            -- value of the counter</w:t>
+      </w:r>
+    </w:p>
+    <w:p>
+      <w:pPr>
+        <w:rPr>
+          <w:sz w:val="18"/>
+          <w:szCs w:val="18"/>
+        </w:rPr>
+      </w:pPr>
+      <w:r>
+        <w:rPr>
+          <w:sz w:val="18"/>
+          <w:szCs w:val="18"/>
+        </w:rPr>
+        <w:t xml:space="preserve">    </w:t>
       </w:r>
       <w:r>
         <w:rPr>
@@ -11557,38 +11811,15 @@
           <w:sz w:val="18"/>
           <w:szCs w:val="18"/>
         </w:rPr>
-        <w:t>PRIMARY KEY</w:t>
-      </w:r>
-      <w:r>
-        <w:rPr>
-          <w:sz w:val="18"/>
-          <w:szCs w:val="18"/>
-        </w:rPr>
-        <w:t xml:space="preserve"> (JOB_INSTANCE_ID, COUNTER_NAME));</w:t>
-      </w:r>
-    </w:p>
-    <w:p>
-      <w:pPr>
-        <w:rPr>
-          <w:sz w:val="18"/>
-          <w:szCs w:val="18"/>
-        </w:rPr>
-      </w:pPr>
-      <w:r>
-        <w:rPr>
-          <w:sz w:val="18"/>
-          <w:szCs w:val="18"/>
-        </w:rPr>
-        <w:t xml:space="preserve">    </w:t>
-      </w:r>
-    </w:p>
-    <w:p>
-      <w:pPr>
-        <w:rPr>
-          <w:sz w:val="18"/>
-          <w:szCs w:val="18"/>
-        </w:rPr>
-      </w:pPr>
+        <w:t>CONSTRAINT</w:t>
+      </w:r>
+      <w:r>
+        <w:rPr>
+          <w:sz w:val="18"/>
+          <w:szCs w:val="18"/>
+        </w:rPr>
+        <w:t xml:space="preserve"> PK_JOB_INSTANCE_COUNTERS </w:t>
+      </w:r>
       <w:r>
         <w:rPr>
           <w:b/>
@@ -11596,38 +11827,38 @@
           <w:sz w:val="18"/>
           <w:szCs w:val="18"/>
         </w:rPr>
-        <w:t>CREATE TABLE</w:t>
-      </w:r>
-      <w:r>
-        <w:rPr>
-          <w:sz w:val="18"/>
-          <w:szCs w:val="18"/>
-        </w:rPr>
-        <w:t xml:space="preserve"> JOB_INSTANCE_LOGS (</w:t>
-      </w:r>
-    </w:p>
-    <w:p>
-      <w:pPr>
-        <w:rPr>
-          <w:sz w:val="18"/>
-          <w:szCs w:val="18"/>
-        </w:rPr>
-      </w:pPr>
-      <w:r>
-        <w:rPr>
-          <w:sz w:val="18"/>
-          <w:szCs w:val="18"/>
-        </w:rPr>
-        <w:t xml:space="preserve">   JOB_INSTANCE_ID </w:t>
-      </w:r>
-      <w:r>
-        <w:rPr>
-          <w:color w:val="0432FF"/>
-          <w:sz w:val="18"/>
-          <w:szCs w:val="18"/>
-        </w:rPr>
-        <w:t xml:space="preserve">BIGINT </w:t>
-      </w:r>
+        <w:t>PRIMARY KEY</w:t>
+      </w:r>
+      <w:r>
+        <w:rPr>
+          <w:sz w:val="18"/>
+          <w:szCs w:val="18"/>
+        </w:rPr>
+        <w:t xml:space="preserve"> (JOB_INSTANCE_ID, COUNTER_NAME));</w:t>
+      </w:r>
+    </w:p>
+    <w:p>
+      <w:pPr>
+        <w:rPr>
+          <w:sz w:val="18"/>
+          <w:szCs w:val="18"/>
+        </w:rPr>
+      </w:pPr>
+      <w:r>
+        <w:rPr>
+          <w:sz w:val="18"/>
+          <w:szCs w:val="18"/>
+        </w:rPr>
+        <w:t xml:space="preserve">    </w:t>
+      </w:r>
+    </w:p>
+    <w:p>
+      <w:pPr>
+        <w:rPr>
+          <w:sz w:val="18"/>
+          <w:szCs w:val="18"/>
+        </w:rPr>
+      </w:pPr>
       <w:r>
         <w:rPr>
           <w:b/>
@@ -11635,37 +11866,37 @@
           <w:sz w:val="18"/>
           <w:szCs w:val="18"/>
         </w:rPr>
-        <w:t>NOT NULL</w:t>
-      </w:r>
-      <w:r>
-        <w:rPr>
-          <w:sz w:val="18"/>
-          <w:szCs w:val="18"/>
-        </w:rPr>
-        <w:t>,</w:t>
-      </w:r>
-    </w:p>
-    <w:p>
-      <w:pPr>
-        <w:rPr>
-          <w:sz w:val="18"/>
-          <w:szCs w:val="18"/>
-        </w:rPr>
-      </w:pPr>
-      <w:r>
-        <w:rPr>
-          <w:sz w:val="18"/>
-          <w:szCs w:val="18"/>
-        </w:rPr>
-        <w:t xml:space="preserve">   LOG_TS </w:t>
-      </w:r>
-      <w:r>
-        <w:rPr>
-          <w:color w:val="0432FF"/>
-          <w:sz w:val="18"/>
-          <w:szCs w:val="18"/>
-        </w:rPr>
-        <w:t xml:space="preserve">TIMESTAMP </w:t>
+        <w:t>CREATE TABLE</w:t>
+      </w:r>
+      <w:r>
+        <w:rPr>
+          <w:sz w:val="18"/>
+          <w:szCs w:val="18"/>
+        </w:rPr>
+        <w:t xml:space="preserve"> JOB_INSTANCE_LOGS (</w:t>
+      </w:r>
+    </w:p>
+    <w:p>
+      <w:pPr>
+        <w:rPr>
+          <w:sz w:val="18"/>
+          <w:szCs w:val="18"/>
+        </w:rPr>
+      </w:pPr>
+      <w:r>
+        <w:rPr>
+          <w:sz w:val="18"/>
+          <w:szCs w:val="18"/>
+        </w:rPr>
+        <w:t xml:space="preserve">   JOB_INSTANCE_ID </w:t>
+      </w:r>
+      <w:r>
+        <w:rPr>
+          <w:color w:val="0432FF"/>
+          <w:sz w:val="18"/>
+          <w:szCs w:val="18"/>
+        </w:rPr>
+        <w:t xml:space="preserve">BIGINT </w:t>
       </w:r>
       <w:r>
         <w:rPr>
@@ -11696,52 +11927,15 @@
           <w:sz w:val="18"/>
           <w:szCs w:val="18"/>
         </w:rPr>
-        <w:t xml:space="preserve">   LOG_LEVEL </w:t>
-      </w:r>
-      <w:r>
-        <w:rPr>
-          <w:color w:val="0432FF"/>
-          <w:sz w:val="18"/>
-          <w:szCs w:val="18"/>
-        </w:rPr>
-        <w:t>VARCHAR</w:t>
-      </w:r>
-      <w:r>
-        <w:rPr>
-          <w:sz w:val="18"/>
-          <w:szCs w:val="18"/>
-        </w:rPr>
-        <w:t>(10),</w:t>
-      </w:r>
-    </w:p>
-    <w:p>
-      <w:pPr>
-        <w:rPr>
-          <w:sz w:val="18"/>
-          <w:szCs w:val="18"/>
-        </w:rPr>
-      </w:pPr>
-      <w:r>
-        <w:rPr>
-          <w:sz w:val="18"/>
-          <w:szCs w:val="18"/>
-        </w:rPr>
-        <w:t xml:space="preserve">   LOG_NAME </w:t>
-      </w:r>
-      <w:r>
-        <w:rPr>
-          <w:color w:val="0432FF"/>
-          <w:sz w:val="18"/>
-          <w:szCs w:val="18"/>
-        </w:rPr>
-        <w:t>VARCHAR</w:t>
-      </w:r>
-      <w:r>
-        <w:rPr>
-          <w:sz w:val="18"/>
-          <w:szCs w:val="18"/>
-        </w:rPr>
-        <w:t xml:space="preserve">(128) </w:t>
+        <w:t xml:space="preserve">   LOG_TS </w:t>
+      </w:r>
+      <w:r>
+        <w:rPr>
+          <w:color w:val="0432FF"/>
+          <w:sz w:val="18"/>
+          <w:szCs w:val="18"/>
+        </w:rPr>
+        <w:t xml:space="preserve">TIMESTAMP </w:t>
       </w:r>
       <w:r>
         <w:rPr>
@@ -11772,33 +11966,71 @@
           <w:sz w:val="18"/>
           <w:szCs w:val="18"/>
         </w:rPr>
-        <w:t xml:space="preserve">   LOG_MESSAGE </w:t>
-      </w:r>
-      <w:r>
-        <w:rPr>
-          <w:color w:val="0432FF"/>
-          <w:sz w:val="18"/>
-          <w:szCs w:val="18"/>
-        </w:rPr>
-        <w:t>TEXT</w:t>
-      </w:r>
-      <w:r>
-        <w:rPr>
-          <w:sz w:val="18"/>
-          <w:szCs w:val="18"/>
-        </w:rPr>
-        <w:t>);</w:t>
-      </w:r>
-    </w:p>
-    <w:p>
-      <w:pPr>
-        <w:rPr>
-          <w:sz w:val="18"/>
-          <w:szCs w:val="18"/>
-        </w:rPr>
-      </w:pPr>
-    </w:p>
-    <w:p>
+        <w:t xml:space="preserve">   LOG_LEVEL </w:t>
+      </w:r>
+      <w:proofErr w:type="gramStart"/>
+      <w:r>
+        <w:rPr>
+          <w:color w:val="0432FF"/>
+          <w:sz w:val="18"/>
+          <w:szCs w:val="18"/>
+        </w:rPr>
+        <w:t>VARCHAR</w:t>
+      </w:r>
+      <w:r>
+        <w:rPr>
+          <w:sz w:val="18"/>
+          <w:szCs w:val="18"/>
+        </w:rPr>
+        <w:t>(</w:t>
+      </w:r>
+      <w:proofErr w:type="gramEnd"/>
+      <w:r>
+        <w:rPr>
+          <w:sz w:val="18"/>
+          <w:szCs w:val="18"/>
+        </w:rPr>
+        <w:t>10),</w:t>
+      </w:r>
+    </w:p>
+    <w:p>
+      <w:pPr>
+        <w:rPr>
+          <w:sz w:val="18"/>
+          <w:szCs w:val="18"/>
+        </w:rPr>
+      </w:pPr>
+      <w:r>
+        <w:rPr>
+          <w:sz w:val="18"/>
+          <w:szCs w:val="18"/>
+        </w:rPr>
+        <w:t xml:space="preserve">   LOG_NAME </w:t>
+      </w:r>
+      <w:proofErr w:type="gramStart"/>
+      <w:r>
+        <w:rPr>
+          <w:color w:val="0432FF"/>
+          <w:sz w:val="18"/>
+          <w:szCs w:val="18"/>
+        </w:rPr>
+        <w:t>VARCHAR</w:t>
+      </w:r>
+      <w:r>
+        <w:rPr>
+          <w:sz w:val="18"/>
+          <w:szCs w:val="18"/>
+        </w:rPr>
+        <w:t>(</w:t>
+      </w:r>
+      <w:proofErr w:type="gramEnd"/>
+      <w:r>
+        <w:rPr>
+          <w:sz w:val="18"/>
+          <w:szCs w:val="18"/>
+        </w:rPr>
+        <w:t xml:space="preserve">128) </w:t>
+      </w:r>
       <w:r>
         <w:rPr>
           <w:b/>
@@ -11806,15 +12038,55 @@
           <w:sz w:val="18"/>
           <w:szCs w:val="18"/>
         </w:rPr>
-        <w:t>CREATE INDEX</w:t>
-      </w:r>
-      <w:r>
-        <w:rPr>
-          <w:sz w:val="18"/>
-          <w:szCs w:val="18"/>
-        </w:rPr>
-        <w:t xml:space="preserve"> JOB_INSTANCE_LOGS_JOBID </w:t>
-      </w:r>
+        <w:t>NOT NULL</w:t>
+      </w:r>
+      <w:r>
+        <w:rPr>
+          <w:sz w:val="18"/>
+          <w:szCs w:val="18"/>
+        </w:rPr>
+        <w:t>,</w:t>
+      </w:r>
+    </w:p>
+    <w:p>
+      <w:pPr>
+        <w:rPr>
+          <w:sz w:val="18"/>
+          <w:szCs w:val="18"/>
+        </w:rPr>
+      </w:pPr>
+      <w:r>
+        <w:rPr>
+          <w:sz w:val="18"/>
+          <w:szCs w:val="18"/>
+        </w:rPr>
+        <w:t xml:space="preserve">   LOG_MESSAGE </w:t>
+      </w:r>
+      <w:r>
+        <w:rPr>
+          <w:color w:val="0432FF"/>
+          <w:sz w:val="18"/>
+          <w:szCs w:val="18"/>
+        </w:rPr>
+        <w:t>TEXT</w:t>
+      </w:r>
+      <w:r>
+        <w:rPr>
+          <w:sz w:val="18"/>
+          <w:szCs w:val="18"/>
+        </w:rPr>
+        <w:t>);</w:t>
+      </w:r>
+    </w:p>
+    <w:p>
+      <w:pPr>
+        <w:rPr>
+          <w:sz w:val="18"/>
+          <w:szCs w:val="18"/>
+        </w:rPr>
+      </w:pPr>
+    </w:p>
+    <w:p>
       <w:r>
         <w:rPr>
           <w:b/>
@@ -11822,6 +12094,22 @@
           <w:sz w:val="18"/>
           <w:szCs w:val="18"/>
         </w:rPr>
+        <w:t>CREATE INDEX</w:t>
+      </w:r>
+      <w:r>
+        <w:rPr>
+          <w:sz w:val="18"/>
+          <w:szCs w:val="18"/>
+        </w:rPr>
+        <w:t xml:space="preserve"> JOB_INSTANCE_LOGS_JOBID </w:t>
+      </w:r>
+      <w:r>
+        <w:rPr>
+          <w:b/>
+          <w:color w:val="800000"/>
+          <w:sz w:val="18"/>
+          <w:szCs w:val="18"/>
+        </w:rPr>
         <w:t>ON</w:t>
       </w:r>
       <w:r>
@@ -11902,6 +12190,7 @@
       <w:r>
         <w:t xml:space="preserve">   process_instance_name </w:t>
       </w:r>
+      <w:proofErr w:type="gramStart"/>
       <w:r>
         <w:rPr>
           <w:color w:val="0432FF"/>
@@ -11909,13 +12198,18 @@
         <w:t>varchar</w:t>
       </w:r>
       <w:r>
-        <w:t>(255),</w:t>
+        <w:t>(</w:t>
+      </w:r>
+      <w:proofErr w:type="gramEnd"/>
+      <w:r>
+        <w:t>255),</w:t>
       </w:r>
     </w:p>
     <w:p>
       <w:r>
         <w:t xml:space="preserve">   job_name </w:t>
       </w:r>
+      <w:proofErr w:type="gramStart"/>
       <w:r>
         <w:rPr>
           <w:color w:val="0432FF"/>
@@ -11923,7 +12217,11 @@
         <w:t>varchar</w:t>
       </w:r>
       <w:r>
-        <w:t xml:space="preserve">(255) </w:t>
+        <w:t>(</w:t>
+      </w:r>
+      <w:proofErr w:type="gramEnd"/>
+      <w:r>
+        <w:t xml:space="preserve">255) </w:t>
       </w:r>
       <w:r>
         <w:rPr>
@@ -11940,6 +12238,7 @@
       <w:r>
         <w:t xml:space="preserve">   job_project </w:t>
       </w:r>
+      <w:proofErr w:type="gramStart"/>
       <w:r>
         <w:rPr>
           <w:color w:val="0432FF"/>
@@ -11947,13 +12246,18 @@
         <w:t>varchar</w:t>
       </w:r>
       <w:r>
-        <w:t>(128),</w:t>
+        <w:t>(</w:t>
+      </w:r>
+      <w:proofErr w:type="gramEnd"/>
+      <w:r>
+        <w:t>128),</w:t>
       </w:r>
     </w:p>
     <w:p>
       <w:r>
         <w:t xml:space="preserve">   job_info </w:t>
       </w:r>
+      <w:proofErr w:type="gramStart"/>
       <w:r>
         <w:rPr>
           <w:color w:val="0432FF"/>
@@ -11961,13 +12265,18 @@
         <w:t>varchar</w:t>
       </w:r>
       <w:r>
-        <w:t>(512),</w:t>
+        <w:t>(</w:t>
+      </w:r>
+      <w:proofErr w:type="gramEnd"/>
+      <w:r>
+        <w:t>512),</w:t>
       </w:r>
     </w:p>
     <w:p>
       <w:r>
         <w:t xml:space="preserve">   job_display_name </w:t>
       </w:r>
+      <w:proofErr w:type="gramStart"/>
       <w:r>
         <w:rPr>
           <w:color w:val="0432FF"/>
@@ -11975,13 +12284,18 @@
         <w:t>varchar</w:t>
       </w:r>
       <w:r>
-        <w:t>(255),</w:t>
+        <w:t>(</w:t>
+      </w:r>
+      <w:proofErr w:type="gramEnd"/>
+      <w:r>
+        <w:t>255),</w:t>
       </w:r>
     </w:p>
     <w:p>
       <w:r>
         <w:t xml:space="preserve">   job_guid </w:t>
       </w:r>
+      <w:proofErr w:type="gramStart"/>
       <w:r>
         <w:rPr>
           <w:color w:val="0432FF"/>
@@ -11989,7 +12303,11 @@
         <w:t>varchar</w:t>
       </w:r>
       <w:r>
-        <w:t xml:space="preserve">(100) </w:t>
+        <w:t>(</w:t>
+      </w:r>
+      <w:proofErr w:type="gramEnd"/>
+      <w:r>
+        <w:t xml:space="preserve">100) </w:t>
       </w:r>
       <w:r>
         <w:rPr>
@@ -12006,6 +12324,7 @@
       <w:r>
         <w:t xml:space="preserve">   job_ext_id </w:t>
       </w:r>
+      <w:proofErr w:type="gramStart"/>
       <w:r>
         <w:rPr>
           <w:color w:val="0432FF"/>
@@ -12013,13 +12332,18 @@
         <w:t>varchar</w:t>
       </w:r>
       <w:r>
-        <w:t>(255),</w:t>
+        <w:t>(</w:t>
+      </w:r>
+      <w:proofErr w:type="gramEnd"/>
+      <w:r>
+        <w:t>255),</w:t>
       </w:r>
     </w:p>
     <w:p>
       <w:r>
         <w:t xml:space="preserve">   root_job_guid </w:t>
       </w:r>
+      <w:proofErr w:type="gramStart"/>
       <w:r>
         <w:rPr>
           <w:color w:val="0432FF"/>
@@ -12027,13 +12351,18 @@
         <w:t>varchar</w:t>
       </w:r>
       <w:r>
-        <w:t>(100),</w:t>
+        <w:t>(</w:t>
+      </w:r>
+      <w:proofErr w:type="gramEnd"/>
+      <w:r>
+        <w:t>100),</w:t>
       </w:r>
     </w:p>
     <w:p>
       <w:r>
         <w:t xml:space="preserve">   work_item </w:t>
       </w:r>
+      <w:proofErr w:type="gramStart"/>
       <w:r>
         <w:rPr>
           <w:color w:val="0432FF"/>
@@ -12041,7 +12370,11 @@
         <w:t>varchar</w:t>
       </w:r>
       <w:r>
-        <w:t>(1024),</w:t>
+        <w:t>(</w:t>
+      </w:r>
+      <w:proofErr w:type="gramEnd"/>
+      <w:r>
+        <w:t>1024),</w:t>
       </w:r>
     </w:p>
     <w:p>
@@ -12076,6 +12409,7 @@
       <w:r>
         <w:t xml:space="preserve">   value_range_start </w:t>
       </w:r>
+      <w:proofErr w:type="gramStart"/>
       <w:r>
         <w:rPr>
           <w:color w:val="0432FF"/>
@@ -12083,13 +12417,18 @@
         <w:t>varchar</w:t>
       </w:r>
       <w:r>
-        <w:t>(512),</w:t>
+        <w:t>(</w:t>
+      </w:r>
+      <w:proofErr w:type="gramEnd"/>
+      <w:r>
+        <w:t>512),</w:t>
       </w:r>
     </w:p>
     <w:p>
       <w:r>
         <w:t xml:space="preserve">   value_range_end </w:t>
       </w:r>
+      <w:proofErr w:type="gramStart"/>
       <w:r>
         <w:rPr>
           <w:color w:val="0432FF"/>
@@ -12097,7 +12436,11 @@
         <w:t>varchar</w:t>
       </w:r>
       <w:r>
-        <w:t>(512),</w:t>
+        <w:t>(</w:t>
+      </w:r>
+      <w:proofErr w:type="gramEnd"/>
+      <w:r>
+        <w:t>512),</w:t>
       </w:r>
     </w:p>
     <w:p>
@@ -12139,6 +12482,7 @@
       <w:r>
         <w:t xml:space="preserve">   job_result </w:t>
       </w:r>
+      <w:proofErr w:type="gramStart"/>
       <w:r>
         <w:rPr>
           <w:color w:val="0432FF"/>
@@ -12146,7 +12490,11 @@
         <w:t>varchar</w:t>
       </w:r>
       <w:r>
-        <w:t>(1024),</w:t>
+        <w:t>(</w:t>
+      </w:r>
+      <w:proofErr w:type="gramEnd"/>
+      <w:r>
+        <w:t>1024),</w:t>
       </w:r>
     </w:p>
     <w:p>
@@ -12237,6 +12585,7 @@
       <w:r>
         <w:t xml:space="preserve">   return_message </w:t>
       </w:r>
+      <w:proofErr w:type="gramStart"/>
       <w:r>
         <w:rPr>
           <w:color w:val="0432FF"/>
@@ -12244,13 +12593,18 @@
         <w:t>varchar</w:t>
       </w:r>
       <w:r>
-        <w:t>(1024),</w:t>
+        <w:t>(</w:t>
+      </w:r>
+      <w:proofErr w:type="gramEnd"/>
+      <w:r>
+        <w:t>1024),</w:t>
       </w:r>
     </w:p>
     <w:p>
       <w:r>
         <w:t xml:space="preserve">   host_name </w:t>
       </w:r>
+      <w:proofErr w:type="gramStart"/>
       <w:r>
         <w:rPr>
           <w:color w:val="0432FF"/>
@@ -12258,7 +12612,11 @@
         <w:t>varchar</w:t>
       </w:r>
       <w:r>
-        <w:t>(255),</w:t>
+        <w:t>(</w:t>
+      </w:r>
+      <w:proofErr w:type="gramEnd"/>
+      <w:r>
+        <w:t>255),</w:t>
       </w:r>
     </w:p>
     <w:p>
@@ -12279,6 +12637,7 @@
       <w:r>
         <w:t xml:space="preserve">   host_user </w:t>
       </w:r>
+      <w:proofErr w:type="gramStart"/>
       <w:r>
         <w:rPr>
           <w:color w:val="0432FF"/>
@@ -12286,7 +12645,11 @@
         <w:t>varchar</w:t>
       </w:r>
       <w:r>
-        <w:t>(128),</w:t>
+        <w:t>(</w:t>
+      </w:r>
+      <w:proofErr w:type="gramEnd"/>
+      <w:r>
+        <w:t>128),</w:t>
       </w:r>
     </w:p>
     <w:p>
@@ -12435,6 +12798,7 @@
       <w:r>
         <w:t xml:space="preserve">    attribute_key </w:t>
       </w:r>
+      <w:proofErr w:type="gramStart"/>
       <w:r>
         <w:rPr>
           <w:color w:val="0432FF"/>
@@ -12442,7 +12806,11 @@
         <w:t>varchar</w:t>
       </w:r>
       <w:r>
-        <w:t xml:space="preserve">(255) </w:t>
+        <w:t>(</w:t>
+      </w:r>
+      <w:proofErr w:type="gramEnd"/>
+      <w:r>
+        <w:t xml:space="preserve">255) </w:t>
       </w:r>
       <w:r>
         <w:rPr>
@@ -12459,6 +12827,7 @@
       <w:r>
         <w:t xml:space="preserve">    attribute_value </w:t>
       </w:r>
+      <w:proofErr w:type="gramStart"/>
       <w:r>
         <w:rPr>
           <w:color w:val="0432FF"/>
@@ -12466,13 +12835,18 @@
         <w:t>varchar</w:t>
       </w:r>
       <w:r>
-        <w:t>(1024),</w:t>
+        <w:t>(</w:t>
+      </w:r>
+      <w:proofErr w:type="gramEnd"/>
+      <w:r>
+        <w:t>1024),</w:t>
       </w:r>
     </w:p>
     <w:p>
       <w:r>
         <w:t xml:space="preserve">    attribute_type </w:t>
       </w:r>
+      <w:proofErr w:type="gramStart"/>
       <w:r>
         <w:rPr>
           <w:color w:val="0432FF"/>
@@ -12480,7 +12854,11 @@
         <w:t>varchar</w:t>
       </w:r>
       <w:r>
-        <w:t xml:space="preserve">(32) </w:t>
+        <w:t>(</w:t>
+      </w:r>
+      <w:proofErr w:type="gramEnd"/>
+      <w:r>
+        <w:t xml:space="preserve">32) </w:t>
       </w:r>
       <w:r>
         <w:rPr>
@@ -12538,7 +12916,15 @@
         <w:t>on</w:t>
       </w:r>
       <w:r>
-        <w:t xml:space="preserve"> dwh_manage.job_instance_context(job_instance_id, is_output_attr, attribute_key);</w:t>
+        <w:t xml:space="preserve"> dwh_manage.job_instance_</w:t>
+      </w:r>
+      <w:proofErr w:type="gramStart"/>
+      <w:r>
+        <w:t>context(</w:t>
+      </w:r>
+      <w:proofErr w:type="gramEnd"/>
+      <w:r>
+        <w:t>job_instance_id, is_output_attr, attribute_key);</w:t>
       </w:r>
     </w:p>
     <w:p/>
@@ -12579,6 +12965,7 @@
       <w:r>
         <w:t xml:space="preserve">    counter_name </w:t>
       </w:r>
+      <w:proofErr w:type="gramStart"/>
       <w:r>
         <w:rPr>
           <w:color w:val="0432FF"/>
@@ -12586,7 +12973,11 @@
         <w:t>varchar</w:t>
       </w:r>
       <w:r>
-        <w:t xml:space="preserve">(128) </w:t>
+        <w:t>(</w:t>
+      </w:r>
+      <w:proofErr w:type="gramEnd"/>
+      <w:r>
+        <w:t xml:space="preserve">128) </w:t>
       </w:r>
       <w:r>
         <w:rPr>
@@ -12644,7 +13035,15 @@
         <w:t>on</w:t>
       </w:r>
       <w:r>
-        <w:t xml:space="preserve"> dwh_manage.job_instance_counters(job_instance_id, counter_name);</w:t>
+        <w:t xml:space="preserve"> dwh_manage.job_instance_</w:t>
+      </w:r>
+      <w:proofErr w:type="gramStart"/>
+      <w:r>
+        <w:t>counters(</w:t>
+      </w:r>
+      <w:proofErr w:type="gramEnd"/>
+      <w:r>
+        <w:t>job_instance_id, counter_name);</w:t>
       </w:r>
     </w:p>
     <w:p/>
@@ -12706,6 +13105,7 @@
       <w:r>
         <w:t xml:space="preserve">   log_name </w:t>
       </w:r>
+      <w:proofErr w:type="gramStart"/>
       <w:r>
         <w:rPr>
           <w:color w:val="0432FF"/>
@@ -12713,7 +13113,11 @@
         <w:t>varchar</w:t>
       </w:r>
       <w:r>
-        <w:t xml:space="preserve">(128) </w:t>
+        <w:t>(</w:t>
+      </w:r>
+      <w:proofErr w:type="gramEnd"/>
+      <w:r>
+        <w:t xml:space="preserve">128) </w:t>
       </w:r>
       <w:r>
         <w:rPr>
@@ -12730,6 +13134,7 @@
       <w:r>
         <w:t xml:space="preserve">   log_level </w:t>
       </w:r>
+      <w:proofErr w:type="gramStart"/>
       <w:r>
         <w:rPr>
           <w:color w:val="0432FF"/>
@@ -12737,7 +13142,11 @@
         <w:t>varchar</w:t>
       </w:r>
       <w:r>
-        <w:t xml:space="preserve">(128) </w:t>
+        <w:t>(</w:t>
+      </w:r>
+      <w:proofErr w:type="gramEnd"/>
+      <w:r>
+        <w:t xml:space="preserve">128) </w:t>
       </w:r>
       <w:r>
         <w:rPr>
@@ -12771,6 +13180,7 @@
           <w:b/>
           <w:color w:val="800000"/>
         </w:rPr>
+        <w:lastRenderedPageBreak/>
         <w:t>create index</w:t>
       </w:r>
       <w:r>
@@ -12791,12 +13201,16 @@
       <w:pPr>
         <w:pStyle w:val="Heading2"/>
       </w:pPr>
-      <w:r>
-        <w:lastRenderedPageBreak/>
+      <w:proofErr w:type="gramStart"/>
+      <w:r>
         <w:t>Oracle</w:t>
       </w:r>
       <w:r>
-        <w:t xml:space="preserve">  (uses a sequence)</w:t>
+        <w:t xml:space="preserve">  (</w:t>
+      </w:r>
+      <w:proofErr w:type="gramEnd"/>
+      <w:r>
+        <w:t>uses a sequence)</w:t>
       </w:r>
     </w:p>
     <w:p>
@@ -12837,6 +13251,7 @@
         </w:rPr>
         <w:t xml:space="preserve">   JOB_INSTANCE_ID </w:t>
       </w:r>
+      <w:proofErr w:type="gramStart"/>
       <w:r>
         <w:rPr>
           <w:color w:val="0432FF"/>
@@ -12850,7 +13265,15 @@
           <w:sz w:val="18"/>
           <w:szCs w:val="18"/>
         </w:rPr>
-        <w:t xml:space="preserve">(16) </w:t>
+        <w:t>(</w:t>
+      </w:r>
+      <w:proofErr w:type="gramEnd"/>
+      <w:r>
+        <w:rPr>
+          <w:sz w:val="18"/>
+          <w:szCs w:val="18"/>
+        </w:rPr>
+        <w:t xml:space="preserve">16) </w:t>
       </w:r>
       <w:r>
         <w:rPr>
@@ -14031,6 +14454,7 @@
         </w:rPr>
         <w:t xml:space="preserve">    JOB_INSTANCE_ID </w:t>
       </w:r>
+      <w:proofErr w:type="gramStart"/>
       <w:r>
         <w:rPr>
           <w:color w:val="0432FF"/>
@@ -14044,7 +14468,15 @@
           <w:sz w:val="18"/>
           <w:szCs w:val="18"/>
         </w:rPr>
-        <w:t xml:space="preserve">(16) </w:t>
+        <w:t>(</w:t>
+      </w:r>
+      <w:proofErr w:type="gramEnd"/>
+      <w:r>
+        <w:rPr>
+          <w:sz w:val="18"/>
+          <w:szCs w:val="18"/>
+        </w:rPr>
+        <w:t xml:space="preserve">16) </w:t>
       </w:r>
       <w:r>
         <w:rPr>
@@ -14199,6 +14631,7 @@
         </w:rPr>
         <w:t xml:space="preserve">    IS_OUTPUT_ATTR </w:t>
       </w:r>
+      <w:proofErr w:type="gramStart"/>
       <w:r>
         <w:rPr>
           <w:color w:val="0432FF"/>
@@ -14212,7 +14645,15 @@
           <w:sz w:val="18"/>
           <w:szCs w:val="18"/>
         </w:rPr>
-        <w:t xml:space="preserve">(1) </w:t>
+        <w:t>(</w:t>
+      </w:r>
+      <w:proofErr w:type="gramEnd"/>
+      <w:r>
+        <w:rPr>
+          <w:sz w:val="18"/>
+          <w:szCs w:val="18"/>
+        </w:rPr>
+        <w:t xml:space="preserve">1) </w:t>
       </w:r>
       <w:r>
         <w:rPr>
@@ -14283,7 +14724,23 @@
           <w:sz w:val="18"/>
           <w:szCs w:val="18"/>
         </w:rPr>
-        <w:t xml:space="preserve"> JOB_INSTANCE_CONTEXT(JOB_INSTANCE_ID, IS_OUTPUT_ATTR, ATTRIBUTE_KEY);</w:t>
+        <w:t xml:space="preserve"> JOB_INSTANCE_</w:t>
+      </w:r>
+      <w:proofErr w:type="gramStart"/>
+      <w:r>
+        <w:rPr>
+          <w:sz w:val="18"/>
+          <w:szCs w:val="18"/>
+        </w:rPr>
+        <w:t>CONTEXT(</w:t>
+      </w:r>
+      <w:proofErr w:type="gramEnd"/>
+      <w:r>
+        <w:rPr>
+          <w:sz w:val="18"/>
+          <w:szCs w:val="18"/>
+        </w:rPr>
+        <w:t>JOB_INSTANCE_ID, IS_OUTPUT_ATTR, ATTRIBUTE_KEY);</w:t>
       </w:r>
     </w:p>
     <w:p>
@@ -14332,6 +14789,7 @@
         </w:rPr>
         <w:t xml:space="preserve">    JOB_INSTANCE_ID </w:t>
       </w:r>
+      <w:proofErr w:type="gramStart"/>
       <w:r>
         <w:rPr>
           <w:color w:val="0432FF"/>
@@ -14345,7 +14803,15 @@
           <w:sz w:val="18"/>
           <w:szCs w:val="18"/>
         </w:rPr>
-        <w:t xml:space="preserve">(16) </w:t>
+        <w:t>(</w:t>
+      </w:r>
+      <w:proofErr w:type="gramEnd"/>
+      <w:r>
+        <w:rPr>
+          <w:sz w:val="18"/>
+          <w:szCs w:val="18"/>
+        </w:rPr>
+        <w:t xml:space="preserve">16) </w:t>
       </w:r>
       <w:r>
         <w:rPr>
@@ -14501,7 +14967,23 @@
           <w:sz w:val="18"/>
           <w:szCs w:val="18"/>
         </w:rPr>
-        <w:t xml:space="preserve"> JOB_INSTANCE_COUNTERS(JOB_INSTANCE_ID, COUNTER_NAME);</w:t>
+        <w:t xml:space="preserve"> JOB_INSTANCE_</w:t>
+      </w:r>
+      <w:proofErr w:type="gramStart"/>
+      <w:r>
+        <w:rPr>
+          <w:sz w:val="18"/>
+          <w:szCs w:val="18"/>
+        </w:rPr>
+        <w:t>COUNTERS(</w:t>
+      </w:r>
+      <w:proofErr w:type="gramEnd"/>
+      <w:r>
+        <w:rPr>
+          <w:sz w:val="18"/>
+          <w:szCs w:val="18"/>
+        </w:rPr>
+        <w:t>JOB_INSTANCE_ID, COUNTER_NAME);</w:t>
       </w:r>
     </w:p>
     <w:p>
@@ -14550,6 +15032,7 @@
         </w:rPr>
         <w:t xml:space="preserve">    JOB_INSTANCE_ID </w:t>
       </w:r>
+      <w:proofErr w:type="gramStart"/>
       <w:r>
         <w:rPr>
           <w:color w:val="0432FF"/>
@@ -14563,7 +15046,15 @@
           <w:sz w:val="18"/>
           <w:szCs w:val="18"/>
         </w:rPr>
-        <w:t xml:space="preserve">(16) </w:t>
+        <w:t>(</w:t>
+      </w:r>
+      <w:proofErr w:type="gramEnd"/>
+      <w:r>
+        <w:rPr>
+          <w:sz w:val="18"/>
+          <w:szCs w:val="18"/>
+        </w:rPr>
+        <w:t xml:space="preserve">16) </w:t>
       </w:r>
       <w:r>
         <w:rPr>
@@ -14933,6 +15424,7 @@
         </w:rPr>
         <w:t xml:space="preserve">   process_instance_name </w:t>
       </w:r>
+      <w:proofErr w:type="gramStart"/>
       <w:r>
         <w:rPr>
           <w:color w:val="0432FF"/>
@@ -14946,7 +15438,15 @@
           <w:sz w:val="18"/>
           <w:szCs w:val="18"/>
         </w:rPr>
-        <w:t>(255),</w:t>
+        <w:t>(</w:t>
+      </w:r>
+      <w:proofErr w:type="gramEnd"/>
+      <w:r>
+        <w:rPr>
+          <w:sz w:val="18"/>
+          <w:szCs w:val="18"/>
+        </w:rPr>
+        <w:t>255),</w:t>
       </w:r>
     </w:p>
     <w:p>
@@ -14963,6 +15463,7 @@
         </w:rPr>
         <w:t xml:space="preserve">   job_name </w:t>
       </w:r>
+      <w:proofErr w:type="gramStart"/>
       <w:r>
         <w:rPr>
           <w:color w:val="0432FF"/>
@@ -14976,7 +15477,15 @@
           <w:sz w:val="18"/>
           <w:szCs w:val="18"/>
         </w:rPr>
-        <w:t xml:space="preserve">(255) </w:t>
+        <w:t>(</w:t>
+      </w:r>
+      <w:proofErr w:type="gramEnd"/>
+      <w:r>
+        <w:rPr>
+          <w:sz w:val="18"/>
+          <w:szCs w:val="18"/>
+        </w:rPr>
+        <w:t xml:space="preserve">255) </w:t>
       </w:r>
       <w:r>
         <w:rPr>
@@ -15009,6 +15518,7 @@
         </w:rPr>
         <w:t xml:space="preserve">   job_project </w:t>
       </w:r>
+      <w:proofErr w:type="gramStart"/>
       <w:r>
         <w:rPr>
           <w:color w:val="0432FF"/>
@@ -15022,7 +15532,15 @@
           <w:sz w:val="18"/>
           <w:szCs w:val="18"/>
         </w:rPr>
-        <w:t>(128),</w:t>
+        <w:t>(</w:t>
+      </w:r>
+      <w:proofErr w:type="gramEnd"/>
+      <w:r>
+        <w:rPr>
+          <w:sz w:val="18"/>
+          <w:szCs w:val="18"/>
+        </w:rPr>
+        <w:t>128),</w:t>
       </w:r>
     </w:p>
     <w:p>
@@ -15039,6 +15557,7 @@
         </w:rPr>
         <w:t xml:space="preserve">   job_info </w:t>
       </w:r>
+      <w:proofErr w:type="gramStart"/>
       <w:r>
         <w:rPr>
           <w:color w:val="0432FF"/>
@@ -15052,7 +15571,15 @@
           <w:sz w:val="18"/>
           <w:szCs w:val="18"/>
         </w:rPr>
-        <w:t>(512),</w:t>
+        <w:t>(</w:t>
+      </w:r>
+      <w:proofErr w:type="gramEnd"/>
+      <w:r>
+        <w:rPr>
+          <w:sz w:val="18"/>
+          <w:szCs w:val="18"/>
+        </w:rPr>
+        <w:t>512),</w:t>
       </w:r>
     </w:p>
     <w:p>
@@ -15069,6 +15596,7 @@
         </w:rPr>
         <w:t xml:space="preserve">   job_display_name </w:t>
       </w:r>
+      <w:proofErr w:type="gramStart"/>
       <w:r>
         <w:rPr>
           <w:color w:val="0432FF"/>
@@ -15082,7 +15610,15 @@
           <w:sz w:val="18"/>
           <w:szCs w:val="18"/>
         </w:rPr>
-        <w:t>(255),</w:t>
+        <w:t>(</w:t>
+      </w:r>
+      <w:proofErr w:type="gramEnd"/>
+      <w:r>
+        <w:rPr>
+          <w:sz w:val="18"/>
+          <w:szCs w:val="18"/>
+        </w:rPr>
+        <w:t>255),</w:t>
       </w:r>
     </w:p>
     <w:p>
@@ -15099,6 +15635,7 @@
         </w:rPr>
         <w:t xml:space="preserve">   job_guid </w:t>
       </w:r>
+      <w:proofErr w:type="gramStart"/>
       <w:r>
         <w:rPr>
           <w:color w:val="0432FF"/>
@@ -15112,7 +15649,15 @@
           <w:sz w:val="18"/>
           <w:szCs w:val="18"/>
         </w:rPr>
-        <w:t xml:space="preserve">(100) </w:t>
+        <w:t>(</w:t>
+      </w:r>
+      <w:proofErr w:type="gramEnd"/>
+      <w:r>
+        <w:rPr>
+          <w:sz w:val="18"/>
+          <w:szCs w:val="18"/>
+        </w:rPr>
+        <w:t xml:space="preserve">100) </w:t>
       </w:r>
       <w:r>
         <w:rPr>
@@ -15145,6 +15690,7 @@
         </w:rPr>
         <w:t xml:space="preserve">   job_ext_id </w:t>
       </w:r>
+      <w:proofErr w:type="gramStart"/>
       <w:r>
         <w:rPr>
           <w:color w:val="0432FF"/>
@@ -15158,7 +15704,15 @@
           <w:sz w:val="18"/>
           <w:szCs w:val="18"/>
         </w:rPr>
-        <w:t>(255),</w:t>
+        <w:t>(</w:t>
+      </w:r>
+      <w:proofErr w:type="gramEnd"/>
+      <w:r>
+        <w:rPr>
+          <w:sz w:val="18"/>
+          <w:szCs w:val="18"/>
+        </w:rPr>
+        <w:t>255),</w:t>
       </w:r>
     </w:p>
     <w:p>
@@ -15175,6 +15729,7 @@
         </w:rPr>
         <w:t xml:space="preserve">   root_job_guid </w:t>
       </w:r>
+      <w:proofErr w:type="gramStart"/>
       <w:r>
         <w:rPr>
           <w:color w:val="0432FF"/>
@@ -15188,7 +15743,15 @@
           <w:sz w:val="18"/>
           <w:szCs w:val="18"/>
         </w:rPr>
-        <w:t>(100),</w:t>
+        <w:t>(</w:t>
+      </w:r>
+      <w:proofErr w:type="gramEnd"/>
+      <w:r>
+        <w:rPr>
+          <w:sz w:val="18"/>
+          <w:szCs w:val="18"/>
+        </w:rPr>
+        <w:t>100),</w:t>
       </w:r>
     </w:p>
     <w:p>
@@ -15205,6 +15768,7 @@
         </w:rPr>
         <w:t xml:space="preserve">   work_item </w:t>
       </w:r>
+      <w:proofErr w:type="gramStart"/>
       <w:r>
         <w:rPr>
           <w:color w:val="0432FF"/>
@@ -15218,7 +15782,15 @@
           <w:sz w:val="18"/>
           <w:szCs w:val="18"/>
         </w:rPr>
-        <w:t>(1024),</w:t>
+        <w:t>(</w:t>
+      </w:r>
+      <w:proofErr w:type="gramEnd"/>
+      <w:r>
+        <w:rPr>
+          <w:sz w:val="18"/>
+          <w:szCs w:val="18"/>
+        </w:rPr>
+        <w:t>1024),</w:t>
       </w:r>
     </w:p>
     <w:p>
@@ -15295,6 +15867,7 @@
         </w:rPr>
         <w:t xml:space="preserve">   value_range_start </w:t>
       </w:r>
+      <w:proofErr w:type="gramStart"/>
       <w:r>
         <w:rPr>
           <w:color w:val="0432FF"/>
@@ -15308,7 +15881,15 @@
           <w:sz w:val="18"/>
           <w:szCs w:val="18"/>
         </w:rPr>
-        <w:t>(512),</w:t>
+        <w:t>(</w:t>
+      </w:r>
+      <w:proofErr w:type="gramEnd"/>
+      <w:r>
+        <w:rPr>
+          <w:sz w:val="18"/>
+          <w:szCs w:val="18"/>
+        </w:rPr>
+        <w:t>512),</w:t>
       </w:r>
     </w:p>
     <w:p>
@@ -15325,6 +15906,7 @@
         </w:rPr>
         <w:t xml:space="preserve">   value_range_end </w:t>
       </w:r>
+      <w:proofErr w:type="gramStart"/>
       <w:r>
         <w:rPr>
           <w:color w:val="0432FF"/>
@@ -15338,7 +15920,15 @@
           <w:sz w:val="18"/>
           <w:szCs w:val="18"/>
         </w:rPr>
-        <w:t>(512),</w:t>
+        <w:t>(</w:t>
+      </w:r>
+      <w:proofErr w:type="gramEnd"/>
+      <w:r>
+        <w:rPr>
+          <w:sz w:val="18"/>
+          <w:szCs w:val="18"/>
+        </w:rPr>
+        <w:t>512),</w:t>
       </w:r>
     </w:p>
     <w:p>
@@ -15424,6 +16014,7 @@
         </w:rPr>
         <w:t xml:space="preserve">   job_result </w:t>
       </w:r>
+      <w:proofErr w:type="gramStart"/>
       <w:r>
         <w:rPr>
           <w:color w:val="0432FF"/>
@@ -15437,7 +16028,15 @@
           <w:sz w:val="18"/>
           <w:szCs w:val="18"/>
         </w:rPr>
-        <w:t>(1024),</w:t>
+        <w:t>(</w:t>
+      </w:r>
+      <w:proofErr w:type="gramEnd"/>
+      <w:r>
+        <w:rPr>
+          <w:sz w:val="18"/>
+          <w:szCs w:val="18"/>
+        </w:rPr>
+        <w:t>1024),</w:t>
       </w:r>
     </w:p>
     <w:p>
@@ -15634,6 +16233,7 @@
         </w:rPr>
         <w:t xml:space="preserve">   return_message </w:t>
       </w:r>
+      <w:proofErr w:type="gramStart"/>
       <w:r>
         <w:rPr>
           <w:color w:val="0432FF"/>
@@ -15647,7 +16247,15 @@
           <w:sz w:val="18"/>
           <w:szCs w:val="18"/>
         </w:rPr>
-        <w:t>(1024),</w:t>
+        <w:t>(</w:t>
+      </w:r>
+      <w:proofErr w:type="gramEnd"/>
+      <w:r>
+        <w:rPr>
+          <w:sz w:val="18"/>
+          <w:szCs w:val="18"/>
+        </w:rPr>
+        <w:t>1024),</w:t>
       </w:r>
     </w:p>
     <w:p>
@@ -15664,6 +16272,7 @@
         </w:rPr>
         <w:t xml:space="preserve">   host_name </w:t>
       </w:r>
+      <w:proofErr w:type="gramStart"/>
       <w:r>
         <w:rPr>
           <w:color w:val="0432FF"/>
@@ -15677,7 +16286,15 @@
           <w:sz w:val="18"/>
           <w:szCs w:val="18"/>
         </w:rPr>
-        <w:t>(255),</w:t>
+        <w:t>(</w:t>
+      </w:r>
+      <w:proofErr w:type="gramEnd"/>
+      <w:r>
+        <w:rPr>
+          <w:sz w:val="18"/>
+          <w:szCs w:val="18"/>
+        </w:rPr>
+        <w:t>255),</w:t>
       </w:r>
     </w:p>
     <w:p>
@@ -15724,6 +16341,7 @@
         </w:rPr>
         <w:t xml:space="preserve">   host_user </w:t>
       </w:r>
+      <w:proofErr w:type="gramStart"/>
       <w:r>
         <w:rPr>
           <w:color w:val="0432FF"/>
@@ -15737,7 +16355,15 @@
           <w:sz w:val="18"/>
           <w:szCs w:val="18"/>
         </w:rPr>
-        <w:t>(128),</w:t>
+        <w:t>(</w:t>
+      </w:r>
+      <w:proofErr w:type="gramEnd"/>
+      <w:r>
+        <w:rPr>
+          <w:sz w:val="18"/>
+          <w:szCs w:val="18"/>
+        </w:rPr>
+        <w:t>128),</w:t>
       </w:r>
     </w:p>
     <w:p>
@@ -16050,6 +16676,7 @@
         </w:rPr>
         <w:t xml:space="preserve">    attribute_key </w:t>
       </w:r>
+      <w:proofErr w:type="gramStart"/>
       <w:r>
         <w:rPr>
           <w:color w:val="0432FF"/>
@@ -16063,7 +16690,15 @@
           <w:sz w:val="18"/>
           <w:szCs w:val="18"/>
         </w:rPr>
-        <w:t xml:space="preserve">(255) </w:t>
+        <w:t>(</w:t>
+      </w:r>
+      <w:proofErr w:type="gramEnd"/>
+      <w:r>
+        <w:rPr>
+          <w:sz w:val="18"/>
+          <w:szCs w:val="18"/>
+        </w:rPr>
+        <w:t xml:space="preserve">255) </w:t>
       </w:r>
       <w:r>
         <w:rPr>
@@ -16096,6 +16731,7 @@
         </w:rPr>
         <w:t xml:space="preserve">    attribute_value </w:t>
       </w:r>
+      <w:proofErr w:type="gramStart"/>
       <w:r>
         <w:rPr>
           <w:color w:val="0432FF"/>
@@ -16109,7 +16745,15 @@
           <w:sz w:val="18"/>
           <w:szCs w:val="18"/>
         </w:rPr>
-        <w:t>(1024),</w:t>
+        <w:t>(</w:t>
+      </w:r>
+      <w:proofErr w:type="gramEnd"/>
+      <w:r>
+        <w:rPr>
+          <w:sz w:val="18"/>
+          <w:szCs w:val="18"/>
+        </w:rPr>
+        <w:t>1024),</w:t>
       </w:r>
     </w:p>
     <w:p>
@@ -16126,6 +16770,7 @@
         </w:rPr>
         <w:t xml:space="preserve">    attribute_type </w:t>
       </w:r>
+      <w:proofErr w:type="gramStart"/>
       <w:r>
         <w:rPr>
           <w:color w:val="0432FF"/>
@@ -16139,7 +16784,15 @@
           <w:sz w:val="18"/>
           <w:szCs w:val="18"/>
         </w:rPr>
-        <w:t xml:space="preserve">(32) </w:t>
+        <w:t>(</w:t>
+      </w:r>
+      <w:proofErr w:type="gramEnd"/>
+      <w:r>
+        <w:rPr>
+          <w:sz w:val="18"/>
+          <w:szCs w:val="18"/>
+        </w:rPr>
+        <w:t xml:space="preserve">32) </w:t>
       </w:r>
       <w:r>
         <w:rPr>
@@ -16249,7 +16902,23 @@
           <w:sz w:val="18"/>
           <w:szCs w:val="18"/>
         </w:rPr>
-        <w:t xml:space="preserve"> dwh_manage.job_instance_context(job_instance_id, is_output_attr, attribute_key);</w:t>
+        <w:t xml:space="preserve"> dwh_manage.job_instance_</w:t>
+      </w:r>
+      <w:proofErr w:type="gramStart"/>
+      <w:r>
+        <w:rPr>
+          <w:sz w:val="18"/>
+          <w:szCs w:val="18"/>
+        </w:rPr>
+        <w:t>context(</w:t>
+      </w:r>
+      <w:proofErr w:type="gramEnd"/>
+      <w:r>
+        <w:rPr>
+          <w:sz w:val="18"/>
+          <w:szCs w:val="18"/>
+        </w:rPr>
+        <w:t>job_instance_id, is_output_attr, attribute_key);</w:t>
       </w:r>
     </w:p>
     <w:p>
@@ -16337,6 +17006,7 @@
         </w:rPr>
         <w:t xml:space="preserve">    counter_name </w:t>
       </w:r>
+      <w:proofErr w:type="gramStart"/>
       <w:r>
         <w:rPr>
           <w:color w:val="0432FF"/>
@@ -16350,7 +17020,15 @@
           <w:sz w:val="18"/>
           <w:szCs w:val="18"/>
         </w:rPr>
-        <w:t xml:space="preserve">(128) </w:t>
+        <w:t>(</w:t>
+      </w:r>
+      <w:proofErr w:type="gramEnd"/>
+      <w:r>
+        <w:rPr>
+          <w:sz w:val="18"/>
+          <w:szCs w:val="18"/>
+        </w:rPr>
+        <w:t xml:space="preserve">128) </w:t>
       </w:r>
       <w:r>
         <w:rPr>
@@ -16460,7 +17138,23 @@
           <w:sz w:val="18"/>
           <w:szCs w:val="18"/>
         </w:rPr>
-        <w:t xml:space="preserve"> dwh_manage.job_instance_counters(job_instance_id, counter_name);</w:t>
+        <w:t xml:space="preserve"> dwh_manage.job_instance_</w:t>
+      </w:r>
+      <w:proofErr w:type="gramStart"/>
+      <w:r>
+        <w:rPr>
+          <w:sz w:val="18"/>
+          <w:szCs w:val="18"/>
+        </w:rPr>
+        <w:t>counters(</w:t>
+      </w:r>
+      <w:proofErr w:type="gramEnd"/>
+      <w:r>
+        <w:rPr>
+          <w:sz w:val="18"/>
+          <w:szCs w:val="18"/>
+        </w:rPr>
+        <w:t>job_instance_id, counter_name);</w:t>
       </w:r>
     </w:p>
     <w:p>
@@ -16587,6 +17281,7 @@
         </w:rPr>
         <w:t xml:space="preserve">    log_level </w:t>
       </w:r>
+      <w:proofErr w:type="gramStart"/>
       <w:r>
         <w:rPr>
           <w:color w:val="0432FF"/>
@@ -16600,7 +17295,15 @@
           <w:sz w:val="18"/>
           <w:szCs w:val="18"/>
         </w:rPr>
-        <w:t>(10), -- INFO, WARN, ERROR, DEBUG, TRACE</w:t>
+        <w:t>(</w:t>
+      </w:r>
+      <w:proofErr w:type="gramEnd"/>
+      <w:r>
+        <w:rPr>
+          <w:sz w:val="18"/>
+          <w:szCs w:val="18"/>
+        </w:rPr>
+        <w:t>10), -- INFO, WARN, ERROR, DEBUG, TRACE</w:t>
       </w:r>
     </w:p>
     <w:p>
@@ -16617,6 +17320,7 @@
         </w:rPr>
         <w:t xml:space="preserve">    log_name </w:t>
       </w:r>
+      <w:proofErr w:type="gramStart"/>
       <w:r>
         <w:rPr>
           <w:color w:val="0432FF"/>
@@ -16630,7 +17334,15 @@
           <w:sz w:val="18"/>
           <w:szCs w:val="18"/>
         </w:rPr>
-        <w:t xml:space="preserve">(128) </w:t>
+        <w:t>(</w:t>
+      </w:r>
+      <w:proofErr w:type="gramEnd"/>
+      <w:r>
+        <w:rPr>
+          <w:sz w:val="18"/>
+          <w:szCs w:val="18"/>
+        </w:rPr>
+        <w:t xml:space="preserve">128) </w:t>
       </w:r>
       <w:r>
         <w:rPr>
@@ -16804,6 +17516,7 @@
       <w:r>
         <w:t xml:space="preserve">   process_instance_name </w:t>
       </w:r>
+      <w:proofErr w:type="gramStart"/>
       <w:r>
         <w:rPr>
           <w:color w:val="0432FF"/>
@@ -16811,13 +17524,18 @@
         <w:t>varchar</w:t>
       </w:r>
       <w:r>
-        <w:t>(255),</w:t>
+        <w:t>(</w:t>
+      </w:r>
+      <w:proofErr w:type="gramEnd"/>
+      <w:r>
+        <w:t>255),</w:t>
       </w:r>
     </w:p>
     <w:p>
       <w:r>
         <w:t xml:space="preserve">   job_name </w:t>
       </w:r>
+      <w:proofErr w:type="gramStart"/>
       <w:r>
         <w:rPr>
           <w:color w:val="0432FF"/>
@@ -16825,7 +17543,11 @@
         <w:t>varchar</w:t>
       </w:r>
       <w:r>
-        <w:t xml:space="preserve">(255) </w:t>
+        <w:t>(</w:t>
+      </w:r>
+      <w:proofErr w:type="gramEnd"/>
+      <w:r>
+        <w:t xml:space="preserve">255) </w:t>
       </w:r>
       <w:r>
         <w:rPr>
@@ -16842,6 +17564,7 @@
       <w:r>
         <w:t xml:space="preserve">   job_info </w:t>
       </w:r>
+      <w:proofErr w:type="gramStart"/>
       <w:r>
         <w:rPr>
           <w:color w:val="0432FF"/>
@@ -16849,7 +17572,11 @@
         <w:t>varchar</w:t>
       </w:r>
       <w:r>
-        <w:t xml:space="preserve">(512) </w:t>
+        <w:t>(</w:t>
+      </w:r>
+      <w:proofErr w:type="gramEnd"/>
+      <w:r>
+        <w:t xml:space="preserve">512) </w:t>
       </w:r>
       <w:r>
         <w:rPr>
@@ -16866,6 +17593,7 @@
       <w:r>
         <w:t xml:space="preserve">   job_display_name </w:t>
       </w:r>
+      <w:proofErr w:type="gramStart"/>
       <w:r>
         <w:rPr>
           <w:color w:val="0432FF"/>
@@ -16873,7 +17601,11 @@
         <w:t>varchar</w:t>
       </w:r>
       <w:r>
-        <w:t xml:space="preserve">(255) </w:t>
+        <w:t>(</w:t>
+      </w:r>
+      <w:proofErr w:type="gramEnd"/>
+      <w:r>
+        <w:t xml:space="preserve">255) </w:t>
       </w:r>
       <w:r>
         <w:rPr>
@@ -16890,6 +17622,7 @@
       <w:r>
         <w:t xml:space="preserve">   job_guid </w:t>
       </w:r>
+      <w:proofErr w:type="gramStart"/>
       <w:r>
         <w:rPr>
           <w:color w:val="0432FF"/>
@@ -16897,7 +17630,11 @@
         <w:t>varchar</w:t>
       </w:r>
       <w:r>
-        <w:t xml:space="preserve">(100) </w:t>
+        <w:t>(</w:t>
+      </w:r>
+      <w:proofErr w:type="gramEnd"/>
+      <w:r>
+        <w:t xml:space="preserve">100) </w:t>
       </w:r>
       <w:r>
         <w:rPr>
@@ -16914,6 +17651,7 @@
       <w:r>
         <w:t xml:space="preserve">   job_ext_id </w:t>
       </w:r>
+      <w:proofErr w:type="gramStart"/>
       <w:r>
         <w:rPr>
           <w:color w:val="0432FF"/>
@@ -16921,7 +17659,11 @@
         <w:t>varchar</w:t>
       </w:r>
       <w:r>
-        <w:t xml:space="preserve">(255) </w:t>
+        <w:t>(</w:t>
+      </w:r>
+      <w:proofErr w:type="gramEnd"/>
+      <w:r>
+        <w:t xml:space="preserve">255) </w:t>
       </w:r>
       <w:r>
         <w:rPr>
@@ -16938,6 +17680,7 @@
       <w:r>
         <w:t xml:space="preserve">   root_job_guid </w:t>
       </w:r>
+      <w:proofErr w:type="gramStart"/>
       <w:r>
         <w:rPr>
           <w:color w:val="0432FF"/>
@@ -16945,7 +17688,11 @@
         <w:t>varchar</w:t>
       </w:r>
       <w:r>
-        <w:t xml:space="preserve">(100) </w:t>
+        <w:t>(</w:t>
+      </w:r>
+      <w:proofErr w:type="gramEnd"/>
+      <w:r>
+        <w:t xml:space="preserve">100) </w:t>
       </w:r>
       <w:r>
         <w:rPr>
@@ -16962,6 +17709,7 @@
       <w:r>
         <w:t xml:space="preserve">   work_item </w:t>
       </w:r>
+      <w:proofErr w:type="gramStart"/>
       <w:r>
         <w:rPr>
           <w:color w:val="0432FF"/>
@@ -16969,7 +17717,11 @@
         <w:t>varchar</w:t>
       </w:r>
       <w:r>
-        <w:t xml:space="preserve">(1024) </w:t>
+        <w:t>(</w:t>
+      </w:r>
+      <w:proofErr w:type="gramEnd"/>
+      <w:r>
+        <w:t xml:space="preserve">1024) </w:t>
       </w:r>
       <w:r>
         <w:rPr>
@@ -17014,6 +17766,7 @@
       <w:r>
         <w:t xml:space="preserve">   value_range_start </w:t>
       </w:r>
+      <w:proofErr w:type="gramStart"/>
       <w:r>
         <w:rPr>
           <w:color w:val="0432FF"/>
@@ -17021,7 +17774,11 @@
         <w:t>varchar</w:t>
       </w:r>
       <w:r>
-        <w:t xml:space="preserve">(512) </w:t>
+        <w:t>(</w:t>
+      </w:r>
+      <w:proofErr w:type="gramEnd"/>
+      <w:r>
+        <w:t xml:space="preserve">512) </w:t>
       </w:r>
       <w:r>
         <w:rPr>
@@ -17038,6 +17795,7 @@
       <w:r>
         <w:t xml:space="preserve">   value_range_end </w:t>
       </w:r>
+      <w:proofErr w:type="gramStart"/>
       <w:r>
         <w:rPr>
           <w:color w:val="0432FF"/>
@@ -17045,7 +17803,11 @@
         <w:t>varchar</w:t>
       </w:r>
       <w:r>
-        <w:t xml:space="preserve">(512) </w:t>
+        <w:t>(</w:t>
+      </w:r>
+      <w:proofErr w:type="gramEnd"/>
+      <w:r>
+        <w:t xml:space="preserve">512) </w:t>
       </w:r>
       <w:r>
         <w:rPr>
@@ -17097,6 +17859,7 @@
       <w:r>
         <w:t xml:space="preserve">   job_result </w:t>
       </w:r>
+      <w:proofErr w:type="gramStart"/>
       <w:r>
         <w:rPr>
           <w:color w:val="0432FF"/>
@@ -17104,7 +17867,11 @@
         <w:t>varchar</w:t>
       </w:r>
       <w:r>
-        <w:t xml:space="preserve">(1024) </w:t>
+        <w:t>(</w:t>
+      </w:r>
+      <w:proofErr w:type="gramEnd"/>
+      <w:r>
+        <w:t xml:space="preserve">1024) </w:t>
       </w:r>
       <w:r>
         <w:rPr>
@@ -17205,6 +17972,7 @@
       <w:r>
         <w:t xml:space="preserve">   return_message </w:t>
       </w:r>
+      <w:proofErr w:type="gramStart"/>
       <w:r>
         <w:rPr>
           <w:color w:val="0432FF"/>
@@ -17212,7 +17980,11 @@
         <w:t>varchar</w:t>
       </w:r>
       <w:r>
-        <w:t xml:space="preserve">(4000) </w:t>
+        <w:t>(</w:t>
+      </w:r>
+      <w:proofErr w:type="gramEnd"/>
+      <w:r>
+        <w:t xml:space="preserve">4000) </w:t>
       </w:r>
       <w:r>
         <w:rPr>
@@ -17229,6 +18001,7 @@
       <w:r>
         <w:t xml:space="preserve">   host_name </w:t>
       </w:r>
+      <w:proofErr w:type="gramStart"/>
       <w:r>
         <w:rPr>
           <w:color w:val="0432FF"/>
@@ -17236,7 +18009,11 @@
         <w:t>varchar</w:t>
       </w:r>
       <w:r>
-        <w:t xml:space="preserve">(255) </w:t>
+        <w:t>(</w:t>
+      </w:r>
+      <w:proofErr w:type="gramEnd"/>
+      <w:r>
+        <w:t xml:space="preserve">255) </w:t>
       </w:r>
       <w:r>
         <w:rPr>
@@ -17267,6 +18044,7 @@
       <w:r>
         <w:t xml:space="preserve">   host_user </w:t>
       </w:r>
+      <w:proofErr w:type="gramStart"/>
       <w:r>
         <w:rPr>
           <w:color w:val="0432FF"/>
@@ -17274,7 +18052,11 @@
         <w:t>varchar</w:t>
       </w:r>
       <w:r>
-        <w:t xml:space="preserve">(128) </w:t>
+        <w:t>(</w:t>
+      </w:r>
+      <w:proofErr w:type="gramEnd"/>
+      <w:r>
+        <w:t xml:space="preserve">128) </w:t>
       </w:r>
       <w:r>
         <w:rPr>
@@ -17325,6 +18107,7 @@
       <w:r>
         <w:t xml:space="preserve">    attribute_key </w:t>
       </w:r>
+      <w:proofErr w:type="gramStart"/>
       <w:r>
         <w:rPr>
           <w:color w:val="0432FF"/>
@@ -17332,7 +18115,11 @@
         <w:t>varchar</w:t>
       </w:r>
       <w:r>
-        <w:t xml:space="preserve">(255)  </w:t>
+        <w:t>(</w:t>
+      </w:r>
+      <w:proofErr w:type="gramEnd"/>
+      <w:r>
+        <w:t xml:space="preserve">255)  </w:t>
       </w:r>
       <w:r>
         <w:rPr>
@@ -17349,6 +18136,7 @@
       <w:r>
         <w:t xml:space="preserve">    attribute_value </w:t>
       </w:r>
+      <w:proofErr w:type="gramStart"/>
       <w:r>
         <w:rPr>
           <w:color w:val="0432FF"/>
@@ -17356,7 +18144,11 @@
         <w:t>varchar</w:t>
       </w:r>
       <w:r>
-        <w:t xml:space="preserve">(1024) </w:t>
+        <w:t>(</w:t>
+      </w:r>
+      <w:proofErr w:type="gramEnd"/>
+      <w:r>
+        <w:t xml:space="preserve">1024) </w:t>
       </w:r>
       <w:r>
         <w:rPr>
@@ -17373,6 +18165,7 @@
       <w:r>
         <w:t xml:space="preserve">    attribute_type </w:t>
       </w:r>
+      <w:proofErr w:type="gramStart"/>
       <w:r>
         <w:rPr>
           <w:color w:val="0432FF"/>
@@ -17380,7 +18173,11 @@
         <w:t>varchar</w:t>
       </w:r>
       <w:r>
-        <w:t xml:space="preserve">(32) </w:t>
+        <w:t>(</w:t>
+      </w:r>
+      <w:proofErr w:type="gramEnd"/>
+      <w:r>
+        <w:t xml:space="preserve">32) </w:t>
       </w:r>
       <w:r>
         <w:rPr>
@@ -17452,6 +18249,7 @@
       <w:r>
         <w:t xml:space="preserve">    counter_name </w:t>
       </w:r>
+      <w:proofErr w:type="gramStart"/>
       <w:r>
         <w:rPr>
           <w:color w:val="0432FF"/>
@@ -17459,7 +18257,11 @@
         <w:t>varchar</w:t>
       </w:r>
       <w:r>
-        <w:t xml:space="preserve">(128) </w:t>
+        <w:t>(</w:t>
+      </w:r>
+      <w:proofErr w:type="gramEnd"/>
+      <w:r>
+        <w:t xml:space="preserve">128) </w:t>
       </w:r>
       <w:r>
         <w:rPr>
@@ -17552,6 +18354,7 @@
       <w:r>
         <w:t xml:space="preserve">   log_name </w:t>
       </w:r>
+      <w:proofErr w:type="gramStart"/>
       <w:r>
         <w:rPr>
           <w:color w:val="0432FF"/>
@@ -17559,7 +18362,11 @@
         <w:t>varchar</w:t>
       </w:r>
       <w:r>
-        <w:t xml:space="preserve">(128) </w:t>
+        <w:t>(</w:t>
+      </w:r>
+      <w:proofErr w:type="gramEnd"/>
+      <w:r>
+        <w:t xml:space="preserve">128) </w:t>
       </w:r>
       <w:r>
         <w:rPr>
@@ -17576,6 +18383,7 @@
       <w:r>
         <w:t xml:space="preserve">   log_level </w:t>
       </w:r>
+      <w:proofErr w:type="gramStart"/>
       <w:r>
         <w:rPr>
           <w:color w:val="0432FF"/>
@@ -17583,7 +18391,11 @@
         <w:t>varchar</w:t>
       </w:r>
       <w:r>
-        <w:t xml:space="preserve">(128) </w:t>
+        <w:t>(</w:t>
+      </w:r>
+      <w:proofErr w:type="gramEnd"/>
+      <w:r>
+        <w:t xml:space="preserve">128) </w:t>
       </w:r>
       <w:r>
         <w:rPr>
@@ -17600,6 +18412,7 @@
       <w:r>
         <w:t xml:space="preserve">   log_message </w:t>
       </w:r>
+      <w:proofErr w:type="gramStart"/>
       <w:r>
         <w:rPr>
           <w:color w:val="0432FF"/>
@@ -17607,7 +18420,11 @@
         <w:t>varchar</w:t>
       </w:r>
       <w:r>
-        <w:t>(10000));</w:t>
+        <w:t>(</w:t>
+      </w:r>
+      <w:proofErr w:type="gramEnd"/>
+      <w:r>
+        <w:t>10000));</w:t>
       </w:r>
     </w:p>
     <w:sectPr>
@@ -17723,7 +18540,7 @@
         <w:noProof/>
         <w:lang w:val="de-DE"/>
       </w:rPr>
-      <w:t>16</w:t>
+      <w:t>3</w:t>
     </w:r>
     <w:r>
       <w:rPr>
@@ -18172,7 +18989,7 @@
     </w:rPrDefault>
     <w:pPrDefault/>
   </w:docDefaults>
-  <w:latentStyles w:defLockedState="0" w:defUIPriority="99" w:defSemiHidden="0" w:defUnhideWhenUsed="0" w:defQFormat="0" w:count="381">
+  <w:latentStyles w:defLockedState="0" w:defUIPriority="99" w:defSemiHidden="0" w:defUnhideWhenUsed="0" w:defQFormat="0" w:count="382">
     <w:lsdException w:name="Normal" w:uiPriority="0" w:qFormat="1"/>
     <w:lsdException w:name="heading 1" w:uiPriority="9" w:qFormat="1"/>
     <w:lsdException w:name="heading 2" w:uiPriority="9" w:qFormat="1"/>
@@ -18551,6 +19368,7 @@
     <w:lsdException w:name="List Table 6 Colorful Accent 6" w:uiPriority="51"/>
     <w:lsdException w:name="List Table 7 Colorful Accent 6" w:uiPriority="52"/>
     <w:lsdException w:name="Mention" w:semiHidden="1" w:unhideWhenUsed="1"/>
+    <w:lsdException w:name="Smart Hyperlink" w:semiHidden="1" w:unhideWhenUsed="1"/>
   </w:latentStyles>
   <w:style w:type="paragraph" w:default="1" w:styleId="Normal">
     <w:name w:val="Normal"/>
@@ -18628,6 +19446,7 @@
   <w:style w:type="character" w:default="1" w:styleId="DefaultParagraphFont">
     <w:name w:val="Default Paragraph Font"/>
     <w:uiPriority w:val="1"/>
+    <w:semiHidden/>
     <w:unhideWhenUsed/>
   </w:style>
   <w:style w:type="table" w:default="1" w:styleId="TableNormal">
@@ -19239,7 +20058,7 @@
 </file>
 
 <file path=customXml/itemProps1.xml><?xml version="1.0" encoding="utf-8"?>
-<ds:datastoreItem xmlns:ds="http://schemas.openxmlformats.org/officeDocument/2006/customXml" ds:itemID="{E7BBE7A6-83DA-F34A-962F-5555BB354B18}">
+<ds:datastoreItem xmlns:ds="http://schemas.openxmlformats.org/officeDocument/2006/customXml" ds:itemID="{74CA0879-4BFF-A041-908A-F390074E936B}">
   <ds:schemaRefs>
     <ds:schemaRef ds:uri="http://schemas.openxmlformats.org/officeDocument/2006/bibliography"/>
   </ds:schemaRefs>

</xml_diff>

<commit_message>
MySQL timestamp columns declared as default NULL to prevent auto assign now()
</commit_message>
<xml_diff>
--- a/doc/tJobInstanceStart.docx
+++ b/doc/tJobInstanceStart.docx
@@ -2481,8 +2481,6 @@
             <w:r>
               <w:t>use auto increment</w:t>
             </w:r>
-            <w:bookmarkStart w:id="1" w:name="_GoBack"/>
-            <w:bookmarkEnd w:id="1"/>
           </w:p>
           <w:p>
             <w:pPr>
@@ -10480,6 +10478,13 @@
           <w:sz w:val="18"/>
           <w:szCs w:val="18"/>
         </w:rPr>
+        <w:t xml:space="preserve"> NULL default NULL</w:t>
+      </w:r>
+      <w:r>
+        <w:rPr>
+          <w:sz w:val="18"/>
+          <w:szCs w:val="18"/>
+        </w:rPr>
         <w:t>,</w:t>
       </w:r>
     </w:p>
@@ -10497,6 +10502,66 @@
         </w:rPr>
         <w:t xml:space="preserve">  TIME_RANGE_END </w:t>
       </w:r>
+      <w:r>
+        <w:rPr>
+          <w:color w:val="0432FF"/>
+          <w:sz w:val="18"/>
+          <w:szCs w:val="18"/>
+        </w:rPr>
+        <w:t>TIMESTAMP</w:t>
+      </w:r>
+      <w:r>
+        <w:rPr>
+          <w:sz w:val="18"/>
+          <w:szCs w:val="18"/>
+        </w:rPr>
+        <w:t>(3)</w:t>
+      </w:r>
+      <w:r>
+        <w:rPr>
+          <w:sz w:val="18"/>
+          <w:szCs w:val="18"/>
+        </w:rPr>
+        <w:t xml:space="preserve"> </w:t>
+      </w:r>
+      <w:bookmarkStart w:id="1" w:name="_GoBack"/>
+      <w:bookmarkEnd w:id="1"/>
+      <w:r>
+        <w:rPr>
+          <w:sz w:val="18"/>
+          <w:szCs w:val="18"/>
+        </w:rPr>
+        <w:t>NULL default NULL</w:t>
+      </w:r>
+      <w:r>
+        <w:rPr>
+          <w:sz w:val="18"/>
+          <w:szCs w:val="18"/>
+        </w:rPr>
+        <w:t>,</w:t>
+      </w:r>
+    </w:p>
+    <w:p>
+      <w:pPr>
+        <w:rPr>
+          <w:sz w:val="18"/>
+          <w:szCs w:val="18"/>
+        </w:rPr>
+      </w:pPr>
+      <w:r>
+        <w:rPr>
+          <w:sz w:val="18"/>
+          <w:szCs w:val="18"/>
+        </w:rPr>
+        <w:t xml:space="preserve"> </w:t>
+      </w:r>
+      <w:r>
+        <w:rPr>
+          <w:sz w:val="18"/>
+          <w:szCs w:val="18"/>
+        </w:rPr>
+        <w:t xml:space="preserve"> VALUE_RANGE_START </w:t>
+      </w:r>
       <w:proofErr w:type="gramStart"/>
       <w:r>
         <w:rPr>
@@ -10504,6 +10569,98 @@
           <w:sz w:val="18"/>
           <w:szCs w:val="18"/>
         </w:rPr>
+        <w:t>VARCHAR</w:t>
+      </w:r>
+      <w:r>
+        <w:rPr>
+          <w:sz w:val="18"/>
+          <w:szCs w:val="18"/>
+        </w:rPr>
+        <w:t>(</w:t>
+      </w:r>
+      <w:proofErr w:type="gramEnd"/>
+      <w:r>
+        <w:rPr>
+          <w:sz w:val="18"/>
+          <w:szCs w:val="18"/>
+        </w:rPr>
+        <w:t>512)</w:t>
+      </w:r>
+      <w:r>
+        <w:rPr>
+          <w:sz w:val="18"/>
+          <w:szCs w:val="18"/>
+        </w:rPr>
+        <w:t>,</w:t>
+      </w:r>
+    </w:p>
+    <w:p>
+      <w:pPr>
+        <w:rPr>
+          <w:sz w:val="18"/>
+          <w:szCs w:val="18"/>
+        </w:rPr>
+      </w:pPr>
+      <w:r>
+        <w:rPr>
+          <w:sz w:val="18"/>
+          <w:szCs w:val="18"/>
+        </w:rPr>
+        <w:t xml:space="preserve">  VALUE_RANGE_END </w:t>
+      </w:r>
+      <w:proofErr w:type="gramStart"/>
+      <w:r>
+        <w:rPr>
+          <w:color w:val="0432FF"/>
+          <w:sz w:val="18"/>
+          <w:szCs w:val="18"/>
+        </w:rPr>
+        <w:t>VARCHAR</w:t>
+      </w:r>
+      <w:r>
+        <w:rPr>
+          <w:sz w:val="18"/>
+          <w:szCs w:val="18"/>
+        </w:rPr>
+        <w:t>(</w:t>
+      </w:r>
+      <w:proofErr w:type="gramEnd"/>
+      <w:r>
+        <w:rPr>
+          <w:sz w:val="18"/>
+          <w:szCs w:val="18"/>
+        </w:rPr>
+        <w:t>512)</w:t>
+      </w:r>
+      <w:r>
+        <w:rPr>
+          <w:sz w:val="18"/>
+          <w:szCs w:val="18"/>
+        </w:rPr>
+        <w:t>,</w:t>
+      </w:r>
+    </w:p>
+    <w:p>
+      <w:pPr>
+        <w:rPr>
+          <w:sz w:val="18"/>
+          <w:szCs w:val="18"/>
+        </w:rPr>
+      </w:pPr>
+      <w:r>
+        <w:rPr>
+          <w:sz w:val="18"/>
+          <w:szCs w:val="18"/>
+        </w:rPr>
+        <w:t xml:space="preserve">  JOB_STARTED_AT </w:t>
+      </w:r>
+      <w:proofErr w:type="gramStart"/>
+      <w:r>
+        <w:rPr>
+          <w:color w:val="0432FF"/>
+          <w:sz w:val="18"/>
+          <w:szCs w:val="18"/>
+        </w:rPr>
         <w:t>TIMESTAMP</w:t>
       </w:r>
       <w:r>
@@ -10526,6 +10683,13 @@
           <w:sz w:val="18"/>
           <w:szCs w:val="18"/>
         </w:rPr>
+        <w:t xml:space="preserve"> NULL default NULL</w:t>
+      </w:r>
+      <w:r>
+        <w:rPr>
+          <w:sz w:val="18"/>
+          <w:szCs w:val="18"/>
+        </w:rPr>
         <w:t>,</w:t>
       </w:r>
     </w:p>
@@ -10541,14 +10705,7 @@
           <w:sz w:val="18"/>
           <w:szCs w:val="18"/>
         </w:rPr>
-        <w:t xml:space="preserve"> </w:t>
-      </w:r>
-      <w:r>
-        <w:rPr>
-          <w:sz w:val="18"/>
-          <w:szCs w:val="18"/>
-        </w:rPr>
-        <w:t xml:space="preserve"> VALUE_RANGE_START </w:t>
+        <w:t xml:space="preserve">  JOB_ENDED_AT </w:t>
       </w:r>
       <w:proofErr w:type="gramStart"/>
       <w:r>
@@ -10557,7 +10714,7 @@
           <w:sz w:val="18"/>
           <w:szCs w:val="18"/>
         </w:rPr>
-        <w:t>VARCHAR</w:t>
+        <w:t>TIMESTAMP</w:t>
       </w:r>
       <w:r>
         <w:rPr>
@@ -10572,98 +10729,6 @@
           <w:sz w:val="18"/>
           <w:szCs w:val="18"/>
         </w:rPr>
-        <w:t>512)</w:t>
-      </w:r>
-      <w:r>
-        <w:rPr>
-          <w:sz w:val="18"/>
-          <w:szCs w:val="18"/>
-        </w:rPr>
-        <w:t>,</w:t>
-      </w:r>
-    </w:p>
-    <w:p>
-      <w:pPr>
-        <w:rPr>
-          <w:sz w:val="18"/>
-          <w:szCs w:val="18"/>
-        </w:rPr>
-      </w:pPr>
-      <w:r>
-        <w:rPr>
-          <w:sz w:val="18"/>
-          <w:szCs w:val="18"/>
-        </w:rPr>
-        <w:t xml:space="preserve">  VALUE_RANGE_END </w:t>
-      </w:r>
-      <w:proofErr w:type="gramStart"/>
-      <w:r>
-        <w:rPr>
-          <w:color w:val="0432FF"/>
-          <w:sz w:val="18"/>
-          <w:szCs w:val="18"/>
-        </w:rPr>
-        <w:t>VARCHAR</w:t>
-      </w:r>
-      <w:r>
-        <w:rPr>
-          <w:sz w:val="18"/>
-          <w:szCs w:val="18"/>
-        </w:rPr>
-        <w:t>(</w:t>
-      </w:r>
-      <w:proofErr w:type="gramEnd"/>
-      <w:r>
-        <w:rPr>
-          <w:sz w:val="18"/>
-          <w:szCs w:val="18"/>
-        </w:rPr>
-        <w:t>512)</w:t>
-      </w:r>
-      <w:r>
-        <w:rPr>
-          <w:sz w:val="18"/>
-          <w:szCs w:val="18"/>
-        </w:rPr>
-        <w:t>,</w:t>
-      </w:r>
-    </w:p>
-    <w:p>
-      <w:pPr>
-        <w:rPr>
-          <w:sz w:val="18"/>
-          <w:szCs w:val="18"/>
-        </w:rPr>
-      </w:pPr>
-      <w:r>
-        <w:rPr>
-          <w:sz w:val="18"/>
-          <w:szCs w:val="18"/>
-        </w:rPr>
-        <w:t xml:space="preserve">  JOB_STARTED_AT </w:t>
-      </w:r>
-      <w:proofErr w:type="gramStart"/>
-      <w:r>
-        <w:rPr>
-          <w:color w:val="0432FF"/>
-          <w:sz w:val="18"/>
-          <w:szCs w:val="18"/>
-        </w:rPr>
-        <w:t>TIMESTAMP</w:t>
-      </w:r>
-      <w:r>
-        <w:rPr>
-          <w:sz w:val="18"/>
-          <w:szCs w:val="18"/>
-        </w:rPr>
-        <w:t>(</w:t>
-      </w:r>
-      <w:proofErr w:type="gramEnd"/>
-      <w:r>
-        <w:rPr>
-          <w:sz w:val="18"/>
-          <w:szCs w:val="18"/>
-        </w:rPr>
         <w:t>3)</w:t>
       </w:r>
       <w:r>
@@ -10671,46 +10736,7 @@
           <w:sz w:val="18"/>
           <w:szCs w:val="18"/>
         </w:rPr>
-        <w:t>,</w:t>
-      </w:r>
-    </w:p>
-    <w:p>
-      <w:pPr>
-        <w:rPr>
-          <w:sz w:val="18"/>
-          <w:szCs w:val="18"/>
-        </w:rPr>
-      </w:pPr>
-      <w:r>
-        <w:rPr>
-          <w:sz w:val="18"/>
-          <w:szCs w:val="18"/>
-        </w:rPr>
-        <w:t xml:space="preserve">  JOB_ENDED_AT </w:t>
-      </w:r>
-      <w:proofErr w:type="gramStart"/>
-      <w:r>
-        <w:rPr>
-          <w:color w:val="0432FF"/>
-          <w:sz w:val="18"/>
-          <w:szCs w:val="18"/>
-        </w:rPr>
-        <w:t>TIMESTAMP</w:t>
-      </w:r>
-      <w:r>
-        <w:rPr>
-          <w:sz w:val="18"/>
-          <w:szCs w:val="18"/>
-        </w:rPr>
-        <w:t>(</w:t>
-      </w:r>
-      <w:proofErr w:type="gramEnd"/>
-      <w:r>
-        <w:rPr>
-          <w:sz w:val="18"/>
-          <w:szCs w:val="18"/>
-        </w:rPr>
-        <w:t>3)</w:t>
+        <w:t xml:space="preserve"> NULL default NULL</w:t>
       </w:r>
       <w:r>
         <w:rPr>
@@ -18540,7 +18566,7 @@
         <w:noProof/>
         <w:lang w:val="de-DE"/>
       </w:rPr>
-      <w:t>3</w:t>
+      <w:t>17</w:t>
     </w:r>
     <w:r>
       <w:rPr>
@@ -19095,6 +19121,7 @@
     <w:lsdException w:name="HTML Sample" w:semiHidden="1" w:unhideWhenUsed="1"/>
     <w:lsdException w:name="HTML Typewriter" w:semiHidden="1" w:unhideWhenUsed="1"/>
     <w:lsdException w:name="HTML Variable" w:semiHidden="1" w:unhideWhenUsed="1"/>
+    <w:lsdException w:name="Normal Table" w:semiHidden="1" w:unhideWhenUsed="1"/>
     <w:lsdException w:name="annotation subject" w:semiHidden="1" w:unhideWhenUsed="1"/>
     <w:lsdException w:name="No List" w:semiHidden="1" w:unhideWhenUsed="1"/>
     <w:lsdException w:name="Outline List 1" w:semiHidden="1" w:unhideWhenUsed="1"/>
@@ -19141,8 +19168,10 @@
     <w:lsdException w:name="Table Subtle 2" w:semiHidden="1" w:unhideWhenUsed="1"/>
     <w:lsdException w:name="Table Web 1" w:semiHidden="1" w:unhideWhenUsed="1"/>
     <w:lsdException w:name="Table Web 2" w:semiHidden="1" w:unhideWhenUsed="1"/>
+    <w:lsdException w:name="Table Web 3" w:semiHidden="1" w:unhideWhenUsed="1"/>
     <w:lsdException w:name="Balloon Text" w:semiHidden="1" w:unhideWhenUsed="1"/>
     <w:lsdException w:name="Table Grid" w:uiPriority="59"/>
+    <w:lsdException w:name="Table Theme" w:semiHidden="1" w:unhideWhenUsed="1"/>
     <w:lsdException w:name="Note Level 1" w:semiHidden="1" w:unhideWhenUsed="1"/>
     <w:lsdException w:name="Note Level 2" w:semiHidden="1" w:unhideWhenUsed="1"/>
     <w:lsdException w:name="Note Level 3" w:semiHidden="1" w:unhideWhenUsed="1"/>
@@ -20058,7 +20087,7 @@
 </file>
 
 <file path=customXml/itemProps1.xml><?xml version="1.0" encoding="utf-8"?>
-<ds:datastoreItem xmlns:ds="http://schemas.openxmlformats.org/officeDocument/2006/customXml" ds:itemID="{74CA0879-4BFF-A041-908A-F390074E936B}">
+<ds:datastoreItem xmlns:ds="http://schemas.openxmlformats.org/officeDocument/2006/customXml" ds:itemID="{674F49DC-CD8D-5642-B91C-C86351199099}">
   <ds:schemaRefs>
     <ds:schemaRef ds:uri="http://schemas.openxmlformats.org/officeDocument/2006/bibliography"/>
   </ds:schemaRefs>

</xml_diff>

<commit_message>
More explanation for component tJobDataRangeScanner
</commit_message>
<xml_diff>
--- a/doc/tJobInstanceStart.docx
+++ b/doc/tJobInstanceStart.docx
@@ -315,6 +315,14 @@
             <w:r>
               <w:t xml:space="preserve"> data flows.</w:t>
             </w:r>
+            <w:r>
+              <w:t xml:space="preserve"> </w:t>
+            </w:r>
+          </w:p>
+          <w:p>
+            <w:r>
+              <w:t>These min(max values for timestamps and any other values are set for the job-time-range and job-value-range.</w:t>
+            </w:r>
           </w:p>
         </w:tc>
       </w:tr>
@@ -941,6 +949,7 @@
               <w:pStyle w:val="TableContents"/>
             </w:pPr>
             <w:r>
+              <w:lastRenderedPageBreak/>
               <w:t>Take empty as null</w:t>
             </w:r>
           </w:p>
@@ -980,7 +989,6 @@
               <w:pStyle w:val="TableContents"/>
             </w:pPr>
             <w:r>
-              <w:lastRenderedPageBreak/>
               <w:t>Time range start</w:t>
             </w:r>
           </w:p>
@@ -2131,7 +2139,11 @@
               <w:pStyle w:val="TableContents"/>
             </w:pPr>
             <w:r>
-              <w:t>Print job instance id to the console</w:t>
+              <w:t xml:space="preserve">Print job instance id to </w:t>
+            </w:r>
+            <w:r>
+              <w:lastRenderedPageBreak/>
+              <w:t>the console</w:t>
             </w:r>
           </w:p>
         </w:tc>
@@ -2151,6 +2163,7 @@
               <w:pStyle w:val="TableContents"/>
             </w:pPr>
             <w:r>
+              <w:lastRenderedPageBreak/>
               <w:t>If true the job instance id will be printed to System.out</w:t>
             </w:r>
           </w:p>
@@ -3024,6 +3037,7 @@
               <w:pStyle w:val="TableContents"/>
             </w:pPr>
             <w:r>
+              <w:lastRenderedPageBreak/>
               <w:t>Contains</w:t>
             </w:r>
             <w:r>
@@ -3280,6 +3294,8 @@
             <w:r>
               <w:t xml:space="preserve"> the time range start of the previous job</w:t>
             </w:r>
+            <w:bookmarkStart w:id="1" w:name="_GoBack"/>
+            <w:bookmarkEnd w:id="1"/>
           </w:p>
         </w:tc>
       </w:tr>
@@ -5561,6 +5577,33 @@
       </w:r>
       <w:r>
         <w:t xml:space="preserve"> tJobDataRangeScanner</w:t>
+      </w:r>
+    </w:p>
+    <w:p/>
+    <w:p>
+      <w:r>
+        <w:t>This component measures the min/max values from any values (like IDs) or timestamps (like last_modified).</w:t>
+      </w:r>
+    </w:p>
+    <w:p>
+      <w:r>
+        <w:t>These min/max values will be used to set the column values in the table job_instance_status (value_range_start, value_range_end, time_range_start, time_range_end).</w:t>
+      </w:r>
+    </w:p>
+    <w:p>
+      <w:r>
+        <w:t>All these values can be retrieved for the last run as return values of the tJobInstanceStart component.</w:t>
+      </w:r>
+    </w:p>
+    <w:p>
+      <w:r>
+        <w:t xml:space="preserve">Please refer to the return values of the </w:t>
+      </w:r>
+      <w:r>
+        <w:t>tJobInstanceStart</w:t>
+      </w:r>
+      <w:r>
+        <w:t xml:space="preserve"> component.</w:t>
       </w:r>
     </w:p>
     <w:p>
@@ -10524,8 +10567,6 @@
         </w:rPr>
         <w:t xml:space="preserve"> </w:t>
       </w:r>
-      <w:bookmarkStart w:id="1" w:name="_GoBack"/>
-      <w:bookmarkEnd w:id="1"/>
       <w:r>
         <w:rPr>
           <w:sz w:val="18"/>
@@ -11702,54 +11743,54 @@
           <w:sz w:val="18"/>
           <w:szCs w:val="18"/>
         </w:rPr>
+        <w:t xml:space="preserve">    JOB_INSTANCE_ID </w:t>
+      </w:r>
+      <w:r>
+        <w:rPr>
+          <w:color w:val="0432FF"/>
+          <w:sz w:val="18"/>
+          <w:szCs w:val="18"/>
+        </w:rPr>
+        <w:t xml:space="preserve">BIGINT NOT </w:t>
+      </w:r>
+      <w:proofErr w:type="gramStart"/>
+      <w:r>
+        <w:rPr>
+          <w:color w:val="0432FF"/>
+          <w:sz w:val="18"/>
+          <w:szCs w:val="18"/>
+        </w:rPr>
+        <w:t>NULL</w:t>
+      </w:r>
+      <w:r>
+        <w:rPr>
+          <w:sz w:val="18"/>
+          <w:szCs w:val="18"/>
+        </w:rPr>
+        <w:t xml:space="preserve">,   </w:t>
+      </w:r>
+      <w:proofErr w:type="gramEnd"/>
+      <w:r>
+        <w:rPr>
+          <w:sz w:val="18"/>
+          <w:szCs w:val="18"/>
+        </w:rPr>
+        <w:t xml:space="preserve">  -- reference to the job instance</w:t>
+      </w:r>
+    </w:p>
+    <w:p>
+      <w:pPr>
+        <w:rPr>
+          <w:sz w:val="18"/>
+          <w:szCs w:val="18"/>
+        </w:rPr>
+      </w:pPr>
+      <w:r>
+        <w:rPr>
+          <w:sz w:val="18"/>
+          <w:szCs w:val="18"/>
+        </w:rPr>
         <w:lastRenderedPageBreak/>
-        <w:t xml:space="preserve">    JOB_INSTANCE_ID </w:t>
-      </w:r>
-      <w:r>
-        <w:rPr>
-          <w:color w:val="0432FF"/>
-          <w:sz w:val="18"/>
-          <w:szCs w:val="18"/>
-        </w:rPr>
-        <w:t xml:space="preserve">BIGINT NOT </w:t>
-      </w:r>
-      <w:proofErr w:type="gramStart"/>
-      <w:r>
-        <w:rPr>
-          <w:color w:val="0432FF"/>
-          <w:sz w:val="18"/>
-          <w:szCs w:val="18"/>
-        </w:rPr>
-        <w:t>NULL</w:t>
-      </w:r>
-      <w:r>
-        <w:rPr>
-          <w:sz w:val="18"/>
-          <w:szCs w:val="18"/>
-        </w:rPr>
-        <w:t xml:space="preserve">,   </w:t>
-      </w:r>
-      <w:proofErr w:type="gramEnd"/>
-      <w:r>
-        <w:rPr>
-          <w:sz w:val="18"/>
-          <w:szCs w:val="18"/>
-        </w:rPr>
-        <w:t xml:space="preserve">  -- reference to the job instance</w:t>
-      </w:r>
-    </w:p>
-    <w:p>
-      <w:pPr>
-        <w:rPr>
-          <w:sz w:val="18"/>
-          <w:szCs w:val="18"/>
-        </w:rPr>
-      </w:pPr>
-      <w:r>
-        <w:rPr>
-          <w:sz w:val="18"/>
-          <w:szCs w:val="18"/>
-        </w:rPr>
         <w:t xml:space="preserve">    COUNTER_NAME </w:t>
       </w:r>
       <w:proofErr w:type="gramStart"/>
@@ -13206,7 +13247,6 @@
           <w:b/>
           <w:color w:val="800000"/>
         </w:rPr>
-        <w:lastRenderedPageBreak/>
         <w:t>create index</w:t>
       </w:r>
       <w:r>
@@ -13229,6 +13269,7 @@
       </w:pPr>
       <w:proofErr w:type="gramStart"/>
       <w:r>
+        <w:lastRenderedPageBreak/>
         <w:t>Oracle</w:t>
       </w:r>
       <w:r>
@@ -18566,7 +18607,7 @@
         <w:noProof/>
         <w:lang w:val="de-DE"/>
       </w:rPr>
-      <w:t>17</w:t>
+      <w:t>3</w:t>
     </w:r>
     <w:r>
       <w:rPr>
@@ -20087,7 +20128,7 @@
 </file>
 
 <file path=customXml/itemProps1.xml><?xml version="1.0" encoding="utf-8"?>
-<ds:datastoreItem xmlns:ds="http://schemas.openxmlformats.org/officeDocument/2006/customXml" ds:itemID="{674F49DC-CD8D-5642-B91C-C86351199099}">
+<ds:datastoreItem xmlns:ds="http://schemas.openxmlformats.org/officeDocument/2006/customXml" ds:itemID="{CE62DDAC-D1CB-A64E-A4E8-7C6D99A9413A}">
   <ds:schemaRefs>
     <ds:schemaRef ds:uri="http://schemas.openxmlformats.org/officeDocument/2006/bibliography"/>
   </ds:schemaRefs>

</xml_diff>

<commit_message>
doc fixed. Some attributes in the MDC part was wrong.
</commit_message>
<xml_diff>
--- a/doc/tJobInstanceStart.docx
+++ b/doc/tJobInstanceStart.docx
@@ -1704,8 +1704,6 @@
             <w:pPr>
               <w:pStyle w:val="TableContents"/>
             </w:pPr>
-            <w:bookmarkStart w:id="1" w:name="_GoBack"/>
-            <w:bookmarkEnd w:id="1"/>
             <w:r>
               <w:t>Source job names</w:t>
             </w:r>
@@ -7464,7 +7462,10 @@
           </w:tcPr>
           <w:p>
             <w:r>
-              <w:t>Project</w:t>
+              <w:t>p</w:t>
+            </w:r>
+            <w:r>
+              <w:t>roject</w:t>
             </w:r>
           </w:p>
         </w:tc>
@@ -7596,7 +7597,10 @@
           </w:tcPr>
           <w:p>
             <w:r>
-              <w:t>Origin</w:t>
+              <w:t>o</w:t>
+            </w:r>
+            <w:r>
+              <w:t>rigin</w:t>
             </w:r>
           </w:p>
         </w:tc>
@@ -7640,7 +7644,10 @@
           </w:tcPr>
           <w:p>
             <w:r>
-              <w:t>Priority</w:t>
+              <w:t>p</w:t>
+            </w:r>
+            <w:r>
+              <w:t>riority</w:t>
             </w:r>
           </w:p>
         </w:tc>
@@ -7662,7 +7669,12 @@
           </w:tcPr>
           <w:p>
             <w:r>
-              <w:t>Code</w:t>
+              <w:t>c</w:t>
+            </w:r>
+            <w:bookmarkStart w:id="1" w:name="_GoBack"/>
+            <w:bookmarkEnd w:id="1"/>
+            <w:r>
+              <w:t>ode</w:t>
             </w:r>
           </w:p>
         </w:tc>
@@ -11710,6 +11722,7 @@
           <w:sz w:val="18"/>
           <w:szCs w:val="18"/>
         </w:rPr>
+        <w:lastRenderedPageBreak/>
         <w:t xml:space="preserve">    JOB_INSTANCE_ID </w:t>
       </w:r>
       <w:r>
@@ -11757,7 +11770,6 @@
           <w:sz w:val="18"/>
           <w:szCs w:val="18"/>
         </w:rPr>
-        <w:lastRenderedPageBreak/>
         <w:t xml:space="preserve">    COUNTER_NAME </w:t>
       </w:r>
       <w:proofErr w:type="gramStart"/>
@@ -13214,6 +13226,7 @@
           <w:b/>
           <w:color w:val="800000"/>
         </w:rPr>
+        <w:lastRenderedPageBreak/>
         <w:t>create index</w:t>
       </w:r>
       <w:r>
@@ -13236,7 +13249,6 @@
       </w:pPr>
       <w:proofErr w:type="gramStart"/>
       <w:r>
-        <w:lastRenderedPageBreak/>
         <w:t>Oracle</w:t>
       </w:r>
       <w:r>
@@ -18574,7 +18586,7 @@
         <w:noProof/>
         <w:lang w:val="de-DE"/>
       </w:rPr>
-      <w:t>2</w:t>
+      <w:t>15</w:t>
     </w:r>
     <w:r>
       <w:rPr>
@@ -20095,7 +20107,7 @@
 </file>
 
 <file path=customXml/itemProps1.xml><?xml version="1.0" encoding="utf-8"?>
-<ds:datastoreItem xmlns:ds="http://schemas.openxmlformats.org/officeDocument/2006/customXml" ds:itemID="{9FCC4DEA-6467-D84F-B9B8-66F0EAB3A559}">
+<ds:datastoreItem xmlns:ds="http://schemas.openxmlformats.org/officeDocument/2006/customXml" ds:itemID="{D6B90B50-E6E7-7A42-94DF-DF6F0E72F166}">
   <ds:schemaRefs>
     <ds:schemaRef ds:uri="http://schemas.openxmlformats.org/officeDocument/2006/bibliography"/>
   </ds:schemaRefs>

</xml_diff>

<commit_message>
Release 8.3 Checks when ever the tJobInstanceStart component was not initialized the tJobInstanceEnd component throws a meaningful exception.
</commit_message>
<xml_diff>
--- a/doc/tJobInstanceStart.docx
+++ b/doc/tJobInstanceStart.docx
@@ -342,11 +342,9 @@
             <w:r>
               <w:t xml:space="preserve"> data </w:t>
             </w:r>
-            <w:proofErr w:type="gramStart"/>
-            <w:r>
-              <w:t>flows</w:t>
-            </w:r>
-            <w:proofErr w:type="gramEnd"/>
+            <w:r>
+              <w:t>flow</w:t>
+            </w:r>
             <w:r>
               <w:t>.</w:t>
             </w:r>
@@ -356,13 +354,11 @@
           </w:p>
           <w:p>
             <w:r>
-              <w:t xml:space="preserve">These </w:t>
-            </w:r>
-            <w:proofErr w:type="gramStart"/>
-            <w:r>
-              <w:t>min(</w:t>
-            </w:r>
-            <w:proofErr w:type="gramEnd"/>
+              <w:t>These min</w:t>
+            </w:r>
+            <w:r>
+              <w:t>/</w:t>
+            </w:r>
             <w:r>
               <w:t>max values for timestamps and any other values are set for the job-time-range and job-value-range.</w:t>
             </w:r>
@@ -705,11 +701,9 @@
             <w:r>
               <w:t xml:space="preserve">If </w:t>
             </w:r>
-            <w:proofErr w:type="gramStart"/>
-            <w:r>
-              <w:t>true</w:t>
-            </w:r>
-            <w:proofErr w:type="gramEnd"/>
+            <w:r>
+              <w:t>true,</w:t>
+            </w:r>
             <w:r>
               <w:t xml:space="preserve"> the component takes the database connection from a database connection pool.</w:t>
             </w:r>
@@ -1359,13 +1353,11 @@
               <w:pStyle w:val="TableContents"/>
             </w:pPr>
             <w:r>
-              <w:t xml:space="preserve">If </w:t>
-            </w:r>
-            <w:proofErr w:type="gramStart"/>
-            <w:r>
-              <w:t>true</w:t>
-            </w:r>
-            <w:proofErr w:type="gramEnd"/>
+              <w:t>If true</w:t>
+            </w:r>
+            <w:r>
+              <w:t>,</w:t>
+            </w:r>
             <w:r>
               <w:t xml:space="preserve"> all context variables will be written as input va</w:t>
             </w:r>
@@ -1374,51 +1366,6 @@
             </w:r>
             <w:r>
               <w:t>_CONTEXT</w:t>
-            </w:r>
-          </w:p>
-        </w:tc>
-      </w:tr>
-      <w:tr>
-        <w:tc>
-          <w:tcPr>
-            <w:tcW w:w="2127" w:type="dxa"/>
-            <w:tcBorders>
-              <w:left w:val="single" w:sz="1" w:space="0" w:color="000000"/>
-              <w:bottom w:val="single" w:sz="1" w:space="0" w:color="000000"/>
-            </w:tcBorders>
-            <w:shd w:val="clear" w:color="auto" w:fill="auto"/>
-          </w:tcPr>
-          <w:p>
-            <w:pPr>
-              <w:pStyle w:val="TableContents"/>
-            </w:pPr>
-            <w:r>
-              <w:t>Lo</w:t>
-            </w:r>
-            <w:r>
-              <w:t xml:space="preserve">ad context from job instance </w:t>
-            </w:r>
-            <w:r>
-              <w:t>(if &gt;0)</w:t>
-            </w:r>
-          </w:p>
-        </w:tc>
-        <w:tc>
-          <w:tcPr>
-            <w:tcW w:w="7518" w:type="dxa"/>
-            <w:tcBorders>
-              <w:left w:val="single" w:sz="1" w:space="0" w:color="000000"/>
-              <w:bottom w:val="single" w:sz="1" w:space="0" w:color="000000"/>
-              <w:right w:val="single" w:sz="1" w:space="0" w:color="000000"/>
-            </w:tcBorders>
-            <w:shd w:val="clear" w:color="auto" w:fill="auto"/>
-          </w:tcPr>
-          <w:p>
-            <w:pPr>
-              <w:pStyle w:val="TableContents"/>
-            </w:pPr>
-            <w:r>
-              <w:t>Declare here a context variable containing a job instance id. If this ID is &gt; 0 this job reads the context from this job instance. This provides restart capabilities to a job.</w:t>
             </w:r>
           </w:p>
         </w:tc>
@@ -2115,7 +2062,6 @@
               <w:pStyle w:val="TableContents"/>
             </w:pPr>
             <w:r>
-              <w:lastRenderedPageBreak/>
               <w:t>Memory Usage Monitoring</w:t>
             </w:r>
           </w:p>
@@ -2157,6 +2103,7 @@
               <w:pStyle w:val="TableContents"/>
             </w:pPr>
             <w:r>
+              <w:lastRenderedPageBreak/>
               <w:t>Print job instance id to the console</w:t>
             </w:r>
           </w:p>
@@ -2229,11 +2176,9 @@
             <w:r>
               <w:t xml:space="preserve">Define here how to print the job instance id. </w:t>
             </w:r>
-            <w:proofErr w:type="gramStart"/>
-            <w:r>
-              <w:t>Actually</w:t>
-            </w:r>
-            <w:proofErr w:type="gramEnd"/>
+            <w:r>
+              <w:t>Actually,</w:t>
+            </w:r>
             <w:r>
               <w:t xml:space="preserve"> it is not limited to the job instance id, you can use all possible return values here.</w:t>
             </w:r>
@@ -3025,57 +2970,57 @@
               <w:pStyle w:val="TableContents"/>
             </w:pPr>
             <w:r>
+              <w:t>PREV_JOB_INSTANCE_ID</w:t>
+            </w:r>
+          </w:p>
+        </w:tc>
+        <w:tc>
+          <w:tcPr>
+            <w:tcW w:w="6661" w:type="dxa"/>
+            <w:tcBorders>
+              <w:left w:val="single" w:sz="1" w:space="0" w:color="000000"/>
+              <w:bottom w:val="single" w:sz="1" w:space="0" w:color="000000"/>
+              <w:right w:val="single" w:sz="1" w:space="0" w:color="000000"/>
+            </w:tcBorders>
+            <w:shd w:val="clear" w:color="auto" w:fill="auto"/>
+          </w:tcPr>
+          <w:p>
+            <w:pPr>
+              <w:pStyle w:val="TableContents"/>
+            </w:pPr>
+            <w:r>
+              <w:t xml:space="preserve">If a previous job run exists (otherwise null): </w:t>
+            </w:r>
+          </w:p>
+          <w:p>
+            <w:pPr>
+              <w:pStyle w:val="TableContents"/>
+            </w:pPr>
+            <w:r>
+              <w:t>Contains</w:t>
+            </w:r>
+            <w:r>
+              <w:t xml:space="preserve"> the ID of the previous job </w:t>
+            </w:r>
+          </w:p>
+        </w:tc>
+      </w:tr>
+      <w:tr>
+        <w:tc>
+          <w:tcPr>
+            <w:tcW w:w="2977" w:type="dxa"/>
+            <w:tcBorders>
+              <w:left w:val="single" w:sz="1" w:space="0" w:color="000000"/>
+              <w:bottom w:val="single" w:sz="1" w:space="0" w:color="000000"/>
+            </w:tcBorders>
+            <w:shd w:val="clear" w:color="auto" w:fill="auto"/>
+          </w:tcPr>
+          <w:p>
+            <w:pPr>
+              <w:pStyle w:val="TableContents"/>
+            </w:pPr>
+            <w:r>
               <w:lastRenderedPageBreak/>
-              <w:t>PREV_JOB_INSTANCE_ID</w:t>
-            </w:r>
-          </w:p>
-        </w:tc>
-        <w:tc>
-          <w:tcPr>
-            <w:tcW w:w="6661" w:type="dxa"/>
-            <w:tcBorders>
-              <w:left w:val="single" w:sz="1" w:space="0" w:color="000000"/>
-              <w:bottom w:val="single" w:sz="1" w:space="0" w:color="000000"/>
-              <w:right w:val="single" w:sz="1" w:space="0" w:color="000000"/>
-            </w:tcBorders>
-            <w:shd w:val="clear" w:color="auto" w:fill="auto"/>
-          </w:tcPr>
-          <w:p>
-            <w:pPr>
-              <w:pStyle w:val="TableContents"/>
-            </w:pPr>
-            <w:r>
-              <w:t xml:space="preserve">If a previous job run exists (otherwise null): </w:t>
-            </w:r>
-          </w:p>
-          <w:p>
-            <w:pPr>
-              <w:pStyle w:val="TableContents"/>
-            </w:pPr>
-            <w:r>
-              <w:t>Contains</w:t>
-            </w:r>
-            <w:r>
-              <w:t xml:space="preserve"> the ID of the previous job </w:t>
-            </w:r>
-          </w:p>
-        </w:tc>
-      </w:tr>
-      <w:tr>
-        <w:tc>
-          <w:tcPr>
-            <w:tcW w:w="2977" w:type="dxa"/>
-            <w:tcBorders>
-              <w:left w:val="single" w:sz="1" w:space="0" w:color="000000"/>
-              <w:bottom w:val="single" w:sz="1" w:space="0" w:color="000000"/>
-            </w:tcBorders>
-            <w:shd w:val="clear" w:color="auto" w:fill="auto"/>
-          </w:tcPr>
-          <w:p>
-            <w:pPr>
-              <w:pStyle w:val="TableContents"/>
-            </w:pPr>
-            <w:r>
               <w:t>PREV_JOB_TALEND_PID</w:t>
             </w:r>
           </w:p>
@@ -3935,15 +3880,21 @@
               <w:pStyle w:val="TableContents"/>
             </w:pPr>
             <w:r>
-              <w:t xml:space="preserve">If </w:t>
+              <w:t>If true</w:t>
+            </w:r>
+            <w:r>
+              <w:t>,</w:t>
+            </w:r>
+            <w:r>
+              <w:t xml:space="preserve"> the component checks the JOB_INSTANCE_STATUS table for </w:t>
             </w:r>
             <w:proofErr w:type="gramStart"/>
             <w:r>
-              <w:t>true</w:t>
+              <w:t>a</w:t>
             </w:r>
             <w:proofErr w:type="gramEnd"/>
             <w:r>
-              <w:t xml:space="preserve"> the component checks the JOB_INSTANCE_STATUS table for a already running job instance</w:t>
+              <w:t xml:space="preserve"> already running job instance</w:t>
             </w:r>
           </w:p>
         </w:tc>
@@ -4383,7 +4334,7 @@
     <w:p/>
     <w:tbl>
       <w:tblPr>
-        <w:tblW w:w="0" w:type="auto"/>
+        <w:tblW w:w="9645" w:type="dxa"/>
         <w:tblInd w:w="55" w:type="dxa"/>
         <w:tblLayout w:type="fixed"/>
         <w:tblCellMar>
@@ -4607,11 +4558,9 @@
             <w:r>
               <w:t xml:space="preserve">A string representation of the result of the current job. In case the job creates a </w:t>
             </w:r>
-            <w:proofErr w:type="gramStart"/>
-            <w:r>
-              <w:t>file</w:t>
-            </w:r>
-            <w:proofErr w:type="gramEnd"/>
+            <w:r>
+              <w:t>file,</w:t>
+            </w:r>
             <w:r>
               <w:t xml:space="preserve"> it is a good idea to put here the file path.</w:t>
             </w:r>
@@ -4822,58 +4771,11 @@
             <w:r>
               <w:t xml:space="preserve">Counters can be </w:t>
             </w:r>
-            <w:proofErr w:type="gramStart"/>
-            <w:r>
-              <w:t>named,</w:t>
-            </w:r>
-            <w:proofErr w:type="gramEnd"/>
+            <w:r>
+              <w:t>named;</w:t>
+            </w:r>
             <w:r>
               <w:t xml:space="preserve"> in this case the counter value will be inserted in the table JOB_INSTANCE_COUNTERS </w:t>
-            </w:r>
-          </w:p>
-        </w:tc>
-      </w:tr>
-      <w:tr>
-        <w:tc>
-          <w:tcPr>
-            <w:tcW w:w="1560" w:type="dxa"/>
-            <w:tcBorders>
-              <w:left w:val="single" w:sz="1" w:space="0" w:color="000000"/>
-              <w:bottom w:val="single" w:sz="1" w:space="0" w:color="000000"/>
-            </w:tcBorders>
-            <w:shd w:val="clear" w:color="auto" w:fill="auto"/>
-          </w:tcPr>
-          <w:p>
-            <w:pPr>
-              <w:pStyle w:val="TableContents"/>
-            </w:pPr>
-            <w:r>
-              <w:t>Save context variables at the end of the job</w:t>
-            </w:r>
-          </w:p>
-        </w:tc>
-        <w:tc>
-          <w:tcPr>
-            <w:tcW w:w="8085" w:type="dxa"/>
-            <w:tcBorders>
-              <w:left w:val="single" w:sz="1" w:space="0" w:color="000000"/>
-              <w:bottom w:val="single" w:sz="1" w:space="0" w:color="000000"/>
-              <w:right w:val="single" w:sz="1" w:space="0" w:color="000000"/>
-            </w:tcBorders>
-            <w:shd w:val="clear" w:color="auto" w:fill="auto"/>
-          </w:tcPr>
-          <w:p>
-            <w:pPr>
-              <w:pStyle w:val="TableContents"/>
-            </w:pPr>
-            <w:r>
-              <w:t xml:space="preserve">This way it is possible to provide the context variables as output for other </w:t>
-            </w:r>
-            <w:r>
-              <w:t>jobs, which</w:t>
-            </w:r>
-            <w:r>
-              <w:t xml:space="preserve"> are not embedded or running in different job servers or later. It is also useful for checks about the job result.</w:t>
             </w:r>
           </w:p>
         </w:tc>
@@ -5381,11 +5283,9 @@
             <w:r>
               <w:t xml:space="preserve">The created return </w:t>
             </w:r>
-            <w:proofErr w:type="gramStart"/>
-            <w:r>
-              <w:t>message</w:t>
-            </w:r>
-            <w:proofErr w:type="gramEnd"/>
+            <w:r>
+              <w:t>messages</w:t>
+            </w:r>
             <w:r>
               <w:t>. This message contains all error messages from all components throwing an error.</w:t>
             </w:r>
@@ -6888,11 +6788,9 @@
       <w:r>
         <w:t xml:space="preserve"> component. </w:t>
       </w:r>
-      <w:proofErr w:type="gramStart"/>
-      <w:r>
-        <w:t>Also</w:t>
-      </w:r>
-      <w:proofErr w:type="gramEnd"/>
+      <w:r>
+        <w:t>Also,</w:t>
+      </w:r>
       <w:r>
         <w:t xml:space="preserve"> child jobs can use the same connection pool. </w:t>
       </w:r>
@@ -7191,13 +7089,11 @@
         </w:numPr>
       </w:pPr>
       <w:r>
-        <w:t xml:space="preserve">Use </w:t>
-      </w:r>
-      <w:proofErr w:type="gramStart"/>
-      <w:r>
-        <w:t>a</w:t>
-      </w:r>
-      <w:proofErr w:type="gramEnd"/>
+        <w:t>Use a</w:t>
+      </w:r>
+      <w:r>
+        <w:t>n</w:t>
+      </w:r>
       <w:r>
         <w:t xml:space="preserve"> OLTP database for the tables used by this component. Column oriented database are mostly to slow for the possible high frequency insert/updates from a large number of simultaneous running jobs! Typical bad choices: Teradata, Infobright engine of MySQL…  Typical capable databases: Oracle, MySQL, DB2, PostgreSQL, H2</w:t>
       </w:r>
@@ -7276,1222 +7172,6 @@
     </w:p>
     <w:p>
       <w:pPr>
-        <w:pStyle w:val="Heading1"/>
-      </w:pPr>
-      <w:r>
-        <w:lastRenderedPageBreak/>
-        <w:t>Log4J Integration</w:t>
-      </w:r>
-    </w:p>
-    <w:p>
-      <w:r>
-        <w:t>The Log4J integration was removed in verion 8 of the components because of incompatibility to Talend 7 Runtime and the fact, Talend 7 has replaced the Log4J v1 framework in favor of Log4J v2 but we have a lot of Log4J v1 installations. The internal logging will be supported by the SL4J framework.</w:t>
-      </w:r>
-    </w:p>
-    <w:p/>
-    <w:p>
-      <w:pPr>
-        <w:pStyle w:val="Heading1"/>
-      </w:pPr>
-      <w:r>
-        <w:t>Descriptions of the tables used</w:t>
-      </w:r>
-    </w:p>
-    <w:p>
-      <w:pPr>
-        <w:pStyle w:val="Heading2"/>
-      </w:pPr>
-      <w:r>
-        <w:t xml:space="preserve">Table: </w:t>
-      </w:r>
-      <w:r>
-        <w:t>job_instance_status</w:t>
-      </w:r>
-    </w:p>
-    <w:tbl>
-      <w:tblPr>
-        <w:tblStyle w:val="TableGridLight"/>
-        <w:tblW w:w="0" w:type="auto"/>
-        <w:tblLook w:val="04A0" w:firstRow="1" w:lastRow="0" w:firstColumn="1" w:lastColumn="0" w:noHBand="0" w:noVBand="1"/>
-      </w:tblPr>
-      <w:tblGrid>
-        <w:gridCol w:w="2105"/>
-        <w:gridCol w:w="1349"/>
-        <w:gridCol w:w="6174"/>
-      </w:tblGrid>
-      <w:tr>
-        <w:tc>
-          <w:tcPr>
-            <w:tcW w:w="0" w:type="auto"/>
-            <w:shd w:val="clear" w:color="auto" w:fill="C6D9F1" w:themeFill="text2" w:themeFillTint="33"/>
-            <w:hideMark/>
-          </w:tcPr>
-          <w:p>
-            <w:pPr>
-              <w:rPr>
-                <w:b/>
-                <w:bCs/>
-              </w:rPr>
-            </w:pPr>
-            <w:r>
-              <w:rPr>
-                <w:b/>
-                <w:bCs/>
-              </w:rPr>
-              <w:t>column name</w:t>
-            </w:r>
-          </w:p>
-        </w:tc>
-        <w:tc>
-          <w:tcPr>
-            <w:tcW w:w="0" w:type="auto"/>
-            <w:shd w:val="clear" w:color="auto" w:fill="C6D9F1" w:themeFill="text2" w:themeFillTint="33"/>
-            <w:hideMark/>
-          </w:tcPr>
-          <w:p>
-            <w:pPr>
-              <w:rPr>
-                <w:b/>
-                <w:bCs/>
-              </w:rPr>
-            </w:pPr>
-            <w:r>
-              <w:rPr>
-                <w:b/>
-                <w:bCs/>
-              </w:rPr>
-              <w:t>column type</w:t>
-            </w:r>
-          </w:p>
-        </w:tc>
-        <w:tc>
-          <w:tcPr>
-            <w:tcW w:w="0" w:type="auto"/>
-            <w:shd w:val="clear" w:color="auto" w:fill="C6D9F1" w:themeFill="text2" w:themeFillTint="33"/>
-            <w:hideMark/>
-          </w:tcPr>
-          <w:p>
-            <w:pPr>
-              <w:rPr>
-                <w:b/>
-                <w:bCs/>
-              </w:rPr>
-            </w:pPr>
-            <w:r>
-              <w:rPr>
-                <w:b/>
-                <w:bCs/>
-              </w:rPr>
-              <w:t>description</w:t>
-            </w:r>
-          </w:p>
-        </w:tc>
-      </w:tr>
-      <w:tr>
-        <w:tc>
-          <w:tcPr>
-            <w:tcW w:w="0" w:type="auto"/>
-            <w:hideMark/>
-          </w:tcPr>
-          <w:p>
-            <w:r>
-              <w:t>job_instance_id</w:t>
-            </w:r>
-          </w:p>
-        </w:tc>
-        <w:tc>
-          <w:tcPr>
-            <w:tcW w:w="0" w:type="auto"/>
-            <w:hideMark/>
-          </w:tcPr>
-          <w:p>
-            <w:r>
-              <w:t>bigint</w:t>
-            </w:r>
-          </w:p>
-        </w:tc>
-        <w:tc>
-          <w:tcPr>
-            <w:tcW w:w="0" w:type="auto"/>
-            <w:hideMark/>
-          </w:tcPr>
-          <w:p>
-            <w:r>
-              <w:t>ID of the entry. This entry will be generated by an auto increment column or a sequence. You have to configure in the tJobInstanceStart component which way you have choosen.</w:t>
-            </w:r>
-          </w:p>
-        </w:tc>
-      </w:tr>
-      <w:tr>
-        <w:tc>
-          <w:tcPr>
-            <w:tcW w:w="0" w:type="auto"/>
-            <w:hideMark/>
-          </w:tcPr>
-          <w:p>
-            <w:r>
-              <w:t>process_instance_id</w:t>
-            </w:r>
-          </w:p>
-        </w:tc>
-        <w:tc>
-          <w:tcPr>
-            <w:tcW w:w="0" w:type="auto"/>
-            <w:hideMark/>
-          </w:tcPr>
-          <w:p>
-            <w:r>
-              <w:t>integer</w:t>
-            </w:r>
-          </w:p>
-        </w:tc>
-        <w:tc>
-          <w:tcPr>
-            <w:tcW w:w="0" w:type="auto"/>
-            <w:hideMark/>
-          </w:tcPr>
-          <w:p>
-            <w:r>
-              <w:t>The job_instance_id of the root process. It is empty for jobs which does not have a parent or root</w:t>
-            </w:r>
-          </w:p>
-        </w:tc>
-      </w:tr>
-      <w:tr>
-        <w:tc>
-          <w:tcPr>
-            <w:tcW w:w="0" w:type="auto"/>
-            <w:hideMark/>
-          </w:tcPr>
-          <w:p>
-            <w:r>
-              <w:t>process_instance_name</w:t>
-            </w:r>
-          </w:p>
-        </w:tc>
-        <w:tc>
-          <w:tcPr>
-            <w:tcW w:w="0" w:type="auto"/>
-            <w:hideMark/>
-          </w:tcPr>
-          <w:p>
-            <w:proofErr w:type="gramStart"/>
-            <w:r>
-              <w:t>varchar(</w:t>
-            </w:r>
-            <w:proofErr w:type="gramEnd"/>
-            <w:r>
-              <w:t>255)</w:t>
-            </w:r>
-          </w:p>
-        </w:tc>
-        <w:tc>
-          <w:tcPr>
-            <w:tcW w:w="0" w:type="auto"/>
-            <w:hideMark/>
-          </w:tcPr>
-          <w:p>
-            <w:r>
-              <w:t>You can provide a name for the job instance – only for information in reporting tools</w:t>
-            </w:r>
-          </w:p>
-        </w:tc>
-      </w:tr>
-      <w:tr>
-        <w:tc>
-          <w:tcPr>
-            <w:tcW w:w="0" w:type="auto"/>
-            <w:hideMark/>
-          </w:tcPr>
-          <w:p>
-            <w:r>
-              <w:t>job_name</w:t>
-            </w:r>
-          </w:p>
-        </w:tc>
-        <w:tc>
-          <w:tcPr>
-            <w:tcW w:w="0" w:type="auto"/>
-            <w:hideMark/>
-          </w:tcPr>
-          <w:p>
-            <w:proofErr w:type="gramStart"/>
-            <w:r>
-              <w:t>varchar(</w:t>
-            </w:r>
-            <w:proofErr w:type="gramEnd"/>
-            <w:r>
-              <w:t>255)</w:t>
-            </w:r>
-          </w:p>
-        </w:tc>
-        <w:tc>
-          <w:tcPr>
-            <w:tcW w:w="0" w:type="auto"/>
-            <w:hideMark/>
-          </w:tcPr>
-          <w:p>
-            <w:r>
-              <w:t xml:space="preserve">The actual job </w:t>
-            </w:r>
-            <w:proofErr w:type="gramStart"/>
-            <w:r>
-              <w:t>name</w:t>
-            </w:r>
-            <w:proofErr w:type="gramEnd"/>
-            <w:r>
-              <w:t xml:space="preserve">. </w:t>
-            </w:r>
-          </w:p>
-        </w:tc>
-      </w:tr>
-      <w:tr>
-        <w:tc>
-          <w:tcPr>
-            <w:tcW w:w="0" w:type="auto"/>
-            <w:hideMark/>
-          </w:tcPr>
-          <w:p>
-            <w:r>
-              <w:t>job_project</w:t>
-            </w:r>
-          </w:p>
-        </w:tc>
-        <w:tc>
-          <w:tcPr>
-            <w:tcW w:w="0" w:type="auto"/>
-            <w:hideMark/>
-          </w:tcPr>
-          <w:p>
-            <w:proofErr w:type="gramStart"/>
-            <w:r>
-              <w:t>varchar(</w:t>
-            </w:r>
-            <w:proofErr w:type="gramEnd"/>
-            <w:r>
-              <w:t>128)</w:t>
-            </w:r>
-          </w:p>
-        </w:tc>
-        <w:tc>
-          <w:tcPr>
-            <w:tcW w:w="0" w:type="auto"/>
-            <w:hideMark/>
-          </w:tcPr>
-          <w:p>
-            <w:r>
-              <w:t>The project in which the job is developed</w:t>
-            </w:r>
-          </w:p>
-        </w:tc>
-      </w:tr>
-      <w:tr>
-        <w:tc>
-          <w:tcPr>
-            <w:tcW w:w="0" w:type="auto"/>
-            <w:hideMark/>
-          </w:tcPr>
-          <w:p>
-            <w:r>
-              <w:t>job_info</w:t>
-            </w:r>
-          </w:p>
-        </w:tc>
-        <w:tc>
-          <w:tcPr>
-            <w:tcW w:w="0" w:type="auto"/>
-            <w:hideMark/>
-          </w:tcPr>
-          <w:p>
-            <w:proofErr w:type="gramStart"/>
-            <w:r>
-              <w:t>varchar(</w:t>
-            </w:r>
-            <w:proofErr w:type="gramEnd"/>
-            <w:r>
-              <w:t>512)</w:t>
-            </w:r>
-          </w:p>
-        </w:tc>
-        <w:tc>
-          <w:tcPr>
-            <w:tcW w:w="0" w:type="auto"/>
-            <w:hideMark/>
-          </w:tcPr>
-          <w:p>
-            <w:r>
-              <w:t>A summary information about the job including version and context under which the current job runs</w:t>
-            </w:r>
-          </w:p>
-        </w:tc>
-      </w:tr>
-      <w:tr>
-        <w:tc>
-          <w:tcPr>
-            <w:tcW w:w="0" w:type="auto"/>
-            <w:hideMark/>
-          </w:tcPr>
-          <w:p>
-            <w:r>
-              <w:t>job_display_name</w:t>
-            </w:r>
-          </w:p>
-        </w:tc>
-        <w:tc>
-          <w:tcPr>
-            <w:tcW w:w="0" w:type="auto"/>
-            <w:hideMark/>
-          </w:tcPr>
-          <w:p>
-            <w:proofErr w:type="gramStart"/>
-            <w:r>
-              <w:t>varchar(</w:t>
-            </w:r>
-            <w:proofErr w:type="gramEnd"/>
-            <w:r>
-              <w:t>255)</w:t>
-            </w:r>
-          </w:p>
-        </w:tc>
-        <w:tc>
-          <w:tcPr>
-            <w:tcW w:w="0" w:type="auto"/>
-            <w:hideMark/>
-          </w:tcPr>
-          <w:p>
-            <w:r>
-              <w:t>A human readable name for the job</w:t>
-            </w:r>
-          </w:p>
-        </w:tc>
-      </w:tr>
-      <w:tr>
-        <w:tc>
-          <w:tcPr>
-            <w:tcW w:w="0" w:type="auto"/>
-            <w:hideMark/>
-          </w:tcPr>
-          <w:p>
-            <w:r>
-              <w:t>job_guid</w:t>
-            </w:r>
-          </w:p>
-        </w:tc>
-        <w:tc>
-          <w:tcPr>
-            <w:tcW w:w="0" w:type="auto"/>
-            <w:hideMark/>
-          </w:tcPr>
-          <w:p>
-            <w:proofErr w:type="gramStart"/>
-            <w:r>
-              <w:t>varchar(</w:t>
-            </w:r>
-            <w:proofErr w:type="gramEnd"/>
-            <w:r>
-              <w:t>100)</w:t>
-            </w:r>
-          </w:p>
-        </w:tc>
-        <w:tc>
-          <w:tcPr>
-            <w:tcW w:w="0" w:type="auto"/>
-            <w:hideMark/>
-          </w:tcPr>
-          <w:p>
-            <w:r>
-              <w:t xml:space="preserve">A unique identifier for the job (we </w:t>
-            </w:r>
-            <w:proofErr w:type="gramStart"/>
-            <w:r>
-              <w:t>uses</w:t>
-            </w:r>
-            <w:proofErr w:type="gramEnd"/>
-            <w:r>
-              <w:t xml:space="preserve"> normally the Talend-PID but the component is aware of the fact, this ID is by far not really unique)</w:t>
-            </w:r>
-          </w:p>
-        </w:tc>
-      </w:tr>
-      <w:tr>
-        <w:tc>
-          <w:tcPr>
-            <w:tcW w:w="0" w:type="auto"/>
-            <w:hideMark/>
-          </w:tcPr>
-          <w:p>
-            <w:r>
-              <w:t>job_ext_id</w:t>
-            </w:r>
-          </w:p>
-        </w:tc>
-        <w:tc>
-          <w:tcPr>
-            <w:tcW w:w="0" w:type="auto"/>
-            <w:hideMark/>
-          </w:tcPr>
-          <w:p>
-            <w:proofErr w:type="gramStart"/>
-            <w:r>
-              <w:t>varchar(</w:t>
-            </w:r>
-            <w:proofErr w:type="gramEnd"/>
-            <w:r>
-              <w:t>255)</w:t>
-            </w:r>
-          </w:p>
-        </w:tc>
-        <w:tc>
-          <w:tcPr>
-            <w:tcW w:w="0" w:type="auto"/>
-            <w:hideMark/>
-          </w:tcPr>
-          <w:p>
-            <w:r>
-              <w:t>Ther possibility to provide an external guid for the job. Especcially of you want to trigger the job from another tool and this other tool wants to check the status of the job. This ID can help to identify the entry.</w:t>
-            </w:r>
-          </w:p>
-        </w:tc>
-      </w:tr>
-      <w:tr>
-        <w:tc>
-          <w:tcPr>
-            <w:tcW w:w="0" w:type="auto"/>
-            <w:hideMark/>
-          </w:tcPr>
-          <w:p>
-            <w:r>
-              <w:t>root_job_guid</w:t>
-            </w:r>
-          </w:p>
-        </w:tc>
-        <w:tc>
-          <w:tcPr>
-            <w:tcW w:w="0" w:type="auto"/>
-            <w:hideMark/>
-          </w:tcPr>
-          <w:p>
-            <w:proofErr w:type="gramStart"/>
-            <w:r>
-              <w:t>varchar(</w:t>
-            </w:r>
-            <w:proofErr w:type="gramEnd"/>
-            <w:r>
-              <w:t>100)</w:t>
-            </w:r>
-          </w:p>
-        </w:tc>
-        <w:tc>
-          <w:tcPr>
-            <w:tcW w:w="0" w:type="auto"/>
-            <w:hideMark/>
-          </w:tcPr>
-          <w:p>
-            <w:r>
-              <w:t xml:space="preserve">A unique identifier for the root job (we </w:t>
-            </w:r>
-            <w:proofErr w:type="gramStart"/>
-            <w:r>
-              <w:t>uses</w:t>
-            </w:r>
-            <w:proofErr w:type="gramEnd"/>
-            <w:r>
-              <w:t xml:space="preserve"> normally the Talend-PID but the component is aware of the fact, this ID is by far not really unique)</w:t>
-            </w:r>
-          </w:p>
-        </w:tc>
-      </w:tr>
-      <w:tr>
-        <w:tc>
-          <w:tcPr>
-            <w:tcW w:w="0" w:type="auto"/>
-            <w:hideMark/>
-          </w:tcPr>
-          <w:p>
-            <w:r>
-              <w:t>work_item</w:t>
-            </w:r>
-          </w:p>
-        </w:tc>
-        <w:tc>
-          <w:tcPr>
-            <w:tcW w:w="0" w:type="auto"/>
-            <w:hideMark/>
-          </w:tcPr>
-          <w:p>
-            <w:proofErr w:type="gramStart"/>
-            <w:r>
-              <w:t>varchar(</w:t>
-            </w:r>
-            <w:proofErr w:type="gramEnd"/>
-            <w:r>
-              <w:t>1024)</w:t>
-            </w:r>
-          </w:p>
-        </w:tc>
-        <w:tc>
-          <w:tcPr>
-            <w:tcW w:w="0" w:type="auto"/>
-            <w:hideMark/>
-          </w:tcPr>
-          <w:p>
-            <w:r>
-              <w:t>In case you work with partitioned data, here you will find the name of the data partition the job has as task.</w:t>
-            </w:r>
-          </w:p>
-        </w:tc>
-      </w:tr>
-      <w:tr>
-        <w:tc>
-          <w:tcPr>
-            <w:tcW w:w="0" w:type="auto"/>
-            <w:hideMark/>
-          </w:tcPr>
-          <w:p>
-            <w:r>
-              <w:t>time_range_start</w:t>
-            </w:r>
-          </w:p>
-        </w:tc>
-        <w:tc>
-          <w:tcPr>
-            <w:tcW w:w="0" w:type="auto"/>
-            <w:hideMark/>
-          </w:tcPr>
-          <w:p>
-            <w:r>
-              <w:t>timestamp</w:t>
-            </w:r>
-          </w:p>
-        </w:tc>
-        <w:tc>
-          <w:tcPr>
-            <w:tcW w:w="0" w:type="auto"/>
-            <w:hideMark/>
-          </w:tcPr>
-          <w:p>
-            <w:r>
-              <w:t>In case of incremental loads or partitioned data with date ranges. This field contains the start of the range.</w:t>
-            </w:r>
-          </w:p>
-        </w:tc>
-      </w:tr>
-      <w:tr>
-        <w:tc>
-          <w:tcPr>
-            <w:tcW w:w="0" w:type="auto"/>
-            <w:hideMark/>
-          </w:tcPr>
-          <w:p>
-            <w:r>
-              <w:t>time_range_end</w:t>
-            </w:r>
-          </w:p>
-        </w:tc>
-        <w:tc>
-          <w:tcPr>
-            <w:tcW w:w="0" w:type="auto"/>
-            <w:hideMark/>
-          </w:tcPr>
-          <w:p>
-            <w:r>
-              <w:t>timestamp</w:t>
-            </w:r>
-          </w:p>
-        </w:tc>
-        <w:tc>
-          <w:tcPr>
-            <w:tcW w:w="0" w:type="auto"/>
-            <w:hideMark/>
-          </w:tcPr>
-          <w:p>
-            <w:r>
-              <w:t>In case of incremental loads or partitioned data with date ranges. This field contains the end of the range.</w:t>
-            </w:r>
-          </w:p>
-        </w:tc>
-      </w:tr>
-      <w:tr>
-        <w:tc>
-          <w:tcPr>
-            <w:tcW w:w="0" w:type="auto"/>
-            <w:hideMark/>
-          </w:tcPr>
-          <w:p>
-            <w:r>
-              <w:t>value_range_start</w:t>
-            </w:r>
-          </w:p>
-        </w:tc>
-        <w:tc>
-          <w:tcPr>
-            <w:tcW w:w="0" w:type="auto"/>
-            <w:hideMark/>
-          </w:tcPr>
-          <w:p>
-            <w:proofErr w:type="gramStart"/>
-            <w:r>
-              <w:t>varchar(</w:t>
-            </w:r>
-            <w:proofErr w:type="gramEnd"/>
-            <w:r>
-              <w:t>512)</w:t>
-            </w:r>
-          </w:p>
-        </w:tc>
-        <w:tc>
-          <w:tcPr>
-            <w:tcW w:w="0" w:type="auto"/>
-            <w:hideMark/>
-          </w:tcPr>
-          <w:p>
-            <w:r>
-              <w:t>In case of incremental loads or partitioned data with value ranges. e.g. the IDs from 1000 to 1999.</w:t>
-            </w:r>
-          </w:p>
-          <w:p>
-            <w:r>
-              <w:t>This field contains the start of the range.</w:t>
-            </w:r>
-          </w:p>
-        </w:tc>
-      </w:tr>
-      <w:tr>
-        <w:tc>
-          <w:tcPr>
-            <w:tcW w:w="0" w:type="auto"/>
-            <w:hideMark/>
-          </w:tcPr>
-          <w:p>
-            <w:r>
-              <w:t>value_range_end</w:t>
-            </w:r>
-          </w:p>
-        </w:tc>
-        <w:tc>
-          <w:tcPr>
-            <w:tcW w:w="0" w:type="auto"/>
-            <w:hideMark/>
-          </w:tcPr>
-          <w:p>
-            <w:proofErr w:type="gramStart"/>
-            <w:r>
-              <w:t>varchar(</w:t>
-            </w:r>
-            <w:proofErr w:type="gramEnd"/>
-            <w:r>
-              <w:t>512)</w:t>
-            </w:r>
-          </w:p>
-        </w:tc>
-        <w:tc>
-          <w:tcPr>
-            <w:tcW w:w="0" w:type="auto"/>
-            <w:hideMark/>
-          </w:tcPr>
-          <w:p>
-            <w:r>
-              <w:t>In case of incremental loads or partitioned data with value ranges. e.g. the IDs from 1000 to 1999.</w:t>
-            </w:r>
-          </w:p>
-          <w:p>
-            <w:r>
-              <w:t>This field contains the end of the range.</w:t>
-            </w:r>
-          </w:p>
-        </w:tc>
-      </w:tr>
-      <w:tr>
-        <w:tc>
-          <w:tcPr>
-            <w:tcW w:w="0" w:type="auto"/>
-            <w:hideMark/>
-          </w:tcPr>
-          <w:p>
-            <w:r>
-              <w:t>job_started_at</w:t>
-            </w:r>
-          </w:p>
-        </w:tc>
-        <w:tc>
-          <w:tcPr>
-            <w:tcW w:w="0" w:type="auto"/>
-            <w:hideMark/>
-          </w:tcPr>
-          <w:p>
-            <w:r>
-              <w:t>timestamp</w:t>
-            </w:r>
-          </w:p>
-        </w:tc>
-        <w:tc>
-          <w:tcPr>
-            <w:tcW w:w="0" w:type="auto"/>
-            <w:hideMark/>
-          </w:tcPr>
-          <w:p>
-            <w:r>
-              <w:t>Timestamp when the start has been started. This is the timestamp measured within the job when the job really has been started</w:t>
-            </w:r>
-            <w:r>
-              <w:t>.</w:t>
-            </w:r>
-          </w:p>
-        </w:tc>
-      </w:tr>
-      <w:tr>
-        <w:tc>
-          <w:tcPr>
-            <w:tcW w:w="0" w:type="auto"/>
-            <w:hideMark/>
-          </w:tcPr>
-          <w:p>
-            <w:r>
-              <w:t>job_ended_at</w:t>
-            </w:r>
-          </w:p>
-        </w:tc>
-        <w:tc>
-          <w:tcPr>
-            <w:tcW w:w="0" w:type="auto"/>
-            <w:hideMark/>
-          </w:tcPr>
-          <w:p>
-            <w:r>
-              <w:t>timestamp</w:t>
-            </w:r>
-          </w:p>
-        </w:tc>
-        <w:tc>
-          <w:tcPr>
-            <w:tcW w:w="0" w:type="auto"/>
-            <w:hideMark/>
-          </w:tcPr>
-          <w:p>
-            <w:r>
-              <w:t>Timestamp when the start has been stopped. This is the timestamp measured within the job when the job really has been stopped.</w:t>
-            </w:r>
-          </w:p>
-        </w:tc>
-      </w:tr>
-      <w:tr>
-        <w:tc>
-          <w:tcPr>
-            <w:tcW w:w="0" w:type="auto"/>
-            <w:hideMark/>
-          </w:tcPr>
-          <w:p>
-            <w:r>
-              <w:t>job_result</w:t>
-            </w:r>
-          </w:p>
-        </w:tc>
-        <w:tc>
-          <w:tcPr>
-            <w:tcW w:w="0" w:type="auto"/>
-            <w:hideMark/>
-          </w:tcPr>
-          <w:p>
-            <w:proofErr w:type="gramStart"/>
-            <w:r>
-              <w:t>varchar(</w:t>
-            </w:r>
-            <w:proofErr w:type="gramEnd"/>
-            <w:r>
-              <w:t>1024)</w:t>
-            </w:r>
-          </w:p>
-        </w:tc>
-        <w:tc>
-          <w:tcPr>
-            <w:tcW w:w="0" w:type="auto"/>
-            <w:hideMark/>
-          </w:tcPr>
-          <w:p>
-            <w:r>
-              <w:t>A field which can contains a result like a created file path or similar.</w:t>
-            </w:r>
-          </w:p>
-        </w:tc>
-      </w:tr>
-      <w:tr>
-        <w:tc>
-          <w:tcPr>
-            <w:tcW w:w="0" w:type="auto"/>
-            <w:hideMark/>
-          </w:tcPr>
-          <w:p>
-            <w:r>
-              <w:t>count_input</w:t>
-            </w:r>
-          </w:p>
-        </w:tc>
-        <w:tc>
-          <w:tcPr>
-            <w:tcW w:w="0" w:type="auto"/>
-            <w:hideMark/>
-          </w:tcPr>
-          <w:p>
-            <w:r>
-              <w:t>integer</w:t>
-            </w:r>
-          </w:p>
-        </w:tc>
-        <w:tc>
-          <w:tcPr>
-            <w:tcW w:w="0" w:type="auto"/>
-            <w:hideMark/>
-          </w:tcPr>
-          <w:p>
-            <w:r>
-              <w:t>The sum of all input counters definined in tJobInstanceEnd</w:t>
-            </w:r>
-          </w:p>
-        </w:tc>
-      </w:tr>
-      <w:tr>
-        <w:tc>
-          <w:tcPr>
-            <w:tcW w:w="0" w:type="auto"/>
-            <w:hideMark/>
-          </w:tcPr>
-          <w:p>
-            <w:r>
-              <w:t>count_output</w:t>
-            </w:r>
-          </w:p>
-        </w:tc>
-        <w:tc>
-          <w:tcPr>
-            <w:tcW w:w="0" w:type="auto"/>
-            <w:hideMark/>
-          </w:tcPr>
-          <w:p>
-            <w:r>
-              <w:t>integer</w:t>
-            </w:r>
-          </w:p>
-        </w:tc>
-        <w:tc>
-          <w:tcPr>
-            <w:tcW w:w="0" w:type="auto"/>
-            <w:hideMark/>
-          </w:tcPr>
-          <w:p>
-            <w:r>
-              <w:t>The sum of all output counters definined in tJobInstanceEnd</w:t>
-            </w:r>
-          </w:p>
-        </w:tc>
-      </w:tr>
-      <w:tr>
-        <w:tc>
-          <w:tcPr>
-            <w:tcW w:w="0" w:type="auto"/>
-            <w:hideMark/>
-          </w:tcPr>
-          <w:p>
-            <w:r>
-              <w:t>count_updated</w:t>
-            </w:r>
-          </w:p>
-        </w:tc>
-        <w:tc>
-          <w:tcPr>
-            <w:tcW w:w="0" w:type="auto"/>
-            <w:hideMark/>
-          </w:tcPr>
-          <w:p>
-            <w:r>
-              <w:t>integer</w:t>
-            </w:r>
-          </w:p>
-        </w:tc>
-        <w:tc>
-          <w:tcPr>
-            <w:tcW w:w="0" w:type="auto"/>
-            <w:hideMark/>
-          </w:tcPr>
-          <w:p>
-            <w:r>
-              <w:t>The sum of all update counters definined in tJobInstanceEnd</w:t>
-            </w:r>
-          </w:p>
-        </w:tc>
-      </w:tr>
-      <w:tr>
-        <w:tc>
-          <w:tcPr>
-            <w:tcW w:w="0" w:type="auto"/>
-            <w:hideMark/>
-          </w:tcPr>
-          <w:p>
-            <w:r>
-              <w:t>count_rejected</w:t>
-            </w:r>
-          </w:p>
-        </w:tc>
-        <w:tc>
-          <w:tcPr>
-            <w:tcW w:w="0" w:type="auto"/>
-            <w:hideMark/>
-          </w:tcPr>
-          <w:p>
-            <w:r>
-              <w:t>integer</w:t>
-            </w:r>
-          </w:p>
-        </w:tc>
-        <w:tc>
-          <w:tcPr>
-            <w:tcW w:w="0" w:type="auto"/>
-            <w:hideMark/>
-          </w:tcPr>
-          <w:p>
-            <w:r>
-              <w:t>The sum of all reject counters definined in tJobInstanceEnd</w:t>
-            </w:r>
-          </w:p>
-        </w:tc>
-      </w:tr>
-      <w:tr>
-        <w:tc>
-          <w:tcPr>
-            <w:tcW w:w="0" w:type="auto"/>
-            <w:hideMark/>
-          </w:tcPr>
-          <w:p>
-            <w:r>
-              <w:t>count_deleted</w:t>
-            </w:r>
-          </w:p>
-        </w:tc>
-        <w:tc>
-          <w:tcPr>
-            <w:tcW w:w="0" w:type="auto"/>
-            <w:hideMark/>
-          </w:tcPr>
-          <w:p>
-            <w:r>
-              <w:t>integer</w:t>
-            </w:r>
-          </w:p>
-        </w:tc>
-        <w:tc>
-          <w:tcPr>
-            <w:tcW w:w="0" w:type="auto"/>
-            <w:hideMark/>
-          </w:tcPr>
-          <w:p>
-            <w:r>
-              <w:t>The sum of all delete counters definined in tJobInstanceEnd</w:t>
-            </w:r>
-          </w:p>
-        </w:tc>
-      </w:tr>
-      <w:tr>
-        <w:tc>
-          <w:tcPr>
-            <w:tcW w:w="0" w:type="auto"/>
-            <w:hideMark/>
-          </w:tcPr>
-          <w:p>
-            <w:r>
-              <w:t>return_code</w:t>
-            </w:r>
-          </w:p>
-        </w:tc>
-        <w:tc>
-          <w:tcPr>
-            <w:tcW w:w="0" w:type="auto"/>
-            <w:hideMark/>
-          </w:tcPr>
-          <w:p>
-            <w:r>
-              <w:t>integer</w:t>
-            </w:r>
-          </w:p>
-        </w:tc>
-        <w:tc>
-          <w:tcPr>
-            <w:tcW w:w="0" w:type="auto"/>
-            <w:hideMark/>
-          </w:tcPr>
-          <w:p>
-            <w:r>
-              <w:t>The exit code of the job.</w:t>
-            </w:r>
-          </w:p>
-        </w:tc>
-      </w:tr>
-      <w:tr>
-        <w:tc>
-          <w:tcPr>
-            <w:tcW w:w="0" w:type="auto"/>
-            <w:hideMark/>
-          </w:tcPr>
-          <w:p>
-            <w:r>
-              <w:t>return_message</w:t>
-            </w:r>
-          </w:p>
-        </w:tc>
-        <w:tc>
-          <w:tcPr>
-            <w:tcW w:w="0" w:type="auto"/>
-            <w:hideMark/>
-          </w:tcPr>
-          <w:p>
-            <w:proofErr w:type="gramStart"/>
-            <w:r>
-              <w:t>varchar(</w:t>
-            </w:r>
-            <w:proofErr w:type="gramEnd"/>
-            <w:r>
-              <w:t>1024)</w:t>
-            </w:r>
-          </w:p>
-        </w:tc>
-        <w:tc>
-          <w:tcPr>
-            <w:tcW w:w="0" w:type="auto"/>
-            <w:hideMark/>
-          </w:tcPr>
-          <w:p>
-            <w:r>
-              <w:t>All error messages available on the job. It contains all messages from tDie components.</w:t>
-            </w:r>
-          </w:p>
-        </w:tc>
-      </w:tr>
-      <w:tr>
-        <w:tc>
-          <w:tcPr>
-            <w:tcW w:w="0" w:type="auto"/>
-            <w:hideMark/>
-          </w:tcPr>
-          <w:p>
-            <w:r>
-              <w:t>host_name</w:t>
-            </w:r>
-          </w:p>
-        </w:tc>
-        <w:tc>
-          <w:tcPr>
-            <w:tcW w:w="0" w:type="auto"/>
-            <w:hideMark/>
-          </w:tcPr>
-          <w:p>
-            <w:proofErr w:type="gramStart"/>
-            <w:r>
-              <w:t>varchar(</w:t>
-            </w:r>
-            <w:proofErr w:type="gramEnd"/>
-            <w:r>
-              <w:t>255)</w:t>
-            </w:r>
-          </w:p>
-        </w:tc>
-        <w:tc>
-          <w:tcPr>
-            <w:tcW w:w="0" w:type="auto"/>
-            <w:hideMark/>
-          </w:tcPr>
-          <w:p>
-            <w:r>
-              <w:t>The host name of the server where this job runs</w:t>
-            </w:r>
-          </w:p>
-        </w:tc>
-      </w:tr>
-      <w:tr>
-        <w:tc>
-          <w:tcPr>
-            <w:tcW w:w="0" w:type="auto"/>
-            <w:hideMark/>
-          </w:tcPr>
-          <w:p>
-            <w:r>
-              <w:t>host_pid</w:t>
-            </w:r>
-          </w:p>
-        </w:tc>
-        <w:tc>
-          <w:tcPr>
-            <w:tcW w:w="0" w:type="auto"/>
-            <w:hideMark/>
-          </w:tcPr>
-          <w:p>
-            <w:r>
-              <w:t>integer</w:t>
-            </w:r>
-          </w:p>
-        </w:tc>
-        <w:tc>
-          <w:tcPr>
-            <w:tcW w:w="0" w:type="auto"/>
-            <w:hideMark/>
-          </w:tcPr>
-          <w:p>
-            <w:r>
-              <w:t>The PID from the operating system for this job. This helps to identify the job in a process list.</w:t>
-            </w:r>
-          </w:p>
-        </w:tc>
-      </w:tr>
-      <w:tr>
-        <w:tc>
-          <w:tcPr>
-            <w:tcW w:w="0" w:type="auto"/>
-            <w:hideMark/>
-          </w:tcPr>
-          <w:p>
-            <w:r>
-              <w:t>host_user</w:t>
-            </w:r>
-          </w:p>
-        </w:tc>
-        <w:tc>
-          <w:tcPr>
-            <w:tcW w:w="0" w:type="auto"/>
-            <w:hideMark/>
-          </w:tcPr>
-          <w:p>
-            <w:proofErr w:type="gramStart"/>
-            <w:r>
-              <w:t>varchar(</w:t>
-            </w:r>
-            <w:proofErr w:type="gramEnd"/>
-            <w:r>
-              <w:t>128)</w:t>
-            </w:r>
-          </w:p>
-        </w:tc>
-        <w:tc>
-          <w:tcPr>
-            <w:tcW w:w="0" w:type="auto"/>
-            <w:hideMark/>
-          </w:tcPr>
-          <w:p>
-            <w:r>
-              <w:t>The user in the operating system under which the job runs.</w:t>
-            </w:r>
-          </w:p>
-        </w:tc>
-      </w:tr>
-    </w:tbl>
-    <w:p/>
-    <w:p/>
-    <w:p/>
-    <w:p>
-      <w:pPr>
-        <w:widowControl/>
-        <w:suppressLineNumbers w:val="0"/>
-        <w:suppressAutoHyphens w:val="0"/>
-      </w:pPr>
-    </w:p>
-    <w:p>
-      <w:pPr>
         <w:pStyle w:val="Heading2"/>
         <w:rPr>
           <w:sz w:val="24"/>
@@ -8499,6 +7179,7 @@
         </w:rPr>
       </w:pPr>
       <w:r>
+        <w:lastRenderedPageBreak/>
         <w:t>Table: job_instance_counters</w:t>
       </w:r>
     </w:p>
@@ -8874,6 +7555,16 @@
         <w:t>You can adapt old names in the configuration if the tJobInstanceStart advanced settings.</w:t>
       </w:r>
     </w:p>
+    <w:p>
+      <w:pPr>
+        <w:widowControl/>
+        <w:suppressLineNumbers w:val="0"/>
+        <w:suppressAutoHyphens w:val="0"/>
+      </w:pPr>
+      <w:r>
+        <w:br w:type="page"/>
+      </w:r>
+    </w:p>
     <w:p/>
     <w:p>
       <w:pPr>
@@ -9456,6 +8147,21 @@
     </w:p>
     <w:p>
       <w:pPr>
+        <w:widowControl/>
+        <w:suppressLineNumbers w:val="0"/>
+        <w:suppressAutoHyphens w:val="0"/>
+        <w:rPr>
+          <w:rFonts w:ascii="Courier New" w:hAnsi="Courier New" w:cs="Courier New"/>
+          <w:sz w:val="16"/>
+          <w:szCs w:val="16"/>
+        </w:rPr>
+      </w:pPr>
+      <w:r>
+        <w:br w:type="page"/>
+      </w:r>
+    </w:p>
+    <w:p>
+      <w:pPr>
         <w:pStyle w:val="Code"/>
       </w:pPr>
     </w:p>
@@ -9980,10 +8686,27 @@
     </w:p>
     <w:p>
       <w:pPr>
+        <w:widowControl/>
+        <w:suppressLineNumbers w:val="0"/>
+        <w:suppressAutoHyphens w:val="0"/>
+        <w:rPr>
+          <w:rFonts w:asciiTheme="majorHAnsi" w:hAnsiTheme="majorHAnsi"/>
+          <w:color w:val="365F91" w:themeColor="accent1" w:themeShade="BF"/>
+          <w:sz w:val="28"/>
+          <w:szCs w:val="28"/>
+        </w:rPr>
+      </w:pPr>
+      <w:r>
+        <w:br w:type="page"/>
+      </w:r>
+    </w:p>
+    <w:p>
+      <w:pPr>
         <w:pStyle w:val="Heading2"/>
       </w:pPr>
       <w:proofErr w:type="gramStart"/>
       <w:r>
+        <w:lastRenderedPageBreak/>
         <w:t>Oracle</w:t>
       </w:r>
       <w:r>
@@ -10135,127 +8858,357 @@
         <w:pStyle w:val="Code"/>
       </w:pPr>
       <w:r>
+        <w:t xml:space="preserve">   VALUE_RANGE_START VARCHAR2(512),</w:t>
+      </w:r>
+    </w:p>
+    <w:p>
+      <w:pPr>
+        <w:pStyle w:val="Code"/>
+      </w:pPr>
+      <w:r>
+        <w:t xml:space="preserve">   VALUE_RANGE_END VARCHAR2(512),</w:t>
+      </w:r>
+    </w:p>
+    <w:p>
+      <w:pPr>
+        <w:pStyle w:val="Code"/>
+      </w:pPr>
+      <w:r>
+        <w:t xml:space="preserve">   JOB_STARTED_AT TIMESTAMP NOT NULL,</w:t>
+      </w:r>
+    </w:p>
+    <w:p>
+      <w:pPr>
+        <w:pStyle w:val="Code"/>
+      </w:pPr>
+      <w:r>
+        <w:t xml:space="preserve">   JOB_ENDED_AT TIMESTAMP,</w:t>
+      </w:r>
+    </w:p>
+    <w:p>
+      <w:pPr>
+        <w:pStyle w:val="Code"/>
+      </w:pPr>
+      <w:r>
+        <w:t xml:space="preserve">   JOB_RESULT VARCHAR2(1024),</w:t>
+      </w:r>
+    </w:p>
+    <w:p>
+      <w:pPr>
+        <w:pStyle w:val="Code"/>
+      </w:pPr>
+      <w:r>
+        <w:t xml:space="preserve">   COUNT_INPUT INTEGER,</w:t>
+      </w:r>
+    </w:p>
+    <w:p>
+      <w:pPr>
+        <w:pStyle w:val="Code"/>
+      </w:pPr>
+      <w:r>
+        <w:t xml:space="preserve">   COUNT_OUTPUT INTEGER,</w:t>
+      </w:r>
+    </w:p>
+    <w:p>
+      <w:pPr>
+        <w:pStyle w:val="Code"/>
+      </w:pPr>
+      <w:r>
+        <w:t xml:space="preserve">   COUNT_UPDATED INTEGER,</w:t>
+      </w:r>
+    </w:p>
+    <w:p>
+      <w:pPr>
+        <w:pStyle w:val="Code"/>
+      </w:pPr>
+      <w:r>
+        <w:t xml:space="preserve">   COUNT_REJECTED INTEGER,</w:t>
+      </w:r>
+    </w:p>
+    <w:p>
+      <w:pPr>
+        <w:pStyle w:val="Code"/>
+      </w:pPr>
+      <w:r>
+        <w:t xml:space="preserve">   COUNT_DELETED INTEGER,</w:t>
+      </w:r>
+    </w:p>
+    <w:p>
+      <w:pPr>
+        <w:pStyle w:val="Code"/>
+      </w:pPr>
+      <w:r>
+        <w:t xml:space="preserve">   RETURN_CODE INTEGER,</w:t>
+      </w:r>
+    </w:p>
+    <w:p>
+      <w:pPr>
+        <w:pStyle w:val="Code"/>
+      </w:pPr>
+      <w:r>
+        <w:t xml:space="preserve">   RETURN_MESSAGE VARCHAR2(1024),</w:t>
+      </w:r>
+    </w:p>
+    <w:p>
+      <w:pPr>
+        <w:pStyle w:val="Code"/>
+      </w:pPr>
+      <w:r>
+        <w:t xml:space="preserve">   HOST_NAME VARCHAR2(255),</w:t>
+      </w:r>
+    </w:p>
+    <w:p>
+      <w:pPr>
+        <w:pStyle w:val="Code"/>
+      </w:pPr>
+      <w:r>
+        <w:t xml:space="preserve">   HOST_PID INTEGER,</w:t>
+      </w:r>
+    </w:p>
+    <w:p>
+      <w:pPr>
+        <w:pStyle w:val="Code"/>
+      </w:pPr>
+      <w:r>
+        <w:t xml:space="preserve">   HOST_USER </w:t>
+      </w:r>
+      <w:proofErr w:type="gramStart"/>
+      <w:r>
+        <w:t>VARCHAR(</w:t>
+      </w:r>
+      <w:proofErr w:type="gramEnd"/>
+      <w:r>
+        <w:t>128),</w:t>
+      </w:r>
+    </w:p>
+    <w:p>
+      <w:pPr>
+        <w:pStyle w:val="Code"/>
+      </w:pPr>
+      <w:r>
+        <w:t xml:space="preserve">   CONSTRAINT JOB_INSTANCES_PKEY PRIMARY KEY (JOB_INSTANCE_ID));</w:t>
+      </w:r>
+    </w:p>
+    <w:p>
+      <w:pPr>
+        <w:pStyle w:val="Code"/>
+      </w:pPr>
+    </w:p>
+    <w:p>
+      <w:pPr>
+        <w:pStyle w:val="Code"/>
+      </w:pPr>
+      <w:r>
+        <w:t>CREATE INDEX JOB_INSTANCES_JOB_GUID ON JOB_INSTANCE_STATUS(JOB_GUID);</w:t>
+      </w:r>
+    </w:p>
+    <w:p>
+      <w:pPr>
+        <w:pStyle w:val="Code"/>
+      </w:pPr>
+      <w:r>
+        <w:t>CREATE INDEX JOB_INSTANCES_JOB_NAME ON JOB_INSTANCE_STATUS(JOB_NAME);</w:t>
+      </w:r>
+    </w:p>
+    <w:p>
+      <w:pPr>
+        <w:pStyle w:val="Code"/>
+      </w:pPr>
+    </w:p>
+    <w:p>
+      <w:pPr>
+        <w:pStyle w:val="Code"/>
+      </w:pPr>
+      <w:r>
+        <w:t>CREATE SEQUENCE SEQ_JOB_INSTANCE_ID START WITH 1;</w:t>
+      </w:r>
+    </w:p>
+    <w:p>
+      <w:pPr>
+        <w:pStyle w:val="Code"/>
+      </w:pPr>
+    </w:p>
+    <w:p>
+      <w:pPr>
+        <w:pStyle w:val="Code"/>
+      </w:pPr>
+    </w:p>
+    <w:p>
+      <w:pPr>
+        <w:pStyle w:val="Code"/>
+      </w:pPr>
+      <w:r>
+        <w:t>CREATE TABLE JOB_INSTANCE_COUNTERS (</w:t>
+      </w:r>
+    </w:p>
+    <w:p>
+      <w:pPr>
+        <w:pStyle w:val="Code"/>
+      </w:pPr>
+      <w:r>
+        <w:t xml:space="preserve">    JOB_INSTANCE_ID </w:t>
+      </w:r>
+      <w:proofErr w:type="gramStart"/>
+      <w:r>
+        <w:t>NUMBER(</w:t>
+      </w:r>
+      <w:proofErr w:type="gramEnd"/>
+      <w:r>
+        <w:t>19) NOT NULL,</w:t>
+      </w:r>
+    </w:p>
+    <w:p>
+      <w:pPr>
+        <w:pStyle w:val="Code"/>
+      </w:pPr>
+      <w:r>
+        <w:t xml:space="preserve">    COUNTER_NAME VARCHAR2(128) NOT NULL,</w:t>
+      </w:r>
+    </w:p>
+    <w:p>
+      <w:pPr>
+        <w:pStyle w:val="Code"/>
+      </w:pPr>
+      <w:r>
+        <w:t xml:space="preserve">    COUNTER_TYPE VARCHAR2(20),</w:t>
+      </w:r>
+    </w:p>
+    <w:p>
+      <w:pPr>
+        <w:pStyle w:val="Code"/>
+      </w:pPr>
+      <w:r>
+        <w:t xml:space="preserve">    COUNTER_VALUE INTEGER NOT NULL);</w:t>
+      </w:r>
+    </w:p>
+    <w:p>
+      <w:pPr>
+        <w:pStyle w:val="Code"/>
+      </w:pPr>
+      <w:r>
+        <w:t xml:space="preserve">    </w:t>
+      </w:r>
+    </w:p>
+    <w:p>
+      <w:pPr>
+        <w:pStyle w:val="Code"/>
+      </w:pPr>
+      <w:r>
+        <w:t>CREATE INDEX JOB_INSTANCE_COUNTERS_IDX ON JOB_INSTANCE_</w:t>
+      </w:r>
+      <w:proofErr w:type="gramStart"/>
+      <w:r>
+        <w:t>COUNTERS(</w:t>
+      </w:r>
+      <w:proofErr w:type="gramEnd"/>
+      <w:r>
+        <w:t>JOB_INSTANCE_ID, COUNTER_NAME);</w:t>
+      </w:r>
+    </w:p>
+    <w:p/>
+    <w:p>
+      <w:pPr>
+        <w:widowControl/>
+        <w:suppressLineNumbers w:val="0"/>
+        <w:suppressAutoHyphens w:val="0"/>
+        <w:rPr>
+          <w:rFonts w:asciiTheme="majorHAnsi" w:hAnsiTheme="majorHAnsi"/>
+          <w:color w:val="365F91" w:themeColor="accent1" w:themeShade="BF"/>
+          <w:sz w:val="28"/>
+          <w:szCs w:val="28"/>
+        </w:rPr>
+      </w:pPr>
+      <w:r>
+        <w:br w:type="page"/>
+      </w:r>
+    </w:p>
+    <w:p>
+      <w:pPr>
+        <w:pStyle w:val="Heading2"/>
+      </w:pPr>
+      <w:r>
         <w:lastRenderedPageBreak/>
-        <w:t xml:space="preserve">   VALUE_RANGE_START VARCHAR2(512),</w:t>
-      </w:r>
-    </w:p>
-    <w:p>
-      <w:pPr>
-        <w:pStyle w:val="Code"/>
-      </w:pPr>
-      <w:r>
-        <w:t xml:space="preserve">   VALUE_RANGE_END VARCHAR2(512),</w:t>
-      </w:r>
-    </w:p>
-    <w:p>
-      <w:pPr>
-        <w:pStyle w:val="Code"/>
-      </w:pPr>
-      <w:r>
-        <w:t xml:space="preserve">   JOB_STARTED_AT TIMESTAMP NOT NULL,</w:t>
-      </w:r>
-    </w:p>
-    <w:p>
-      <w:pPr>
-        <w:pStyle w:val="Code"/>
-      </w:pPr>
-      <w:r>
-        <w:t xml:space="preserve">   JOB_ENDED_AT TIMESTAMP,</w:t>
-      </w:r>
-    </w:p>
-    <w:p>
-      <w:pPr>
-        <w:pStyle w:val="Code"/>
-      </w:pPr>
-      <w:r>
-        <w:t xml:space="preserve">   JOB_RESULT VARCHAR2(1024),</w:t>
-      </w:r>
-    </w:p>
-    <w:p>
-      <w:pPr>
-        <w:pStyle w:val="Code"/>
-      </w:pPr>
-      <w:r>
-        <w:t xml:space="preserve">   COUNT_INPUT INTEGER,</w:t>
-      </w:r>
-    </w:p>
-    <w:p>
-      <w:pPr>
-        <w:pStyle w:val="Code"/>
-      </w:pPr>
-      <w:r>
-        <w:t xml:space="preserve">   COUNT_OUTPUT INTEGER,</w:t>
-      </w:r>
-    </w:p>
-    <w:p>
-      <w:pPr>
-        <w:pStyle w:val="Code"/>
-      </w:pPr>
-      <w:r>
-        <w:t xml:space="preserve">   COUNT_UPDATED INTEGER,</w:t>
-      </w:r>
-    </w:p>
-    <w:p>
-      <w:pPr>
-        <w:pStyle w:val="Code"/>
-      </w:pPr>
-      <w:r>
-        <w:t xml:space="preserve">   COUNT_REJECTED INTEGER,</w:t>
-      </w:r>
-    </w:p>
-    <w:p>
-      <w:pPr>
-        <w:pStyle w:val="Code"/>
-      </w:pPr>
-      <w:r>
-        <w:t xml:space="preserve">   COUNT_DELETED INTEGER,</w:t>
-      </w:r>
-    </w:p>
-    <w:p>
-      <w:pPr>
-        <w:pStyle w:val="Code"/>
-      </w:pPr>
-      <w:r>
-        <w:t xml:space="preserve">   RETURN_CODE INTEGER,</w:t>
-      </w:r>
-    </w:p>
-    <w:p>
-      <w:pPr>
-        <w:pStyle w:val="Code"/>
-      </w:pPr>
-      <w:r>
-        <w:t xml:space="preserve">   RETURN_MESSAGE VARCHAR2(1024),</w:t>
-      </w:r>
-    </w:p>
-    <w:p>
-      <w:pPr>
-        <w:pStyle w:val="Code"/>
-      </w:pPr>
-      <w:r>
-        <w:t xml:space="preserve">   HOST_NAME VARCHAR2(255),</w:t>
-      </w:r>
-    </w:p>
-    <w:p>
-      <w:pPr>
-        <w:pStyle w:val="Code"/>
-      </w:pPr>
-      <w:r>
-        <w:t xml:space="preserve">   HOST_PID INTEGER,</w:t>
-      </w:r>
-    </w:p>
-    <w:p>
-      <w:pPr>
-        <w:pStyle w:val="Code"/>
-      </w:pPr>
-      <w:r>
-        <w:t xml:space="preserve">   HOST_USER </w:t>
+        <w:t>IBM DB2</w:t>
+      </w:r>
+    </w:p>
+    <w:p/>
+    <w:p>
+      <w:pPr>
+        <w:pStyle w:val="Code"/>
+      </w:pPr>
+      <w:r>
+        <w:t>--drop table dwh_manage.job_instance_status;</w:t>
+      </w:r>
+    </w:p>
+    <w:p>
+      <w:pPr>
+        <w:pStyle w:val="Code"/>
+      </w:pPr>
+      <w:r>
+        <w:t>create table dwh_manage.job_instance_status (</w:t>
+      </w:r>
+    </w:p>
+    <w:p>
+      <w:pPr>
+        <w:pStyle w:val="Code"/>
+      </w:pPr>
+      <w:r>
+        <w:t xml:space="preserve">   job_instance_id bigint not null,</w:t>
+      </w:r>
+    </w:p>
+    <w:p>
+      <w:pPr>
+        <w:pStyle w:val="Code"/>
+      </w:pPr>
+      <w:r>
+        <w:t xml:space="preserve">   process_instance_id bigint,</w:t>
+      </w:r>
+    </w:p>
+    <w:p>
+      <w:pPr>
+        <w:pStyle w:val="Code"/>
+      </w:pPr>
+      <w:r>
+        <w:t xml:space="preserve">   process_instance_name </w:t>
       </w:r>
       <w:proofErr w:type="gramStart"/>
       <w:r>
-        <w:t>VARCHAR(</w:t>
+        <w:t>varchar(</w:t>
       </w:r>
       <w:proofErr w:type="gramEnd"/>
       <w:r>
+        <w:t>255),</w:t>
+      </w:r>
+    </w:p>
+    <w:p>
+      <w:pPr>
+        <w:pStyle w:val="Code"/>
+      </w:pPr>
+      <w:r>
+        <w:t xml:space="preserve">   job_name </w:t>
+      </w:r>
+      <w:proofErr w:type="gramStart"/>
+      <w:r>
+        <w:t>varchar(</w:t>
+      </w:r>
+      <w:proofErr w:type="gramEnd"/>
+      <w:r>
+        <w:t>255) not null,</w:t>
+      </w:r>
+    </w:p>
+    <w:p>
+      <w:pPr>
+        <w:pStyle w:val="Code"/>
+      </w:pPr>
+      <w:r>
+        <w:t xml:space="preserve">   job_project </w:t>
+      </w:r>
+      <w:proofErr w:type="gramStart"/>
+      <w:r>
+        <w:t>varchar(</w:t>
+      </w:r>
+      <w:proofErr w:type="gramEnd"/>
+      <w:r>
         <w:t>128),</w:t>
       </w:r>
     </w:p>
@@ -10264,99 +9217,403 @@
         <w:pStyle w:val="Code"/>
       </w:pPr>
       <w:r>
-        <w:t xml:space="preserve">   CONSTRAINT JOB_INSTANCES_PKEY PRIMARY KEY (JOB_INSTANCE_ID));</w:t>
-      </w:r>
-    </w:p>
-    <w:p>
-      <w:pPr>
-        <w:pStyle w:val="Code"/>
-      </w:pPr>
-    </w:p>
-    <w:p>
-      <w:pPr>
-        <w:pStyle w:val="Code"/>
-      </w:pPr>
-      <w:r>
-        <w:t>CREATE INDEX JOB_INSTANCES_JOB_GUID ON JOB_INSTANCE_STATUS(JOB_GUID);</w:t>
-      </w:r>
-    </w:p>
-    <w:p>
-      <w:pPr>
-        <w:pStyle w:val="Code"/>
-      </w:pPr>
-      <w:r>
-        <w:t>CREATE INDEX JOB_INSTANCES_JOB_NAME ON JOB_INSTANCE_STATUS(JOB_NAME);</w:t>
-      </w:r>
-    </w:p>
-    <w:p>
-      <w:pPr>
-        <w:pStyle w:val="Code"/>
-      </w:pPr>
-    </w:p>
-    <w:p>
-      <w:pPr>
-        <w:pStyle w:val="Code"/>
-      </w:pPr>
-      <w:r>
-        <w:t>CREATE SEQUENCE SEQ_JOB_INSTANCE_ID START WITH 1;</w:t>
-      </w:r>
-    </w:p>
-    <w:p>
-      <w:pPr>
-        <w:pStyle w:val="Code"/>
-      </w:pPr>
-    </w:p>
-    <w:p>
-      <w:pPr>
-        <w:pStyle w:val="Code"/>
-      </w:pPr>
-    </w:p>
-    <w:p>
-      <w:pPr>
-        <w:pStyle w:val="Code"/>
-      </w:pPr>
-      <w:r>
-        <w:t>CREATE TABLE JOB_INSTANCE_COUNTERS (</w:t>
-      </w:r>
-    </w:p>
-    <w:p>
-      <w:pPr>
-        <w:pStyle w:val="Code"/>
-      </w:pPr>
-      <w:r>
-        <w:t xml:space="preserve">    JOB_INSTANCE_ID </w:t>
+        <w:t xml:space="preserve">   job_info </w:t>
       </w:r>
       <w:proofErr w:type="gramStart"/>
       <w:r>
-        <w:t>NUMBER(</w:t>
+        <w:t>varchar(</w:t>
       </w:r>
       <w:proofErr w:type="gramEnd"/>
       <w:r>
-        <w:t>19) NOT NULL,</w:t>
-      </w:r>
-    </w:p>
-    <w:p>
-      <w:pPr>
-        <w:pStyle w:val="Code"/>
-      </w:pPr>
-      <w:r>
-        <w:t xml:space="preserve">    COUNTER_NAME VARCHAR2(128) NOT NULL,</w:t>
-      </w:r>
-    </w:p>
-    <w:p>
-      <w:pPr>
-        <w:pStyle w:val="Code"/>
-      </w:pPr>
-      <w:r>
-        <w:t xml:space="preserve">    COUNTER_TYPE VARCHAR2(20),</w:t>
-      </w:r>
-    </w:p>
-    <w:p>
-      <w:pPr>
-        <w:pStyle w:val="Code"/>
-      </w:pPr>
-      <w:r>
-        <w:t xml:space="preserve">    COUNTER_VALUE INTEGER NOT NULL);</w:t>
+        <w:t>512),</w:t>
+      </w:r>
+    </w:p>
+    <w:p>
+      <w:pPr>
+        <w:pStyle w:val="Code"/>
+      </w:pPr>
+      <w:r>
+        <w:t xml:space="preserve">   job_display_name </w:t>
+      </w:r>
+      <w:proofErr w:type="gramStart"/>
+      <w:r>
+        <w:t>varchar(</w:t>
+      </w:r>
+      <w:proofErr w:type="gramEnd"/>
+      <w:r>
+        <w:t>255),</w:t>
+      </w:r>
+    </w:p>
+    <w:p>
+      <w:pPr>
+        <w:pStyle w:val="Code"/>
+      </w:pPr>
+      <w:r>
+        <w:t xml:space="preserve">   job_guid </w:t>
+      </w:r>
+      <w:proofErr w:type="gramStart"/>
+      <w:r>
+        <w:t>varchar(</w:t>
+      </w:r>
+      <w:proofErr w:type="gramEnd"/>
+      <w:r>
+        <w:t>100) not null,</w:t>
+      </w:r>
+    </w:p>
+    <w:p>
+      <w:pPr>
+        <w:pStyle w:val="Code"/>
+      </w:pPr>
+      <w:r>
+        <w:t xml:space="preserve">   job_ext_id </w:t>
+      </w:r>
+      <w:proofErr w:type="gramStart"/>
+      <w:r>
+        <w:t>varchar(</w:t>
+      </w:r>
+      <w:proofErr w:type="gramEnd"/>
+      <w:r>
+        <w:t>255),</w:t>
+      </w:r>
+    </w:p>
+    <w:p>
+      <w:pPr>
+        <w:pStyle w:val="Code"/>
+      </w:pPr>
+      <w:r>
+        <w:t xml:space="preserve">   root_job_guid </w:t>
+      </w:r>
+      <w:proofErr w:type="gramStart"/>
+      <w:r>
+        <w:t>varchar(</w:t>
+      </w:r>
+      <w:proofErr w:type="gramEnd"/>
+      <w:r>
+        <w:t>100),</w:t>
+      </w:r>
+    </w:p>
+    <w:p>
+      <w:pPr>
+        <w:pStyle w:val="Code"/>
+      </w:pPr>
+      <w:r>
+        <w:t xml:space="preserve">   work_item </w:t>
+      </w:r>
+      <w:proofErr w:type="gramStart"/>
+      <w:r>
+        <w:t>varchar(</w:t>
+      </w:r>
+      <w:proofErr w:type="gramEnd"/>
+      <w:r>
+        <w:t>1024),</w:t>
+      </w:r>
+    </w:p>
+    <w:p>
+      <w:pPr>
+        <w:pStyle w:val="Code"/>
+      </w:pPr>
+      <w:r>
+        <w:t xml:space="preserve">   time_range_start timestamp,</w:t>
+      </w:r>
+    </w:p>
+    <w:p>
+      <w:pPr>
+        <w:pStyle w:val="Code"/>
+      </w:pPr>
+      <w:r>
+        <w:t xml:space="preserve">   time_range_end timestamp,</w:t>
+      </w:r>
+    </w:p>
+    <w:p>
+      <w:pPr>
+        <w:pStyle w:val="Code"/>
+      </w:pPr>
+      <w:r>
+        <w:t xml:space="preserve">   value_range_start </w:t>
+      </w:r>
+      <w:proofErr w:type="gramStart"/>
+      <w:r>
+        <w:t>varchar(</w:t>
+      </w:r>
+      <w:proofErr w:type="gramEnd"/>
+      <w:r>
+        <w:t>512),</w:t>
+      </w:r>
+    </w:p>
+    <w:p>
+      <w:pPr>
+        <w:pStyle w:val="Code"/>
+      </w:pPr>
+      <w:r>
+        <w:t xml:space="preserve">   value_range_end </w:t>
+      </w:r>
+      <w:proofErr w:type="gramStart"/>
+      <w:r>
+        <w:t>varchar(</w:t>
+      </w:r>
+      <w:proofErr w:type="gramEnd"/>
+      <w:r>
+        <w:t>512),</w:t>
+      </w:r>
+    </w:p>
+    <w:p>
+      <w:pPr>
+        <w:pStyle w:val="Code"/>
+      </w:pPr>
+      <w:r>
+        <w:t xml:space="preserve">   job_started_at timestamp not null,</w:t>
+      </w:r>
+    </w:p>
+    <w:p>
+      <w:pPr>
+        <w:pStyle w:val="Code"/>
+      </w:pPr>
+      <w:r>
+        <w:t xml:space="preserve">   job_ended_at timestamp,</w:t>
+      </w:r>
+    </w:p>
+    <w:p>
+      <w:pPr>
+        <w:pStyle w:val="Code"/>
+      </w:pPr>
+      <w:r>
+        <w:t xml:space="preserve">   job_result </w:t>
+      </w:r>
+      <w:proofErr w:type="gramStart"/>
+      <w:r>
+        <w:t>varchar(</w:t>
+      </w:r>
+      <w:proofErr w:type="gramEnd"/>
+      <w:r>
+        <w:t>1024),</w:t>
+      </w:r>
+    </w:p>
+    <w:p>
+      <w:pPr>
+        <w:pStyle w:val="Code"/>
+      </w:pPr>
+      <w:r>
+        <w:t xml:space="preserve">   count_input integer,</w:t>
+      </w:r>
+    </w:p>
+    <w:p>
+      <w:pPr>
+        <w:pStyle w:val="Code"/>
+      </w:pPr>
+      <w:r>
+        <w:t xml:space="preserve">   count_output integer,</w:t>
+      </w:r>
+    </w:p>
+    <w:p>
+      <w:pPr>
+        <w:pStyle w:val="Code"/>
+      </w:pPr>
+      <w:r>
+        <w:t xml:space="preserve">   count_updated integer,</w:t>
+      </w:r>
+    </w:p>
+    <w:p>
+      <w:pPr>
+        <w:pStyle w:val="Code"/>
+      </w:pPr>
+      <w:r>
+        <w:t xml:space="preserve">   count_rejected integer,</w:t>
+      </w:r>
+    </w:p>
+    <w:p>
+      <w:pPr>
+        <w:pStyle w:val="Code"/>
+      </w:pPr>
+      <w:r>
+        <w:t xml:space="preserve">   count_deleted integer,</w:t>
+      </w:r>
+    </w:p>
+    <w:p>
+      <w:pPr>
+        <w:pStyle w:val="Code"/>
+      </w:pPr>
+      <w:r>
+        <w:t xml:space="preserve">   return_code integer,</w:t>
+      </w:r>
+    </w:p>
+    <w:p>
+      <w:pPr>
+        <w:pStyle w:val="Code"/>
+      </w:pPr>
+      <w:r>
+        <w:t xml:space="preserve">   return_message </w:t>
+      </w:r>
+      <w:proofErr w:type="gramStart"/>
+      <w:r>
+        <w:t>varchar(</w:t>
+      </w:r>
+      <w:proofErr w:type="gramEnd"/>
+      <w:r>
+        <w:t>1024),</w:t>
+      </w:r>
+    </w:p>
+    <w:p>
+      <w:pPr>
+        <w:pStyle w:val="Code"/>
+      </w:pPr>
+      <w:r>
+        <w:t xml:space="preserve">   host_name </w:t>
+      </w:r>
+      <w:proofErr w:type="gramStart"/>
+      <w:r>
+        <w:t>varchar(</w:t>
+      </w:r>
+      <w:proofErr w:type="gramEnd"/>
+      <w:r>
+        <w:t>255),</w:t>
+      </w:r>
+    </w:p>
+    <w:p>
+      <w:pPr>
+        <w:pStyle w:val="Code"/>
+      </w:pPr>
+      <w:r>
+        <w:t xml:space="preserve">   host_pid integer,</w:t>
+      </w:r>
+    </w:p>
+    <w:p>
+      <w:pPr>
+        <w:pStyle w:val="Code"/>
+      </w:pPr>
+      <w:r>
+        <w:t xml:space="preserve">   host_user </w:t>
+      </w:r>
+      <w:proofErr w:type="gramStart"/>
+      <w:r>
+        <w:t>varchar(</w:t>
+      </w:r>
+      <w:proofErr w:type="gramEnd"/>
+      <w:r>
+        <w:t>128),</w:t>
+      </w:r>
+    </w:p>
+    <w:p>
+      <w:pPr>
+        <w:pStyle w:val="Code"/>
+      </w:pPr>
+      <w:r>
+        <w:t xml:space="preserve">   constraint job_instances_pkey primary key (job_instance_id));</w:t>
+      </w:r>
+    </w:p>
+    <w:p>
+      <w:pPr>
+        <w:pStyle w:val="Code"/>
+      </w:pPr>
+    </w:p>
+    <w:p>
+      <w:pPr>
+        <w:pStyle w:val="Code"/>
+      </w:pPr>
+      <w:r>
+        <w:t>create index dwh_manage.job_instances_job_guid on dwh_manage.job_instance_status(job_guid);</w:t>
+      </w:r>
+    </w:p>
+    <w:p>
+      <w:pPr>
+        <w:pStyle w:val="Code"/>
+      </w:pPr>
+      <w:r>
+        <w:t>create index dwh_manage.job_instances_job_name on dwh_manage.job_instance_status(job_name);</w:t>
+      </w:r>
+    </w:p>
+    <w:p>
+      <w:pPr>
+        <w:pStyle w:val="Code"/>
+      </w:pPr>
+    </w:p>
+    <w:p>
+      <w:pPr>
+        <w:pStyle w:val="Code"/>
+      </w:pPr>
+      <w:r>
+        <w:t>--drop sequence dwh_manage.job_instance_id;</w:t>
+      </w:r>
+    </w:p>
+    <w:p>
+      <w:pPr>
+        <w:pStyle w:val="Code"/>
+      </w:pPr>
+      <w:r>
+        <w:t>create sequence dwh_manage.seq_job_instance_id start with 1;</w:t>
+      </w:r>
+    </w:p>
+    <w:p>
+      <w:pPr>
+        <w:pStyle w:val="Code"/>
+      </w:pPr>
+    </w:p>
+    <w:p>
+      <w:pPr>
+        <w:pStyle w:val="Code"/>
+      </w:pPr>
+    </w:p>
+    <w:p>
+      <w:pPr>
+        <w:pStyle w:val="Code"/>
+      </w:pPr>
+      <w:r>
+        <w:t>--drop table dwh_manage.job_instance_counters;</w:t>
+      </w:r>
+    </w:p>
+    <w:p>
+      <w:pPr>
+        <w:pStyle w:val="Code"/>
+      </w:pPr>
+      <w:r>
+        <w:t>create table dwh_manage.job_instance_counters (</w:t>
+      </w:r>
+    </w:p>
+    <w:p>
+      <w:pPr>
+        <w:pStyle w:val="Code"/>
+      </w:pPr>
+      <w:r>
+        <w:t xml:space="preserve">    job_instance_id bigint not null,</w:t>
+      </w:r>
+    </w:p>
+    <w:p>
+      <w:pPr>
+        <w:pStyle w:val="Code"/>
+      </w:pPr>
+      <w:r>
+        <w:t xml:space="preserve">    counter_name </w:t>
+      </w:r>
+      <w:proofErr w:type="gramStart"/>
+      <w:r>
+        <w:t>varchar(</w:t>
+      </w:r>
+      <w:proofErr w:type="gramEnd"/>
+      <w:r>
+        <w:t>128) not null,</w:t>
+      </w:r>
+    </w:p>
+    <w:p>
+      <w:pPr>
+        <w:pStyle w:val="Code"/>
+      </w:pPr>
+      <w:r>
+        <w:t xml:space="preserve">    counter_type </w:t>
+      </w:r>
+      <w:proofErr w:type="gramStart"/>
+      <w:r>
+        <w:t>varchar(</w:t>
+      </w:r>
+      <w:proofErr w:type="gramEnd"/>
+      <w:r>
+        <w:t>20),</w:t>
+      </w:r>
+    </w:p>
+    <w:p>
+      <w:pPr>
+        <w:pStyle w:val="Code"/>
+      </w:pPr>
+      <w:r>
+        <w:t xml:space="preserve">    counter_value integer not null);</w:t>
       </w:r>
     </w:p>
     <w:p>
@@ -10372,539 +9629,31 @@
         <w:pStyle w:val="Code"/>
       </w:pPr>
       <w:r>
-        <w:t>CREATE INDEX JOB_INSTANCE_COUNTERS_IDX ON JOB_INSTANCE_</w:t>
+        <w:t>create index job_instance_counters_idx on dwh_manage.job_instance_</w:t>
       </w:r>
       <w:proofErr w:type="gramStart"/>
       <w:r>
-        <w:t>COUNTERS(</w:t>
+        <w:t>counters(</w:t>
       </w:r>
       <w:proofErr w:type="gramEnd"/>
       <w:r>
-        <w:t>JOB_INSTANCE_ID, COUNTER_NAME);</w:t>
-      </w:r>
-    </w:p>
-    <w:p>
-      <w:pPr>
-        <w:pStyle w:val="Code"/>
-      </w:pPr>
-    </w:p>
-    <w:p/>
-    <w:p>
-      <w:pPr>
-        <w:pStyle w:val="Heading2"/>
-      </w:pPr>
-      <w:r>
-        <w:t>IBM DB2</w:t>
-      </w:r>
-    </w:p>
-    <w:p/>
-    <w:p>
-      <w:pPr>
-        <w:pStyle w:val="Code"/>
-      </w:pPr>
-      <w:r>
-        <w:t>--drop table dwh_manage.job_instance_status;</w:t>
-      </w:r>
-    </w:p>
-    <w:p>
-      <w:pPr>
-        <w:pStyle w:val="Code"/>
-      </w:pPr>
-      <w:r>
-        <w:t>create table dwh_manage.job_instance_status (</w:t>
-      </w:r>
-    </w:p>
-    <w:p>
-      <w:pPr>
-        <w:pStyle w:val="Code"/>
-      </w:pPr>
-      <w:r>
-        <w:t xml:space="preserve">   job_instance_id bigint not null,</w:t>
-      </w:r>
-    </w:p>
-    <w:p>
-      <w:pPr>
-        <w:pStyle w:val="Code"/>
-      </w:pPr>
-      <w:r>
-        <w:t xml:space="preserve">   process_instance_id bigint,</w:t>
-      </w:r>
-    </w:p>
-    <w:p>
-      <w:pPr>
-        <w:pStyle w:val="Code"/>
-      </w:pPr>
-      <w:r>
-        <w:t xml:space="preserve">   process_instance_name </w:t>
-      </w:r>
-      <w:proofErr w:type="gramStart"/>
-      <w:r>
-        <w:t>varchar(</w:t>
-      </w:r>
-      <w:proofErr w:type="gramEnd"/>
-      <w:r>
-        <w:t>255),</w:t>
-      </w:r>
-    </w:p>
-    <w:p>
-      <w:pPr>
-        <w:pStyle w:val="Code"/>
-      </w:pPr>
-      <w:r>
-        <w:t xml:space="preserve">   job_name </w:t>
-      </w:r>
-      <w:proofErr w:type="gramStart"/>
-      <w:r>
-        <w:t>varchar(</w:t>
-      </w:r>
-      <w:proofErr w:type="gramEnd"/>
-      <w:r>
-        <w:t>255) not null,</w:t>
-      </w:r>
-    </w:p>
-    <w:p>
-      <w:pPr>
-        <w:pStyle w:val="Code"/>
-      </w:pPr>
-      <w:r>
-        <w:t xml:space="preserve">   job_project </w:t>
-      </w:r>
-      <w:proofErr w:type="gramStart"/>
-      <w:r>
-        <w:t>varchar(</w:t>
-      </w:r>
-      <w:proofErr w:type="gramEnd"/>
-      <w:r>
-        <w:t>128),</w:t>
-      </w:r>
-    </w:p>
-    <w:p>
-      <w:pPr>
-        <w:pStyle w:val="Code"/>
-      </w:pPr>
-      <w:r>
-        <w:t xml:space="preserve">   job_info </w:t>
-      </w:r>
-      <w:proofErr w:type="gramStart"/>
-      <w:r>
-        <w:t>varchar(</w:t>
-      </w:r>
-      <w:proofErr w:type="gramEnd"/>
-      <w:r>
-        <w:t>512),</w:t>
-      </w:r>
-    </w:p>
-    <w:p>
-      <w:pPr>
-        <w:pStyle w:val="Code"/>
-      </w:pPr>
-      <w:r>
-        <w:t xml:space="preserve">   job_display_name </w:t>
-      </w:r>
-      <w:proofErr w:type="gramStart"/>
-      <w:r>
-        <w:t>varchar(</w:t>
-      </w:r>
-      <w:proofErr w:type="gramEnd"/>
-      <w:r>
-        <w:t>255),</w:t>
-      </w:r>
-    </w:p>
-    <w:p>
-      <w:pPr>
-        <w:pStyle w:val="Code"/>
-      </w:pPr>
-      <w:r>
-        <w:t xml:space="preserve">   job_guid </w:t>
-      </w:r>
-      <w:proofErr w:type="gramStart"/>
-      <w:r>
-        <w:t>varchar(</w:t>
-      </w:r>
-      <w:proofErr w:type="gramEnd"/>
-      <w:r>
-        <w:t>100) not null,</w:t>
-      </w:r>
-    </w:p>
-    <w:p>
-      <w:pPr>
-        <w:pStyle w:val="Code"/>
-      </w:pPr>
-      <w:r>
-        <w:t xml:space="preserve">   job_ext_id </w:t>
-      </w:r>
-      <w:proofErr w:type="gramStart"/>
-      <w:r>
-        <w:t>varchar(</w:t>
-      </w:r>
-      <w:proofErr w:type="gramEnd"/>
-      <w:r>
-        <w:t>255),</w:t>
-      </w:r>
-    </w:p>
-    <w:p>
-      <w:pPr>
-        <w:pStyle w:val="Code"/>
-      </w:pPr>
-      <w:r>
-        <w:t xml:space="preserve">   root_job_guid </w:t>
-      </w:r>
-      <w:proofErr w:type="gramStart"/>
-      <w:r>
-        <w:t>varchar(</w:t>
-      </w:r>
-      <w:proofErr w:type="gramEnd"/>
-      <w:r>
-        <w:t>100),</w:t>
-      </w:r>
-    </w:p>
-    <w:p>
-      <w:pPr>
-        <w:pStyle w:val="Code"/>
-      </w:pPr>
-      <w:r>
-        <w:t xml:space="preserve">   work_item </w:t>
-      </w:r>
-      <w:proofErr w:type="gramStart"/>
-      <w:r>
-        <w:t>varchar(</w:t>
-      </w:r>
-      <w:proofErr w:type="gramEnd"/>
-      <w:r>
-        <w:t>1024),</w:t>
-      </w:r>
-    </w:p>
-    <w:p>
-      <w:pPr>
-        <w:pStyle w:val="Code"/>
-      </w:pPr>
-      <w:r>
-        <w:t xml:space="preserve">   time_range_start timestamp,</w:t>
-      </w:r>
-    </w:p>
-    <w:p>
-      <w:pPr>
-        <w:pStyle w:val="Code"/>
-      </w:pPr>
-      <w:r>
-        <w:t xml:space="preserve">   time_range_end timestamp,</w:t>
-      </w:r>
-    </w:p>
-    <w:p>
-      <w:pPr>
-        <w:pStyle w:val="Code"/>
-      </w:pPr>
-      <w:r>
-        <w:t xml:space="preserve">   value_range_start </w:t>
-      </w:r>
-      <w:proofErr w:type="gramStart"/>
-      <w:r>
-        <w:t>varchar(</w:t>
-      </w:r>
-      <w:proofErr w:type="gramEnd"/>
-      <w:r>
-        <w:t>512),</w:t>
-      </w:r>
-    </w:p>
-    <w:p>
-      <w:pPr>
-        <w:pStyle w:val="Code"/>
-      </w:pPr>
-      <w:r>
-        <w:t xml:space="preserve">   value_range_end </w:t>
-      </w:r>
-      <w:proofErr w:type="gramStart"/>
-      <w:r>
-        <w:t>varchar(</w:t>
-      </w:r>
-      <w:proofErr w:type="gramEnd"/>
-      <w:r>
-        <w:t>512),</w:t>
-      </w:r>
-    </w:p>
-    <w:p>
-      <w:pPr>
-        <w:pStyle w:val="Code"/>
-      </w:pPr>
-      <w:r>
-        <w:t xml:space="preserve">   job_started_at timestamp not null,</w:t>
-      </w:r>
-    </w:p>
-    <w:p>
-      <w:pPr>
-        <w:pStyle w:val="Code"/>
-      </w:pPr>
-      <w:r>
-        <w:t xml:space="preserve">   job_ended_at timestamp,</w:t>
-      </w:r>
-    </w:p>
-    <w:p>
-      <w:pPr>
-        <w:pStyle w:val="Code"/>
-      </w:pPr>
-      <w:r>
-        <w:t xml:space="preserve">   job_result </w:t>
-      </w:r>
-      <w:proofErr w:type="gramStart"/>
-      <w:r>
-        <w:t>varchar(</w:t>
-      </w:r>
-      <w:proofErr w:type="gramEnd"/>
-      <w:r>
-        <w:t>1024),</w:t>
-      </w:r>
-    </w:p>
-    <w:p>
-      <w:pPr>
-        <w:pStyle w:val="Code"/>
-      </w:pPr>
-      <w:r>
-        <w:t xml:space="preserve">   count_input integer,</w:t>
-      </w:r>
-    </w:p>
-    <w:p>
-      <w:pPr>
-        <w:pStyle w:val="Code"/>
-      </w:pPr>
-      <w:r>
-        <w:t xml:space="preserve">   count_output integer,</w:t>
-      </w:r>
-    </w:p>
-    <w:p>
-      <w:pPr>
-        <w:pStyle w:val="Code"/>
-      </w:pPr>
-      <w:r>
-        <w:t xml:space="preserve">   count_updated integer,</w:t>
-      </w:r>
-    </w:p>
-    <w:p>
-      <w:pPr>
-        <w:pStyle w:val="Code"/>
-      </w:pPr>
-      <w:r>
-        <w:t xml:space="preserve">   count_rejected integer,</w:t>
-      </w:r>
-    </w:p>
-    <w:p>
-      <w:pPr>
-        <w:pStyle w:val="Code"/>
-      </w:pPr>
-      <w:r>
-        <w:t xml:space="preserve">   count_deleted integer,</w:t>
-      </w:r>
-    </w:p>
-    <w:p>
-      <w:pPr>
-        <w:pStyle w:val="Code"/>
-      </w:pPr>
-      <w:r>
-        <w:t xml:space="preserve">   return_code integer,</w:t>
-      </w:r>
-    </w:p>
-    <w:p>
-      <w:pPr>
-        <w:pStyle w:val="Code"/>
-      </w:pPr>
-      <w:r>
-        <w:t xml:space="preserve">   return_message </w:t>
-      </w:r>
-      <w:proofErr w:type="gramStart"/>
-      <w:r>
-        <w:t>varchar(</w:t>
-      </w:r>
-      <w:proofErr w:type="gramEnd"/>
-      <w:r>
-        <w:t>1024),</w:t>
-      </w:r>
-    </w:p>
-    <w:p>
-      <w:pPr>
-        <w:pStyle w:val="Code"/>
-      </w:pPr>
-      <w:r>
-        <w:t xml:space="preserve">   host_name </w:t>
-      </w:r>
-      <w:proofErr w:type="gramStart"/>
-      <w:r>
-        <w:t>varchar(</w:t>
-      </w:r>
-      <w:proofErr w:type="gramEnd"/>
-      <w:r>
-        <w:t>255),</w:t>
-      </w:r>
-    </w:p>
-    <w:p>
-      <w:pPr>
-        <w:pStyle w:val="Code"/>
-      </w:pPr>
-      <w:r>
-        <w:t xml:space="preserve">   host_pid integer,</w:t>
-      </w:r>
-    </w:p>
-    <w:p>
-      <w:pPr>
-        <w:pStyle w:val="Code"/>
-      </w:pPr>
-      <w:r>
-        <w:t xml:space="preserve">   host_user </w:t>
-      </w:r>
-      <w:proofErr w:type="gramStart"/>
-      <w:r>
-        <w:t>varchar(</w:t>
-      </w:r>
-      <w:proofErr w:type="gramEnd"/>
-      <w:r>
-        <w:t>128),</w:t>
-      </w:r>
-    </w:p>
-    <w:p>
-      <w:pPr>
-        <w:pStyle w:val="Code"/>
-      </w:pPr>
-      <w:r>
-        <w:t xml:space="preserve">   constraint job_instances_pkey primary key (job_instance_id));</w:t>
-      </w:r>
-    </w:p>
-    <w:p>
-      <w:pPr>
-        <w:pStyle w:val="Code"/>
-      </w:pPr>
-    </w:p>
-    <w:p>
-      <w:pPr>
-        <w:pStyle w:val="Code"/>
-      </w:pPr>
-      <w:r>
-        <w:t>create index dwh_manage.job_instances_job_guid on dwh_manage.job_instance_status(job_guid);</w:t>
-      </w:r>
-    </w:p>
-    <w:p>
-      <w:pPr>
-        <w:pStyle w:val="Code"/>
-      </w:pPr>
-      <w:r>
-        <w:t>create index dwh_manage.job_instances_job_name on dwh_manage.job_instance_status(job_name);</w:t>
-      </w:r>
-    </w:p>
-    <w:p>
-      <w:pPr>
-        <w:pStyle w:val="Code"/>
-      </w:pPr>
-    </w:p>
-    <w:p>
-      <w:pPr>
-        <w:pStyle w:val="Code"/>
-      </w:pPr>
-      <w:r>
-        <w:t>--drop sequence dwh_manage.job_instance_id;</w:t>
-      </w:r>
-    </w:p>
-    <w:p>
-      <w:pPr>
-        <w:pStyle w:val="Code"/>
-      </w:pPr>
-      <w:r>
-        <w:t>create sequence dwh_manage.seq_job_instance_id start with 1;</w:t>
-      </w:r>
-    </w:p>
-    <w:p>
-      <w:pPr>
-        <w:pStyle w:val="Code"/>
-      </w:pPr>
-    </w:p>
-    <w:p>
-      <w:pPr>
-        <w:pStyle w:val="Code"/>
-      </w:pPr>
-    </w:p>
-    <w:p>
-      <w:pPr>
-        <w:pStyle w:val="Code"/>
-      </w:pPr>
-      <w:r>
-        <w:t>--drop table dwh_manage.job_instance_counters;</w:t>
-      </w:r>
-    </w:p>
-    <w:p>
-      <w:pPr>
-        <w:pStyle w:val="Code"/>
-      </w:pPr>
-      <w:r>
-        <w:t>create table dwh_manage.job_instance_counters (</w:t>
-      </w:r>
-    </w:p>
-    <w:p>
-      <w:pPr>
-        <w:pStyle w:val="Code"/>
-      </w:pPr>
-      <w:r>
-        <w:t xml:space="preserve">    job_instance_id bigint not null,</w:t>
-      </w:r>
-    </w:p>
-    <w:p>
-      <w:pPr>
-        <w:pStyle w:val="Code"/>
-      </w:pPr>
-      <w:r>
-        <w:lastRenderedPageBreak/>
-        <w:t xml:space="preserve">    counter_name </w:t>
-      </w:r>
-      <w:proofErr w:type="gramStart"/>
-      <w:r>
-        <w:t>varchar(</w:t>
-      </w:r>
-      <w:proofErr w:type="gramEnd"/>
-      <w:r>
-        <w:t>128) not null,</w:t>
-      </w:r>
-    </w:p>
-    <w:p>
-      <w:pPr>
-        <w:pStyle w:val="Code"/>
-      </w:pPr>
-      <w:r>
-        <w:t xml:space="preserve">    counter_type </w:t>
-      </w:r>
-      <w:proofErr w:type="gramStart"/>
-      <w:r>
-        <w:t>varchar(</w:t>
-      </w:r>
-      <w:proofErr w:type="gramEnd"/>
-      <w:r>
-        <w:t>20),</w:t>
-      </w:r>
-    </w:p>
-    <w:p>
-      <w:pPr>
-        <w:pStyle w:val="Code"/>
-      </w:pPr>
-      <w:r>
-        <w:t xml:space="preserve">    counter_value integer not null);</w:t>
-      </w:r>
-    </w:p>
-    <w:p>
-      <w:pPr>
-        <w:pStyle w:val="Code"/>
-      </w:pPr>
-      <w:r>
-        <w:t xml:space="preserve">    </w:t>
-      </w:r>
-    </w:p>
-    <w:p>
-      <w:pPr>
-        <w:pStyle w:val="Code"/>
-      </w:pPr>
-      <w:r>
-        <w:t>create index job_instance_counters_idx on dwh_manage.job_instance_</w:t>
-      </w:r>
-      <w:proofErr w:type="gramStart"/>
-      <w:r>
-        <w:t>counters(</w:t>
-      </w:r>
-      <w:proofErr w:type="gramEnd"/>
-      <w:r>
         <w:t>job_instance_id, counter_name);</w:t>
+      </w:r>
+    </w:p>
+    <w:p>
+      <w:pPr>
+        <w:widowControl/>
+        <w:suppressLineNumbers w:val="0"/>
+        <w:suppressAutoHyphens w:val="0"/>
+        <w:rPr>
+          <w:rFonts w:asciiTheme="majorHAnsi" w:hAnsiTheme="majorHAnsi"/>
+          <w:color w:val="365F91" w:themeColor="accent1" w:themeShade="BF"/>
+          <w:sz w:val="28"/>
+          <w:szCs w:val="28"/>
+        </w:rPr>
+      </w:pPr>
+      <w:r>
+        <w:br w:type="page"/>
       </w:r>
     </w:p>
     <w:p>
@@ -10919,6 +9668,7 @@
         </w:rPr>
       </w:pPr>
       <w:r>
+        <w:lastRenderedPageBreak/>
         <w:t>Exasol</w:t>
       </w:r>
     </w:p>

</xml_diff>